<commit_message>
Plan détaillé de l'AQ de l'application
Analyse de chacun des niveaux UML terminée, reste à être vérifiée
</commit_message>
<xml_diff>
--- a/Gestion/QA_Plan.docx
+++ b/Gestion/QA_Plan.docx
@@ -1,6 +1,6 @@
 
 <file path=word/document.xml><?xml version="1.0" encoding="utf-8"?>
-<w:document xmlns:wpc="http://schemas.microsoft.com/office/word/2010/wordprocessingCanvas" xmlns:mc="http://schemas.openxmlformats.org/markup-compatibility/2006" xmlns:o="urn:schemas-microsoft-com:office:office" xmlns:r="http://schemas.openxmlformats.org/officeDocument/2006/relationships" xmlns:m="http://schemas.openxmlformats.org/officeDocument/2006/math" xmlns:v="urn:schemas-microsoft-com:vml" xmlns:wp14="http://schemas.microsoft.com/office/word/2010/wordprocessingDrawing" xmlns:wp="http://schemas.openxmlformats.org/drawingml/2006/wordprocessingDrawing" xmlns:w10="urn:schemas-microsoft-com:office:word" xmlns:w="http://schemas.openxmlformats.org/wordprocessingml/2006/main" xmlns:w14="http://schemas.microsoft.com/office/word/2010/wordml" xmlns:w15="http://schemas.microsoft.com/office/word/2012/wordml" xmlns:wpg="http://schemas.microsoft.com/office/word/2010/wordprocessingGroup" xmlns:wpi="http://schemas.microsoft.com/office/word/2010/wordprocessingInk" xmlns:wne="http://schemas.microsoft.com/office/word/2006/wordml" xmlns:wps="http://schemas.microsoft.com/office/word/2010/wordprocessingShape" mc:Ignorable="w14 w15 wp14">
+<w:document xmlns:wpc="http://schemas.microsoft.com/office/word/2010/wordprocessingCanvas" xmlns:cx="http://schemas.microsoft.com/office/drawing/2014/chartex" xmlns:cx1="http://schemas.microsoft.com/office/drawing/2015/9/8/chartex" xmlns:cx2="http://schemas.microsoft.com/office/drawing/2015/10/21/chartex" xmlns:mc="http://schemas.openxmlformats.org/markup-compatibility/2006" xmlns:o="urn:schemas-microsoft-com:office:office" xmlns:r="http://schemas.openxmlformats.org/officeDocument/2006/relationships" xmlns:m="http://schemas.openxmlformats.org/officeDocument/2006/math" xmlns:v="urn:schemas-microsoft-com:vml" xmlns:wp14="http://schemas.microsoft.com/office/word/2010/wordprocessingDrawing" xmlns:wp="http://schemas.openxmlformats.org/drawingml/2006/wordprocessingDrawing" xmlns:w10="urn:schemas-microsoft-com:office:word" xmlns:w="http://schemas.openxmlformats.org/wordprocessingml/2006/main" xmlns:w14="http://schemas.microsoft.com/office/word/2010/wordml" xmlns:w15="http://schemas.microsoft.com/office/word/2012/wordml" xmlns:w16se="http://schemas.microsoft.com/office/word/2015/wordml/symex" xmlns:wpg="http://schemas.microsoft.com/office/word/2010/wordprocessingGroup" xmlns:wpi="http://schemas.microsoft.com/office/word/2010/wordprocessingInk" xmlns:wne="http://schemas.microsoft.com/office/word/2006/wordml" xmlns:wps="http://schemas.microsoft.com/office/word/2010/wordprocessingShape" mc:Ignorable="w14 w15 w16se wp14">
   <w:body>
     <w:p>
       <w:pPr>
@@ -289,7 +289,7 @@
       <w:r>
         <w:rPr>
           <w:noProof/>
-          <w:lang w:eastAsia="fr-CA"/>
+          <w:lang w:val="en-CA" w:eastAsia="en-CA"/>
         </w:rPr>
         <mc:AlternateContent>
           <mc:Choice Requires="wps">
@@ -356,7 +356,7 @@
               </wp:anchor>
             </w:drawing>
           </mc:Choice>
-          <mc:Fallback xmlns:mo="http://schemas.microsoft.com/office/mac/office/2008/main" xmlns:mv="urn:schemas-microsoft-com:mac:vml" xmlns:w16se="http://schemas.microsoft.com/office/word/2015/wordml/symex" xmlns:cx2="http://schemas.microsoft.com/office/drawing/2015/10/21/chartex" xmlns:cx1="http://schemas.microsoft.com/office/drawing/2015/9/8/chartex" xmlns:cx="http://schemas.microsoft.com/office/drawing/2014/chartex">
+          <mc:Fallback xmlns:mv="urn:schemas-microsoft-com:mac:vml" xmlns:mo="http://schemas.microsoft.com/office/mac/office/2008/main">
             <w:pict>
               <v:rect w14:anchorId="376FF598" id="Rectangle 8" o:spid="_x0000_s1026" style="position:absolute;margin-left:222pt;margin-top:97.5pt;width:56pt;height:46pt;z-index:251659264;visibility:visible;mso-wrap-style:square;mso-wrap-distance-left:9pt;mso-wrap-distance-top:0;mso-wrap-distance-right:9pt;mso-wrap-distance-bottom:0;mso-position-horizontal:absolute;mso-position-horizontal-relative:text;mso-position-vertical:absolute;mso-position-vertical-relative:text;v-text-anchor:middle" o:gfxdata="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" fillcolor="white [3212]" strokecolor="white [3212]" strokeweight="2pt"/>
             </w:pict>
@@ -399,7 +399,7 @@
           <w:noProof/>
         </w:rPr>
       </w:pPr>
-      <w:bookmarkStart w:id="0" w:name="_Toc474835264"/>
+      <w:bookmarkStart w:id="0" w:name="_Toc475100303"/>
       <w:r>
         <w:lastRenderedPageBreak/>
         <w:t>Table des matières</w:t>
@@ -445,10 +445,10 @@
           <w:b w:val="0"/>
           <w:sz w:val="22"/>
           <w:szCs w:val="22"/>
-          <w:lang w:eastAsia="fr-CA"/>
-        </w:rPr>
-      </w:pPr>
-      <w:hyperlink w:anchor="_Toc474835264" w:history="1">
+          <w:lang w:val="en-CA" w:eastAsia="en-CA"/>
+        </w:rPr>
+      </w:pPr>
+      <w:hyperlink w:anchor="_Toc475100303" w:history="1">
         <w:r>
           <w:rPr>
             <w:rStyle w:val="Hyperlink"/>
@@ -471,7 +471,7 @@
           <w:rPr>
             <w:webHidden/>
           </w:rPr>
-          <w:instrText xml:space="preserve"> PAGEREF _Toc474835264 \h </w:instrText>
+          <w:instrText xml:space="preserve"> PAGEREF _Toc475100303 \h </w:instrText>
         </w:r>
         <w:r>
           <w:rPr>
@@ -509,10 +509,10 @@
           <w:b w:val="0"/>
           <w:sz w:val="22"/>
           <w:szCs w:val="22"/>
-          <w:lang w:eastAsia="fr-CA"/>
-        </w:rPr>
-      </w:pPr>
-      <w:hyperlink w:anchor="_Toc474835265" w:history="1">
+          <w:lang w:val="en-CA" w:eastAsia="en-CA"/>
+        </w:rPr>
+      </w:pPr>
+      <w:hyperlink w:anchor="_Toc475100304" w:history="1">
         <w:r>
           <w:rPr>
             <w:rStyle w:val="Hyperlink"/>
@@ -525,7 +525,7 @@
             <w:b w:val="0"/>
             <w:sz w:val="22"/>
             <w:szCs w:val="22"/>
-            <w:lang w:eastAsia="fr-CA"/>
+            <w:lang w:val="en-CA" w:eastAsia="en-CA"/>
           </w:rPr>
           <w:tab/>
         </w:r>
@@ -551,7 +551,7 @@
           <w:rPr>
             <w:webHidden/>
           </w:rPr>
-          <w:instrText xml:space="preserve"> PAGEREF _Toc474835265 \h </w:instrText>
+          <w:instrText xml:space="preserve"> PAGEREF _Toc475100304 \h </w:instrText>
         </w:r>
         <w:r>
           <w:rPr>
@@ -585,9 +585,10 @@
           <w:rFonts w:eastAsiaTheme="minorEastAsia" w:cstheme="minorBidi"/>
           <w:sz w:val="22"/>
           <w:szCs w:val="22"/>
-        </w:rPr>
-      </w:pPr>
-      <w:hyperlink w:anchor="_Toc474835266" w:history="1">
+          <w:lang w:val="en-CA" w:eastAsia="en-CA"/>
+        </w:rPr>
+      </w:pPr>
+      <w:hyperlink w:anchor="_Toc475100305" w:history="1">
         <w:r>
           <w:rPr>
             <w:rStyle w:val="Hyperlink"/>
@@ -599,6 +600,7 @@
             <w:rFonts w:eastAsiaTheme="minorEastAsia" w:cstheme="minorBidi"/>
             <w:sz w:val="22"/>
             <w:szCs w:val="22"/>
+            <w:lang w:val="en-CA" w:eastAsia="en-CA"/>
           </w:rPr>
           <w:tab/>
         </w:r>
@@ -624,7 +626,7 @@
           <w:rPr>
             <w:webHidden/>
           </w:rPr>
-          <w:instrText xml:space="preserve"> PAGEREF _Toc474835266 \h </w:instrText>
+          <w:instrText xml:space="preserve"> PAGEREF _Toc475100305 \h </w:instrText>
         </w:r>
         <w:r>
           <w:rPr>
@@ -657,10 +659,10 @@
         <w:rPr>
           <w:rFonts w:eastAsiaTheme="minorEastAsia" w:cstheme="minorBidi"/>
           <w:szCs w:val="22"/>
-          <w:lang w:eastAsia="fr-CA"/>
-        </w:rPr>
-      </w:pPr>
-      <w:hyperlink w:anchor="_Toc474835267" w:history="1">
+          <w:lang w:val="en-CA" w:eastAsia="en-CA"/>
+        </w:rPr>
+      </w:pPr>
+      <w:hyperlink w:anchor="_Toc475100306" w:history="1">
         <w:r>
           <w:rPr>
             <w:rStyle w:val="Hyperlink"/>
@@ -671,7 +673,7 @@
           <w:rPr>
             <w:rFonts w:eastAsiaTheme="minorEastAsia" w:cstheme="minorBidi"/>
             <w:szCs w:val="22"/>
-            <w:lang w:eastAsia="fr-CA"/>
+            <w:lang w:val="en-CA" w:eastAsia="en-CA"/>
           </w:rPr>
           <w:tab/>
         </w:r>
@@ -697,7 +699,7 @@
           <w:rPr>
             <w:webHidden/>
           </w:rPr>
-          <w:instrText xml:space="preserve"> PAGEREF _Toc474835267 \h </w:instrText>
+          <w:instrText xml:space="preserve"> PAGEREF _Toc475100306 \h </w:instrText>
         </w:r>
         <w:r>
           <w:rPr>
@@ -730,10 +732,10 @@
         <w:rPr>
           <w:rFonts w:eastAsiaTheme="minorEastAsia" w:cstheme="minorBidi"/>
           <w:szCs w:val="22"/>
-          <w:lang w:eastAsia="fr-CA"/>
-        </w:rPr>
-      </w:pPr>
-      <w:hyperlink w:anchor="_Toc474835268" w:history="1">
+          <w:lang w:val="en-CA" w:eastAsia="en-CA"/>
+        </w:rPr>
+      </w:pPr>
+      <w:hyperlink w:anchor="_Toc475100307" w:history="1">
         <w:r>
           <w:rPr>
             <w:rStyle w:val="Hyperlink"/>
@@ -744,7 +746,7 @@
           <w:rPr>
             <w:rFonts w:eastAsiaTheme="minorEastAsia" w:cstheme="minorBidi"/>
             <w:szCs w:val="22"/>
-            <w:lang w:eastAsia="fr-CA"/>
+            <w:lang w:val="en-CA" w:eastAsia="en-CA"/>
           </w:rPr>
           <w:tab/>
         </w:r>
@@ -770,7 +772,7 @@
           <w:rPr>
             <w:webHidden/>
           </w:rPr>
-          <w:instrText xml:space="preserve"> PAGEREF _Toc474835268 \h </w:instrText>
+          <w:instrText xml:space="preserve"> PAGEREF _Toc475100307 \h </w:instrText>
         </w:r>
         <w:r>
           <w:rPr>
@@ -824,7 +826,7 @@
           <w:sz w:val="32"/>
         </w:rPr>
       </w:pPr>
-      <w:bookmarkStart w:id="1" w:name="_Toc474835265"/>
+      <w:bookmarkStart w:id="1" w:name="_Toc475100304"/>
       <w:r>
         <w:rPr>
           <w:sz w:val="32"/>
@@ -842,17 +844,20 @@
       <w:r>
         <w:t xml:space="preserve"> </w:t>
       </w:r>
-      <w:bookmarkStart w:id="2" w:name="_Toc474835266"/>
+      <w:bookmarkStart w:id="2" w:name="_Toc475100305"/>
       <w:r>
         <w:t>Plan de l’AQ</w:t>
       </w:r>
       <w:bookmarkEnd w:id="2"/>
+      <w:r>
+        <w:t xml:space="preserve"> (stratégie, objectifs)</w:t>
+      </w:r>
     </w:p>
     <w:p>
       <w:pPr>
         <w:pStyle w:val="Heading3"/>
       </w:pPr>
-      <w:bookmarkStart w:id="3" w:name="_Toc474835267"/>
+      <w:bookmarkStart w:id="3" w:name="_Toc475100306"/>
       <w:r>
         <w:t>BUTS DE L’ASSURANCE QUALITÉ DANS LE PROJET</w:t>
       </w:r>
@@ -888,7 +893,7 @@
       <w:pPr>
         <w:pStyle w:val="Heading3"/>
       </w:pPr>
-      <w:bookmarkStart w:id="4" w:name="_Toc474835268"/>
+      <w:bookmarkStart w:id="4" w:name="_Toc475100307"/>
       <w:r>
         <w:t>Fonctionnement de l’assurance qualité pour notre équipe</w:t>
       </w:r>
@@ -945,15 +950,7 @@
         <w:spacing w:after="200" w:line="276" w:lineRule="auto"/>
       </w:pPr>
       <w:r>
-        <w:t xml:space="preserve">L’équipe qui conçoit les tests </w:t>
-      </w:r>
-      <w:proofErr w:type="gramStart"/>
-      <w:r>
-        <w:t>doivent</w:t>
-      </w:r>
-      <w:proofErr w:type="gramEnd"/>
-      <w:r>
-        <w:t xml:space="preserve"> être différents de l’équipe qui les exécute.</w:t>
+        <w:t>L’équipe qui conçoit les tests doivent être différents de l’équipe qui les exécute.</w:t>
       </w:r>
     </w:p>
     <w:p>
@@ -1001,33 +998,49 @@
           <w:numId w:val="35"/>
         </w:numPr>
         <w:spacing w:after="200" w:line="276" w:lineRule="auto"/>
-      </w:pPr>
-      <w:r>
-        <w:t>Étapes à exécuter (</w:t>
-      </w:r>
+        <w:rPr>
+          <w:lang w:val="en-CA"/>
+        </w:rPr>
+      </w:pPr>
       <w:proofErr w:type="spellStart"/>
       <w:r>
         <w:rPr>
+          <w:lang w:val="en-CA"/>
+        </w:rPr>
+        <w:t>Étapes</w:t>
+      </w:r>
+      <w:proofErr w:type="spellEnd"/>
+      <w:r>
+        <w:rPr>
+          <w:lang w:val="en-CA"/>
+        </w:rPr>
+        <w:t xml:space="preserve"> à </w:t>
+      </w:r>
+      <w:proofErr w:type="spellStart"/>
+      <w:r>
+        <w:rPr>
+          <w:lang w:val="en-CA"/>
+        </w:rPr>
+        <w:t>exécuter</w:t>
+      </w:r>
+      <w:proofErr w:type="spellEnd"/>
+      <w:r>
+        <w:rPr>
+          <w:lang w:val="en-CA"/>
+        </w:rPr>
+        <w:t xml:space="preserve"> (</w:t>
+      </w:r>
+      <w:r>
+        <w:rPr>
           <w:i/>
-        </w:rPr>
-        <w:t>Steps</w:t>
-      </w:r>
-      <w:proofErr w:type="spellEnd"/>
-      <w:r>
-        <w:rPr>
-          <w:i/>
-        </w:rPr>
-        <w:t xml:space="preserve"> to </w:t>
-      </w:r>
-      <w:proofErr w:type="spellStart"/>
-      <w:r>
-        <w:rPr>
-          <w:i/>
-        </w:rPr>
-        <w:t>execute</w:t>
-      </w:r>
-      <w:proofErr w:type="spellEnd"/>
-      <w:r>
+          <w:lang w:val="en-CA"/>
+        </w:rPr>
+        <w:t>Steps to execute</w:t>
+      </w:r>
+      <w:r>
+        <w:rPr>
+          <w:lang w:val="en-CA"/>
+        </w:rPr>
         <w:t>).</w:t>
       </w:r>
     </w:p>
@@ -1349,21 +1362,13 @@
         <w:spacing w:after="200" w:line="276" w:lineRule="auto"/>
       </w:pPr>
       <w:r>
-        <w:t xml:space="preserve">Il faut que, pour chacun des modules, la première et deuxième passe </w:t>
-      </w:r>
-      <w:proofErr w:type="gramStart"/>
-      <w:r>
-        <w:t>soi</w:t>
+        <w:t>Il faut que, pour chacun des modules, la première et deuxième passe soi</w:t>
       </w:r>
       <w:r>
         <w:t>en</w:t>
       </w:r>
       <w:r>
-        <w:t>t</w:t>
-      </w:r>
-      <w:proofErr w:type="gramEnd"/>
-      <w:r>
-        <w:t xml:space="preserve"> réussites à 100 %.</w:t>
+        <w:t>t réussites à 100 %.</w:t>
       </w:r>
     </w:p>
     <w:p>
@@ -2083,8 +2088,6 @@
         </w:rPr>
         <w:t>férente de ceux qui ont testé) :</w:t>
       </w:r>
-      <w:bookmarkStart w:id="5" w:name="_GoBack"/>
-      <w:bookmarkEnd w:id="5"/>
     </w:p>
     <w:p>
       <w:pPr>
@@ -2298,6 +2301,586 @@
         </w:rPr>
         <w:t>abilité.</w:t>
       </w:r>
+    </w:p>
+    <w:p>
+      <w:pPr>
+        <w:pStyle w:val="Heading2"/>
+      </w:pPr>
+      <w:r>
+        <w:t>T</w:t>
+      </w:r>
+      <w:r>
+        <w:t>ra</w:t>
+      </w:r>
+      <w:r>
+        <w:t>ç</w:t>
+      </w:r>
+      <w:r>
+        <w:t>abilité</w:t>
+      </w:r>
+      <w:r>
+        <w:t xml:space="preserve"> (logiciels)</w:t>
+      </w:r>
+    </w:p>
+    <w:p>
+      <w:pPr>
+        <w:pStyle w:val="Heading3"/>
+      </w:pPr>
+      <w:proofErr w:type="spellStart"/>
+      <w:r>
+        <w:t>Trello</w:t>
+      </w:r>
+      <w:proofErr w:type="spellEnd"/>
+    </w:p>
+    <w:p>
+      <w:pPr>
+        <w:ind w:firstLine="708"/>
+        <w:rPr>
+          <w:lang w:eastAsia="fr-CA"/>
+        </w:rPr>
+      </w:pPr>
+      <w:r>
+        <w:rPr>
+          <w:lang w:eastAsia="fr-CA"/>
+        </w:rPr>
+        <w:t xml:space="preserve">Afin de faire notre gestion de projet, nous utilisons le logiciel de gestion </w:t>
+      </w:r>
+      <w:proofErr w:type="spellStart"/>
+      <w:r>
+        <w:rPr>
+          <w:i/>
+          <w:lang w:eastAsia="fr-CA"/>
+        </w:rPr>
+        <w:t>Trello</w:t>
+      </w:r>
+      <w:proofErr w:type="spellEnd"/>
+      <w:r>
+        <w:rPr>
+          <w:lang w:eastAsia="fr-CA"/>
+        </w:rPr>
+        <w:t xml:space="preserve">. En effet, on utilise ce logiciel pour séparer les tâches entre les membres de l’équipe. Ainsi, on peut facilement relier chacun des mandats du projet aux différentes </w:t>
+      </w:r>
+      <w:proofErr w:type="spellStart"/>
+      <w:r>
+        <w:rPr>
+          <w:lang w:eastAsia="fr-CA"/>
+        </w:rPr>
+        <w:t>sous-équipes</w:t>
+      </w:r>
+      <w:proofErr w:type="spellEnd"/>
+      <w:r>
+        <w:rPr>
+          <w:lang w:eastAsia="fr-CA"/>
+        </w:rPr>
+        <w:t xml:space="preserve">. De plus, comme chacun des membres a un compte personnel, on peut aussi faire la gestion des heures de travail pour chacun des membres, par mandat, ce qui facilite énormément les documents de gestion (courbe en S, Gantt avec un estimé d’heures, etc.).     </w:t>
+      </w:r>
+    </w:p>
+    <w:p>
+      <w:pPr>
+        <w:pStyle w:val="Heading3"/>
+      </w:pPr>
+      <w:r>
+        <w:t>GitHub</w:t>
+      </w:r>
+    </w:p>
+    <w:p>
+      <w:pPr>
+        <w:ind w:firstLine="708"/>
+        <w:rPr>
+          <w:lang w:eastAsia="fr-CA"/>
+        </w:rPr>
+      </w:pPr>
+      <w:r>
+        <w:rPr>
+          <w:lang w:eastAsia="fr-CA"/>
+        </w:rPr>
+        <w:t xml:space="preserve">Toutes les productions sont ensuite sauvegardées dans le logiciel </w:t>
+      </w:r>
+      <w:r>
+        <w:rPr>
+          <w:i/>
+          <w:lang w:eastAsia="fr-CA"/>
+        </w:rPr>
+        <w:t>GitHub</w:t>
+      </w:r>
+      <w:r>
+        <w:rPr>
+          <w:lang w:eastAsia="fr-CA"/>
+        </w:rPr>
+        <w:t xml:space="preserve">. Ce qui est intéressant avec ce dernier est que lorsqu’on écrase un fichier, on est peut facilement revenir à la version d’avant au cas où on a fait des erreurs. De plus, chaque membre a un compte personnel, donc chaque version de chaque fichier est </w:t>
+      </w:r>
+      <w:r>
+        <w:rPr>
+          <w:lang w:eastAsia="fr-CA"/>
+        </w:rPr>
+        <w:t>associée</w:t>
+      </w:r>
+      <w:r>
+        <w:rPr>
+          <w:lang w:eastAsia="fr-CA"/>
+        </w:rPr>
+        <w:t xml:space="preserve"> à un membre de l’équipe, ce qui nous permet de retracer facilement chaque modification a été effectuée par qui.</w:t>
+      </w:r>
+    </w:p>
+    <w:p>
+      <w:pPr>
+        <w:pStyle w:val="Heading3"/>
+      </w:pPr>
+      <w:r>
+        <w:lastRenderedPageBreak/>
+        <w:t xml:space="preserve">Lean </w:t>
+      </w:r>
+      <w:proofErr w:type="spellStart"/>
+      <w:r>
+        <w:t>Testing</w:t>
+      </w:r>
+      <w:proofErr w:type="spellEnd"/>
+    </w:p>
+    <w:p>
+      <w:pPr>
+        <w:ind w:firstLine="708"/>
+        <w:rPr>
+          <w:lang w:eastAsia="fr-CA"/>
+        </w:rPr>
+      </w:pPr>
+      <w:r>
+        <w:rPr>
+          <w:lang w:eastAsia="fr-CA"/>
+        </w:rPr>
+        <w:t xml:space="preserve">Finalement, pour la gestion de l’assurance qualité, on utilise la plateforme web </w:t>
+      </w:r>
+      <w:r>
+        <w:rPr>
+          <w:i/>
+          <w:lang w:eastAsia="fr-CA"/>
+        </w:rPr>
+        <w:t xml:space="preserve">Lean </w:t>
+      </w:r>
+      <w:proofErr w:type="spellStart"/>
+      <w:r>
+        <w:rPr>
+          <w:i/>
+          <w:lang w:eastAsia="fr-CA"/>
+        </w:rPr>
+        <w:t>Testing</w:t>
+      </w:r>
+      <w:proofErr w:type="spellEnd"/>
+      <w:r>
+        <w:rPr>
+          <w:lang w:eastAsia="fr-CA"/>
+        </w:rPr>
+        <w:t xml:space="preserve">. Ce logiciel est parfait pour la rétractabilité de toutes nos erreurs, car la plateforme nous permet d’enregistrer des tickets d’erreur suite aux tests qui ont échoué. Par ailleurs, elle contient aussi tous nos tests, classés par module, et les résultats correspondants. On peut aussi voir les commentaires de chacun des membres de l’équipe dû au fait qu’on a tous un compte indépendant. </w:t>
+      </w:r>
+    </w:p>
+    <w:p>
+      <w:pPr>
+        <w:ind w:firstLine="708"/>
+        <w:rPr>
+          <w:lang w:eastAsia="fr-CA"/>
+        </w:rPr>
+      </w:pPr>
+    </w:p>
+    <w:p>
+      <w:pPr>
+        <w:pStyle w:val="Heading2"/>
+      </w:pPr>
+      <w:r>
+        <w:t xml:space="preserve">Plan </w:t>
+      </w:r>
+      <w:r>
+        <w:t>de test pour chaque activité des diagrammes UML de niveau 1 et 2</w:t>
+      </w:r>
+    </w:p>
+    <w:p>
+      <w:pPr>
+        <w:pStyle w:val="Heading3"/>
+      </w:pPr>
+      <w:r>
+        <w:t>Niveau 1</w:t>
+      </w:r>
+    </w:p>
+    <w:p>
+      <w:pPr>
+        <w:rPr>
+          <w:lang w:eastAsia="fr-CA"/>
+        </w:rPr>
+      </w:pPr>
+      <w:r>
+        <w:rPr>
+          <w:lang w:eastAsia="fr-CA"/>
+        </w:rPr>
+        <w:tab/>
+      </w:r>
+      <w:r>
+        <w:rPr>
+          <w:lang w:eastAsia="fr-CA"/>
+        </w:rPr>
+        <w:t>L’usager doit être capable d’</w:t>
+      </w:r>
+      <w:r>
+        <w:rPr>
+          <w:lang w:eastAsia="fr-CA"/>
+        </w:rPr>
+        <w:t xml:space="preserve">alterner entre </w:t>
+      </w:r>
+      <w:r>
+        <w:rPr>
+          <w:lang w:eastAsia="fr-CA"/>
+        </w:rPr>
+        <w:t>les mo</w:t>
+      </w:r>
+      <w:r>
+        <w:rPr>
+          <w:lang w:eastAsia="fr-CA"/>
+        </w:rPr>
+        <w:t>de</w:t>
+      </w:r>
+      <w:r>
+        <w:rPr>
+          <w:lang w:eastAsia="fr-CA"/>
+        </w:rPr>
+        <w:t>s</w:t>
+      </w:r>
+      <w:r>
+        <w:rPr>
+          <w:lang w:eastAsia="fr-CA"/>
+        </w:rPr>
+        <w:t xml:space="preserve"> ‘enregistrer’</w:t>
+      </w:r>
+      <w:r>
+        <w:rPr>
+          <w:lang w:eastAsia="fr-CA"/>
+        </w:rPr>
+        <w:t xml:space="preserve"> et ‘rejouer partition’. </w:t>
+      </w:r>
+      <w:r>
+        <w:rPr>
+          <w:lang w:eastAsia="fr-CA"/>
+        </w:rPr>
+        <w:t xml:space="preserve">En outre, il pourra aussi décider si l’enregistrement est en mode ‘accord’ ou bien ‘note singulière’. Finalement, le mode ‘partition’, uniquement actif dans le mode ‘note singulière’, doit permettre de choisir le tempo désiré. Tout cela découle du monde ‘enregistrer’. </w:t>
+      </w:r>
+      <w:r>
+        <w:rPr>
+          <w:lang w:eastAsia="fr-CA"/>
+        </w:rPr>
+        <w:t>Ces choix seront tous effectués</w:t>
+      </w:r>
+      <w:r>
+        <w:rPr>
+          <w:lang w:eastAsia="fr-CA"/>
+        </w:rPr>
+        <w:t xml:space="preserve"> à l’aide du clavier</w:t>
+      </w:r>
+      <w:r>
+        <w:rPr>
+          <w:lang w:eastAsia="fr-CA"/>
+        </w:rPr>
+        <w:t>.</w:t>
+      </w:r>
+    </w:p>
+    <w:p>
+      <w:pPr>
+        <w:rPr>
+          <w:lang w:eastAsia="fr-CA"/>
+        </w:rPr>
+      </w:pPr>
+      <w:r>
+        <w:rPr>
+          <w:lang w:eastAsia="fr-CA"/>
+        </w:rPr>
+        <w:tab/>
+        <w:t>Ainsi, l’AQ doit s’assurer que les dépendances de chacun des niveaux soient respectées</w:t>
+      </w:r>
+      <w:r>
+        <w:rPr>
+          <w:lang w:eastAsia="fr-CA"/>
+        </w:rPr>
+        <w:t>.</w:t>
+      </w:r>
+    </w:p>
+    <w:p>
+      <w:pPr>
+        <w:pStyle w:val="Heading3"/>
+      </w:pPr>
+      <w:r>
+        <w:t>Niveau 2</w:t>
+      </w:r>
+    </w:p>
+    <w:p>
+      <w:pPr>
+        <w:spacing w:after="200"/>
+        <w:rPr>
+          <w:lang w:eastAsia="fr-CA"/>
+        </w:rPr>
+      </w:pPr>
+      <w:r>
+        <w:tab/>
+      </w:r>
+      <w:r>
+        <w:rPr>
+          <w:lang w:eastAsia="fr-CA"/>
+        </w:rPr>
+        <w:t>Le niveau 2 contient deux modules, soit la télécommande et le DSK</w:t>
+      </w:r>
+      <w:r>
+        <w:rPr>
+          <w:lang w:eastAsia="fr-CA"/>
+        </w:rPr>
+        <w:t>. Pour commencer, la</w:t>
+      </w:r>
+      <w:r>
+        <w:rPr>
+          <w:lang w:eastAsia="fr-CA"/>
+        </w:rPr>
+        <w:t xml:space="preserve"> télécommande doit </w:t>
+      </w:r>
+      <w:r>
+        <w:rPr>
+          <w:lang w:eastAsia="fr-CA"/>
+        </w:rPr>
+        <w:t>comprendre un menu qui permet à l’usager de lire, sur un écran LCD</w:t>
+      </w:r>
+      <w:r>
+        <w:rPr>
+          <w:lang w:eastAsia="fr-CA"/>
+        </w:rPr>
+        <w:t xml:space="preserve">, des informations sur l’état du programme. De plus, le module </w:t>
+      </w:r>
+      <w:r>
+        <w:rPr>
+          <w:lang w:eastAsia="fr-CA"/>
+        </w:rPr>
+        <w:t>télécommande</w:t>
+      </w:r>
+      <w:r>
+        <w:rPr>
+          <w:lang w:eastAsia="fr-CA"/>
+        </w:rPr>
+        <w:t xml:space="preserve"> contient le clavier qui permet à l’usager de changer les modes décrit dans le niveau 1</w:t>
+      </w:r>
+      <w:r>
+        <w:rPr>
+          <w:lang w:eastAsia="fr-CA"/>
+        </w:rPr>
+        <w:t>.</w:t>
+      </w:r>
+    </w:p>
+    <w:p>
+      <w:pPr>
+        <w:spacing w:after="200"/>
+        <w:rPr>
+          <w:lang w:eastAsia="fr-CA"/>
+        </w:rPr>
+      </w:pPr>
+      <w:r>
+        <w:rPr>
+          <w:lang w:eastAsia="fr-CA"/>
+        </w:rPr>
+        <w:lastRenderedPageBreak/>
+        <w:tab/>
+        <w:t xml:space="preserve">Pour le DSK, </w:t>
+      </w:r>
+      <w:r>
+        <w:rPr>
+          <w:lang w:eastAsia="fr-CA"/>
+        </w:rPr>
+        <w:t xml:space="preserve">on doit s’assurer </w:t>
+      </w:r>
+      <w:r>
+        <w:rPr>
+          <w:lang w:eastAsia="fr-CA"/>
+        </w:rPr>
+        <w:t xml:space="preserve">qu’il reçoit les informations envoyées par l’usager à l’aide de la télécommande. </w:t>
+      </w:r>
+      <w:r>
+        <w:rPr>
+          <w:lang w:eastAsia="fr-CA"/>
+        </w:rPr>
+        <w:t>Donc, le mode ‘enregistrer’ active le microphone qui écoute le son du piano joué par l’utilisateur.</w:t>
+      </w:r>
+      <w:r>
+        <w:rPr>
+          <w:lang w:eastAsia="fr-CA"/>
+        </w:rPr>
+        <w:t xml:space="preserve"> </w:t>
+      </w:r>
+      <w:r>
+        <w:rPr>
+          <w:lang w:eastAsia="fr-CA"/>
+        </w:rPr>
+        <w:t xml:space="preserve">Par la suite, ce son est amplifié et converti </w:t>
+      </w:r>
+      <w:r>
+        <w:rPr>
+          <w:lang w:eastAsia="fr-CA"/>
+        </w:rPr>
+        <w:t>en signal numérique à l’aide d’un ADC qui est enregistré dans la SDRAM</w:t>
+      </w:r>
+      <w:r>
+        <w:rPr>
+          <w:lang w:eastAsia="fr-CA"/>
+        </w:rPr>
+        <w:t>.</w:t>
+      </w:r>
+      <w:r>
+        <w:rPr>
+          <w:lang w:eastAsia="fr-CA"/>
+        </w:rPr>
+        <w:t xml:space="preserve"> Puis, le signal est traité et traduit en notes/accord à l’aide d’une logique</w:t>
+      </w:r>
+      <w:r>
+        <w:rPr>
+          <w:lang w:eastAsia="fr-CA"/>
+        </w:rPr>
+        <w:t xml:space="preserve"> informatique pour être finalement remis dans la SDRAM à des fins d’affichage ou exportation de partition.</w:t>
+      </w:r>
+      <w:r>
+        <w:rPr>
+          <w:lang w:eastAsia="fr-CA"/>
+        </w:rPr>
+        <w:t xml:space="preserve"> </w:t>
+      </w:r>
+      <w:r>
+        <w:rPr>
+          <w:lang w:eastAsia="fr-CA"/>
+        </w:rPr>
+        <w:t>Le mode ‘</w:t>
+      </w:r>
+      <w:r>
+        <w:rPr>
+          <w:lang w:eastAsia="fr-CA"/>
+        </w:rPr>
+        <w:t>rejouer partition’</w:t>
+      </w:r>
+      <w:r>
+        <w:rPr>
+          <w:lang w:eastAsia="fr-CA"/>
+        </w:rPr>
+        <w:t xml:space="preserve"> </w:t>
+      </w:r>
+      <w:r>
+        <w:rPr>
+          <w:lang w:eastAsia="fr-CA"/>
+        </w:rPr>
+        <w:t>prend ce qui est sauvegardé dans la SDRAM et entre le signal numérique et le transforme en analogique à l’aide du CODEC pour qu’il soit par la suite entendu par l’usager.</w:t>
+      </w:r>
+    </w:p>
+    <w:p>
+      <w:pPr>
+        <w:spacing w:after="200"/>
+        <w:rPr>
+          <w:lang w:eastAsia="fr-CA"/>
+        </w:rPr>
+      </w:pPr>
+      <w:r>
+        <w:rPr>
+          <w:lang w:eastAsia="fr-CA"/>
+        </w:rPr>
+        <w:tab/>
+        <w:t>Ainsi, pour le niveau 2, l’AQ doit s’assurer que l’usager peut choisir les modes à l’aide de la télécommande et que ce dernier voit les bonnes informations affichées sur l’écran LCD.</w:t>
+      </w:r>
+      <w:r>
+        <w:rPr>
+          <w:lang w:eastAsia="fr-CA"/>
+        </w:rPr>
+        <w:t xml:space="preserve"> L’AQ doit aussi regarder chacune des étapes intermédiaires à l’interne, c’est donc dire qu’il faudra voir si le signal venant du microphone est </w:t>
+      </w:r>
+      <w:r>
+        <w:rPr>
+          <w:lang w:eastAsia="fr-CA"/>
+        </w:rPr>
+        <w:t>entendu</w:t>
+      </w:r>
+      <w:r>
+        <w:rPr>
+          <w:lang w:eastAsia="fr-CA"/>
+        </w:rPr>
+        <w:t>, s’il est bien amplifié, si l’ADC</w:t>
+      </w:r>
+      <w:r>
+        <w:rPr>
+          <w:lang w:eastAsia="fr-CA"/>
+        </w:rPr>
+        <w:t xml:space="preserve"> transforme le signal analogique en numérique </w:t>
+      </w:r>
+      <w:r>
+        <w:rPr>
+          <w:lang w:eastAsia="fr-CA"/>
+        </w:rPr>
+        <w:t>correctement. Aussi, on doit évaluer si le signal est bien enregistré dans la</w:t>
+      </w:r>
+      <w:r>
+        <w:rPr>
+          <w:lang w:eastAsia="fr-CA"/>
+        </w:rPr>
+        <w:t xml:space="preserve"> </w:t>
+      </w:r>
+      <w:r>
+        <w:rPr>
+          <w:lang w:eastAsia="fr-CA"/>
+        </w:rPr>
+        <w:t>SDRAM, s’il est bien traité et traduit par le code</w:t>
+      </w:r>
+      <w:r>
+        <w:rPr>
+          <w:lang w:eastAsia="fr-CA"/>
+        </w:rPr>
+        <w:t xml:space="preserve">. Pour l’autre mode, </w:t>
+      </w:r>
+      <w:r>
+        <w:rPr>
+          <w:lang w:eastAsia="fr-CA"/>
+        </w:rPr>
+        <w:t>l’AQ doit s’assurer que le son enregistré au préalable est identique à lui qui est rejoué.</w:t>
+      </w:r>
+    </w:p>
+    <w:p>
+      <w:pPr>
+        <w:spacing w:after="200"/>
+      </w:pPr>
+      <w:r>
+        <w:rPr>
+          <w:lang w:eastAsia="fr-CA"/>
+        </w:rPr>
+        <w:tab/>
+        <w:t xml:space="preserve">Donc, l’AQ devra faire </w:t>
+      </w:r>
+      <w:r>
+        <w:rPr>
+          <w:lang w:eastAsia="fr-CA"/>
+        </w:rPr>
+        <w:t>des tests</w:t>
+      </w:r>
+      <w:r>
+        <w:rPr>
+          <w:lang w:eastAsia="fr-CA"/>
+        </w:rPr>
+        <w:t xml:space="preserve"> qui valident</w:t>
+      </w:r>
+      <w:r>
+        <w:rPr>
+          <w:lang w:eastAsia="fr-CA"/>
+        </w:rPr>
+        <w:t xml:space="preserve"> pour chacune de ces in</w:t>
+      </w:r>
+      <w:r>
+        <w:rPr>
+          <w:lang w:eastAsia="fr-CA"/>
+        </w:rPr>
+        <w:t xml:space="preserve">teractions entre ces activités, ce qui devrait tester la fonctionnalité du projet de manière efficace. </w:t>
+      </w:r>
+      <w:bookmarkStart w:id="5" w:name="_GoBack"/>
+      <w:bookmarkEnd w:id="5"/>
+    </w:p>
+    <w:p>
+      <w:pPr>
+        <w:spacing w:after="200" w:line="276" w:lineRule="auto"/>
+      </w:pPr>
+    </w:p>
+    <w:p>
+      <w:pPr>
+        <w:spacing w:after="200" w:line="276" w:lineRule="auto"/>
+      </w:pPr>
     </w:p>
     <w:p>
       <w:pPr>
@@ -2344,7 +2927,7 @@
 </file>
 
 <file path=word/endnotes.xml><?xml version="1.0" encoding="utf-8"?>
-<w:endnotes xmlns:wpc="http://schemas.microsoft.com/office/word/2010/wordprocessingCanvas" xmlns:mc="http://schemas.openxmlformats.org/markup-compatibility/2006" xmlns:o="urn:schemas-microsoft-com:office:office" xmlns:r="http://schemas.openxmlformats.org/officeDocument/2006/relationships" xmlns:m="http://schemas.openxmlformats.org/officeDocument/2006/math" xmlns:v="urn:schemas-microsoft-com:vml" xmlns:wp14="http://schemas.microsoft.com/office/word/2010/wordprocessingDrawing" xmlns:wp="http://schemas.openxmlformats.org/drawingml/2006/wordprocessingDrawing" xmlns:w10="urn:schemas-microsoft-com:office:word" xmlns:w="http://schemas.openxmlformats.org/wordprocessingml/2006/main" xmlns:w14="http://schemas.microsoft.com/office/word/2010/wordml" xmlns:w15="http://schemas.microsoft.com/office/word/2012/wordml" xmlns:wpg="http://schemas.microsoft.com/office/word/2010/wordprocessingGroup" xmlns:wpi="http://schemas.microsoft.com/office/word/2010/wordprocessingInk" xmlns:wne="http://schemas.microsoft.com/office/word/2006/wordml" xmlns:wps="http://schemas.microsoft.com/office/word/2010/wordprocessingShape" mc:Ignorable="w14 w15 wp14">
+<w:endnotes xmlns:wpc="http://schemas.microsoft.com/office/word/2010/wordprocessingCanvas" xmlns:cx="http://schemas.microsoft.com/office/drawing/2014/chartex" xmlns:cx1="http://schemas.microsoft.com/office/drawing/2015/9/8/chartex" xmlns:cx2="http://schemas.microsoft.com/office/drawing/2015/10/21/chartex" xmlns:mc="http://schemas.openxmlformats.org/markup-compatibility/2006" xmlns:o="urn:schemas-microsoft-com:office:office" xmlns:r="http://schemas.openxmlformats.org/officeDocument/2006/relationships" xmlns:m="http://schemas.openxmlformats.org/officeDocument/2006/math" xmlns:v="urn:schemas-microsoft-com:vml" xmlns:wp14="http://schemas.microsoft.com/office/word/2010/wordprocessingDrawing" xmlns:wp="http://schemas.openxmlformats.org/drawingml/2006/wordprocessingDrawing" xmlns:w10="urn:schemas-microsoft-com:office:word" xmlns:w="http://schemas.openxmlformats.org/wordprocessingml/2006/main" xmlns:w14="http://schemas.microsoft.com/office/word/2010/wordml" xmlns:w15="http://schemas.microsoft.com/office/word/2012/wordml" xmlns:w16se="http://schemas.microsoft.com/office/word/2015/wordml/symex" xmlns:wpg="http://schemas.microsoft.com/office/word/2010/wordprocessingGroup" xmlns:wpi="http://schemas.microsoft.com/office/word/2010/wordprocessingInk" xmlns:wne="http://schemas.microsoft.com/office/word/2006/wordml" xmlns:wps="http://schemas.microsoft.com/office/word/2010/wordprocessingShape" mc:Ignorable="w14 w15 w16se wp14">
   <w:endnote w:type="separator" w:id="-1">
     <w:p>
       <w:pPr>
@@ -2369,7 +2952,7 @@
 </file>
 
 <file path=word/footer1.xml><?xml version="1.0" encoding="utf-8"?>
-<w:ftr xmlns:wpc="http://schemas.microsoft.com/office/word/2010/wordprocessingCanvas" xmlns:mc="http://schemas.openxmlformats.org/markup-compatibility/2006" xmlns:o="urn:schemas-microsoft-com:office:office" xmlns:r="http://schemas.openxmlformats.org/officeDocument/2006/relationships" xmlns:m="http://schemas.openxmlformats.org/officeDocument/2006/math" xmlns:v="urn:schemas-microsoft-com:vml" xmlns:wp14="http://schemas.microsoft.com/office/word/2010/wordprocessingDrawing" xmlns:wp="http://schemas.openxmlformats.org/drawingml/2006/wordprocessingDrawing" xmlns:w10="urn:schemas-microsoft-com:office:word" xmlns:w="http://schemas.openxmlformats.org/wordprocessingml/2006/main" xmlns:w14="http://schemas.microsoft.com/office/word/2010/wordml" xmlns:w15="http://schemas.microsoft.com/office/word/2012/wordml" xmlns:wpg="http://schemas.microsoft.com/office/word/2010/wordprocessingGroup" xmlns:wpi="http://schemas.microsoft.com/office/word/2010/wordprocessingInk" xmlns:wne="http://schemas.microsoft.com/office/word/2006/wordml" xmlns:wps="http://schemas.microsoft.com/office/word/2010/wordprocessingShape" mc:Ignorable="w14 w15 wp14">
+<w:ftr xmlns:wpc="http://schemas.microsoft.com/office/word/2010/wordprocessingCanvas" xmlns:cx="http://schemas.microsoft.com/office/drawing/2014/chartex" xmlns:cx1="http://schemas.microsoft.com/office/drawing/2015/9/8/chartex" xmlns:cx2="http://schemas.microsoft.com/office/drawing/2015/10/21/chartex" xmlns:mc="http://schemas.openxmlformats.org/markup-compatibility/2006" xmlns:o="urn:schemas-microsoft-com:office:office" xmlns:r="http://schemas.openxmlformats.org/officeDocument/2006/relationships" xmlns:m="http://schemas.openxmlformats.org/officeDocument/2006/math" xmlns:v="urn:schemas-microsoft-com:vml" xmlns:wp14="http://schemas.microsoft.com/office/word/2010/wordprocessingDrawing" xmlns:wp="http://schemas.openxmlformats.org/drawingml/2006/wordprocessingDrawing" xmlns:w10="urn:schemas-microsoft-com:office:word" xmlns:w="http://schemas.openxmlformats.org/wordprocessingml/2006/main" xmlns:w14="http://schemas.microsoft.com/office/word/2010/wordml" xmlns:w15="http://schemas.microsoft.com/office/word/2012/wordml" xmlns:w16se="http://schemas.microsoft.com/office/word/2015/wordml/symex" xmlns:wpg="http://schemas.microsoft.com/office/word/2010/wordprocessingGroup" xmlns:wpi="http://schemas.microsoft.com/office/word/2010/wordprocessingInk" xmlns:wne="http://schemas.microsoft.com/office/word/2006/wordml" xmlns:wps="http://schemas.microsoft.com/office/word/2010/wordprocessingShape" mc:Ignorable="w14 w15 w16se wp14">
   <w:p>
     <w:pPr>
       <w:pStyle w:val="Footer"/>
@@ -2379,7 +2962,7 @@
 </file>
 
 <file path=word/footer2.xml><?xml version="1.0" encoding="utf-8"?>
-<w:ftr xmlns:wpc="http://schemas.microsoft.com/office/word/2010/wordprocessingCanvas" xmlns:mc="http://schemas.openxmlformats.org/markup-compatibility/2006" xmlns:o="urn:schemas-microsoft-com:office:office" xmlns:r="http://schemas.openxmlformats.org/officeDocument/2006/relationships" xmlns:m="http://schemas.openxmlformats.org/officeDocument/2006/math" xmlns:v="urn:schemas-microsoft-com:vml" xmlns:wp14="http://schemas.microsoft.com/office/word/2010/wordprocessingDrawing" xmlns:wp="http://schemas.openxmlformats.org/drawingml/2006/wordprocessingDrawing" xmlns:w10="urn:schemas-microsoft-com:office:word" xmlns:w="http://schemas.openxmlformats.org/wordprocessingml/2006/main" xmlns:w14="http://schemas.microsoft.com/office/word/2010/wordml" xmlns:w15="http://schemas.microsoft.com/office/word/2012/wordml" xmlns:wpg="http://schemas.microsoft.com/office/word/2010/wordprocessingGroup" xmlns:wpi="http://schemas.microsoft.com/office/word/2010/wordprocessingInk" xmlns:wne="http://schemas.microsoft.com/office/word/2006/wordml" xmlns:wps="http://schemas.microsoft.com/office/word/2010/wordprocessingShape" mc:Ignorable="w14 w15 wp14">
+<w:ftr xmlns:wpc="http://schemas.microsoft.com/office/word/2010/wordprocessingCanvas" xmlns:cx="http://schemas.microsoft.com/office/drawing/2014/chartex" xmlns:cx1="http://schemas.microsoft.com/office/drawing/2015/9/8/chartex" xmlns:cx2="http://schemas.microsoft.com/office/drawing/2015/10/21/chartex" xmlns:mc="http://schemas.openxmlformats.org/markup-compatibility/2006" xmlns:o="urn:schemas-microsoft-com:office:office" xmlns:r="http://schemas.openxmlformats.org/officeDocument/2006/relationships" xmlns:m="http://schemas.openxmlformats.org/officeDocument/2006/math" xmlns:v="urn:schemas-microsoft-com:vml" xmlns:wp14="http://schemas.microsoft.com/office/word/2010/wordprocessingDrawing" xmlns:wp="http://schemas.openxmlformats.org/drawingml/2006/wordprocessingDrawing" xmlns:w10="urn:schemas-microsoft-com:office:word" xmlns:w="http://schemas.openxmlformats.org/wordprocessingml/2006/main" xmlns:w14="http://schemas.microsoft.com/office/word/2010/wordml" xmlns:w15="http://schemas.microsoft.com/office/word/2012/wordml" xmlns:w16se="http://schemas.microsoft.com/office/word/2015/wordml/symex" xmlns:wpg="http://schemas.microsoft.com/office/word/2010/wordprocessingGroup" xmlns:wpi="http://schemas.microsoft.com/office/word/2010/wordprocessingInk" xmlns:wne="http://schemas.microsoft.com/office/word/2006/wordml" xmlns:wps="http://schemas.microsoft.com/office/word/2010/wordprocessingShape" mc:Ignorable="w14 w15 w16se wp14">
   <w:sdt>
     <w:sdtPr>
       <w:id w:val="-2043747362"/>
@@ -2412,7 +2995,7 @@
           <w:rPr>
             <w:noProof/>
           </w:rPr>
-          <w:t>5</w:t>
+          <w:t>6</w:t>
         </w:r>
         <w:r>
           <w:rPr>
@@ -2432,7 +3015,7 @@
 </file>
 
 <file path=word/footer3.xml><?xml version="1.0" encoding="utf-8"?>
-<w:ftr xmlns:wpc="http://schemas.microsoft.com/office/word/2010/wordprocessingCanvas" xmlns:mc="http://schemas.openxmlformats.org/markup-compatibility/2006" xmlns:o="urn:schemas-microsoft-com:office:office" xmlns:r="http://schemas.openxmlformats.org/officeDocument/2006/relationships" xmlns:m="http://schemas.openxmlformats.org/officeDocument/2006/math" xmlns:v="urn:schemas-microsoft-com:vml" xmlns:wp14="http://schemas.microsoft.com/office/word/2010/wordprocessingDrawing" xmlns:wp="http://schemas.openxmlformats.org/drawingml/2006/wordprocessingDrawing" xmlns:w10="urn:schemas-microsoft-com:office:word" xmlns:w="http://schemas.openxmlformats.org/wordprocessingml/2006/main" xmlns:w14="http://schemas.microsoft.com/office/word/2010/wordml" xmlns:w15="http://schemas.microsoft.com/office/word/2012/wordml" xmlns:wpg="http://schemas.microsoft.com/office/word/2010/wordprocessingGroup" xmlns:wpi="http://schemas.microsoft.com/office/word/2010/wordprocessingInk" xmlns:wne="http://schemas.microsoft.com/office/word/2006/wordml" xmlns:wps="http://schemas.microsoft.com/office/word/2010/wordprocessingShape" mc:Ignorable="w14 w15 wp14">
+<w:ftr xmlns:wpc="http://schemas.microsoft.com/office/word/2010/wordprocessingCanvas" xmlns:cx="http://schemas.microsoft.com/office/drawing/2014/chartex" xmlns:cx1="http://schemas.microsoft.com/office/drawing/2015/9/8/chartex" xmlns:cx2="http://schemas.microsoft.com/office/drawing/2015/10/21/chartex" xmlns:mc="http://schemas.openxmlformats.org/markup-compatibility/2006" xmlns:o="urn:schemas-microsoft-com:office:office" xmlns:r="http://schemas.openxmlformats.org/officeDocument/2006/relationships" xmlns:m="http://schemas.openxmlformats.org/officeDocument/2006/math" xmlns:v="urn:schemas-microsoft-com:vml" xmlns:wp14="http://schemas.microsoft.com/office/word/2010/wordprocessingDrawing" xmlns:wp="http://schemas.openxmlformats.org/drawingml/2006/wordprocessingDrawing" xmlns:w10="urn:schemas-microsoft-com:office:word" xmlns:w="http://schemas.openxmlformats.org/wordprocessingml/2006/main" xmlns:w14="http://schemas.microsoft.com/office/word/2010/wordml" xmlns:w15="http://schemas.microsoft.com/office/word/2012/wordml" xmlns:w16se="http://schemas.microsoft.com/office/word/2015/wordml/symex" xmlns:wpg="http://schemas.microsoft.com/office/word/2010/wordprocessingGroup" xmlns:wpi="http://schemas.microsoft.com/office/word/2010/wordprocessingInk" xmlns:wne="http://schemas.microsoft.com/office/word/2006/wordml" xmlns:wps="http://schemas.microsoft.com/office/word/2010/wordprocessingShape" mc:Ignorable="w14 w15 w16se wp14">
   <w:p>
     <w:pPr>
       <w:pStyle w:val="Footer"/>
@@ -2442,7 +3025,7 @@
 </file>
 
 <file path=word/footnotes.xml><?xml version="1.0" encoding="utf-8"?>
-<w:footnotes xmlns:wpc="http://schemas.microsoft.com/office/word/2010/wordprocessingCanvas" xmlns:mc="http://schemas.openxmlformats.org/markup-compatibility/2006" xmlns:o="urn:schemas-microsoft-com:office:office" xmlns:r="http://schemas.openxmlformats.org/officeDocument/2006/relationships" xmlns:m="http://schemas.openxmlformats.org/officeDocument/2006/math" xmlns:v="urn:schemas-microsoft-com:vml" xmlns:wp14="http://schemas.microsoft.com/office/word/2010/wordprocessingDrawing" xmlns:wp="http://schemas.openxmlformats.org/drawingml/2006/wordprocessingDrawing" xmlns:w10="urn:schemas-microsoft-com:office:word" xmlns:w="http://schemas.openxmlformats.org/wordprocessingml/2006/main" xmlns:w14="http://schemas.microsoft.com/office/word/2010/wordml" xmlns:w15="http://schemas.microsoft.com/office/word/2012/wordml" xmlns:wpg="http://schemas.microsoft.com/office/word/2010/wordprocessingGroup" xmlns:wpi="http://schemas.microsoft.com/office/word/2010/wordprocessingInk" xmlns:wne="http://schemas.microsoft.com/office/word/2006/wordml" xmlns:wps="http://schemas.microsoft.com/office/word/2010/wordprocessingShape" mc:Ignorable="w14 w15 wp14">
+<w:footnotes xmlns:wpc="http://schemas.microsoft.com/office/word/2010/wordprocessingCanvas" xmlns:cx="http://schemas.microsoft.com/office/drawing/2014/chartex" xmlns:cx1="http://schemas.microsoft.com/office/drawing/2015/9/8/chartex" xmlns:cx2="http://schemas.microsoft.com/office/drawing/2015/10/21/chartex" xmlns:mc="http://schemas.openxmlformats.org/markup-compatibility/2006" xmlns:o="urn:schemas-microsoft-com:office:office" xmlns:r="http://schemas.openxmlformats.org/officeDocument/2006/relationships" xmlns:m="http://schemas.openxmlformats.org/officeDocument/2006/math" xmlns:v="urn:schemas-microsoft-com:vml" xmlns:wp14="http://schemas.microsoft.com/office/word/2010/wordprocessingDrawing" xmlns:wp="http://schemas.openxmlformats.org/drawingml/2006/wordprocessingDrawing" xmlns:w10="urn:schemas-microsoft-com:office:word" xmlns:w="http://schemas.openxmlformats.org/wordprocessingml/2006/main" xmlns:w14="http://schemas.microsoft.com/office/word/2010/wordml" xmlns:w15="http://schemas.microsoft.com/office/word/2012/wordml" xmlns:w16se="http://schemas.microsoft.com/office/word/2015/wordml/symex" xmlns:wpg="http://schemas.microsoft.com/office/word/2010/wordprocessingGroup" xmlns:wpi="http://schemas.microsoft.com/office/word/2010/wordprocessingInk" xmlns:wne="http://schemas.microsoft.com/office/word/2006/wordml" xmlns:wps="http://schemas.microsoft.com/office/word/2010/wordprocessingShape" mc:Ignorable="w14 w15 w16se wp14">
   <w:footnote w:type="separator" w:id="-1">
     <w:p>
       <w:pPr>
@@ -2467,7 +3050,7 @@
 </file>
 
 <file path=word/header1.xml><?xml version="1.0" encoding="utf-8"?>
-<w:hdr xmlns:wpc="http://schemas.microsoft.com/office/word/2010/wordprocessingCanvas" xmlns:mc="http://schemas.openxmlformats.org/markup-compatibility/2006" xmlns:o="urn:schemas-microsoft-com:office:office" xmlns:r="http://schemas.openxmlformats.org/officeDocument/2006/relationships" xmlns:m="http://schemas.openxmlformats.org/officeDocument/2006/math" xmlns:v="urn:schemas-microsoft-com:vml" xmlns:wp14="http://schemas.microsoft.com/office/word/2010/wordprocessingDrawing" xmlns:wp="http://schemas.openxmlformats.org/drawingml/2006/wordprocessingDrawing" xmlns:w10="urn:schemas-microsoft-com:office:word" xmlns:w="http://schemas.openxmlformats.org/wordprocessingml/2006/main" xmlns:w14="http://schemas.microsoft.com/office/word/2010/wordml" xmlns:w15="http://schemas.microsoft.com/office/word/2012/wordml" xmlns:wpg="http://schemas.microsoft.com/office/word/2010/wordprocessingGroup" xmlns:wpi="http://schemas.microsoft.com/office/word/2010/wordprocessingInk" xmlns:wne="http://schemas.microsoft.com/office/word/2006/wordml" xmlns:wps="http://schemas.microsoft.com/office/word/2010/wordprocessingShape" mc:Ignorable="w14 w15 wp14">
+<w:hdr xmlns:wpc="http://schemas.microsoft.com/office/word/2010/wordprocessingCanvas" xmlns:cx="http://schemas.microsoft.com/office/drawing/2014/chartex" xmlns:cx1="http://schemas.microsoft.com/office/drawing/2015/9/8/chartex" xmlns:cx2="http://schemas.microsoft.com/office/drawing/2015/10/21/chartex" xmlns:mc="http://schemas.openxmlformats.org/markup-compatibility/2006" xmlns:o="urn:schemas-microsoft-com:office:office" xmlns:r="http://schemas.openxmlformats.org/officeDocument/2006/relationships" xmlns:m="http://schemas.openxmlformats.org/officeDocument/2006/math" xmlns:v="urn:schemas-microsoft-com:vml" xmlns:wp14="http://schemas.microsoft.com/office/word/2010/wordprocessingDrawing" xmlns:wp="http://schemas.openxmlformats.org/drawingml/2006/wordprocessingDrawing" xmlns:w10="urn:schemas-microsoft-com:office:word" xmlns:w="http://schemas.openxmlformats.org/wordprocessingml/2006/main" xmlns:w14="http://schemas.microsoft.com/office/word/2010/wordml" xmlns:w15="http://schemas.microsoft.com/office/word/2012/wordml" xmlns:w16se="http://schemas.microsoft.com/office/word/2015/wordml/symex" xmlns:wpg="http://schemas.microsoft.com/office/word/2010/wordprocessingGroup" xmlns:wpi="http://schemas.microsoft.com/office/word/2010/wordprocessingInk" xmlns:wne="http://schemas.microsoft.com/office/word/2006/wordml" xmlns:wps="http://schemas.microsoft.com/office/word/2010/wordprocessingShape" mc:Ignorable="w14 w15 w16se wp14">
   <w:p>
     <w:pPr>
       <w:pStyle w:val="Header"/>
@@ -2477,7 +3060,7 @@
 </file>
 
 <file path=word/header2.xml><?xml version="1.0" encoding="utf-8"?>
-<w:hdr xmlns:wpc="http://schemas.microsoft.com/office/word/2010/wordprocessingCanvas" xmlns:mc="http://schemas.openxmlformats.org/markup-compatibility/2006" xmlns:o="urn:schemas-microsoft-com:office:office" xmlns:r="http://schemas.openxmlformats.org/officeDocument/2006/relationships" xmlns:m="http://schemas.openxmlformats.org/officeDocument/2006/math" xmlns:v="urn:schemas-microsoft-com:vml" xmlns:wp14="http://schemas.microsoft.com/office/word/2010/wordprocessingDrawing" xmlns:wp="http://schemas.openxmlformats.org/drawingml/2006/wordprocessingDrawing" xmlns:w10="urn:schemas-microsoft-com:office:word" xmlns:w="http://schemas.openxmlformats.org/wordprocessingml/2006/main" xmlns:w14="http://schemas.microsoft.com/office/word/2010/wordml" xmlns:w15="http://schemas.microsoft.com/office/word/2012/wordml" xmlns:wpg="http://schemas.microsoft.com/office/word/2010/wordprocessingGroup" xmlns:wpi="http://schemas.microsoft.com/office/word/2010/wordprocessingInk" xmlns:wne="http://schemas.microsoft.com/office/word/2006/wordml" xmlns:wps="http://schemas.microsoft.com/office/word/2010/wordprocessingShape" mc:Ignorable="w14 w15 wp14">
+<w:hdr xmlns:wpc="http://schemas.microsoft.com/office/word/2010/wordprocessingCanvas" xmlns:cx="http://schemas.microsoft.com/office/drawing/2014/chartex" xmlns:cx1="http://schemas.microsoft.com/office/drawing/2015/9/8/chartex" xmlns:cx2="http://schemas.microsoft.com/office/drawing/2015/10/21/chartex" xmlns:mc="http://schemas.openxmlformats.org/markup-compatibility/2006" xmlns:o="urn:schemas-microsoft-com:office:office" xmlns:r="http://schemas.openxmlformats.org/officeDocument/2006/relationships" xmlns:m="http://schemas.openxmlformats.org/officeDocument/2006/math" xmlns:v="urn:schemas-microsoft-com:vml" xmlns:wp14="http://schemas.microsoft.com/office/word/2010/wordprocessingDrawing" xmlns:wp="http://schemas.openxmlformats.org/drawingml/2006/wordprocessingDrawing" xmlns:w10="urn:schemas-microsoft-com:office:word" xmlns:w="http://schemas.openxmlformats.org/wordprocessingml/2006/main" xmlns:w14="http://schemas.microsoft.com/office/word/2010/wordml" xmlns:w15="http://schemas.microsoft.com/office/word/2012/wordml" xmlns:w16se="http://schemas.microsoft.com/office/word/2015/wordml/symex" xmlns:wpg="http://schemas.microsoft.com/office/word/2010/wordprocessingGroup" xmlns:wpi="http://schemas.microsoft.com/office/word/2010/wordprocessingInk" xmlns:wne="http://schemas.microsoft.com/office/word/2006/wordml" xmlns:wps="http://schemas.microsoft.com/office/word/2010/wordprocessingShape" mc:Ignorable="w14 w15 w16se wp14">
   <w:p>
     <w:pPr>
       <w:pStyle w:val="Header"/>
@@ -2487,7 +3070,7 @@
 </file>
 
 <file path=word/header3.xml><?xml version="1.0" encoding="utf-8"?>
-<w:hdr xmlns:wpc="http://schemas.microsoft.com/office/word/2010/wordprocessingCanvas" xmlns:mc="http://schemas.openxmlformats.org/markup-compatibility/2006" xmlns:o="urn:schemas-microsoft-com:office:office" xmlns:r="http://schemas.openxmlformats.org/officeDocument/2006/relationships" xmlns:m="http://schemas.openxmlformats.org/officeDocument/2006/math" xmlns:v="urn:schemas-microsoft-com:vml" xmlns:wp14="http://schemas.microsoft.com/office/word/2010/wordprocessingDrawing" xmlns:wp="http://schemas.openxmlformats.org/drawingml/2006/wordprocessingDrawing" xmlns:w10="urn:schemas-microsoft-com:office:word" xmlns:w="http://schemas.openxmlformats.org/wordprocessingml/2006/main" xmlns:w14="http://schemas.microsoft.com/office/word/2010/wordml" xmlns:w15="http://schemas.microsoft.com/office/word/2012/wordml" xmlns:wpg="http://schemas.microsoft.com/office/word/2010/wordprocessingGroup" xmlns:wpi="http://schemas.microsoft.com/office/word/2010/wordprocessingInk" xmlns:wne="http://schemas.microsoft.com/office/word/2006/wordml" xmlns:wps="http://schemas.microsoft.com/office/word/2010/wordprocessingShape" mc:Ignorable="w14 w15 wp14">
+<w:hdr xmlns:wpc="http://schemas.microsoft.com/office/word/2010/wordprocessingCanvas" xmlns:cx="http://schemas.microsoft.com/office/drawing/2014/chartex" xmlns:cx1="http://schemas.microsoft.com/office/drawing/2015/9/8/chartex" xmlns:cx2="http://schemas.microsoft.com/office/drawing/2015/10/21/chartex" xmlns:mc="http://schemas.openxmlformats.org/markup-compatibility/2006" xmlns:o="urn:schemas-microsoft-com:office:office" xmlns:r="http://schemas.openxmlformats.org/officeDocument/2006/relationships" xmlns:m="http://schemas.openxmlformats.org/officeDocument/2006/math" xmlns:v="urn:schemas-microsoft-com:vml" xmlns:wp14="http://schemas.microsoft.com/office/word/2010/wordprocessingDrawing" xmlns:wp="http://schemas.openxmlformats.org/drawingml/2006/wordprocessingDrawing" xmlns:w10="urn:schemas-microsoft-com:office:word" xmlns:w="http://schemas.openxmlformats.org/wordprocessingml/2006/main" xmlns:w14="http://schemas.microsoft.com/office/word/2010/wordml" xmlns:w15="http://schemas.microsoft.com/office/word/2012/wordml" xmlns:w16se="http://schemas.microsoft.com/office/word/2015/wordml/symex" xmlns:wpg="http://schemas.microsoft.com/office/word/2010/wordprocessingGroup" xmlns:wpi="http://schemas.microsoft.com/office/word/2010/wordprocessingInk" xmlns:wne="http://schemas.microsoft.com/office/word/2006/wordml" xmlns:wps="http://schemas.microsoft.com/office/word/2010/wordprocessingShape" mc:Ignorable="w14 w15 w16se wp14">
   <w:p>
     <w:pPr>
       <w:pStyle w:val="Header"/>
@@ -2497,7 +3080,7 @@
 </file>
 
 <file path=word/numbering.xml><?xml version="1.0" encoding="utf-8"?>
-<w:numbering xmlns:wpc="http://schemas.microsoft.com/office/word/2010/wordprocessingCanvas" xmlns:mc="http://schemas.openxmlformats.org/markup-compatibility/2006" xmlns:o="urn:schemas-microsoft-com:office:office" xmlns:r="http://schemas.openxmlformats.org/officeDocument/2006/relationships" xmlns:m="http://schemas.openxmlformats.org/officeDocument/2006/math" xmlns:v="urn:schemas-microsoft-com:vml" xmlns:wp14="http://schemas.microsoft.com/office/word/2010/wordprocessingDrawing" xmlns:wp="http://schemas.openxmlformats.org/drawingml/2006/wordprocessingDrawing" xmlns:w10="urn:schemas-microsoft-com:office:word" xmlns:w="http://schemas.openxmlformats.org/wordprocessingml/2006/main" xmlns:w14="http://schemas.microsoft.com/office/word/2010/wordml" xmlns:w15="http://schemas.microsoft.com/office/word/2012/wordml" xmlns:wpg="http://schemas.microsoft.com/office/word/2010/wordprocessingGroup" xmlns:wpi="http://schemas.microsoft.com/office/word/2010/wordprocessingInk" xmlns:wne="http://schemas.microsoft.com/office/word/2006/wordml" xmlns:wps="http://schemas.microsoft.com/office/word/2010/wordprocessingShape" mc:Ignorable="w14 w15 wp14">
+<w:numbering xmlns:wpc="http://schemas.microsoft.com/office/word/2010/wordprocessingCanvas" xmlns:cx="http://schemas.microsoft.com/office/drawing/2014/chartex" xmlns:cx1="http://schemas.microsoft.com/office/drawing/2015/9/8/chartex" xmlns:cx2="http://schemas.microsoft.com/office/drawing/2015/10/21/chartex" xmlns:mc="http://schemas.openxmlformats.org/markup-compatibility/2006" xmlns:o="urn:schemas-microsoft-com:office:office" xmlns:r="http://schemas.openxmlformats.org/officeDocument/2006/relationships" xmlns:m="http://schemas.openxmlformats.org/officeDocument/2006/math" xmlns:v="urn:schemas-microsoft-com:vml" xmlns:wp14="http://schemas.microsoft.com/office/word/2010/wordprocessingDrawing" xmlns:wp="http://schemas.openxmlformats.org/drawingml/2006/wordprocessingDrawing" xmlns:w10="urn:schemas-microsoft-com:office:word" xmlns:w="http://schemas.openxmlformats.org/wordprocessingml/2006/main" xmlns:w14="http://schemas.microsoft.com/office/word/2010/wordml" xmlns:w15="http://schemas.microsoft.com/office/word/2012/wordml" xmlns:w16se="http://schemas.microsoft.com/office/word/2015/wordml/symex" xmlns:wpg="http://schemas.microsoft.com/office/word/2010/wordprocessingGroup" xmlns:wpi="http://schemas.microsoft.com/office/word/2010/wordprocessingInk" xmlns:wne="http://schemas.microsoft.com/office/word/2006/wordml" xmlns:wps="http://schemas.microsoft.com/office/word/2010/wordprocessingShape" mc:Ignorable="w14 w15 w16se wp14">
   <w:abstractNum w:abstractNumId="0" w15:restartNumberingAfterBreak="0">
     <w:nsid w:val="02EA7D7C"/>
     <w:multiLevelType w:val="hybridMultilevel"/>
@@ -6695,7 +7278,7 @@
 </file>
 
 <file path=word/styles.xml><?xml version="1.0" encoding="utf-8"?>
-<w:styles xmlns:mc="http://schemas.openxmlformats.org/markup-compatibility/2006" xmlns:r="http://schemas.openxmlformats.org/officeDocument/2006/relationships" xmlns:w="http://schemas.openxmlformats.org/wordprocessingml/2006/main" xmlns:w14="http://schemas.microsoft.com/office/word/2010/wordml" xmlns:w15="http://schemas.microsoft.com/office/word/2012/wordml" mc:Ignorable="w14 w15">
+<w:styles xmlns:mc="http://schemas.openxmlformats.org/markup-compatibility/2006" xmlns:r="http://schemas.openxmlformats.org/officeDocument/2006/relationships" xmlns:w="http://schemas.openxmlformats.org/wordprocessingml/2006/main" xmlns:w14="http://schemas.microsoft.com/office/word/2010/wordml" xmlns:w15="http://schemas.microsoft.com/office/word/2012/wordml" xmlns:w16se="http://schemas.microsoft.com/office/word/2015/wordml/symex" mc:Ignorable="w14 w15 w16se">
   <w:docDefaults>
     <w:rPrDefault>
       <w:rPr>
@@ -6705,7 +7288,7 @@
     </w:rPrDefault>
     <w:pPrDefault/>
   </w:docDefaults>
-  <w:latentStyles w:defLockedState="0" w:defUIPriority="0" w:defSemiHidden="0" w:defUnhideWhenUsed="0" w:defQFormat="0" w:count="371">
+  <w:latentStyles w:defLockedState="0" w:defUIPriority="0" w:defSemiHidden="0" w:defUnhideWhenUsed="0" w:defQFormat="0" w:count="372">
     <w:lsdException w:name="Normal" w:qFormat="1"/>
     <w:lsdException w:name="heading 1" w:uiPriority="9" w:qFormat="1"/>
     <w:lsdException w:name="heading 2" w:semiHidden="1" w:unhideWhenUsed="1" w:qFormat="1"/>
@@ -6805,7 +7388,6 @@
     <w:lsdException w:name="HTML Sample" w:semiHidden="1" w:unhideWhenUsed="1"/>
     <w:lsdException w:name="HTML Typewriter" w:semiHidden="1" w:unhideWhenUsed="1"/>
     <w:lsdException w:name="HTML Variable" w:semiHidden="1" w:unhideWhenUsed="1"/>
-    <w:lsdException w:name="Normal Table" w:semiHidden="1" w:unhideWhenUsed="1"/>
     <w:lsdException w:name="annotation subject" w:semiHidden="1" w:unhideWhenUsed="1"/>
     <w:lsdException w:name="No List" w:semiHidden="1" w:unhideWhenUsed="1"/>
     <w:lsdException w:name="Outline List 1" w:semiHidden="1" w:unhideWhenUsed="1"/>
@@ -6852,9 +7434,7 @@
     <w:lsdException w:name="Table Subtle 2" w:semiHidden="1" w:unhideWhenUsed="1"/>
     <w:lsdException w:name="Table Web 1" w:semiHidden="1" w:unhideWhenUsed="1"/>
     <w:lsdException w:name="Table Web 2" w:semiHidden="1" w:unhideWhenUsed="1"/>
-    <w:lsdException w:name="Table Web 3" w:semiHidden="1" w:unhideWhenUsed="1"/>
     <w:lsdException w:name="Balloon Text" w:semiHidden="1" w:unhideWhenUsed="1"/>
-    <w:lsdException w:name="Table Theme" w:semiHidden="1" w:unhideWhenUsed="1"/>
     <w:lsdException w:name="Placeholder Text" w:semiHidden="1" w:uiPriority="99"/>
     <w:lsdException w:name="No Spacing" w:uiPriority="1" w:qFormat="1"/>
     <w:lsdException w:name="Light Shading" w:uiPriority="60"/>
@@ -7061,6 +7641,7 @@
     <w:lsdException w:name="List Table 5 Dark Accent 6" w:uiPriority="50"/>
     <w:lsdException w:name="List Table 6 Colorful Accent 6" w:uiPriority="51"/>
     <w:lsdException w:name="List Table 7 Colorful Accent 6" w:uiPriority="52"/>
+    <w:lsdException w:name="Mention" w:semiHidden="1" w:uiPriority="99" w:unhideWhenUsed="1"/>
   </w:latentStyles>
   <w:style w:type="paragraph" w:default="1" w:styleId="Normal">
     <w:name w:val="Normal"/>
@@ -8758,7 +9339,7 @@
 </file>
 
 <file path=customXml/itemProps1.xml><?xml version="1.0" encoding="utf-8"?>
-<ds:datastoreItem xmlns:ds="http://schemas.openxmlformats.org/officeDocument/2006/customXml" ds:itemID="{102AE280-4A55-4780-AF0E-D228D6BF6E3E}">
+<ds:datastoreItem xmlns:ds="http://schemas.openxmlformats.org/officeDocument/2006/customXml" ds:itemID="{5237E523-F082-42D2-AE5C-20ECB6665DFE}">
   <ds:schemaRefs>
     <ds:schemaRef ds:uri="http://schemas.openxmlformats.org/officeDocument/2006/bibliography"/>
   </ds:schemaRefs>

</xml_diff>

<commit_message>
Update QA plan (tables des matières)
</commit_message>
<xml_diff>
--- a/Gestion/QA_Plan.docx
+++ b/Gestion/QA_Plan.docx
@@ -4,7 +4,7 @@
   <w:body>
     <w:p>
       <w:pPr>
-        <w:pStyle w:val="Caption"/>
+        <w:pStyle w:val="Lgende"/>
       </w:pPr>
       <w:r>
         <w:t>UNIVERSITÉ DE SHERBROOKE</w:t>
@@ -210,16 +210,11 @@
         <w:spacing w:after="0" w:line="240" w:lineRule="auto"/>
         <w:jc w:val="center"/>
       </w:pPr>
-      <w:proofErr w:type="gramStart"/>
       <w:r>
         <w:t>l</w:t>
       </w:r>
       <w:r>
-        <w:t>’équipe</w:t>
-      </w:r>
-      <w:proofErr w:type="gramEnd"/>
-      <w:r>
-        <w:t xml:space="preserve"> P4</w:t>
+        <w:t>’équipe P4</w:t>
       </w:r>
     </w:p>
     <w:p>
@@ -289,7 +284,7 @@
       <w:r>
         <w:rPr>
           <w:noProof/>
-          <w:lang w:val="en-CA" w:eastAsia="en-CA"/>
+          <w:lang w:eastAsia="fr-CA"/>
         </w:rPr>
         <mc:AlternateContent>
           <mc:Choice Requires="wps">
@@ -356,7 +351,7 @@
               </wp:anchor>
             </w:drawing>
           </mc:Choice>
-          <mc:Fallback xmlns:mv="urn:schemas-microsoft-com:mac:vml" xmlns:mo="http://schemas.microsoft.com/office/mac/office/2008/main">
+          <mc:Fallback xmlns:mo="http://schemas.microsoft.com/office/mac/office/2008/main" xmlns:mv="urn:schemas-microsoft-com:mac:vml">
             <w:pict>
               <v:rect w14:anchorId="376FF598" id="Rectangle 8" o:spid="_x0000_s1026" style="position:absolute;margin-left:222pt;margin-top:97.5pt;width:56pt;height:46pt;z-index:251659264;visibility:visible;mso-wrap-style:square;mso-wrap-distance-left:9pt;mso-wrap-distance-top:0;mso-wrap-distance-right:9pt;mso-wrap-distance-bottom:0;mso-position-horizontal:absolute;mso-position-horizontal-relative:text;mso-position-vertical:absolute;mso-position-vertical-relative:text;v-text-anchor:middle" o:gfxdata="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" fillcolor="white [3212]" strokecolor="white [3212]" strokeweight="2pt"/>
             </w:pict>
@@ -390,7 +385,7 @@
     </w:p>
     <w:p>
       <w:pPr>
-        <w:pStyle w:val="Heading1"/>
+        <w:pStyle w:val="Titre1"/>
         <w:numPr>
           <w:ilvl w:val="0"/>
           <w:numId w:val="0"/>
@@ -399,7 +394,7 @@
           <w:noProof/>
         </w:rPr>
       </w:pPr>
-      <w:bookmarkStart w:id="0" w:name="_Toc475100303"/>
+      <w:bookmarkStart w:id="0" w:name="_Toc475203245"/>
       <w:r>
         <w:lastRenderedPageBreak/>
         <w:t>Table des matières</w:t>
@@ -437,70 +432,108 @@
         <w:fldChar w:fldCharType="separate"/>
       </w:r>
     </w:p>
-    <w:p>
-      <w:pPr>
-        <w:pStyle w:val="TOC1"/>
+    <w:bookmarkStart w:id="1" w:name="_GoBack"/>
+    <w:bookmarkEnd w:id="1"/>
+    <w:p>
+      <w:pPr>
+        <w:pStyle w:val="TM1"/>
         <w:rPr>
           <w:rFonts w:eastAsiaTheme="minorEastAsia" w:cstheme="minorBidi"/>
           <w:b w:val="0"/>
           <w:sz w:val="22"/>
           <w:szCs w:val="22"/>
-          <w:lang w:val="en-CA" w:eastAsia="en-CA"/>
-        </w:rPr>
-      </w:pPr>
-      <w:hyperlink w:anchor="_Toc475100303" w:history="1">
-        <w:r>
-          <w:rPr>
-            <w:rStyle w:val="Hyperlink"/>
-          </w:rPr>
-          <w:t>Table des matières</w:t>
-        </w:r>
-        <w:r>
-          <w:rPr>
-            <w:webHidden/>
-          </w:rPr>
-          <w:tab/>
-        </w:r>
-        <w:r>
-          <w:rPr>
-            <w:webHidden/>
-          </w:rPr>
-          <w:fldChar w:fldCharType="begin"/>
-        </w:r>
-        <w:r>
-          <w:rPr>
-            <w:webHidden/>
-          </w:rPr>
-          <w:instrText xml:space="preserve"> PAGEREF _Toc475100303 \h </w:instrText>
-        </w:r>
-        <w:r>
-          <w:rPr>
-            <w:webHidden/>
-          </w:rPr>
-        </w:r>
-        <w:r>
-          <w:rPr>
-            <w:webHidden/>
-          </w:rPr>
-          <w:fldChar w:fldCharType="separate"/>
-        </w:r>
-        <w:r>
-          <w:rPr>
-            <w:webHidden/>
-          </w:rPr>
-          <w:t>1</w:t>
-        </w:r>
-        <w:r>
-          <w:rPr>
-            <w:webHidden/>
-          </w:rPr>
-          <w:fldChar w:fldCharType="end"/>
-        </w:r>
-      </w:hyperlink>
-    </w:p>
-    <w:p>
-      <w:pPr>
-        <w:pStyle w:val="TOC1"/>
+          <w:lang w:eastAsia="fr-CA"/>
+        </w:rPr>
+      </w:pPr>
+      <w:r>
+        <w:rPr>
+          <w:rStyle w:val="Lienhypertexte"/>
+        </w:rPr>
+        <w:fldChar w:fldCharType="begin"/>
+      </w:r>
+      <w:r>
+        <w:rPr>
+          <w:rStyle w:val="Lienhypertexte"/>
+        </w:rPr>
+        <w:instrText xml:space="preserve"> </w:instrText>
+      </w:r>
+      <w:r>
+        <w:instrText>HYPERLINK \l "_Toc475203245"</w:instrText>
+      </w:r>
+      <w:r>
+        <w:rPr>
+          <w:rStyle w:val="Lienhypertexte"/>
+        </w:rPr>
+        <w:instrText xml:space="preserve"> </w:instrText>
+      </w:r>
+      <w:r>
+        <w:rPr>
+          <w:rStyle w:val="Lienhypertexte"/>
+        </w:rPr>
+      </w:r>
+      <w:r>
+        <w:rPr>
+          <w:rStyle w:val="Lienhypertexte"/>
+        </w:rPr>
+        <w:fldChar w:fldCharType="separate"/>
+      </w:r>
+      <w:r>
+        <w:rPr>
+          <w:rStyle w:val="Lienhypertexte"/>
+        </w:rPr>
+        <w:t>Table des matières</w:t>
+      </w:r>
+      <w:r>
+        <w:rPr>
+          <w:webHidden/>
+        </w:rPr>
+        <w:tab/>
+      </w:r>
+      <w:r>
+        <w:rPr>
+          <w:webHidden/>
+        </w:rPr>
+        <w:fldChar w:fldCharType="begin"/>
+      </w:r>
+      <w:r>
+        <w:rPr>
+          <w:webHidden/>
+        </w:rPr>
+        <w:instrText xml:space="preserve"> PAGEREF _Toc475203245 \h </w:instrText>
+      </w:r>
+      <w:r>
+        <w:rPr>
+          <w:webHidden/>
+        </w:rPr>
+      </w:r>
+      <w:r>
+        <w:rPr>
+          <w:webHidden/>
+        </w:rPr>
+        <w:fldChar w:fldCharType="separate"/>
+      </w:r>
+      <w:r>
+        <w:rPr>
+          <w:webHidden/>
+        </w:rPr>
+        <w:t>1</w:t>
+      </w:r>
+      <w:r>
+        <w:rPr>
+          <w:webHidden/>
+        </w:rPr>
+        <w:fldChar w:fldCharType="end"/>
+      </w:r>
+      <w:r>
+        <w:rPr>
+          <w:rStyle w:val="Lienhypertexte"/>
+        </w:rPr>
+        <w:fldChar w:fldCharType="end"/>
+      </w:r>
+    </w:p>
+    <w:p>
+      <w:pPr>
+        <w:pStyle w:val="TM1"/>
         <w:tabs>
           <w:tab w:val="left" w:pos="660"/>
         </w:tabs>
@@ -509,13 +542,13 @@
           <w:b w:val="0"/>
           <w:sz w:val="22"/>
           <w:szCs w:val="22"/>
-          <w:lang w:val="en-CA" w:eastAsia="en-CA"/>
-        </w:rPr>
-      </w:pPr>
-      <w:hyperlink w:anchor="_Toc475100304" w:history="1">
-        <w:r>
-          <w:rPr>
-            <w:rStyle w:val="Hyperlink"/>
+          <w:lang w:eastAsia="fr-CA"/>
+        </w:rPr>
+      </w:pPr>
+      <w:hyperlink w:anchor="_Toc475203246" w:history="1">
+        <w:r>
+          <w:rPr>
+            <w:rStyle w:val="Lienhypertexte"/>
           </w:rPr>
           <w:t>1</w:t>
         </w:r>
@@ -525,13 +558,13 @@
             <w:b w:val="0"/>
             <w:sz w:val="22"/>
             <w:szCs w:val="22"/>
-            <w:lang w:val="en-CA" w:eastAsia="en-CA"/>
+            <w:lang w:eastAsia="fr-CA"/>
           </w:rPr>
           <w:tab/>
         </w:r>
         <w:r>
           <w:rPr>
-            <w:rStyle w:val="Hyperlink"/>
+            <w:rStyle w:val="Lienhypertexte"/>
           </w:rPr>
           <w:t>Assurance Qualité</w:t>
         </w:r>
@@ -551,7 +584,7 @@
           <w:rPr>
             <w:webHidden/>
           </w:rPr>
-          <w:instrText xml:space="preserve"> PAGEREF _Toc475100304 \h </w:instrText>
+          <w:instrText xml:space="preserve"> PAGEREF _Toc475203246 \h </w:instrText>
         </w:r>
         <w:r>
           <w:rPr>
@@ -580,18 +613,17 @@
     </w:p>
     <w:p>
       <w:pPr>
-        <w:pStyle w:val="TOC2"/>
+        <w:pStyle w:val="TM2"/>
         <w:rPr>
           <w:rFonts w:eastAsiaTheme="minorEastAsia" w:cstheme="minorBidi"/>
           <w:sz w:val="22"/>
           <w:szCs w:val="22"/>
-          <w:lang w:val="en-CA" w:eastAsia="en-CA"/>
-        </w:rPr>
-      </w:pPr>
-      <w:hyperlink w:anchor="_Toc475100305" w:history="1">
-        <w:r>
-          <w:rPr>
-            <w:rStyle w:val="Hyperlink"/>
+        </w:rPr>
+      </w:pPr>
+      <w:hyperlink w:anchor="_Toc475203247" w:history="1">
+        <w:r>
+          <w:rPr>
+            <w:rStyle w:val="Lienhypertexte"/>
           </w:rPr>
           <w:t>1.1</w:t>
         </w:r>
@@ -600,15 +632,14 @@
             <w:rFonts w:eastAsiaTheme="minorEastAsia" w:cstheme="minorBidi"/>
             <w:sz w:val="22"/>
             <w:szCs w:val="22"/>
-            <w:lang w:val="en-CA" w:eastAsia="en-CA"/>
           </w:rPr>
           <w:tab/>
         </w:r>
         <w:r>
           <w:rPr>
-            <w:rStyle w:val="Hyperlink"/>
-          </w:rPr>
-          <w:t>Plan de l’AQ</w:t>
+            <w:rStyle w:val="Lienhypertexte"/>
+          </w:rPr>
+          <w:t>Plan de l’AQ (stratégie, objectifs)</w:t>
         </w:r>
         <w:r>
           <w:rPr>
@@ -626,7 +657,7 @@
           <w:rPr>
             <w:webHidden/>
           </w:rPr>
-          <w:instrText xml:space="preserve"> PAGEREF _Toc475100305 \h </w:instrText>
+          <w:instrText xml:space="preserve"> PAGEREF _Toc475203247 \h </w:instrText>
         </w:r>
         <w:r>
           <w:rPr>
@@ -655,17 +686,17 @@
     </w:p>
     <w:p>
       <w:pPr>
-        <w:pStyle w:val="TOC3"/>
+        <w:pStyle w:val="TM3"/>
         <w:rPr>
           <w:rFonts w:eastAsiaTheme="minorEastAsia" w:cstheme="minorBidi"/>
           <w:szCs w:val="22"/>
-          <w:lang w:val="en-CA" w:eastAsia="en-CA"/>
-        </w:rPr>
-      </w:pPr>
-      <w:hyperlink w:anchor="_Toc475100306" w:history="1">
-        <w:r>
-          <w:rPr>
-            <w:rStyle w:val="Hyperlink"/>
+          <w:lang w:eastAsia="fr-CA"/>
+        </w:rPr>
+      </w:pPr>
+      <w:hyperlink w:anchor="_Toc475203248" w:history="1">
+        <w:r>
+          <w:rPr>
+            <w:rStyle w:val="Lienhypertexte"/>
           </w:rPr>
           <w:t>1.1.1</w:t>
         </w:r>
@@ -673,13 +704,13 @@
           <w:rPr>
             <w:rFonts w:eastAsiaTheme="minorEastAsia" w:cstheme="minorBidi"/>
             <w:szCs w:val="22"/>
-            <w:lang w:val="en-CA" w:eastAsia="en-CA"/>
+            <w:lang w:eastAsia="fr-CA"/>
           </w:rPr>
           <w:tab/>
         </w:r>
         <w:r>
           <w:rPr>
-            <w:rStyle w:val="Hyperlink"/>
+            <w:rStyle w:val="Lienhypertexte"/>
           </w:rPr>
           <w:t>BUTS DE L’ASSURANCE QUALITÉ DANS LE PROJET</w:t>
         </w:r>
@@ -699,7 +730,7 @@
           <w:rPr>
             <w:webHidden/>
           </w:rPr>
-          <w:instrText xml:space="preserve"> PAGEREF _Toc475100306 \h </w:instrText>
+          <w:instrText xml:space="preserve"> PAGEREF _Toc475203248 \h </w:instrText>
         </w:r>
         <w:r>
           <w:rPr>
@@ -728,17 +759,17 @@
     </w:p>
     <w:p>
       <w:pPr>
-        <w:pStyle w:val="TOC3"/>
+        <w:pStyle w:val="TM3"/>
         <w:rPr>
           <w:rFonts w:eastAsiaTheme="minorEastAsia" w:cstheme="minorBidi"/>
           <w:szCs w:val="22"/>
-          <w:lang w:val="en-CA" w:eastAsia="en-CA"/>
-        </w:rPr>
-      </w:pPr>
-      <w:hyperlink w:anchor="_Toc475100307" w:history="1">
-        <w:r>
-          <w:rPr>
-            <w:rStyle w:val="Hyperlink"/>
+          <w:lang w:eastAsia="fr-CA"/>
+        </w:rPr>
+      </w:pPr>
+      <w:hyperlink w:anchor="_Toc475203249" w:history="1">
+        <w:r>
+          <w:rPr>
+            <w:rStyle w:val="Lienhypertexte"/>
           </w:rPr>
           <w:t>1.1.2</w:t>
         </w:r>
@@ -746,13 +777,13 @@
           <w:rPr>
             <w:rFonts w:eastAsiaTheme="minorEastAsia" w:cstheme="minorBidi"/>
             <w:szCs w:val="22"/>
-            <w:lang w:val="en-CA" w:eastAsia="en-CA"/>
+            <w:lang w:eastAsia="fr-CA"/>
           </w:rPr>
           <w:tab/>
         </w:r>
         <w:r>
           <w:rPr>
-            <w:rStyle w:val="Hyperlink"/>
+            <w:rStyle w:val="Lienhypertexte"/>
           </w:rPr>
           <w:t>Fonctionnement de l’assurance qualité pour notre équipe</w:t>
         </w:r>
@@ -772,7 +803,7 @@
           <w:rPr>
             <w:webHidden/>
           </w:rPr>
-          <w:instrText xml:space="preserve"> PAGEREF _Toc475100307 \h </w:instrText>
+          <w:instrText xml:space="preserve"> PAGEREF _Toc475203249 \h </w:instrText>
         </w:r>
         <w:r>
           <w:rPr>
@@ -801,7 +832,518 @@
     </w:p>
     <w:p>
       <w:pPr>
-        <w:pStyle w:val="Heading1"/>
+        <w:pStyle w:val="TM2"/>
+        <w:rPr>
+          <w:rFonts w:eastAsiaTheme="minorEastAsia" w:cstheme="minorBidi"/>
+          <w:sz w:val="22"/>
+          <w:szCs w:val="22"/>
+        </w:rPr>
+      </w:pPr>
+      <w:hyperlink w:anchor="_Toc475203250" w:history="1">
+        <w:r>
+          <w:rPr>
+            <w:rStyle w:val="Lienhypertexte"/>
+          </w:rPr>
+          <w:t>1.2</w:t>
+        </w:r>
+        <w:r>
+          <w:rPr>
+            <w:rFonts w:eastAsiaTheme="minorEastAsia" w:cstheme="minorBidi"/>
+            <w:sz w:val="22"/>
+            <w:szCs w:val="22"/>
+          </w:rPr>
+          <w:tab/>
+        </w:r>
+        <w:r>
+          <w:rPr>
+            <w:rStyle w:val="Lienhypertexte"/>
+          </w:rPr>
+          <w:t>Traçabilité (logiciels)</w:t>
+        </w:r>
+        <w:r>
+          <w:rPr>
+            <w:webHidden/>
+          </w:rPr>
+          <w:tab/>
+        </w:r>
+        <w:r>
+          <w:rPr>
+            <w:webHidden/>
+          </w:rPr>
+          <w:fldChar w:fldCharType="begin"/>
+        </w:r>
+        <w:r>
+          <w:rPr>
+            <w:webHidden/>
+          </w:rPr>
+          <w:instrText xml:space="preserve"> PAGEREF _Toc475203250 \h </w:instrText>
+        </w:r>
+        <w:r>
+          <w:rPr>
+            <w:webHidden/>
+          </w:rPr>
+        </w:r>
+        <w:r>
+          <w:rPr>
+            <w:webHidden/>
+          </w:rPr>
+          <w:fldChar w:fldCharType="separate"/>
+        </w:r>
+        <w:r>
+          <w:rPr>
+            <w:webHidden/>
+          </w:rPr>
+          <w:t>5</w:t>
+        </w:r>
+        <w:r>
+          <w:rPr>
+            <w:webHidden/>
+          </w:rPr>
+          <w:fldChar w:fldCharType="end"/>
+        </w:r>
+      </w:hyperlink>
+    </w:p>
+    <w:p>
+      <w:pPr>
+        <w:pStyle w:val="TM3"/>
+        <w:rPr>
+          <w:rFonts w:eastAsiaTheme="minorEastAsia" w:cstheme="minorBidi"/>
+          <w:szCs w:val="22"/>
+          <w:lang w:eastAsia="fr-CA"/>
+        </w:rPr>
+      </w:pPr>
+      <w:hyperlink w:anchor="_Toc475203251" w:history="1">
+        <w:r>
+          <w:rPr>
+            <w:rStyle w:val="Lienhypertexte"/>
+          </w:rPr>
+          <w:t>1.2.1</w:t>
+        </w:r>
+        <w:r>
+          <w:rPr>
+            <w:rFonts w:eastAsiaTheme="minorEastAsia" w:cstheme="minorBidi"/>
+            <w:szCs w:val="22"/>
+            <w:lang w:eastAsia="fr-CA"/>
+          </w:rPr>
+          <w:tab/>
+        </w:r>
+        <w:r>
+          <w:rPr>
+            <w:rStyle w:val="Lienhypertexte"/>
+          </w:rPr>
+          <w:t>Trello</w:t>
+        </w:r>
+        <w:r>
+          <w:rPr>
+            <w:webHidden/>
+          </w:rPr>
+          <w:tab/>
+        </w:r>
+        <w:r>
+          <w:rPr>
+            <w:webHidden/>
+          </w:rPr>
+          <w:fldChar w:fldCharType="begin"/>
+        </w:r>
+        <w:r>
+          <w:rPr>
+            <w:webHidden/>
+          </w:rPr>
+          <w:instrText xml:space="preserve"> PAGEREF _Toc475203251 \h </w:instrText>
+        </w:r>
+        <w:r>
+          <w:rPr>
+            <w:webHidden/>
+          </w:rPr>
+        </w:r>
+        <w:r>
+          <w:rPr>
+            <w:webHidden/>
+          </w:rPr>
+          <w:fldChar w:fldCharType="separate"/>
+        </w:r>
+        <w:r>
+          <w:rPr>
+            <w:webHidden/>
+          </w:rPr>
+          <w:t>5</w:t>
+        </w:r>
+        <w:r>
+          <w:rPr>
+            <w:webHidden/>
+          </w:rPr>
+          <w:fldChar w:fldCharType="end"/>
+        </w:r>
+      </w:hyperlink>
+    </w:p>
+    <w:p>
+      <w:pPr>
+        <w:pStyle w:val="TM3"/>
+        <w:rPr>
+          <w:rFonts w:eastAsiaTheme="minorEastAsia" w:cstheme="minorBidi"/>
+          <w:szCs w:val="22"/>
+          <w:lang w:eastAsia="fr-CA"/>
+        </w:rPr>
+      </w:pPr>
+      <w:hyperlink w:anchor="_Toc475203252" w:history="1">
+        <w:r>
+          <w:rPr>
+            <w:rStyle w:val="Lienhypertexte"/>
+          </w:rPr>
+          <w:t>1.2.2</w:t>
+        </w:r>
+        <w:r>
+          <w:rPr>
+            <w:rFonts w:eastAsiaTheme="minorEastAsia" w:cstheme="minorBidi"/>
+            <w:szCs w:val="22"/>
+            <w:lang w:eastAsia="fr-CA"/>
+          </w:rPr>
+          <w:tab/>
+        </w:r>
+        <w:r>
+          <w:rPr>
+            <w:rStyle w:val="Lienhypertexte"/>
+          </w:rPr>
+          <w:t>GitHub</w:t>
+        </w:r>
+        <w:r>
+          <w:rPr>
+            <w:webHidden/>
+          </w:rPr>
+          <w:tab/>
+        </w:r>
+        <w:r>
+          <w:rPr>
+            <w:webHidden/>
+          </w:rPr>
+          <w:fldChar w:fldCharType="begin"/>
+        </w:r>
+        <w:r>
+          <w:rPr>
+            <w:webHidden/>
+          </w:rPr>
+          <w:instrText xml:space="preserve"> PAGEREF _Toc475203252 \h </w:instrText>
+        </w:r>
+        <w:r>
+          <w:rPr>
+            <w:webHidden/>
+          </w:rPr>
+        </w:r>
+        <w:r>
+          <w:rPr>
+            <w:webHidden/>
+          </w:rPr>
+          <w:fldChar w:fldCharType="separate"/>
+        </w:r>
+        <w:r>
+          <w:rPr>
+            <w:webHidden/>
+          </w:rPr>
+          <w:t>5</w:t>
+        </w:r>
+        <w:r>
+          <w:rPr>
+            <w:webHidden/>
+          </w:rPr>
+          <w:fldChar w:fldCharType="end"/>
+        </w:r>
+      </w:hyperlink>
+    </w:p>
+    <w:p>
+      <w:pPr>
+        <w:pStyle w:val="TM3"/>
+        <w:rPr>
+          <w:rFonts w:eastAsiaTheme="minorEastAsia" w:cstheme="minorBidi"/>
+          <w:szCs w:val="22"/>
+          <w:lang w:eastAsia="fr-CA"/>
+        </w:rPr>
+      </w:pPr>
+      <w:hyperlink w:anchor="_Toc475203253" w:history="1">
+        <w:r>
+          <w:rPr>
+            <w:rStyle w:val="Lienhypertexte"/>
+          </w:rPr>
+          <w:t>1.2.3</w:t>
+        </w:r>
+        <w:r>
+          <w:rPr>
+            <w:rFonts w:eastAsiaTheme="minorEastAsia" w:cstheme="minorBidi"/>
+            <w:szCs w:val="22"/>
+            <w:lang w:eastAsia="fr-CA"/>
+          </w:rPr>
+          <w:tab/>
+        </w:r>
+        <w:r>
+          <w:rPr>
+            <w:rStyle w:val="Lienhypertexte"/>
+          </w:rPr>
+          <w:t>Lean Testing</w:t>
+        </w:r>
+        <w:r>
+          <w:rPr>
+            <w:webHidden/>
+          </w:rPr>
+          <w:tab/>
+        </w:r>
+        <w:r>
+          <w:rPr>
+            <w:webHidden/>
+          </w:rPr>
+          <w:fldChar w:fldCharType="begin"/>
+        </w:r>
+        <w:r>
+          <w:rPr>
+            <w:webHidden/>
+          </w:rPr>
+          <w:instrText xml:space="preserve"> PAGEREF _Toc475203253 \h </w:instrText>
+        </w:r>
+        <w:r>
+          <w:rPr>
+            <w:webHidden/>
+          </w:rPr>
+        </w:r>
+        <w:r>
+          <w:rPr>
+            <w:webHidden/>
+          </w:rPr>
+          <w:fldChar w:fldCharType="separate"/>
+        </w:r>
+        <w:r>
+          <w:rPr>
+            <w:webHidden/>
+          </w:rPr>
+          <w:t>6</w:t>
+        </w:r>
+        <w:r>
+          <w:rPr>
+            <w:webHidden/>
+          </w:rPr>
+          <w:fldChar w:fldCharType="end"/>
+        </w:r>
+      </w:hyperlink>
+    </w:p>
+    <w:p>
+      <w:pPr>
+        <w:pStyle w:val="TM2"/>
+        <w:rPr>
+          <w:rFonts w:eastAsiaTheme="minorEastAsia" w:cstheme="minorBidi"/>
+          <w:sz w:val="22"/>
+          <w:szCs w:val="22"/>
+        </w:rPr>
+      </w:pPr>
+      <w:hyperlink w:anchor="_Toc475203254" w:history="1">
+        <w:r>
+          <w:rPr>
+            <w:rStyle w:val="Lienhypertexte"/>
+          </w:rPr>
+          <w:t>1.3</w:t>
+        </w:r>
+        <w:r>
+          <w:rPr>
+            <w:rFonts w:eastAsiaTheme="minorEastAsia" w:cstheme="minorBidi"/>
+            <w:sz w:val="22"/>
+            <w:szCs w:val="22"/>
+          </w:rPr>
+          <w:tab/>
+        </w:r>
+        <w:r>
+          <w:rPr>
+            <w:rStyle w:val="Lienhypertexte"/>
+          </w:rPr>
+          <w:t>Plan de test pour chaque activité des diagrammes UML de niveau 1 et 2</w:t>
+        </w:r>
+        <w:r>
+          <w:rPr>
+            <w:webHidden/>
+          </w:rPr>
+          <w:tab/>
+        </w:r>
+        <w:r>
+          <w:rPr>
+            <w:webHidden/>
+          </w:rPr>
+          <w:fldChar w:fldCharType="begin"/>
+        </w:r>
+        <w:r>
+          <w:rPr>
+            <w:webHidden/>
+          </w:rPr>
+          <w:instrText xml:space="preserve"> PAGEREF _Toc475203254 \h </w:instrText>
+        </w:r>
+        <w:r>
+          <w:rPr>
+            <w:webHidden/>
+          </w:rPr>
+        </w:r>
+        <w:r>
+          <w:rPr>
+            <w:webHidden/>
+          </w:rPr>
+          <w:fldChar w:fldCharType="separate"/>
+        </w:r>
+        <w:r>
+          <w:rPr>
+            <w:webHidden/>
+          </w:rPr>
+          <w:t>6</w:t>
+        </w:r>
+        <w:r>
+          <w:rPr>
+            <w:webHidden/>
+          </w:rPr>
+          <w:fldChar w:fldCharType="end"/>
+        </w:r>
+      </w:hyperlink>
+    </w:p>
+    <w:p>
+      <w:pPr>
+        <w:pStyle w:val="TM3"/>
+        <w:rPr>
+          <w:rFonts w:eastAsiaTheme="minorEastAsia" w:cstheme="minorBidi"/>
+          <w:szCs w:val="22"/>
+          <w:lang w:eastAsia="fr-CA"/>
+        </w:rPr>
+      </w:pPr>
+      <w:hyperlink w:anchor="_Toc475203255" w:history="1">
+        <w:r>
+          <w:rPr>
+            <w:rStyle w:val="Lienhypertexte"/>
+          </w:rPr>
+          <w:t>1.3.1</w:t>
+        </w:r>
+        <w:r>
+          <w:rPr>
+            <w:rFonts w:eastAsiaTheme="minorEastAsia" w:cstheme="minorBidi"/>
+            <w:szCs w:val="22"/>
+            <w:lang w:eastAsia="fr-CA"/>
+          </w:rPr>
+          <w:tab/>
+        </w:r>
+        <w:r>
+          <w:rPr>
+            <w:rStyle w:val="Lienhypertexte"/>
+          </w:rPr>
+          <w:t>Niveau 1</w:t>
+        </w:r>
+        <w:r>
+          <w:rPr>
+            <w:webHidden/>
+          </w:rPr>
+          <w:tab/>
+        </w:r>
+        <w:r>
+          <w:rPr>
+            <w:webHidden/>
+          </w:rPr>
+          <w:fldChar w:fldCharType="begin"/>
+        </w:r>
+        <w:r>
+          <w:rPr>
+            <w:webHidden/>
+          </w:rPr>
+          <w:instrText xml:space="preserve"> PAGEREF _Toc475203255 \h </w:instrText>
+        </w:r>
+        <w:r>
+          <w:rPr>
+            <w:webHidden/>
+          </w:rPr>
+        </w:r>
+        <w:r>
+          <w:rPr>
+            <w:webHidden/>
+          </w:rPr>
+          <w:fldChar w:fldCharType="separate"/>
+        </w:r>
+        <w:r>
+          <w:rPr>
+            <w:webHidden/>
+          </w:rPr>
+          <w:t>6</w:t>
+        </w:r>
+        <w:r>
+          <w:rPr>
+            <w:webHidden/>
+          </w:rPr>
+          <w:fldChar w:fldCharType="end"/>
+        </w:r>
+      </w:hyperlink>
+    </w:p>
+    <w:p>
+      <w:pPr>
+        <w:pStyle w:val="TM3"/>
+        <w:rPr>
+          <w:rFonts w:eastAsiaTheme="minorEastAsia" w:cstheme="minorBidi"/>
+          <w:szCs w:val="22"/>
+          <w:lang w:eastAsia="fr-CA"/>
+        </w:rPr>
+      </w:pPr>
+      <w:hyperlink w:anchor="_Toc475203256" w:history="1">
+        <w:r>
+          <w:rPr>
+            <w:rStyle w:val="Lienhypertexte"/>
+          </w:rPr>
+          <w:t>1.3.2</w:t>
+        </w:r>
+        <w:r>
+          <w:rPr>
+            <w:rFonts w:eastAsiaTheme="minorEastAsia" w:cstheme="minorBidi"/>
+            <w:szCs w:val="22"/>
+            <w:lang w:eastAsia="fr-CA"/>
+          </w:rPr>
+          <w:tab/>
+        </w:r>
+        <w:r>
+          <w:rPr>
+            <w:rStyle w:val="Lienhypertexte"/>
+          </w:rPr>
+          <w:t>Niveau 2</w:t>
+        </w:r>
+        <w:r>
+          <w:rPr>
+            <w:webHidden/>
+          </w:rPr>
+          <w:tab/>
+        </w:r>
+        <w:r>
+          <w:rPr>
+            <w:webHidden/>
+          </w:rPr>
+          <w:fldChar w:fldCharType="begin"/>
+        </w:r>
+        <w:r>
+          <w:rPr>
+            <w:webHidden/>
+          </w:rPr>
+          <w:instrText xml:space="preserve"> PAGEREF _Toc475203256 \h </w:instrText>
+        </w:r>
+        <w:r>
+          <w:rPr>
+            <w:webHidden/>
+          </w:rPr>
+        </w:r>
+        <w:r>
+          <w:rPr>
+            <w:webHidden/>
+          </w:rPr>
+          <w:fldChar w:fldCharType="separate"/>
+        </w:r>
+        <w:r>
+          <w:rPr>
+            <w:webHidden/>
+          </w:rPr>
+          <w:t>6</w:t>
+        </w:r>
+        <w:r>
+          <w:rPr>
+            <w:webHidden/>
+          </w:rPr>
+          <w:fldChar w:fldCharType="end"/>
+        </w:r>
+      </w:hyperlink>
+    </w:p>
+    <w:p>
+      <w:pPr>
+        <w:pStyle w:val="Titre1"/>
         <w:numPr>
           <w:ilvl w:val="0"/>
           <w:numId w:val="0"/>
@@ -820,13 +1362,13 @@
     </w:p>
     <w:p>
       <w:pPr>
-        <w:pStyle w:val="Heading1"/>
+        <w:pStyle w:val="Titre1"/>
         <w:jc w:val="both"/>
         <w:rPr>
           <w:sz w:val="32"/>
         </w:rPr>
       </w:pPr>
-      <w:bookmarkStart w:id="1" w:name="_Toc475100304"/>
+      <w:bookmarkStart w:id="2" w:name="_Toc475203246"/>
       <w:r>
         <w:rPr>
           <w:sz w:val="32"/>
@@ -834,38 +1376,38 @@
         <w:lastRenderedPageBreak/>
         <w:t>Assurance Qualité</w:t>
       </w:r>
-      <w:bookmarkEnd w:id="1"/>
-    </w:p>
-    <w:p>
-      <w:pPr>
-        <w:pStyle w:val="Heading2"/>
+      <w:bookmarkEnd w:id="2"/>
+    </w:p>
+    <w:p>
+      <w:pPr>
+        <w:pStyle w:val="Titre2"/>
         <w:jc w:val="both"/>
       </w:pPr>
       <w:r>
         <w:t xml:space="preserve"> </w:t>
       </w:r>
-      <w:bookmarkStart w:id="2" w:name="_Toc475100305"/>
+      <w:bookmarkStart w:id="3" w:name="_Toc475203247"/>
       <w:r>
         <w:t>Plan de l’AQ</w:t>
       </w:r>
-      <w:bookmarkEnd w:id="2"/>
       <w:r>
         <w:t xml:space="preserve"> (stratégie, objectifs)</w:t>
       </w:r>
-    </w:p>
-    <w:p>
-      <w:pPr>
-        <w:pStyle w:val="Heading3"/>
-      </w:pPr>
-      <w:bookmarkStart w:id="3" w:name="_Toc475100306"/>
+      <w:bookmarkEnd w:id="3"/>
+    </w:p>
+    <w:p>
+      <w:pPr>
+        <w:pStyle w:val="Titre3"/>
+      </w:pPr>
+      <w:bookmarkStart w:id="4" w:name="_Toc475203248"/>
       <w:r>
         <w:t>BUTS DE L’ASSURANCE QUALITÉ DANS LE PROJET</w:t>
       </w:r>
-      <w:bookmarkEnd w:id="3"/>
-    </w:p>
-    <w:p>
-      <w:pPr>
-        <w:pStyle w:val="ListParagraph"/>
+      <w:bookmarkEnd w:id="4"/>
+    </w:p>
+    <w:p>
+      <w:pPr>
+        <w:pStyle w:val="Paragraphedeliste"/>
         <w:numPr>
           <w:ilvl w:val="0"/>
           <w:numId w:val="34"/>
@@ -878,7 +1420,7 @@
     </w:p>
     <w:p>
       <w:pPr>
-        <w:pStyle w:val="ListParagraph"/>
+        <w:pStyle w:val="Paragraphedeliste"/>
         <w:numPr>
           <w:ilvl w:val="0"/>
           <w:numId w:val="34"/>
@@ -891,13 +1433,13 @@
     </w:p>
     <w:p>
       <w:pPr>
-        <w:pStyle w:val="Heading3"/>
-      </w:pPr>
-      <w:bookmarkStart w:id="4" w:name="_Toc475100307"/>
+        <w:pStyle w:val="Titre3"/>
+      </w:pPr>
+      <w:bookmarkStart w:id="5" w:name="_Toc475203249"/>
       <w:r>
         <w:t>Fonctionnement de l’assurance qualité pour notre équipe</w:t>
       </w:r>
-      <w:bookmarkEnd w:id="4"/>
+      <w:bookmarkEnd w:id="5"/>
     </w:p>
     <w:p>
       <w:pPr>
@@ -911,23 +1453,7 @@
           <w:b/>
           <w:i/>
         </w:rPr>
-        <w:t xml:space="preserve">On utilise la plateforme Lean </w:t>
-      </w:r>
-      <w:proofErr w:type="spellStart"/>
-      <w:r>
-        <w:rPr>
-          <w:b/>
-          <w:i/>
-        </w:rPr>
-        <w:t>Testing</w:t>
-      </w:r>
-      <w:proofErr w:type="spellEnd"/>
-      <w:r>
-        <w:rPr>
-          <w:b/>
-          <w:i/>
-        </w:rPr>
-        <w:t xml:space="preserve"> (app.leantesting.com) </w:t>
+        <w:t xml:space="preserve">On utilise la plateforme Lean Testing (app.leantesting.com) </w:t>
       </w:r>
     </w:p>
     <w:p>
@@ -942,7 +1468,7 @@
     </w:p>
     <w:p>
       <w:pPr>
-        <w:pStyle w:val="ListParagraph"/>
+        <w:pStyle w:val="Paragraphedeliste"/>
         <w:numPr>
           <w:ilvl w:val="0"/>
           <w:numId w:val="35"/>
@@ -955,7 +1481,7 @@
     </w:p>
     <w:p>
       <w:pPr>
-        <w:pStyle w:val="ListParagraph"/>
+        <w:pStyle w:val="Paragraphedeliste"/>
         <w:numPr>
           <w:ilvl w:val="0"/>
           <w:numId w:val="35"/>
@@ -968,7 +1494,7 @@
     </w:p>
     <w:p>
       <w:pPr>
-        <w:pStyle w:val="ListParagraph"/>
+        <w:pStyle w:val="Paragraphedeliste"/>
         <w:numPr>
           <w:ilvl w:val="1"/>
           <w:numId w:val="35"/>
@@ -978,21 +1504,19 @@
       <w:r>
         <w:t>Étapes préalables (</w:t>
       </w:r>
-      <w:proofErr w:type="spellStart"/>
       <w:r>
         <w:rPr>
           <w:i/>
         </w:rPr>
         <w:t>Preconditions</w:t>
       </w:r>
-      <w:proofErr w:type="spellEnd"/>
       <w:r>
         <w:t>).</w:t>
       </w:r>
     </w:p>
     <w:p>
       <w:pPr>
-        <w:pStyle w:val="ListParagraph"/>
+        <w:pStyle w:val="Paragraphedeliste"/>
         <w:numPr>
           <w:ilvl w:val="1"/>
           <w:numId w:val="35"/>
@@ -1002,33 +1526,11 @@
           <w:lang w:val="en-CA"/>
         </w:rPr>
       </w:pPr>
-      <w:proofErr w:type="spellStart"/>
       <w:r>
         <w:rPr>
           <w:lang w:val="en-CA"/>
         </w:rPr>
-        <w:t>Étapes</w:t>
-      </w:r>
-      <w:proofErr w:type="spellEnd"/>
-      <w:r>
-        <w:rPr>
-          <w:lang w:val="en-CA"/>
-        </w:rPr>
-        <w:t xml:space="preserve"> à </w:t>
-      </w:r>
-      <w:proofErr w:type="spellStart"/>
-      <w:r>
-        <w:rPr>
-          <w:lang w:val="en-CA"/>
-        </w:rPr>
-        <w:t>exécuter</w:t>
-      </w:r>
-      <w:proofErr w:type="spellEnd"/>
-      <w:r>
-        <w:rPr>
-          <w:lang w:val="en-CA"/>
-        </w:rPr>
-        <w:t xml:space="preserve"> (</w:t>
+        <w:t>Étapes à exécuter (</w:t>
       </w:r>
       <w:r>
         <w:rPr>
@@ -1046,7 +1548,7 @@
     </w:p>
     <w:p>
       <w:pPr>
-        <w:pStyle w:val="ListParagraph"/>
+        <w:pStyle w:val="Paragraphedeliste"/>
         <w:numPr>
           <w:ilvl w:val="1"/>
           <w:numId w:val="35"/>
@@ -1056,35 +1558,19 @@
       <w:r>
         <w:t>Résultat attend (</w:t>
       </w:r>
-      <w:proofErr w:type="spellStart"/>
       <w:r>
         <w:rPr>
           <w:i/>
         </w:rPr>
-        <w:t>Expected</w:t>
-      </w:r>
-      <w:proofErr w:type="spellEnd"/>
-      <w:r>
-        <w:rPr>
-          <w:i/>
-        </w:rPr>
-        <w:t xml:space="preserve"> </w:t>
-      </w:r>
-      <w:proofErr w:type="spellStart"/>
-      <w:r>
-        <w:rPr>
-          <w:i/>
-        </w:rPr>
-        <w:t>result</w:t>
-      </w:r>
-      <w:proofErr w:type="spellEnd"/>
+        <w:t>Expected result</w:t>
+      </w:r>
       <w:r>
         <w:t>).</w:t>
       </w:r>
     </w:p>
     <w:p>
       <w:pPr>
-        <w:pStyle w:val="ListParagraph"/>
+        <w:pStyle w:val="Paragraphedeliste"/>
         <w:numPr>
           <w:ilvl w:val="0"/>
           <w:numId w:val="35"/>
@@ -1100,19 +1586,11 @@
       <w:r>
         <w:t> : régression et de module. Afin de spécifier un test de type régression, on met la priorité à un niveau critique (</w:t>
       </w:r>
-      <w:proofErr w:type="spellStart"/>
       <w:r>
         <w:rPr>
           <w:i/>
         </w:rPr>
-        <w:t>Priority</w:t>
-      </w:r>
-      <w:proofErr w:type="spellEnd"/>
-      <w:r>
-        <w:rPr>
-          <w:i/>
-        </w:rPr>
-        <w:t xml:space="preserve"> -&gt; Critical) </w:t>
+        <w:t xml:space="preserve">Priority -&gt; Critical) </w:t>
       </w:r>
       <w:r>
         <w:t xml:space="preserve">et </w:t>
@@ -1129,7 +1607,7 @@
     </w:p>
     <w:p>
       <w:pPr>
-        <w:pStyle w:val="ListParagraph"/>
+        <w:pStyle w:val="Paragraphedeliste"/>
         <w:numPr>
           <w:ilvl w:val="1"/>
           <w:numId w:val="35"/>
@@ -1142,7 +1620,7 @@
     </w:p>
     <w:p>
       <w:pPr>
-        <w:pStyle w:val="ListParagraph"/>
+        <w:pStyle w:val="Paragraphedeliste"/>
         <w:numPr>
           <w:ilvl w:val="2"/>
           <w:numId w:val="35"/>
@@ -1155,7 +1633,7 @@
     </w:p>
     <w:p>
       <w:pPr>
-        <w:pStyle w:val="ListParagraph"/>
+        <w:pStyle w:val="Paragraphedeliste"/>
         <w:numPr>
           <w:ilvl w:val="0"/>
           <w:numId w:val="35"/>
@@ -1168,7 +1646,7 @@
     </w:p>
     <w:p>
       <w:pPr>
-        <w:pStyle w:val="ListParagraph"/>
+        <w:pStyle w:val="Paragraphedeliste"/>
         <w:numPr>
           <w:ilvl w:val="0"/>
           <w:numId w:val="35"/>
@@ -1186,7 +1664,7 @@
     </w:p>
     <w:p>
       <w:pPr>
-        <w:pStyle w:val="ListParagraph"/>
+        <w:pStyle w:val="Paragraphedeliste"/>
         <w:numPr>
           <w:ilvl w:val="0"/>
           <w:numId w:val="36"/>
@@ -1200,7 +1678,7 @@
     </w:p>
     <w:p>
       <w:pPr>
-        <w:pStyle w:val="ListParagraph"/>
+        <w:pStyle w:val="Paragraphedeliste"/>
         <w:numPr>
           <w:ilvl w:val="1"/>
           <w:numId w:val="36"/>
@@ -1213,7 +1691,7 @@
     </w:p>
     <w:p>
       <w:pPr>
-        <w:pStyle w:val="ListParagraph"/>
+        <w:pStyle w:val="Paragraphedeliste"/>
         <w:numPr>
           <w:ilvl w:val="2"/>
           <w:numId w:val="36"/>
@@ -1226,7 +1704,7 @@
     </w:p>
     <w:p>
       <w:pPr>
-        <w:pStyle w:val="ListParagraph"/>
+        <w:pStyle w:val="Paragraphedeliste"/>
         <w:numPr>
           <w:ilvl w:val="2"/>
           <w:numId w:val="36"/>
@@ -1245,7 +1723,7 @@
     </w:p>
     <w:p>
       <w:pPr>
-        <w:pStyle w:val="ListParagraph"/>
+        <w:pStyle w:val="Paragraphedeliste"/>
         <w:numPr>
           <w:ilvl w:val="2"/>
           <w:numId w:val="36"/>
@@ -1258,7 +1736,7 @@
     </w:p>
     <w:p>
       <w:pPr>
-        <w:pStyle w:val="ListParagraph"/>
+        <w:pStyle w:val="Paragraphedeliste"/>
         <w:numPr>
           <w:ilvl w:val="1"/>
           <w:numId w:val="36"/>
@@ -1271,7 +1749,7 @@
     </w:p>
     <w:p>
       <w:pPr>
-        <w:pStyle w:val="ListParagraph"/>
+        <w:pStyle w:val="Paragraphedeliste"/>
         <w:numPr>
           <w:ilvl w:val="2"/>
           <w:numId w:val="36"/>
@@ -1284,7 +1762,7 @@
     </w:p>
     <w:p>
       <w:pPr>
-        <w:pStyle w:val="ListParagraph"/>
+        <w:pStyle w:val="Paragraphedeliste"/>
         <w:numPr>
           <w:ilvl w:val="2"/>
           <w:numId w:val="36"/>
@@ -1297,7 +1775,7 @@
     </w:p>
     <w:p>
       <w:pPr>
-        <w:pStyle w:val="ListParagraph"/>
+        <w:pStyle w:val="Paragraphedeliste"/>
         <w:numPr>
           <w:ilvl w:val="2"/>
           <w:numId w:val="36"/>
@@ -1319,7 +1797,7 @@
     </w:p>
     <w:p>
       <w:pPr>
-        <w:pStyle w:val="ListParagraph"/>
+        <w:pStyle w:val="Paragraphedeliste"/>
         <w:numPr>
           <w:ilvl w:val="2"/>
           <w:numId w:val="36"/>
@@ -1341,7 +1819,7 @@
     </w:p>
     <w:p>
       <w:pPr>
-        <w:pStyle w:val="ListParagraph"/>
+        <w:pStyle w:val="Paragraphedeliste"/>
         <w:numPr>
           <w:ilvl w:val="1"/>
           <w:numId w:val="36"/>
@@ -1354,7 +1832,7 @@
     </w:p>
     <w:p>
       <w:pPr>
-        <w:pStyle w:val="ListParagraph"/>
+        <w:pStyle w:val="Paragraphedeliste"/>
         <w:numPr>
           <w:ilvl w:val="2"/>
           <w:numId w:val="36"/>
@@ -1373,7 +1851,7 @@
     </w:p>
     <w:p>
       <w:pPr>
-        <w:pStyle w:val="ListParagraph"/>
+        <w:pStyle w:val="Paragraphedeliste"/>
         <w:numPr>
           <w:ilvl w:val="2"/>
           <w:numId w:val="36"/>
@@ -1395,7 +1873,7 @@
     </w:p>
     <w:p>
       <w:pPr>
-        <w:pStyle w:val="ListParagraph"/>
+        <w:pStyle w:val="Paragraphedeliste"/>
         <w:numPr>
           <w:ilvl w:val="0"/>
           <w:numId w:val="36"/>
@@ -1408,7 +1886,7 @@
     </w:p>
     <w:p>
       <w:pPr>
-        <w:pStyle w:val="ListParagraph"/>
+        <w:pStyle w:val="Paragraphedeliste"/>
         <w:numPr>
           <w:ilvl w:val="0"/>
           <w:numId w:val="36"/>
@@ -1422,23 +1900,15 @@
         <w:rPr>
           <w:i/>
         </w:rPr>
-        <w:t xml:space="preserve">Test </w:t>
-      </w:r>
-      <w:proofErr w:type="spellStart"/>
-      <w:r>
-        <w:rPr>
-          <w:i/>
-        </w:rPr>
-        <w:t>Run</w:t>
-      </w:r>
-      <w:proofErr w:type="spellEnd"/>
+        <w:t>Test Run</w:t>
+      </w:r>
       <w:r>
         <w:t>.</w:t>
       </w:r>
     </w:p>
     <w:p>
       <w:pPr>
-        <w:pStyle w:val="ListParagraph"/>
+        <w:pStyle w:val="Paragraphedeliste"/>
         <w:numPr>
           <w:ilvl w:val="1"/>
           <w:numId w:val="36"/>
@@ -1451,7 +1921,7 @@
     </w:p>
     <w:p>
       <w:pPr>
-        <w:pStyle w:val="ListParagraph"/>
+        <w:pStyle w:val="Paragraphedeliste"/>
         <w:numPr>
           <w:ilvl w:val="2"/>
           <w:numId w:val="36"/>
@@ -1459,28 +1929,12 @@
         <w:spacing w:after="200" w:line="276" w:lineRule="auto"/>
       </w:pPr>
       <w:r>
-        <w:t>&lt;#_</w:t>
-      </w:r>
-      <w:proofErr w:type="spellStart"/>
-      <w:r>
-        <w:t>de_la_Passe</w:t>
-      </w:r>
-      <w:proofErr w:type="spellEnd"/>
-      <w:r>
-        <w:t>&gt; - &lt;</w:t>
-      </w:r>
-      <w:proofErr w:type="spellStart"/>
-      <w:r>
-        <w:t>Nom_du_module</w:t>
-      </w:r>
-      <w:proofErr w:type="spellEnd"/>
-      <w:r>
-        <w:t>&gt;</w:t>
-      </w:r>
-    </w:p>
-    <w:p>
-      <w:pPr>
-        <w:pStyle w:val="ListParagraph"/>
+        <w:t>&lt;#_de_la_Passe&gt; - &lt;Nom_du_module&gt;</w:t>
+      </w:r>
+    </w:p>
+    <w:p>
+      <w:pPr>
+        <w:pStyle w:val="Paragraphedeliste"/>
         <w:numPr>
           <w:ilvl w:val="1"/>
           <w:numId w:val="36"/>
@@ -1493,7 +1947,7 @@
     </w:p>
     <w:p>
       <w:pPr>
-        <w:pStyle w:val="ListParagraph"/>
+        <w:pStyle w:val="Paragraphedeliste"/>
         <w:numPr>
           <w:ilvl w:val="1"/>
           <w:numId w:val="36"/>
@@ -1506,7 +1960,7 @@
     </w:p>
     <w:p>
       <w:pPr>
-        <w:pStyle w:val="ListParagraph"/>
+        <w:pStyle w:val="Paragraphedeliste"/>
         <w:numPr>
           <w:ilvl w:val="0"/>
           <w:numId w:val="36"/>
@@ -1524,7 +1978,7 @@
     </w:p>
     <w:p>
       <w:pPr>
-        <w:pStyle w:val="ListParagraph"/>
+        <w:pStyle w:val="Paragraphedeliste"/>
         <w:numPr>
           <w:ilvl w:val="0"/>
           <w:numId w:val="37"/>
@@ -1537,7 +1991,7 @@
     </w:p>
     <w:p>
       <w:pPr>
-        <w:pStyle w:val="ListParagraph"/>
+        <w:pStyle w:val="Paragraphedeliste"/>
         <w:numPr>
           <w:ilvl w:val="1"/>
           <w:numId w:val="37"/>
@@ -1547,21 +2001,19 @@
       <w:r>
         <w:t>Réussite (</w:t>
       </w:r>
-      <w:proofErr w:type="spellStart"/>
       <w:r>
         <w:rPr>
           <w:i/>
         </w:rPr>
         <w:t>Pass</w:t>
       </w:r>
-      <w:proofErr w:type="spellEnd"/>
       <w:r>
         <w:t>).</w:t>
       </w:r>
     </w:p>
     <w:p>
       <w:pPr>
-        <w:pStyle w:val="ListParagraph"/>
+        <w:pStyle w:val="Paragraphedeliste"/>
         <w:numPr>
           <w:ilvl w:val="2"/>
           <w:numId w:val="37"/>
@@ -1574,7 +2026,7 @@
     </w:p>
     <w:p>
       <w:pPr>
-        <w:pStyle w:val="ListParagraph"/>
+        <w:pStyle w:val="Paragraphedeliste"/>
         <w:numPr>
           <w:ilvl w:val="1"/>
           <w:numId w:val="37"/>
@@ -1596,7 +2048,7 @@
     </w:p>
     <w:p>
       <w:pPr>
-        <w:pStyle w:val="ListParagraph"/>
+        <w:pStyle w:val="Paragraphedeliste"/>
         <w:numPr>
           <w:ilvl w:val="2"/>
           <w:numId w:val="37"/>
@@ -1609,7 +2061,7 @@
     </w:p>
     <w:p>
       <w:pPr>
-        <w:pStyle w:val="ListParagraph"/>
+        <w:pStyle w:val="Paragraphedeliste"/>
         <w:numPr>
           <w:ilvl w:val="2"/>
           <w:numId w:val="37"/>
@@ -1622,7 +2074,7 @@
     </w:p>
     <w:p>
       <w:pPr>
-        <w:pStyle w:val="ListParagraph"/>
+        <w:pStyle w:val="Paragraphedeliste"/>
         <w:numPr>
           <w:ilvl w:val="1"/>
           <w:numId w:val="37"/>
@@ -1632,19 +2084,11 @@
       <w:r>
         <w:t>Bloqué (</w:t>
       </w:r>
-      <w:proofErr w:type="spellStart"/>
       <w:r>
         <w:rPr>
           <w:i/>
         </w:rPr>
-        <w:t>Could</w:t>
-      </w:r>
-      <w:proofErr w:type="spellEnd"/>
-      <w:r>
-        <w:rPr>
-          <w:i/>
-        </w:rPr>
-        <w:t xml:space="preserve"> not test</w:t>
+        <w:t>Could not test</w:t>
       </w:r>
       <w:r>
         <w:t>).</w:t>
@@ -1652,7 +2096,7 @@
     </w:p>
     <w:p>
       <w:pPr>
-        <w:pStyle w:val="ListParagraph"/>
+        <w:pStyle w:val="Paragraphedeliste"/>
         <w:numPr>
           <w:ilvl w:val="2"/>
           <w:numId w:val="37"/>
@@ -1665,7 +2109,7 @@
     </w:p>
     <w:p>
       <w:pPr>
-        <w:pStyle w:val="ListParagraph"/>
+        <w:pStyle w:val="Paragraphedeliste"/>
         <w:numPr>
           <w:ilvl w:val="1"/>
           <w:numId w:val="37"/>
@@ -1688,7 +2132,7 @@
     </w:p>
     <w:p>
       <w:pPr>
-        <w:pStyle w:val="ListParagraph"/>
+        <w:pStyle w:val="Paragraphedeliste"/>
         <w:numPr>
           <w:ilvl w:val="2"/>
           <w:numId w:val="37"/>
@@ -1721,7 +2165,7 @@
     </w:p>
     <w:p>
       <w:pPr>
-        <w:pStyle w:val="ListParagraph"/>
+        <w:pStyle w:val="Paragraphedeliste"/>
         <w:numPr>
           <w:ilvl w:val="0"/>
           <w:numId w:val="37"/>
@@ -1761,7 +2205,7 @@
     </w:p>
     <w:p>
       <w:pPr>
-        <w:pStyle w:val="ListParagraph"/>
+        <w:pStyle w:val="Paragraphedeliste"/>
         <w:numPr>
           <w:ilvl w:val="1"/>
           <w:numId w:val="37"/>
@@ -1774,7 +2218,7 @@
     </w:p>
     <w:p>
       <w:pPr>
-        <w:pStyle w:val="ListParagraph"/>
+        <w:pStyle w:val="Paragraphedeliste"/>
         <w:numPr>
           <w:ilvl w:val="0"/>
           <w:numId w:val="37"/>
@@ -1787,7 +2231,7 @@
     </w:p>
     <w:p>
       <w:pPr>
-        <w:pStyle w:val="ListParagraph"/>
+        <w:pStyle w:val="Paragraphedeliste"/>
         <w:numPr>
           <w:ilvl w:val="1"/>
           <w:numId w:val="37"/>
@@ -1819,23 +2263,15 @@
         <w:rPr>
           <w:i/>
         </w:rPr>
-        <w:t xml:space="preserve"> </w:t>
-      </w:r>
-      <w:proofErr w:type="spellStart"/>
-      <w:r>
-        <w:rPr>
-          <w:i/>
-        </w:rPr>
-        <w:t>title</w:t>
-      </w:r>
-      <w:proofErr w:type="spellEnd"/>
+        <w:t xml:space="preserve"> title</w:t>
+      </w:r>
       <w:r>
         <w:t>).</w:t>
       </w:r>
     </w:p>
     <w:p>
       <w:pPr>
-        <w:pStyle w:val="ListParagraph"/>
+        <w:pStyle w:val="Paragraphedeliste"/>
         <w:numPr>
           <w:ilvl w:val="2"/>
           <w:numId w:val="37"/>
@@ -1843,36 +2279,12 @@
         <w:spacing w:after="200" w:line="276" w:lineRule="auto"/>
       </w:pPr>
       <w:r>
-        <w:t>&lt;</w:t>
-      </w:r>
-      <w:proofErr w:type="spellStart"/>
-      <w:r>
-        <w:t>Nom_du_module</w:t>
-      </w:r>
-      <w:proofErr w:type="spellEnd"/>
-      <w:r>
-        <w:t>&gt; - &lt;#_</w:t>
-      </w:r>
-      <w:proofErr w:type="spellStart"/>
-      <w:r>
-        <w:t>du_test</w:t>
-      </w:r>
-      <w:proofErr w:type="spellEnd"/>
-      <w:r>
-        <w:t>&gt; - &lt;</w:t>
-      </w:r>
-      <w:proofErr w:type="spellStart"/>
-      <w:r>
-        <w:t>Court_titre_descriptif</w:t>
-      </w:r>
-      <w:proofErr w:type="spellEnd"/>
-      <w:r>
-        <w:t>&gt;</w:t>
-      </w:r>
-    </w:p>
-    <w:p>
-      <w:pPr>
-        <w:pStyle w:val="ListParagraph"/>
+        <w:t>&lt;Nom_du_module&gt; - &lt;#_du_test&gt; - &lt;Court_titre_descriptif&gt;</w:t>
+      </w:r>
+    </w:p>
+    <w:p>
+      <w:pPr>
+        <w:pStyle w:val="Paragraphedeliste"/>
         <w:numPr>
           <w:ilvl w:val="1"/>
           <w:numId w:val="37"/>
@@ -1882,21 +2294,19 @@
       <w:r>
         <w:t>Priorité (</w:t>
       </w:r>
-      <w:proofErr w:type="spellStart"/>
       <w:r>
         <w:rPr>
           <w:i/>
         </w:rPr>
         <w:t>Priority</w:t>
       </w:r>
-      <w:proofErr w:type="spellEnd"/>
       <w:r>
         <w:t>).</w:t>
       </w:r>
     </w:p>
     <w:p>
       <w:pPr>
-        <w:pStyle w:val="ListParagraph"/>
+        <w:pStyle w:val="Paragraphedeliste"/>
         <w:numPr>
           <w:ilvl w:val="2"/>
           <w:numId w:val="37"/>
@@ -1904,20 +2314,12 @@
         <w:spacing w:after="200" w:line="276" w:lineRule="auto"/>
       </w:pPr>
       <w:r>
-        <w:t>Si critique, cela veut dire que l’erreur doit être résolue le plus vite possible (</w:t>
-      </w:r>
-      <w:proofErr w:type="spellStart"/>
-      <w:r>
-        <w:t>blocker</w:t>
-      </w:r>
-      <w:proofErr w:type="spellEnd"/>
-      <w:r>
-        <w:t>)</w:t>
-      </w:r>
-    </w:p>
-    <w:p>
-      <w:pPr>
-        <w:pStyle w:val="ListParagraph"/>
+        <w:t>Si critique, cela veut dire que l’erreur doit être résolue le plus vite possible (blocker)</w:t>
+      </w:r>
+    </w:p>
+    <w:p>
+      <w:pPr>
+        <w:pStyle w:val="Paragraphedeliste"/>
         <w:numPr>
           <w:ilvl w:val="1"/>
           <w:numId w:val="37"/>
@@ -1930,7 +2332,7 @@
     </w:p>
     <w:p>
       <w:pPr>
-        <w:pStyle w:val="ListParagraph"/>
+        <w:pStyle w:val="Paragraphedeliste"/>
         <w:numPr>
           <w:ilvl w:val="2"/>
           <w:numId w:val="37"/>
@@ -1943,7 +2345,7 @@
     </w:p>
     <w:p>
       <w:pPr>
-        <w:pStyle w:val="ListParagraph"/>
+        <w:pStyle w:val="Paragraphedeliste"/>
         <w:numPr>
           <w:ilvl w:val="1"/>
           <w:numId w:val="37"/>
@@ -1953,21 +2355,19 @@
       <w:r>
         <w:t>Sévérité (</w:t>
       </w:r>
-      <w:proofErr w:type="spellStart"/>
       <w:r>
         <w:rPr>
           <w:i/>
         </w:rPr>
         <w:t>Severity</w:t>
       </w:r>
-      <w:proofErr w:type="spellEnd"/>
       <w:r>
         <w:t xml:space="preserve">) </w:t>
       </w:r>
     </w:p>
     <w:p>
       <w:pPr>
-        <w:pStyle w:val="ListParagraph"/>
+        <w:pStyle w:val="Paragraphedeliste"/>
         <w:numPr>
           <w:ilvl w:val="2"/>
           <w:numId w:val="37"/>
@@ -1980,7 +2380,7 @@
     </w:p>
     <w:p>
       <w:pPr>
-        <w:pStyle w:val="ListParagraph"/>
+        <w:pStyle w:val="Paragraphedeliste"/>
         <w:numPr>
           <w:ilvl w:val="1"/>
           <w:numId w:val="37"/>
@@ -1990,21 +2390,19 @@
       <w:r>
         <w:t>Reproductivité (</w:t>
       </w:r>
-      <w:proofErr w:type="spellStart"/>
       <w:r>
         <w:rPr>
           <w:i/>
         </w:rPr>
         <w:t>Reproducibility</w:t>
       </w:r>
-      <w:proofErr w:type="spellEnd"/>
       <w:r>
         <w:t>)</w:t>
       </w:r>
     </w:p>
     <w:p>
       <w:pPr>
-        <w:pStyle w:val="ListParagraph"/>
+        <w:pStyle w:val="Paragraphedeliste"/>
         <w:numPr>
           <w:ilvl w:val="2"/>
           <w:numId w:val="37"/>
@@ -2017,7 +2415,7 @@
     </w:p>
     <w:p>
       <w:pPr>
-        <w:pStyle w:val="ListParagraph"/>
+        <w:pStyle w:val="Paragraphedeliste"/>
         <w:numPr>
           <w:ilvl w:val="1"/>
           <w:numId w:val="37"/>
@@ -2030,7 +2428,7 @@
     </w:p>
     <w:p>
       <w:pPr>
-        <w:pStyle w:val="ListParagraph"/>
+        <w:pStyle w:val="Paragraphedeliste"/>
         <w:numPr>
           <w:ilvl w:val="2"/>
           <w:numId w:val="37"/>
@@ -2043,7 +2441,7 @@
     </w:p>
     <w:p>
       <w:pPr>
-        <w:pStyle w:val="ListParagraph"/>
+        <w:pStyle w:val="Paragraphedeliste"/>
         <w:numPr>
           <w:ilvl w:val="2"/>
           <w:numId w:val="37"/>
@@ -2056,7 +2454,7 @@
     </w:p>
     <w:p>
       <w:pPr>
-        <w:pStyle w:val="ListParagraph"/>
+        <w:pStyle w:val="Paragraphedeliste"/>
         <w:numPr>
           <w:ilvl w:val="2"/>
           <w:numId w:val="37"/>
@@ -2091,7 +2489,7 @@
     </w:p>
     <w:p>
       <w:pPr>
-        <w:pStyle w:val="ListParagraph"/>
+        <w:pStyle w:val="Paragraphedeliste"/>
         <w:numPr>
           <w:ilvl w:val="0"/>
           <w:numId w:val="38"/>
@@ -2099,20 +2497,12 @@
         <w:spacing w:after="200" w:line="276" w:lineRule="auto"/>
       </w:pPr>
       <w:r>
-        <w:t>Changer le statut du ticket d’erreur à ‘</w:t>
-      </w:r>
-      <w:proofErr w:type="spellStart"/>
-      <w:r>
-        <w:t>Acknowledged</w:t>
-      </w:r>
-      <w:proofErr w:type="spellEnd"/>
-      <w:r>
-        <w:t>’.</w:t>
-      </w:r>
-    </w:p>
-    <w:p>
-      <w:pPr>
-        <w:pStyle w:val="ListParagraph"/>
+        <w:t>Changer le statut du ticket d’erreur à ‘Acknowledged’.</w:t>
+      </w:r>
+    </w:p>
+    <w:p>
+      <w:pPr>
+        <w:pStyle w:val="Paragraphedeliste"/>
         <w:numPr>
           <w:ilvl w:val="0"/>
           <w:numId w:val="38"/>
@@ -2125,7 +2515,7 @@
     </w:p>
     <w:p>
       <w:pPr>
-        <w:pStyle w:val="ListParagraph"/>
+        <w:pStyle w:val="Paragraphedeliste"/>
         <w:numPr>
           <w:ilvl w:val="1"/>
           <w:numId w:val="38"/>
@@ -2144,7 +2534,7 @@
     </w:p>
     <w:p>
       <w:pPr>
-        <w:pStyle w:val="ListParagraph"/>
+        <w:pStyle w:val="Paragraphedeliste"/>
         <w:numPr>
           <w:ilvl w:val="1"/>
           <w:numId w:val="38"/>
@@ -2152,20 +2542,12 @@
         <w:spacing w:after="200" w:line="276" w:lineRule="auto"/>
       </w:pPr>
       <w:r>
-        <w:t>Sinon, changer le statut à ‘</w:t>
-      </w:r>
-      <w:proofErr w:type="spellStart"/>
-      <w:r>
-        <w:t>Confirmed</w:t>
-      </w:r>
-      <w:proofErr w:type="spellEnd"/>
-      <w:r>
-        <w:t>’.</w:t>
-      </w:r>
-    </w:p>
-    <w:p>
-      <w:pPr>
-        <w:pStyle w:val="ListParagraph"/>
+        <w:t>Sinon, changer le statut à ‘Confirmed’.</w:t>
+      </w:r>
+    </w:p>
+    <w:p>
+      <w:pPr>
+        <w:pStyle w:val="Paragraphedeliste"/>
         <w:numPr>
           <w:ilvl w:val="0"/>
           <w:numId w:val="38"/>
@@ -2173,20 +2555,12 @@
         <w:spacing w:after="200" w:line="276" w:lineRule="auto"/>
       </w:pPr>
       <w:r>
-        <w:t xml:space="preserve">Changer le statut à ‘In </w:t>
-      </w:r>
-      <w:proofErr w:type="spellStart"/>
-      <w:r>
-        <w:t>progress</w:t>
-      </w:r>
-      <w:proofErr w:type="spellEnd"/>
-      <w:r>
-        <w:t>’ lorsqu’on travaille sur un correctif.</w:t>
-      </w:r>
-    </w:p>
-    <w:p>
-      <w:pPr>
-        <w:pStyle w:val="ListParagraph"/>
+        <w:t>Changer le statut à ‘In progress’ lorsqu’on travaille sur un correctif.</w:t>
+      </w:r>
+    </w:p>
+    <w:p>
+      <w:pPr>
+        <w:pStyle w:val="Paragraphedeliste"/>
         <w:numPr>
           <w:ilvl w:val="0"/>
           <w:numId w:val="38"/>
@@ -2194,20 +2568,12 @@
         <w:spacing w:after="200" w:line="276" w:lineRule="auto"/>
       </w:pPr>
       <w:r>
-        <w:t>Lorsque l’erreur est résolue, assigner le ticket à l’équipe qui a trouvé l’erreur et changer le statut à ‘</w:t>
-      </w:r>
-      <w:proofErr w:type="spellStart"/>
-      <w:r>
-        <w:t>Resolved</w:t>
-      </w:r>
-      <w:proofErr w:type="spellEnd"/>
-      <w:r>
-        <w:t>’ (on peut ajouter la version dans laquelle le correctif est présent, si souhaité).</w:t>
-      </w:r>
-    </w:p>
-    <w:p>
-      <w:pPr>
-        <w:pStyle w:val="ListParagraph"/>
+        <w:t>Lorsque l’erreur est résolue, assigner le ticket à l’équipe qui a trouvé l’erreur et changer le statut à ‘Resolved’ (on peut ajouter la version dans laquelle le correctif est présent, si souhaité).</w:t>
+      </w:r>
+    </w:p>
+    <w:p>
+      <w:pPr>
+        <w:pStyle w:val="Paragraphedeliste"/>
         <w:numPr>
           <w:ilvl w:val="0"/>
           <w:numId w:val="38"/>
@@ -2221,7 +2587,7 @@
     </w:p>
     <w:p>
       <w:pPr>
-        <w:pStyle w:val="ListParagraph"/>
+        <w:pStyle w:val="Paragraphedeliste"/>
         <w:numPr>
           <w:ilvl w:val="1"/>
           <w:numId w:val="38"/>
@@ -2229,20 +2595,12 @@
         <w:spacing w:after="200" w:line="276" w:lineRule="auto"/>
       </w:pPr>
       <w:r>
-        <w:t>Si oui, on met le statut à ‘</w:t>
-      </w:r>
-      <w:proofErr w:type="spellStart"/>
-      <w:r>
-        <w:t>Closed</w:t>
-      </w:r>
-      <w:proofErr w:type="spellEnd"/>
-      <w:r>
-        <w:t>’ et on refait la passe.</w:t>
-      </w:r>
-    </w:p>
-    <w:p>
-      <w:pPr>
-        <w:pStyle w:val="ListParagraph"/>
+        <w:t>Si oui, on met le statut à ‘Closed’ et on refait la passe.</w:t>
+      </w:r>
+    </w:p>
+    <w:p>
+      <w:pPr>
+        <w:pStyle w:val="Paragraphedeliste"/>
         <w:numPr>
           <w:ilvl w:val="1"/>
           <w:numId w:val="38"/>
@@ -2255,7 +2613,7 @@
     </w:p>
     <w:p>
       <w:pPr>
-        <w:pStyle w:val="ListParagraph"/>
+        <w:pStyle w:val="Paragraphedeliste"/>
         <w:numPr>
           <w:ilvl w:val="0"/>
           <w:numId w:val="38"/>
@@ -2263,20 +2621,12 @@
         <w:spacing w:after="200" w:line="276" w:lineRule="auto"/>
       </w:pPr>
       <w:r>
-        <w:t>Si le statut est à ‘Feedback’, on recommence le processus comme si le ticket était à ‘</w:t>
-      </w:r>
-      <w:proofErr w:type="spellStart"/>
-      <w:r>
-        <w:t>Confirmed</w:t>
-      </w:r>
-      <w:proofErr w:type="spellEnd"/>
-      <w:r>
-        <w:t>’.</w:t>
-      </w:r>
-    </w:p>
-    <w:p>
-      <w:pPr>
-        <w:pStyle w:val="ListParagraph"/>
+        <w:t>Si le statut est à ‘Feedback’, on recommence le processus comme si le ticket était à ‘Confirmed’.</w:t>
+      </w:r>
+    </w:p>
+    <w:p>
+      <w:pPr>
+        <w:pStyle w:val="Paragraphedeliste"/>
         <w:numPr>
           <w:ilvl w:val="0"/>
           <w:numId w:val="38"/>
@@ -2304,8 +2654,9 @@
     </w:p>
     <w:p>
       <w:pPr>
-        <w:pStyle w:val="Heading2"/>
-      </w:pPr>
+        <w:pStyle w:val="Titre2"/>
+      </w:pPr>
+      <w:bookmarkStart w:id="6" w:name="_Toc475203250"/>
       <w:r>
         <w:t>T</w:t>
       </w:r>
@@ -2321,16 +2672,17 @@
       <w:r>
         <w:t xml:space="preserve"> (logiciels)</w:t>
       </w:r>
-    </w:p>
-    <w:p>
-      <w:pPr>
-        <w:pStyle w:val="Heading3"/>
-      </w:pPr>
-      <w:proofErr w:type="spellStart"/>
+      <w:bookmarkEnd w:id="6"/>
+    </w:p>
+    <w:p>
+      <w:pPr>
+        <w:pStyle w:val="Titre3"/>
+      </w:pPr>
+      <w:bookmarkStart w:id="7" w:name="_Toc475203251"/>
       <w:r>
         <w:t>Trello</w:t>
       </w:r>
-      <w:proofErr w:type="spellEnd"/>
+      <w:bookmarkEnd w:id="7"/>
     </w:p>
     <w:p>
       <w:pPr>
@@ -2345,7 +2697,6 @@
         </w:rPr>
         <w:t xml:space="preserve">Afin de faire notre gestion de projet, nous utilisons le logiciel de gestion </w:t>
       </w:r>
-      <w:proofErr w:type="spellStart"/>
       <w:r>
         <w:rPr>
           <w:i/>
@@ -2353,35 +2704,22 @@
         </w:rPr>
         <w:t>Trello</w:t>
       </w:r>
-      <w:proofErr w:type="spellEnd"/>
       <w:r>
         <w:rPr>
           <w:lang w:eastAsia="fr-CA"/>
         </w:rPr>
-        <w:t xml:space="preserve">. En effet, on utilise ce logiciel pour séparer les tâches entre les membres de l’équipe. Ainsi, on peut facilement relier chacun des mandats du projet aux différentes </w:t>
-      </w:r>
-      <w:proofErr w:type="spellStart"/>
-      <w:r>
-        <w:rPr>
-          <w:lang w:eastAsia="fr-CA"/>
-        </w:rPr>
-        <w:t>sous-équipes</w:t>
-      </w:r>
-      <w:proofErr w:type="spellEnd"/>
-      <w:r>
-        <w:rPr>
-          <w:lang w:eastAsia="fr-CA"/>
-        </w:rPr>
-        <w:t xml:space="preserve">. De plus, comme chacun des membres a un compte personnel, on peut aussi faire la gestion des heures de travail pour chacun des membres, par mandat, ce qui facilite énormément les documents de gestion (courbe en S, Gantt avec un estimé d’heures, etc.).     </w:t>
-      </w:r>
-    </w:p>
-    <w:p>
-      <w:pPr>
-        <w:pStyle w:val="Heading3"/>
-      </w:pPr>
+        <w:t xml:space="preserve">. En effet, on utilise ce logiciel pour séparer les tâches entre les membres de l’équipe. Ainsi, on peut facilement relier chacun des mandats du projet aux différentes sous-équipes. De plus, comme chacun des membres a un compte personnel, on peut aussi faire la gestion des heures de travail pour chacun des membres, par mandat, ce qui facilite énormément les documents de gestion (courbe en S, Gantt avec un estimé d’heures, etc.).     </w:t>
+      </w:r>
+    </w:p>
+    <w:p>
+      <w:pPr>
+        <w:pStyle w:val="Titre3"/>
+      </w:pPr>
+      <w:bookmarkStart w:id="8" w:name="_Toc475203252"/>
       <w:r>
         <w:t>GitHub</w:t>
       </w:r>
+      <w:bookmarkEnd w:id="8"/>
     </w:p>
     <w:p>
       <w:pPr>
@@ -2424,17 +2762,14 @@
     </w:p>
     <w:p>
       <w:pPr>
-        <w:pStyle w:val="Heading3"/>
-      </w:pPr>
+        <w:pStyle w:val="Titre3"/>
+      </w:pPr>
+      <w:bookmarkStart w:id="9" w:name="_Toc475203253"/>
       <w:r>
         <w:lastRenderedPageBreak/>
-        <w:t xml:space="preserve">Lean </w:t>
-      </w:r>
-      <w:proofErr w:type="spellStart"/>
-      <w:r>
-        <w:t>Testing</w:t>
-      </w:r>
-      <w:proofErr w:type="spellEnd"/>
+        <w:t>Lean Testing</w:t>
+      </w:r>
+      <w:bookmarkEnd w:id="9"/>
     </w:p>
     <w:p>
       <w:pPr>
@@ -2454,50 +2789,45 @@
           <w:i/>
           <w:lang w:eastAsia="fr-CA"/>
         </w:rPr>
-        <w:t xml:space="preserve">Lean </w:t>
-      </w:r>
-      <w:proofErr w:type="spellStart"/>
-      <w:r>
-        <w:rPr>
-          <w:i/>
+        <w:t>Lean Testing</w:t>
+      </w:r>
+      <w:r>
+        <w:rPr>
           <w:lang w:eastAsia="fr-CA"/>
         </w:rPr>
-        <w:t>Testing</w:t>
-      </w:r>
-      <w:proofErr w:type="spellEnd"/>
-      <w:r>
+        <w:t xml:space="preserve">. Ce logiciel est parfait pour la rétractabilité de toutes nos erreurs, car la plateforme nous permet d’enregistrer des tickets d’erreur suite aux tests qui ont échoué. Par ailleurs, elle contient aussi tous nos tests, classés par module, et les résultats correspondants. On peut aussi voir les commentaires de chacun des membres de l’équipe dû au fait qu’on a tous un compte indépendant. </w:t>
+      </w:r>
+    </w:p>
+    <w:p>
+      <w:pPr>
+        <w:ind w:firstLine="708"/>
         <w:rPr>
           <w:lang w:eastAsia="fr-CA"/>
         </w:rPr>
-        <w:t xml:space="preserve">. Ce logiciel est parfait pour la rétractabilité de toutes nos erreurs, car la plateforme nous permet d’enregistrer des tickets d’erreur suite aux tests qui ont échoué. Par ailleurs, elle contient aussi tous nos tests, classés par module, et les résultats correspondants. On peut aussi voir les commentaires de chacun des membres de l’équipe dû au fait qu’on a tous un compte indépendant. </w:t>
-      </w:r>
-    </w:p>
-    <w:p>
-      <w:pPr>
-        <w:ind w:firstLine="708"/>
-        <w:rPr>
-          <w:lang w:eastAsia="fr-CA"/>
-        </w:rPr>
-      </w:pPr>
-    </w:p>
-    <w:p>
-      <w:pPr>
-        <w:pStyle w:val="Heading2"/>
-      </w:pPr>
+      </w:pPr>
+    </w:p>
+    <w:p>
+      <w:pPr>
+        <w:pStyle w:val="Titre2"/>
+      </w:pPr>
+      <w:bookmarkStart w:id="10" w:name="_Toc475203254"/>
       <w:r>
         <w:t xml:space="preserve">Plan </w:t>
       </w:r>
       <w:r>
         <w:t>de test pour chaque activité des diagrammes UML de niveau 1 et 2</w:t>
       </w:r>
-    </w:p>
-    <w:p>
-      <w:pPr>
-        <w:pStyle w:val="Heading3"/>
-      </w:pPr>
+      <w:bookmarkEnd w:id="10"/>
+    </w:p>
+    <w:p>
+      <w:pPr>
+        <w:pStyle w:val="Titre3"/>
+      </w:pPr>
+      <w:bookmarkStart w:id="11" w:name="_Toc475203255"/>
       <w:r>
         <w:t>Niveau 1</w:t>
       </w:r>
+      <w:bookmarkEnd w:id="11"/>
     </w:p>
     <w:p>
       <w:pPr>
@@ -2600,11 +2930,13 @@
     </w:p>
     <w:p>
       <w:pPr>
-        <w:pStyle w:val="Heading3"/>
-      </w:pPr>
+        <w:pStyle w:val="Titre3"/>
+      </w:pPr>
+      <w:bookmarkStart w:id="12" w:name="_Toc475203256"/>
       <w:r>
         <w:t>Niveau 2</w:t>
       </w:r>
+      <w:bookmarkEnd w:id="12"/>
     </w:p>
     <w:p>
       <w:pPr>
@@ -2644,13 +2976,7 @@
         <w:rPr>
           <w:lang w:eastAsia="fr-CA"/>
         </w:rPr>
-        <w:t xml:space="preserve">, des informations sur l’état du programme. De plus, le module </w:t>
-      </w:r>
-      <w:r>
-        <w:rPr>
-          <w:lang w:eastAsia="fr-CA"/>
-        </w:rPr>
-        <w:t>télécommande</w:t>
+        <w:t>, des informations sur l’état du programme. De plus, le module télécommande</w:t>
       </w:r>
       <w:r>
         <w:rPr>
@@ -2744,13 +3070,7 @@
         <w:rPr>
           <w:lang w:eastAsia="fr-CA"/>
         </w:rPr>
-        <w:t>Le mode ‘</w:t>
-      </w:r>
-      <w:r>
-        <w:rPr>
-          <w:lang w:eastAsia="fr-CA"/>
-        </w:rPr>
-        <w:t>rejouer partition’</w:t>
+        <w:t>Le mode ‘rejouer partition’</w:t>
       </w:r>
       <w:r>
         <w:rPr>
@@ -2869,8 +3189,6 @@
         </w:rPr>
         <w:t xml:space="preserve">teractions entre ces activités, ce qui devrait tester la fonctionnalité du projet de manière efficace. </w:t>
       </w:r>
-      <w:bookmarkStart w:id="5" w:name="_GoBack"/>
-      <w:bookmarkEnd w:id="5"/>
     </w:p>
     <w:p>
       <w:pPr>
@@ -2891,7 +3209,7 @@
     </w:p>
     <w:p>
       <w:pPr>
-        <w:pStyle w:val="Caption"/>
+        <w:pStyle w:val="Lgende"/>
         <w:jc w:val="both"/>
         <w:rPr>
           <w:lang w:eastAsia="fr-CA"/>
@@ -2955,7 +3273,7 @@
 <w:ftr xmlns:wpc="http://schemas.microsoft.com/office/word/2010/wordprocessingCanvas" xmlns:cx="http://schemas.microsoft.com/office/drawing/2014/chartex" xmlns:cx1="http://schemas.microsoft.com/office/drawing/2015/9/8/chartex" xmlns:cx2="http://schemas.microsoft.com/office/drawing/2015/10/21/chartex" xmlns:mc="http://schemas.openxmlformats.org/markup-compatibility/2006" xmlns:o="urn:schemas-microsoft-com:office:office" xmlns:r="http://schemas.openxmlformats.org/officeDocument/2006/relationships" xmlns:m="http://schemas.openxmlformats.org/officeDocument/2006/math" xmlns:v="urn:schemas-microsoft-com:vml" xmlns:wp14="http://schemas.microsoft.com/office/word/2010/wordprocessingDrawing" xmlns:wp="http://schemas.openxmlformats.org/drawingml/2006/wordprocessingDrawing" xmlns:w10="urn:schemas-microsoft-com:office:word" xmlns:w="http://schemas.openxmlformats.org/wordprocessingml/2006/main" xmlns:w14="http://schemas.microsoft.com/office/word/2010/wordml" xmlns:w15="http://schemas.microsoft.com/office/word/2012/wordml" xmlns:w16se="http://schemas.microsoft.com/office/word/2015/wordml/symex" xmlns:wpg="http://schemas.microsoft.com/office/word/2010/wordprocessingGroup" xmlns:wpi="http://schemas.microsoft.com/office/word/2010/wordprocessingInk" xmlns:wne="http://schemas.microsoft.com/office/word/2006/wordml" xmlns:wps="http://schemas.microsoft.com/office/word/2010/wordprocessingShape" mc:Ignorable="w14 w15 w16se wp14">
   <w:p>
     <w:pPr>
-      <w:pStyle w:val="Footer"/>
+      <w:pStyle w:val="Pieddepage"/>
     </w:pPr>
   </w:p>
 </w:ftr>
@@ -2979,7 +3297,7 @@
     <w:sdtContent>
       <w:p>
         <w:pPr>
-          <w:pStyle w:val="Footer"/>
+          <w:pStyle w:val="Pieddepage"/>
           <w:jc w:val="right"/>
         </w:pPr>
         <w:r>
@@ -2995,7 +3313,7 @@
           <w:rPr>
             <w:noProof/>
           </w:rPr>
-          <w:t>6</w:t>
+          <w:t>1</w:t>
         </w:r>
         <w:r>
           <w:rPr>
@@ -3008,7 +3326,7 @@
   </w:sdt>
   <w:p>
     <w:pPr>
-      <w:pStyle w:val="Footer"/>
+      <w:pStyle w:val="Pieddepage"/>
     </w:pPr>
   </w:p>
 </w:ftr>
@@ -3018,7 +3336,7 @@
 <w:ftr xmlns:wpc="http://schemas.microsoft.com/office/word/2010/wordprocessingCanvas" xmlns:cx="http://schemas.microsoft.com/office/drawing/2014/chartex" xmlns:cx1="http://schemas.microsoft.com/office/drawing/2015/9/8/chartex" xmlns:cx2="http://schemas.microsoft.com/office/drawing/2015/10/21/chartex" xmlns:mc="http://schemas.openxmlformats.org/markup-compatibility/2006" xmlns:o="urn:schemas-microsoft-com:office:office" xmlns:r="http://schemas.openxmlformats.org/officeDocument/2006/relationships" xmlns:m="http://schemas.openxmlformats.org/officeDocument/2006/math" xmlns:v="urn:schemas-microsoft-com:vml" xmlns:wp14="http://schemas.microsoft.com/office/word/2010/wordprocessingDrawing" xmlns:wp="http://schemas.openxmlformats.org/drawingml/2006/wordprocessingDrawing" xmlns:w10="urn:schemas-microsoft-com:office:word" xmlns:w="http://schemas.openxmlformats.org/wordprocessingml/2006/main" xmlns:w14="http://schemas.microsoft.com/office/word/2010/wordml" xmlns:w15="http://schemas.microsoft.com/office/word/2012/wordml" xmlns:w16se="http://schemas.microsoft.com/office/word/2015/wordml/symex" xmlns:wpg="http://schemas.microsoft.com/office/word/2010/wordprocessingGroup" xmlns:wpi="http://schemas.microsoft.com/office/word/2010/wordprocessingInk" xmlns:wne="http://schemas.microsoft.com/office/word/2006/wordml" xmlns:wps="http://schemas.microsoft.com/office/word/2010/wordprocessingShape" mc:Ignorable="w14 w15 w16se wp14">
   <w:p>
     <w:pPr>
-      <w:pStyle w:val="Footer"/>
+      <w:pStyle w:val="Pieddepage"/>
     </w:pPr>
   </w:p>
 </w:ftr>
@@ -3053,7 +3371,7 @@
 <w:hdr xmlns:wpc="http://schemas.microsoft.com/office/word/2010/wordprocessingCanvas" xmlns:cx="http://schemas.microsoft.com/office/drawing/2014/chartex" xmlns:cx1="http://schemas.microsoft.com/office/drawing/2015/9/8/chartex" xmlns:cx2="http://schemas.microsoft.com/office/drawing/2015/10/21/chartex" xmlns:mc="http://schemas.openxmlformats.org/markup-compatibility/2006" xmlns:o="urn:schemas-microsoft-com:office:office" xmlns:r="http://schemas.openxmlformats.org/officeDocument/2006/relationships" xmlns:m="http://schemas.openxmlformats.org/officeDocument/2006/math" xmlns:v="urn:schemas-microsoft-com:vml" xmlns:wp14="http://schemas.microsoft.com/office/word/2010/wordprocessingDrawing" xmlns:wp="http://schemas.openxmlformats.org/drawingml/2006/wordprocessingDrawing" xmlns:w10="urn:schemas-microsoft-com:office:word" xmlns:w="http://schemas.openxmlformats.org/wordprocessingml/2006/main" xmlns:w14="http://schemas.microsoft.com/office/word/2010/wordml" xmlns:w15="http://schemas.microsoft.com/office/word/2012/wordml" xmlns:w16se="http://schemas.microsoft.com/office/word/2015/wordml/symex" xmlns:wpg="http://schemas.microsoft.com/office/word/2010/wordprocessingGroup" xmlns:wpi="http://schemas.microsoft.com/office/word/2010/wordprocessingInk" xmlns:wne="http://schemas.microsoft.com/office/word/2006/wordml" xmlns:wps="http://schemas.microsoft.com/office/word/2010/wordprocessingShape" mc:Ignorable="w14 w15 w16se wp14">
   <w:p>
     <w:pPr>
-      <w:pStyle w:val="Header"/>
+      <w:pStyle w:val="En-tte"/>
     </w:pPr>
   </w:p>
 </w:hdr>
@@ -3063,7 +3381,7 @@
 <w:hdr xmlns:wpc="http://schemas.microsoft.com/office/word/2010/wordprocessingCanvas" xmlns:cx="http://schemas.microsoft.com/office/drawing/2014/chartex" xmlns:cx1="http://schemas.microsoft.com/office/drawing/2015/9/8/chartex" xmlns:cx2="http://schemas.microsoft.com/office/drawing/2015/10/21/chartex" xmlns:mc="http://schemas.openxmlformats.org/markup-compatibility/2006" xmlns:o="urn:schemas-microsoft-com:office:office" xmlns:r="http://schemas.openxmlformats.org/officeDocument/2006/relationships" xmlns:m="http://schemas.openxmlformats.org/officeDocument/2006/math" xmlns:v="urn:schemas-microsoft-com:vml" xmlns:wp14="http://schemas.microsoft.com/office/word/2010/wordprocessingDrawing" xmlns:wp="http://schemas.openxmlformats.org/drawingml/2006/wordprocessingDrawing" xmlns:w10="urn:schemas-microsoft-com:office:word" xmlns:w="http://schemas.openxmlformats.org/wordprocessingml/2006/main" xmlns:w14="http://schemas.microsoft.com/office/word/2010/wordml" xmlns:w15="http://schemas.microsoft.com/office/word/2012/wordml" xmlns:w16se="http://schemas.microsoft.com/office/word/2015/wordml/symex" xmlns:wpg="http://schemas.microsoft.com/office/word/2010/wordprocessingGroup" xmlns:wpi="http://schemas.microsoft.com/office/word/2010/wordprocessingInk" xmlns:wne="http://schemas.microsoft.com/office/word/2006/wordml" xmlns:wps="http://schemas.microsoft.com/office/word/2010/wordprocessingShape" mc:Ignorable="w14 w15 w16se wp14">
   <w:p>
     <w:pPr>
-      <w:pStyle w:val="Header"/>
+      <w:pStyle w:val="En-tte"/>
     </w:pPr>
   </w:p>
 </w:hdr>
@@ -3073,7 +3391,7 @@
 <w:hdr xmlns:wpc="http://schemas.microsoft.com/office/word/2010/wordprocessingCanvas" xmlns:cx="http://schemas.microsoft.com/office/drawing/2014/chartex" xmlns:cx1="http://schemas.microsoft.com/office/drawing/2015/9/8/chartex" xmlns:cx2="http://schemas.microsoft.com/office/drawing/2015/10/21/chartex" xmlns:mc="http://schemas.openxmlformats.org/markup-compatibility/2006" xmlns:o="urn:schemas-microsoft-com:office:office" xmlns:r="http://schemas.openxmlformats.org/officeDocument/2006/relationships" xmlns:m="http://schemas.openxmlformats.org/officeDocument/2006/math" xmlns:v="urn:schemas-microsoft-com:vml" xmlns:wp14="http://schemas.microsoft.com/office/word/2010/wordprocessingDrawing" xmlns:wp="http://schemas.openxmlformats.org/drawingml/2006/wordprocessingDrawing" xmlns:w10="urn:schemas-microsoft-com:office:word" xmlns:w="http://schemas.openxmlformats.org/wordprocessingml/2006/main" xmlns:w14="http://schemas.microsoft.com/office/word/2010/wordml" xmlns:w15="http://schemas.microsoft.com/office/word/2012/wordml" xmlns:w16se="http://schemas.microsoft.com/office/word/2015/wordml/symex" xmlns:wpg="http://schemas.microsoft.com/office/word/2010/wordprocessingGroup" xmlns:wpi="http://schemas.microsoft.com/office/word/2010/wordprocessingInk" xmlns:wne="http://schemas.microsoft.com/office/word/2006/wordml" xmlns:wps="http://schemas.microsoft.com/office/word/2010/wordprocessingShape" mc:Ignorable="w14 w15 w16se wp14">
   <w:p>
     <w:pPr>
-      <w:pStyle w:val="Header"/>
+      <w:pStyle w:val="En-tte"/>
     </w:pPr>
   </w:p>
 </w:hdr>
@@ -6445,7 +6763,7 @@
     <w:lvl w:ilvl="0">
       <w:start w:val="1"/>
       <w:numFmt w:val="decimal"/>
-      <w:pStyle w:val="Heading1"/>
+      <w:pStyle w:val="Titre1"/>
       <w:lvlText w:val="%1"/>
       <w:lvlJc w:val="left"/>
       <w:pPr>
@@ -6458,7 +6776,7 @@
     <w:lvl w:ilvl="1">
       <w:start w:val="1"/>
       <w:numFmt w:val="decimal"/>
-      <w:pStyle w:val="Heading2"/>
+      <w:pStyle w:val="Titre2"/>
       <w:lvlText w:val="%1.%2"/>
       <w:lvlJc w:val="left"/>
       <w:pPr>
@@ -6472,7 +6790,7 @@
     <w:lvl w:ilvl="2">
       <w:start w:val="1"/>
       <w:numFmt w:val="decimal"/>
-      <w:pStyle w:val="Heading3"/>
+      <w:pStyle w:val="Titre3"/>
       <w:lvlText w:val="%1.%2.%3"/>
       <w:lvlJc w:val="left"/>
       <w:pPr>
@@ -6485,7 +6803,7 @@
     <w:lvl w:ilvl="3">
       <w:start w:val="1"/>
       <w:numFmt w:val="decimal"/>
-      <w:pStyle w:val="Heading4"/>
+      <w:pStyle w:val="Titre4"/>
       <w:lvlText w:val="%1.%2.%3.%4"/>
       <w:lvlJc w:val="left"/>
       <w:pPr>
@@ -6498,7 +6816,7 @@
     <w:lvl w:ilvl="4">
       <w:start w:val="1"/>
       <w:numFmt w:val="decimal"/>
-      <w:pStyle w:val="Heading5"/>
+      <w:pStyle w:val="Titre5"/>
       <w:lvlText w:val="%1.%2.%3.%4.%5"/>
       <w:lvlJc w:val="left"/>
       <w:pPr>
@@ -6511,7 +6829,7 @@
     <w:lvl w:ilvl="5">
       <w:start w:val="1"/>
       <w:numFmt w:val="decimal"/>
-      <w:pStyle w:val="Heading6"/>
+      <w:pStyle w:val="Titre6"/>
       <w:lvlText w:val="%1.%2.%3.%4.%5.%6"/>
       <w:lvlJc w:val="left"/>
       <w:pPr>
@@ -6524,7 +6842,7 @@
     <w:lvl w:ilvl="6">
       <w:start w:val="1"/>
       <w:numFmt w:val="decimal"/>
-      <w:pStyle w:val="Heading7"/>
+      <w:pStyle w:val="Titre7"/>
       <w:lvlText w:val="%1.%2.%3.%4.%5.%6.%7"/>
       <w:lvlJc w:val="left"/>
       <w:pPr>
@@ -6537,7 +6855,7 @@
     <w:lvl w:ilvl="7">
       <w:start w:val="1"/>
       <w:numFmt w:val="decimal"/>
-      <w:pStyle w:val="Heading8"/>
+      <w:pStyle w:val="Titre8"/>
       <w:lvlText w:val="%1.%2.%3.%4.%5.%6.%7.%8"/>
       <w:lvlJc w:val="left"/>
       <w:pPr>
@@ -6550,7 +6868,7 @@
     <w:lvl w:ilvl="8">
       <w:start w:val="1"/>
       <w:numFmt w:val="decimal"/>
-      <w:pStyle w:val="Heading9"/>
+      <w:pStyle w:val="Titre9"/>
       <w:lvlText w:val="%1.%2.%3.%4.%5.%6.%7.%8.%9"/>
       <w:lvlJc w:val="left"/>
       <w:pPr>
@@ -7388,6 +7706,7 @@
     <w:lsdException w:name="HTML Sample" w:semiHidden="1" w:unhideWhenUsed="1"/>
     <w:lsdException w:name="HTML Typewriter" w:semiHidden="1" w:unhideWhenUsed="1"/>
     <w:lsdException w:name="HTML Variable" w:semiHidden="1" w:unhideWhenUsed="1"/>
+    <w:lsdException w:name="Normal Table" w:semiHidden="1" w:unhideWhenUsed="1"/>
     <w:lsdException w:name="annotation subject" w:semiHidden="1" w:unhideWhenUsed="1"/>
     <w:lsdException w:name="No List" w:semiHidden="1" w:unhideWhenUsed="1"/>
     <w:lsdException w:name="Outline List 1" w:semiHidden="1" w:unhideWhenUsed="1"/>
@@ -7434,7 +7753,9 @@
     <w:lsdException w:name="Table Subtle 2" w:semiHidden="1" w:unhideWhenUsed="1"/>
     <w:lsdException w:name="Table Web 1" w:semiHidden="1" w:unhideWhenUsed="1"/>
     <w:lsdException w:name="Table Web 2" w:semiHidden="1" w:unhideWhenUsed="1"/>
+    <w:lsdException w:name="Table Web 3" w:semiHidden="1" w:unhideWhenUsed="1"/>
     <w:lsdException w:name="Balloon Text" w:semiHidden="1" w:unhideWhenUsed="1"/>
+    <w:lsdException w:name="Table Theme" w:semiHidden="1" w:unhideWhenUsed="1"/>
     <w:lsdException w:name="Placeholder Text" w:semiHidden="1" w:uiPriority="99"/>
     <w:lsdException w:name="No Spacing" w:uiPriority="1" w:qFormat="1"/>
     <w:lsdException w:name="Light Shading" w:uiPriority="60"/>
@@ -7658,11 +7979,11 @@
       <w:lang w:eastAsia="en-US"/>
     </w:rPr>
   </w:style>
-  <w:style w:type="paragraph" w:styleId="Heading1">
+  <w:style w:type="paragraph" w:styleId="Titre1">
     <w:name w:val="heading 1"/>
     <w:basedOn w:val="Normal"/>
     <w:next w:val="Normal"/>
-    <w:link w:val="Heading1Char"/>
+    <w:link w:val="Titre1Car"/>
     <w:uiPriority w:val="9"/>
     <w:qFormat/>
     <w:rsid w:val="00923BDE"/>
@@ -7689,11 +8010,11 @@
       <w:lang w:eastAsia="fr-CA"/>
     </w:rPr>
   </w:style>
-  <w:style w:type="paragraph" w:styleId="Heading2">
+  <w:style w:type="paragraph" w:styleId="Titre2">
     <w:name w:val="heading 2"/>
-    <w:basedOn w:val="Heading1"/>
+    <w:basedOn w:val="Titre1"/>
     <w:next w:val="Normal"/>
-    <w:link w:val="Heading2Char"/>
+    <w:link w:val="Titre2Car"/>
     <w:unhideWhenUsed/>
     <w:qFormat/>
     <w:rsid w:val="00270D45"/>
@@ -7708,11 +8029,11 @@
       <w:sz w:val="32"/>
     </w:rPr>
   </w:style>
-  <w:style w:type="paragraph" w:styleId="Heading3">
+  <w:style w:type="paragraph" w:styleId="Titre3">
     <w:name w:val="heading 3"/>
     <w:basedOn w:val="Normal"/>
     <w:next w:val="Normal"/>
-    <w:link w:val="Heading3Char"/>
+    <w:link w:val="Titre3Car"/>
     <w:unhideWhenUsed/>
     <w:qFormat/>
     <w:rsid w:val="00270D45"/>
@@ -7737,11 +8058,11 @@
       <w:lang w:eastAsia="fr-CA"/>
     </w:rPr>
   </w:style>
-  <w:style w:type="paragraph" w:styleId="Heading4">
+  <w:style w:type="paragraph" w:styleId="Titre4">
     <w:name w:val="heading 4"/>
     <w:basedOn w:val="Normal"/>
     <w:next w:val="Normal"/>
-    <w:link w:val="Heading4Char"/>
+    <w:link w:val="Titre4Car"/>
     <w:unhideWhenUsed/>
     <w:qFormat/>
     <w:rsid w:val="007A12BA"/>
@@ -7764,11 +8085,11 @@
       <w:color w:val="6F6F74" w:themeColor="accent1"/>
     </w:rPr>
   </w:style>
-  <w:style w:type="paragraph" w:styleId="Heading5">
+  <w:style w:type="paragraph" w:styleId="Titre5">
     <w:name w:val="heading 5"/>
     <w:basedOn w:val="Normal"/>
     <w:next w:val="Normal"/>
-    <w:link w:val="Heading5Char"/>
+    <w:link w:val="Titre5Car"/>
     <w:semiHidden/>
     <w:unhideWhenUsed/>
     <w:qFormat/>
@@ -7788,11 +8109,11 @@
       <w:color w:val="373739" w:themeColor="accent1" w:themeShade="7F"/>
     </w:rPr>
   </w:style>
-  <w:style w:type="paragraph" w:styleId="Heading6">
+  <w:style w:type="paragraph" w:styleId="Titre6">
     <w:name w:val="heading 6"/>
     <w:basedOn w:val="Normal"/>
     <w:next w:val="Normal"/>
-    <w:link w:val="Heading6Char"/>
+    <w:link w:val="Titre6Car"/>
     <w:semiHidden/>
     <w:unhideWhenUsed/>
     <w:qFormat/>
@@ -7814,11 +8135,11 @@
       <w:color w:val="373739" w:themeColor="accent1" w:themeShade="7F"/>
     </w:rPr>
   </w:style>
-  <w:style w:type="paragraph" w:styleId="Heading7">
+  <w:style w:type="paragraph" w:styleId="Titre7">
     <w:name w:val="heading 7"/>
     <w:basedOn w:val="Normal"/>
     <w:next w:val="Normal"/>
-    <w:link w:val="Heading7Char"/>
+    <w:link w:val="Titre7Car"/>
     <w:semiHidden/>
     <w:unhideWhenUsed/>
     <w:qFormat/>
@@ -7840,11 +8161,11 @@
       <w:color w:val="404040" w:themeColor="text1" w:themeTint="BF"/>
     </w:rPr>
   </w:style>
-  <w:style w:type="paragraph" w:styleId="Heading8">
+  <w:style w:type="paragraph" w:styleId="Titre8">
     <w:name w:val="heading 8"/>
     <w:basedOn w:val="Normal"/>
     <w:next w:val="Normal"/>
-    <w:link w:val="Heading8Char"/>
+    <w:link w:val="Titre8Car"/>
     <w:semiHidden/>
     <w:unhideWhenUsed/>
     <w:qFormat/>
@@ -7866,11 +8187,11 @@
       <w:szCs w:val="20"/>
     </w:rPr>
   </w:style>
-  <w:style w:type="paragraph" w:styleId="Heading9">
+  <w:style w:type="paragraph" w:styleId="Titre9">
     <w:name w:val="heading 9"/>
     <w:basedOn w:val="Normal"/>
     <w:next w:val="Normal"/>
-    <w:link w:val="Heading9Char"/>
+    <w:link w:val="Titre9Car"/>
     <w:semiHidden/>
     <w:unhideWhenUsed/>
     <w:qFormat/>
@@ -7894,13 +8215,13 @@
       <w:szCs w:val="20"/>
     </w:rPr>
   </w:style>
-  <w:style w:type="character" w:default="1" w:styleId="DefaultParagraphFont">
+  <w:style w:type="character" w:default="1" w:styleId="Policepardfaut">
     <w:name w:val="Default Paragraph Font"/>
     <w:uiPriority w:val="1"/>
     <w:semiHidden/>
     <w:unhideWhenUsed/>
   </w:style>
-  <w:style w:type="table" w:default="1" w:styleId="TableNormal">
+  <w:style w:type="table" w:default="1" w:styleId="TableauNormal">
     <w:name w:val="Normal Table"/>
     <w:uiPriority w:val="99"/>
     <w:semiHidden/>
@@ -7915,7 +8236,7 @@
       </w:tblCellMar>
     </w:tblPr>
   </w:style>
-  <w:style w:type="numbering" w:default="1" w:styleId="NoList">
+  <w:style w:type="numbering" w:default="1" w:styleId="Aucuneliste">
     <w:name w:val="No List"/>
     <w:uiPriority w:val="99"/>
     <w:semiHidden/>
@@ -7935,7 +8256,7 @@
   </w:style>
   <w:style w:type="character" w:customStyle="1" w:styleId="ecxmsonormalCar">
     <w:name w:val="ecxmsonormal Car"/>
-    <w:basedOn w:val="DefaultParagraphFont"/>
+    <w:basedOn w:val="Policepardfaut"/>
     <w:link w:val="ecxmsonormal"/>
     <w:rsid w:val="009868D4"/>
     <w:rPr>
@@ -7944,10 +8265,10 @@
       <w:lang w:val="fr-FR" w:eastAsia="fr-FR"/>
     </w:rPr>
   </w:style>
-  <w:style w:type="paragraph" w:styleId="BalloonText">
+  <w:style w:type="paragraph" w:styleId="Textedebulles">
     <w:name w:val="Balloon Text"/>
     <w:basedOn w:val="Normal"/>
-    <w:link w:val="BalloonTextChar"/>
+    <w:link w:val="TextedebullesCar"/>
     <w:rsid w:val="0034190B"/>
     <w:rPr>
       <w:rFonts w:ascii="Tahoma" w:hAnsi="Tahoma" w:cs="Tahoma"/>
@@ -7955,10 +8276,10 @@
       <w:szCs w:val="16"/>
     </w:rPr>
   </w:style>
-  <w:style w:type="character" w:customStyle="1" w:styleId="BalloonTextChar">
-    <w:name w:val="Balloon Text Char"/>
-    <w:basedOn w:val="DefaultParagraphFont"/>
-    <w:link w:val="BalloonText"/>
+  <w:style w:type="character" w:customStyle="1" w:styleId="TextedebullesCar">
+    <w:name w:val="Texte de bulles Car"/>
+    <w:basedOn w:val="Policepardfaut"/>
+    <w:link w:val="Textedebulles"/>
     <w:rsid w:val="0034190B"/>
     <w:rPr>
       <w:rFonts w:ascii="Tahoma" w:hAnsi="Tahoma" w:cs="Tahoma"/>
@@ -7980,10 +8301,10 @@
       <w:lang w:eastAsia="fr-CA"/>
     </w:rPr>
   </w:style>
-  <w:style w:type="character" w:customStyle="1" w:styleId="Heading1Char">
-    <w:name w:val="Heading 1 Char"/>
-    <w:basedOn w:val="DefaultParagraphFont"/>
-    <w:link w:val="Heading1"/>
+  <w:style w:type="character" w:customStyle="1" w:styleId="Titre1Car">
+    <w:name w:val="Titre 1 Car"/>
+    <w:basedOn w:val="Policepardfaut"/>
+    <w:link w:val="Titre1"/>
     <w:uiPriority w:val="9"/>
     <w:rsid w:val="00923BDE"/>
     <w:rPr>
@@ -7998,10 +8319,10 @@
       <w:u w:color="000000"/>
     </w:rPr>
   </w:style>
-  <w:style w:type="character" w:customStyle="1" w:styleId="Heading2Char">
-    <w:name w:val="Heading 2 Char"/>
-    <w:basedOn w:val="DefaultParagraphFont"/>
-    <w:link w:val="Heading2"/>
+  <w:style w:type="character" w:customStyle="1" w:styleId="Titre2Car">
+    <w:name w:val="Titre 2 Car"/>
+    <w:basedOn w:val="Policepardfaut"/>
+    <w:link w:val="Titre2"/>
     <w:rsid w:val="00270D45"/>
     <w:rPr>
       <w:rFonts w:asciiTheme="majorHAnsi" w:eastAsiaTheme="majorEastAsia" w:hAnsiTheme="majorHAnsi"/>
@@ -8015,10 +8336,10 @@
       <w:u w:color="000000"/>
     </w:rPr>
   </w:style>
-  <w:style w:type="character" w:customStyle="1" w:styleId="Heading3Char">
-    <w:name w:val="Heading 3 Char"/>
-    <w:basedOn w:val="DefaultParagraphFont"/>
-    <w:link w:val="Heading3"/>
+  <w:style w:type="character" w:customStyle="1" w:styleId="Titre3Car">
+    <w:name w:val="Titre 3 Car"/>
+    <w:basedOn w:val="Policepardfaut"/>
+    <w:link w:val="Titre3"/>
     <w:rsid w:val="00270D45"/>
     <w:rPr>
       <w:rFonts w:asciiTheme="majorHAnsi" w:eastAsiaTheme="majorEastAsia" w:hAnsiTheme="majorHAnsi" w:cstheme="majorBidi"/>
@@ -8029,10 +8350,10 @@
       <w:szCs w:val="26"/>
     </w:rPr>
   </w:style>
-  <w:style w:type="character" w:customStyle="1" w:styleId="Heading4Char">
-    <w:name w:val="Heading 4 Char"/>
-    <w:basedOn w:val="DefaultParagraphFont"/>
-    <w:link w:val="Heading4"/>
+  <w:style w:type="character" w:customStyle="1" w:styleId="Titre4Car">
+    <w:name w:val="Titre 4 Car"/>
+    <w:basedOn w:val="Policepardfaut"/>
+    <w:link w:val="Titre4"/>
     <w:rsid w:val="007A12BA"/>
     <w:rPr>
       <w:rFonts w:asciiTheme="majorHAnsi" w:eastAsiaTheme="majorEastAsia" w:hAnsiTheme="majorHAnsi" w:cstheme="majorBidi"/>
@@ -8046,10 +8367,10 @@
       <w:lang w:eastAsia="en-US"/>
     </w:rPr>
   </w:style>
-  <w:style w:type="character" w:customStyle="1" w:styleId="Heading5Char">
-    <w:name w:val="Heading 5 Char"/>
-    <w:basedOn w:val="DefaultParagraphFont"/>
-    <w:link w:val="Heading5"/>
+  <w:style w:type="character" w:customStyle="1" w:styleId="Titre5Car">
+    <w:name w:val="Titre 5 Car"/>
+    <w:basedOn w:val="Policepardfaut"/>
+    <w:link w:val="Titre5"/>
     <w:semiHidden/>
     <w:rsid w:val="007A12BA"/>
     <w:rPr>
@@ -8060,10 +8381,10 @@
       <w:lang w:eastAsia="en-US"/>
     </w:rPr>
   </w:style>
-  <w:style w:type="character" w:customStyle="1" w:styleId="Heading6Char">
-    <w:name w:val="Heading 6 Char"/>
-    <w:basedOn w:val="DefaultParagraphFont"/>
-    <w:link w:val="Heading6"/>
+  <w:style w:type="character" w:customStyle="1" w:styleId="Titre6Car">
+    <w:name w:val="Titre 6 Car"/>
+    <w:basedOn w:val="Policepardfaut"/>
+    <w:link w:val="Titre6"/>
     <w:semiHidden/>
     <w:rsid w:val="007A12BA"/>
     <w:rPr>
@@ -8076,10 +8397,10 @@
       <w:lang w:eastAsia="en-US"/>
     </w:rPr>
   </w:style>
-  <w:style w:type="character" w:customStyle="1" w:styleId="Heading7Char">
-    <w:name w:val="Heading 7 Char"/>
-    <w:basedOn w:val="DefaultParagraphFont"/>
-    <w:link w:val="Heading7"/>
+  <w:style w:type="character" w:customStyle="1" w:styleId="Titre7Car">
+    <w:name w:val="Titre 7 Car"/>
+    <w:basedOn w:val="Policepardfaut"/>
+    <w:link w:val="Titre7"/>
     <w:semiHidden/>
     <w:rsid w:val="007A12BA"/>
     <w:rPr>
@@ -8092,10 +8413,10 @@
       <w:lang w:eastAsia="en-US"/>
     </w:rPr>
   </w:style>
-  <w:style w:type="character" w:customStyle="1" w:styleId="Heading8Char">
-    <w:name w:val="Heading 8 Char"/>
-    <w:basedOn w:val="DefaultParagraphFont"/>
-    <w:link w:val="Heading8"/>
+  <w:style w:type="character" w:customStyle="1" w:styleId="Titre8Car">
+    <w:name w:val="Titre 8 Car"/>
+    <w:basedOn w:val="Policepardfaut"/>
+    <w:link w:val="Titre8"/>
     <w:semiHidden/>
     <w:rsid w:val="007A12BA"/>
     <w:rPr>
@@ -8104,10 +8425,10 @@
       <w:lang w:eastAsia="en-US"/>
     </w:rPr>
   </w:style>
-  <w:style w:type="character" w:customStyle="1" w:styleId="Heading9Char">
-    <w:name w:val="Heading 9 Char"/>
-    <w:basedOn w:val="DefaultParagraphFont"/>
-    <w:link w:val="Heading9"/>
+  <w:style w:type="character" w:customStyle="1" w:styleId="Titre9Car">
+    <w:name w:val="Titre 9 Car"/>
+    <w:basedOn w:val="Policepardfaut"/>
+    <w:link w:val="Titre9"/>
     <w:semiHidden/>
     <w:rsid w:val="007A12BA"/>
     <w:rPr>
@@ -8118,7 +8439,7 @@
       <w:lang w:eastAsia="en-US"/>
     </w:rPr>
   </w:style>
-  <w:style w:type="paragraph" w:styleId="ListParagraph">
+  <w:style w:type="paragraph" w:styleId="Paragraphedeliste">
     <w:name w:val="List Paragraph"/>
     <w:basedOn w:val="Normal"/>
     <w:uiPriority w:val="34"/>
@@ -8129,10 +8450,10 @@
       <w:contextualSpacing/>
     </w:pPr>
   </w:style>
-  <w:style w:type="paragraph" w:styleId="FootnoteText">
+  <w:style w:type="paragraph" w:styleId="Notedebasdepage">
     <w:name w:val="footnote text"/>
     <w:basedOn w:val="Normal"/>
-    <w:link w:val="FootnoteTextChar"/>
+    <w:link w:val="NotedebasdepageCar"/>
     <w:semiHidden/>
     <w:unhideWhenUsed/>
     <w:rsid w:val="00D3532D"/>
@@ -8141,19 +8462,19 @@
       <w:szCs w:val="20"/>
     </w:rPr>
   </w:style>
-  <w:style w:type="character" w:customStyle="1" w:styleId="FootnoteTextChar">
-    <w:name w:val="Footnote Text Char"/>
-    <w:basedOn w:val="DefaultParagraphFont"/>
-    <w:link w:val="FootnoteText"/>
+  <w:style w:type="character" w:customStyle="1" w:styleId="NotedebasdepageCar">
+    <w:name w:val="Note de bas de page Car"/>
+    <w:basedOn w:val="Policepardfaut"/>
+    <w:link w:val="Notedebasdepage"/>
     <w:semiHidden/>
     <w:rsid w:val="00D3532D"/>
     <w:rPr>
       <w:lang w:eastAsia="en-US"/>
     </w:rPr>
   </w:style>
-  <w:style w:type="character" w:styleId="FootnoteReference">
+  <w:style w:type="character" w:styleId="Appelnotedebasdep">
     <w:name w:val="footnote reference"/>
-    <w:basedOn w:val="DefaultParagraphFont"/>
+    <w:basedOn w:val="Policepardfaut"/>
     <w:semiHidden/>
     <w:unhideWhenUsed/>
     <w:rsid w:val="00D3532D"/>
@@ -8161,10 +8482,10 @@
       <w:vertAlign w:val="superscript"/>
     </w:rPr>
   </w:style>
-  <w:style w:type="paragraph" w:styleId="EndnoteText">
+  <w:style w:type="paragraph" w:styleId="Notedefin">
     <w:name w:val="endnote text"/>
     <w:basedOn w:val="Normal"/>
-    <w:link w:val="EndnoteTextChar"/>
+    <w:link w:val="NotedefinCar"/>
     <w:unhideWhenUsed/>
     <w:rsid w:val="00D3532D"/>
     <w:rPr>
@@ -8172,18 +8493,18 @@
       <w:szCs w:val="20"/>
     </w:rPr>
   </w:style>
-  <w:style w:type="character" w:customStyle="1" w:styleId="EndnoteTextChar">
-    <w:name w:val="Endnote Text Char"/>
-    <w:basedOn w:val="DefaultParagraphFont"/>
-    <w:link w:val="EndnoteText"/>
+  <w:style w:type="character" w:customStyle="1" w:styleId="NotedefinCar">
+    <w:name w:val="Note de fin Car"/>
+    <w:basedOn w:val="Policepardfaut"/>
+    <w:link w:val="Notedefin"/>
     <w:rsid w:val="00D3532D"/>
     <w:rPr>
       <w:lang w:eastAsia="en-US"/>
     </w:rPr>
   </w:style>
-  <w:style w:type="character" w:styleId="EndnoteReference">
+  <w:style w:type="character" w:styleId="Appeldenotedefin">
     <w:name w:val="endnote reference"/>
-    <w:basedOn w:val="DefaultParagraphFont"/>
+    <w:basedOn w:val="Policepardfaut"/>
     <w:unhideWhenUsed/>
     <w:rsid w:val="00D3532D"/>
     <w:rPr>
@@ -8206,7 +8527,7 @@
       </w14:textOutline>
     </w:rPr>
   </w:style>
-  <w:style w:type="paragraph" w:styleId="Caption">
+  <w:style w:type="paragraph" w:styleId="Lgende">
     <w:name w:val="caption"/>
     <w:basedOn w:val="Normal"/>
     <w:next w:val="Normal"/>
@@ -8225,17 +8546,17 @@
       <w:szCs w:val="20"/>
     </w:rPr>
   </w:style>
-  <w:style w:type="character" w:styleId="Emphasis">
+  <w:style w:type="character" w:styleId="Accentuation">
     <w:name w:val="Emphasis"/>
     <w:aliases w:val="Exemple"/>
     <w:uiPriority w:val="20"/>
     <w:rsid w:val="00493F4C"/>
   </w:style>
-  <w:style w:type="paragraph" w:styleId="Title">
+  <w:style w:type="paragraph" w:styleId="Titre">
     <w:name w:val="Title"/>
     <w:basedOn w:val="Normal"/>
     <w:next w:val="Normal"/>
-    <w:link w:val="TitleChar"/>
+    <w:link w:val="TitreCar"/>
     <w:qFormat/>
     <w:rsid w:val="009B0A2E"/>
     <w:pPr>
@@ -8251,10 +8572,10 @@
       <w:szCs w:val="52"/>
     </w:rPr>
   </w:style>
-  <w:style w:type="character" w:customStyle="1" w:styleId="TitleChar">
-    <w:name w:val="Title Char"/>
-    <w:basedOn w:val="DefaultParagraphFont"/>
-    <w:link w:val="Title"/>
+  <w:style w:type="character" w:customStyle="1" w:styleId="TitreCar">
+    <w:name w:val="Titre Car"/>
+    <w:basedOn w:val="Policepardfaut"/>
+    <w:link w:val="Titre"/>
     <w:rsid w:val="009B0A2E"/>
     <w:rPr>
       <w:rFonts w:asciiTheme="majorHAnsi" w:eastAsiaTheme="majorEastAsia" w:hAnsiTheme="majorHAnsi" w:cstheme="majorBidi"/>
@@ -8266,9 +8587,9 @@
       <w:lang w:eastAsia="en-US"/>
     </w:rPr>
   </w:style>
-  <w:style w:type="character" w:styleId="BookTitle">
+  <w:style w:type="character" w:styleId="Titredulivre">
     <w:name w:val="Book Title"/>
-    <w:basedOn w:val="DefaultParagraphFont"/>
+    <w:basedOn w:val="Policepardfaut"/>
     <w:uiPriority w:val="33"/>
     <w:qFormat/>
     <w:rsid w:val="00AF2B74"/>
@@ -8281,9 +8602,9 @@
       <w:szCs w:val="72"/>
     </w:rPr>
   </w:style>
-  <w:style w:type="character" w:styleId="IntenseReference">
+  <w:style w:type="character" w:styleId="Rfrenceintense">
     <w:name w:val="Intense Reference"/>
-    <w:basedOn w:val="DefaultParagraphFont"/>
+    <w:basedOn w:val="Policepardfaut"/>
     <w:uiPriority w:val="32"/>
     <w:qFormat/>
     <w:rsid w:val="00B85300"/>
@@ -8309,10 +8630,10 @@
       </w:tabs>
     </w:pPr>
   </w:style>
-  <w:style w:type="paragraph" w:styleId="Header">
+  <w:style w:type="paragraph" w:styleId="En-tte">
     <w:name w:val="header"/>
     <w:basedOn w:val="Normal"/>
-    <w:link w:val="HeaderChar"/>
+    <w:link w:val="En-tteCar"/>
     <w:unhideWhenUsed/>
     <w:rsid w:val="0077483A"/>
     <w:pPr>
@@ -8328,7 +8649,7 @@
   </w:style>
   <w:style w:type="character" w:customStyle="1" w:styleId="quationChar">
     <w:name w:val="Équation Char"/>
-    <w:basedOn w:val="DefaultParagraphFont"/>
+    <w:basedOn w:val="Policepardfaut"/>
     <w:link w:val="quation"/>
     <w:rsid w:val="00EF458C"/>
     <w:rPr>
@@ -8338,10 +8659,10 @@
       <w:lang w:eastAsia="en-US"/>
     </w:rPr>
   </w:style>
-  <w:style w:type="character" w:customStyle="1" w:styleId="HeaderChar">
-    <w:name w:val="Header Char"/>
-    <w:basedOn w:val="DefaultParagraphFont"/>
-    <w:link w:val="Header"/>
+  <w:style w:type="character" w:customStyle="1" w:styleId="En-tteCar">
+    <w:name w:val="En-tête Car"/>
+    <w:basedOn w:val="Policepardfaut"/>
+    <w:link w:val="En-tte"/>
     <w:rsid w:val="0077483A"/>
     <w:rPr>
       <w:rFonts w:asciiTheme="minorHAnsi" w:hAnsiTheme="minorHAnsi"/>
@@ -8350,10 +8671,10 @@
       <w:lang w:eastAsia="en-US"/>
     </w:rPr>
   </w:style>
-  <w:style w:type="paragraph" w:styleId="Footer">
+  <w:style w:type="paragraph" w:styleId="Pieddepage">
     <w:name w:val="footer"/>
     <w:basedOn w:val="Normal"/>
-    <w:link w:val="FooterChar"/>
+    <w:link w:val="PieddepageCar"/>
     <w:uiPriority w:val="99"/>
     <w:unhideWhenUsed/>
     <w:rsid w:val="001C1202"/>
@@ -8365,10 +8686,10 @@
       <w:spacing w:after="0"/>
     </w:pPr>
   </w:style>
-  <w:style w:type="character" w:customStyle="1" w:styleId="FooterChar">
-    <w:name w:val="Footer Char"/>
-    <w:basedOn w:val="DefaultParagraphFont"/>
-    <w:link w:val="Footer"/>
+  <w:style w:type="character" w:customStyle="1" w:styleId="PieddepageCar">
+    <w:name w:val="Pied de page Car"/>
+    <w:basedOn w:val="Policepardfaut"/>
+    <w:link w:val="Pieddepage"/>
     <w:uiPriority w:val="99"/>
     <w:rsid w:val="001C1202"/>
     <w:rPr>
@@ -8380,12 +8701,12 @@
   </w:style>
   <w:style w:type="character" w:customStyle="1" w:styleId="arial-12-bleu">
     <w:name w:val="arial-12-bleu"/>
-    <w:basedOn w:val="DefaultParagraphFont"/>
+    <w:basedOn w:val="Policepardfaut"/>
     <w:rsid w:val="00246B68"/>
   </w:style>
-  <w:style w:type="character" w:styleId="Hyperlink">
+  <w:style w:type="character" w:styleId="Lienhypertexte">
     <w:name w:val="Hyperlink"/>
-    <w:basedOn w:val="DefaultParagraphFont"/>
+    <w:basedOn w:val="Policepardfaut"/>
     <w:uiPriority w:val="99"/>
     <w:unhideWhenUsed/>
     <w:rsid w:val="00E14BED"/>
@@ -8394,7 +8715,7 @@
       <w:u w:val="single"/>
     </w:rPr>
   </w:style>
-  <w:style w:type="paragraph" w:styleId="TOC1">
+  <w:style w:type="paragraph" w:styleId="TM1">
     <w:name w:val="toc 1"/>
     <w:basedOn w:val="Normal"/>
     <w:next w:val="Normal"/>
@@ -8415,7 +8736,7 @@
       <w:sz w:val="26"/>
     </w:rPr>
   </w:style>
-  <w:style w:type="paragraph" w:styleId="TOC2">
+  <w:style w:type="paragraph" w:styleId="TM2">
     <w:name w:val="toc 2"/>
     <w:basedOn w:val="Normal"/>
     <w:next w:val="Normal"/>
@@ -8437,7 +8758,7 @@
       <w:lang w:eastAsia="fr-CA"/>
     </w:rPr>
   </w:style>
-  <w:style w:type="paragraph" w:styleId="TableofFigures">
+  <w:style w:type="paragraph" w:styleId="Tabledesillustrations">
     <w:name w:val="table of figures"/>
     <w:basedOn w:val="Normal"/>
     <w:next w:val="Normal"/>
@@ -8454,9 +8775,9 @@
       <w:noProof/>
     </w:rPr>
   </w:style>
-  <w:style w:type="table" w:styleId="TableGrid">
+  <w:style w:type="table" w:styleId="Grilledutableau">
     <w:name w:val="Table Grid"/>
-    <w:basedOn w:val="TableNormal"/>
+    <w:basedOn w:val="TableauNormal"/>
     <w:rsid w:val="00CC1B17"/>
     <w:tblPr>
       <w:tblBorders>
@@ -8469,7 +8790,7 @@
       </w:tblBorders>
     </w:tblPr>
   </w:style>
-  <w:style w:type="paragraph" w:styleId="TOC3">
+  <w:style w:type="paragraph" w:styleId="TM3">
     <w:name w:val="toc 3"/>
     <w:basedOn w:val="Normal"/>
     <w:next w:val="Normal"/>
@@ -8491,22 +8812,22 @@
       <w:sz w:val="22"/>
     </w:rPr>
   </w:style>
-  <w:style w:type="character" w:styleId="PageNumber">
+  <w:style w:type="character" w:styleId="Numrodepage">
     <w:name w:val="page number"/>
-    <w:basedOn w:val="DefaultParagraphFont"/>
+    <w:basedOn w:val="Policepardfaut"/>
     <w:rsid w:val="00C6272B"/>
   </w:style>
   <w:style w:type="character" w:customStyle="1" w:styleId="st">
     <w:name w:val="st"/>
-    <w:basedOn w:val="DefaultParagraphFont"/>
+    <w:basedOn w:val="Policepardfaut"/>
     <w:rsid w:val="00D1645D"/>
   </w:style>
-  <w:style w:type="paragraph" w:styleId="Quote">
+  <w:style w:type="paragraph" w:styleId="Citation">
     <w:name w:val="Quote"/>
     <w:aliases w:val="Explication"/>
     <w:basedOn w:val="Normal"/>
     <w:next w:val="Normal"/>
-    <w:link w:val="QuoteChar"/>
+    <w:link w:val="CitationCar"/>
     <w:uiPriority w:val="29"/>
     <w:qFormat/>
     <w:rsid w:val="003047D9"/>
@@ -8517,11 +8838,11 @@
       <w:sz w:val="22"/>
     </w:rPr>
   </w:style>
-  <w:style w:type="character" w:customStyle="1" w:styleId="QuoteChar">
-    <w:name w:val="Quote Char"/>
-    <w:aliases w:val="Explication Char"/>
-    <w:basedOn w:val="DefaultParagraphFont"/>
-    <w:link w:val="Quote"/>
+  <w:style w:type="character" w:customStyle="1" w:styleId="CitationCar">
+    <w:name w:val="Citation Car"/>
+    <w:aliases w:val="Explication Car"/>
+    <w:basedOn w:val="Policepardfaut"/>
+    <w:link w:val="Citation"/>
     <w:uiPriority w:val="29"/>
     <w:rsid w:val="003047D9"/>
     <w:rPr>
@@ -8548,7 +8869,7 @@
       <w:szCs w:val="24"/>
     </w:rPr>
   </w:style>
-  <w:style w:type="paragraph" w:styleId="NoSpacing">
+  <w:style w:type="paragraph" w:styleId="Sansinterligne">
     <w:name w:val="No Spacing"/>
     <w:uiPriority w:val="1"/>
     <w:qFormat/>
@@ -8582,9 +8903,9 @@
       <w:color w:val="7F7F7F" w:themeColor="text1" w:themeTint="80"/>
     </w:rPr>
   </w:style>
-  <w:style w:type="character" w:styleId="PlaceholderText">
+  <w:style w:type="character" w:styleId="Textedelespacerserv">
     <w:name w:val="Placeholder Text"/>
-    <w:basedOn w:val="DefaultParagraphFont"/>
+    <w:basedOn w:val="Policepardfaut"/>
     <w:uiPriority w:val="99"/>
     <w:semiHidden/>
     <w:rsid w:val="0021158E"/>
@@ -8592,7 +8913,7 @@
       <w:color w:val="808080"/>
     </w:rPr>
   </w:style>
-  <w:style w:type="paragraph" w:styleId="Bibliography">
+  <w:style w:type="paragraph" w:styleId="Bibliographie">
     <w:name w:val="Bibliography"/>
     <w:basedOn w:val="Normal"/>
     <w:next w:val="Normal"/>
@@ -8615,9 +8936,9 @@
       <w:color w:val="auto"/>
     </w:rPr>
   </w:style>
-  <w:style w:type="character" w:styleId="Strong">
+  <w:style w:type="character" w:styleId="lev">
     <w:name w:val="Strong"/>
-    <w:basedOn w:val="DefaultParagraphFont"/>
+    <w:basedOn w:val="Policepardfaut"/>
     <w:uiPriority w:val="22"/>
     <w:qFormat/>
     <w:rsid w:val="00EE385F"/>
@@ -8628,7 +8949,7 @@
   </w:style>
   <w:style w:type="table" w:customStyle="1" w:styleId="Genie">
     <w:name w:val="Genie"/>
-    <w:basedOn w:val="TableNormal"/>
+    <w:basedOn w:val="TableauNormal"/>
     <w:uiPriority w:val="99"/>
     <w:rsid w:val="006F2EDD"/>
     <w:pPr>
@@ -8714,9 +9035,9 @@
       <w:lang w:val="en-US"/>
     </w:rPr>
   </w:style>
-  <w:style w:type="character" w:styleId="FollowedHyperlink">
+  <w:style w:type="character" w:styleId="Lienhypertextesuivivisit">
     <w:name w:val="FollowedHyperlink"/>
-    <w:basedOn w:val="DefaultParagraphFont"/>
+    <w:basedOn w:val="Policepardfaut"/>
     <w:semiHidden/>
     <w:unhideWhenUsed/>
     <w:rsid w:val="00182697"/>
@@ -8725,9 +9046,9 @@
       <w:u w:val="single"/>
     </w:rPr>
   </w:style>
-  <w:style w:type="character" w:styleId="CommentReference">
+  <w:style w:type="character" w:styleId="Marquedecommentaire">
     <w:name w:val="annotation reference"/>
-    <w:basedOn w:val="DefaultParagraphFont"/>
+    <w:basedOn w:val="Policepardfaut"/>
     <w:semiHidden/>
     <w:unhideWhenUsed/>
     <w:rsid w:val="005C1183"/>
@@ -8736,10 +9057,10 @@
       <w:szCs w:val="16"/>
     </w:rPr>
   </w:style>
-  <w:style w:type="paragraph" w:styleId="CommentText">
+  <w:style w:type="paragraph" w:styleId="Commentaire">
     <w:name w:val="annotation text"/>
     <w:basedOn w:val="Normal"/>
-    <w:link w:val="CommentTextChar"/>
+    <w:link w:val="CommentaireCar"/>
     <w:semiHidden/>
     <w:unhideWhenUsed/>
     <w:rsid w:val="005C1183"/>
@@ -8751,10 +9072,10 @@
       <w:szCs w:val="20"/>
     </w:rPr>
   </w:style>
-  <w:style w:type="character" w:customStyle="1" w:styleId="CommentTextChar">
-    <w:name w:val="Comment Text Char"/>
-    <w:basedOn w:val="DefaultParagraphFont"/>
-    <w:link w:val="CommentText"/>
+  <w:style w:type="character" w:customStyle="1" w:styleId="CommentaireCar">
+    <w:name w:val="Commentaire Car"/>
+    <w:basedOn w:val="Policepardfaut"/>
+    <w:link w:val="Commentaire"/>
     <w:semiHidden/>
     <w:rsid w:val="005C1183"/>
     <w:rPr>
@@ -8762,11 +9083,11 @@
       <w:lang w:eastAsia="en-US"/>
     </w:rPr>
   </w:style>
-  <w:style w:type="paragraph" w:styleId="CommentSubject">
+  <w:style w:type="paragraph" w:styleId="Objetducommentaire">
     <w:name w:val="annotation subject"/>
-    <w:basedOn w:val="CommentText"/>
-    <w:next w:val="CommentText"/>
-    <w:link w:val="CommentSubjectChar"/>
+    <w:basedOn w:val="Commentaire"/>
+    <w:next w:val="Commentaire"/>
+    <w:link w:val="ObjetducommentaireCar"/>
     <w:semiHidden/>
     <w:unhideWhenUsed/>
     <w:rsid w:val="005C1183"/>
@@ -8775,10 +9096,10 @@
       <w:bCs/>
     </w:rPr>
   </w:style>
-  <w:style w:type="character" w:customStyle="1" w:styleId="CommentSubjectChar">
-    <w:name w:val="Comment Subject Char"/>
-    <w:basedOn w:val="CommentTextChar"/>
-    <w:link w:val="CommentSubject"/>
+  <w:style w:type="character" w:customStyle="1" w:styleId="ObjetducommentaireCar">
+    <w:name w:val="Objet du commentaire Car"/>
+    <w:basedOn w:val="CommentaireCar"/>
+    <w:link w:val="Objetducommentaire"/>
     <w:semiHidden/>
     <w:rsid w:val="005C1183"/>
     <w:rPr>
@@ -8790,7 +9111,7 @@
   </w:style>
   <w:style w:type="paragraph" w:customStyle="1" w:styleId="Annexe">
     <w:name w:val="Annexe"/>
-    <w:basedOn w:val="Heading1"/>
+    <w:basedOn w:val="Titre1"/>
     <w:next w:val="Normal"/>
     <w:link w:val="AnnexeChar"/>
     <w:qFormat/>
@@ -8805,7 +9126,7 @@
   </w:style>
   <w:style w:type="character" w:customStyle="1" w:styleId="AnnexeChar">
     <w:name w:val="Annexe Char"/>
-    <w:basedOn w:val="Heading1Char"/>
+    <w:basedOn w:val="Titre1Car"/>
     <w:link w:val="Annexe"/>
     <w:rsid w:val="0078390B"/>
     <w:rPr>
@@ -8838,7 +9159,7 @@
   </w:style>
   <w:style w:type="character" w:customStyle="1" w:styleId="TableauChar">
     <w:name w:val="Tableau Char"/>
-    <w:basedOn w:val="DefaultParagraphFont"/>
+    <w:basedOn w:val="Policepardfaut"/>
     <w:link w:val="Tableau"/>
     <w:rsid w:val="003112B7"/>
     <w:rPr>
@@ -8873,10 +9194,10 @@
       </w:tblCellMar>
     </w:tblPr>
   </w:style>
-  <w:style w:type="paragraph" w:styleId="BodyText">
+  <w:style w:type="paragraph" w:styleId="Corpsdetexte">
     <w:name w:val="Body Text"/>
     <w:basedOn w:val="Normal"/>
-    <w:link w:val="BodyTextChar"/>
+    <w:link w:val="CorpsdetexteCar"/>
     <w:uiPriority w:val="1"/>
     <w:qFormat/>
     <w:rsid w:val="008349C0"/>
@@ -8891,10 +9212,10 @@
       <w:lang w:val="en-US"/>
     </w:rPr>
   </w:style>
-  <w:style w:type="character" w:customStyle="1" w:styleId="BodyTextChar">
-    <w:name w:val="Body Text Char"/>
-    <w:basedOn w:val="DefaultParagraphFont"/>
-    <w:link w:val="BodyText"/>
+  <w:style w:type="character" w:customStyle="1" w:styleId="CorpsdetexteCar">
+    <w:name w:val="Corps de texte Car"/>
+    <w:basedOn w:val="Policepardfaut"/>
+    <w:link w:val="Corpsdetexte"/>
     <w:uiPriority w:val="1"/>
     <w:rsid w:val="008349C0"/>
     <w:rPr>
@@ -8922,9 +9243,9 @@
       <w:lang w:val="en-US"/>
     </w:rPr>
   </w:style>
-  <w:style w:type="table" w:styleId="GridTable5Dark-Accent4">
+  <w:style w:type="table" w:styleId="TableauGrille5Fonc-Accentuation4">
     <w:name w:val="Grid Table 5 Dark Accent 4"/>
-    <w:basedOn w:val="TableNormal"/>
+    <w:basedOn w:val="TableauNormal"/>
     <w:uiPriority w:val="50"/>
     <w:rsid w:val="00F3659F"/>
     <w:tblPr>
@@ -9339,7 +9660,7 @@
 </file>
 
 <file path=customXml/itemProps1.xml><?xml version="1.0" encoding="utf-8"?>
-<ds:datastoreItem xmlns:ds="http://schemas.openxmlformats.org/officeDocument/2006/customXml" ds:itemID="{5237E523-F082-42D2-AE5C-20ECB6665DFE}">
+<ds:datastoreItem xmlns:ds="http://schemas.openxmlformats.org/officeDocument/2006/customXml" ds:itemID="{7EFF783B-D77C-4D61-B485-3A943D9330B8}">
   <ds:schemaRefs>
     <ds:schemaRef ds:uri="http://schemas.openxmlformats.org/officeDocument/2006/bibliography"/>
   </ds:schemaRefs>

</xml_diff>

<commit_message>
Ajout du plan de tests brefs de l'autocorrélation
</commit_message>
<xml_diff>
--- a/Gestion/QA_Plan.docx
+++ b/Gestion/QA_Plan.docx
@@ -4,7 +4,7 @@
   <w:body>
     <w:p>
       <w:pPr>
-        <w:pStyle w:val="Caption"/>
+        <w:pStyle w:val="Lgende"/>
         <w:jc w:val="both"/>
       </w:pPr>
       <w:r>
@@ -321,7 +321,7 @@
               </wp:anchor>
             </w:drawing>
           </mc:Choice>
-          <mc:Fallback xmlns:mv="urn:schemas-microsoft-com:mac:vml" xmlns:mo="http://schemas.microsoft.com/office/mac/office/2008/main">
+          <mc:Fallback xmlns:mo="http://schemas.microsoft.com/office/mac/office/2008/main" xmlns:mv="urn:schemas-microsoft-com:mac:vml">
             <w:pict>
               <v:rect w14:anchorId="376FF598" id="Rectangle 8" o:spid="_x0000_s1026" style="position:absolute;margin-left:222pt;margin-top:97.5pt;width:56pt;height:46pt;z-index:251659264;visibility:visible;mso-wrap-style:square;mso-wrap-distance-left:9pt;mso-wrap-distance-top:0;mso-wrap-distance-right:9pt;mso-wrap-distance-bottom:0;mso-position-horizontal:absolute;mso-position-horizontal-relative:text;mso-position-vertical:absolute;mso-position-vertical-relative:text;v-text-anchor:middle" o:gfxdata="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" fillcolor="white [3212]" strokecolor="white [3212]" strokeweight="2pt"/>
             </w:pict>
@@ -355,7 +355,7 @@
     </w:p>
     <w:p>
       <w:pPr>
-        <w:pStyle w:val="Heading1"/>
+        <w:pStyle w:val="Titre1"/>
         <w:numPr>
           <w:ilvl w:val="0"/>
           <w:numId w:val="0"/>
@@ -405,7 +405,7 @@
     </w:p>
     <w:p>
       <w:pPr>
-        <w:pStyle w:val="TOC1"/>
+        <w:pStyle w:val="TM1"/>
         <w:rPr>
           <w:rFonts w:eastAsiaTheme="minorEastAsia" w:cstheme="minorBidi"/>
           <w:b w:val="0"/>
@@ -417,7 +417,7 @@
       <w:hyperlink w:anchor="_Toc475203245" w:history="1">
         <w:r>
           <w:rPr>
-            <w:rStyle w:val="Hyperlink"/>
+            <w:rStyle w:val="Lienhypertexte"/>
           </w:rPr>
           <w:t>Table des matières</w:t>
         </w:r>
@@ -466,7 +466,7 @@
     </w:p>
     <w:p>
       <w:pPr>
-        <w:pStyle w:val="TOC1"/>
+        <w:pStyle w:val="TM1"/>
         <w:tabs>
           <w:tab w:val="left" w:pos="660"/>
         </w:tabs>
@@ -481,7 +481,7 @@
       <w:hyperlink w:anchor="_Toc475203246" w:history="1">
         <w:r>
           <w:rPr>
-            <w:rStyle w:val="Hyperlink"/>
+            <w:rStyle w:val="Lienhypertexte"/>
           </w:rPr>
           <w:t>1</w:t>
         </w:r>
@@ -497,7 +497,7 @@
         </w:r>
         <w:r>
           <w:rPr>
-            <w:rStyle w:val="Hyperlink"/>
+            <w:rStyle w:val="Lienhypertexte"/>
           </w:rPr>
           <w:t>Assurance Qualité</w:t>
         </w:r>
@@ -546,7 +546,7 @@
     </w:p>
     <w:p>
       <w:pPr>
-        <w:pStyle w:val="TOC2"/>
+        <w:pStyle w:val="TM2"/>
         <w:rPr>
           <w:rFonts w:eastAsiaTheme="minorEastAsia" w:cstheme="minorBidi"/>
           <w:sz w:val="22"/>
@@ -556,7 +556,7 @@
       <w:hyperlink w:anchor="_Toc475203247" w:history="1">
         <w:r>
           <w:rPr>
-            <w:rStyle w:val="Hyperlink"/>
+            <w:rStyle w:val="Lienhypertexte"/>
           </w:rPr>
           <w:t>1.1</w:t>
         </w:r>
@@ -570,7 +570,7 @@
         </w:r>
         <w:r>
           <w:rPr>
-            <w:rStyle w:val="Hyperlink"/>
+            <w:rStyle w:val="Lienhypertexte"/>
           </w:rPr>
           <w:t>Plan de l’AQ (stratégie, objectifs)</w:t>
         </w:r>
@@ -619,7 +619,7 @@
     </w:p>
     <w:p>
       <w:pPr>
-        <w:pStyle w:val="TOC3"/>
+        <w:pStyle w:val="TM3"/>
         <w:rPr>
           <w:rFonts w:eastAsiaTheme="minorEastAsia" w:cstheme="minorBidi"/>
           <w:szCs w:val="22"/>
@@ -629,7 +629,7 @@
       <w:hyperlink w:anchor="_Toc475203248" w:history="1">
         <w:r>
           <w:rPr>
-            <w:rStyle w:val="Hyperlink"/>
+            <w:rStyle w:val="Lienhypertexte"/>
           </w:rPr>
           <w:t>1.1.1</w:t>
         </w:r>
@@ -643,7 +643,7 @@
         </w:r>
         <w:r>
           <w:rPr>
-            <w:rStyle w:val="Hyperlink"/>
+            <w:rStyle w:val="Lienhypertexte"/>
           </w:rPr>
           <w:t>BUTS DE L’ASSURANCE QUALITÉ DANS LE PROJET</w:t>
         </w:r>
@@ -692,7 +692,7 @@
     </w:p>
     <w:p>
       <w:pPr>
-        <w:pStyle w:val="TOC3"/>
+        <w:pStyle w:val="TM3"/>
         <w:rPr>
           <w:rFonts w:eastAsiaTheme="minorEastAsia" w:cstheme="minorBidi"/>
           <w:szCs w:val="22"/>
@@ -702,7 +702,7 @@
       <w:hyperlink w:anchor="_Toc475203249" w:history="1">
         <w:r>
           <w:rPr>
-            <w:rStyle w:val="Hyperlink"/>
+            <w:rStyle w:val="Lienhypertexte"/>
           </w:rPr>
           <w:t>1.1.2</w:t>
         </w:r>
@@ -716,7 +716,7 @@
         </w:r>
         <w:r>
           <w:rPr>
-            <w:rStyle w:val="Hyperlink"/>
+            <w:rStyle w:val="Lienhypertexte"/>
           </w:rPr>
           <w:t>Fonctionnement de l’assurance qualité pour notre équipe</w:t>
         </w:r>
@@ -765,7 +765,7 @@
     </w:p>
     <w:p>
       <w:pPr>
-        <w:pStyle w:val="TOC2"/>
+        <w:pStyle w:val="TM2"/>
         <w:rPr>
           <w:rFonts w:eastAsiaTheme="minorEastAsia" w:cstheme="minorBidi"/>
           <w:sz w:val="22"/>
@@ -775,7 +775,7 @@
       <w:hyperlink w:anchor="_Toc475203250" w:history="1">
         <w:r>
           <w:rPr>
-            <w:rStyle w:val="Hyperlink"/>
+            <w:rStyle w:val="Lienhypertexte"/>
           </w:rPr>
           <w:t>1.2</w:t>
         </w:r>
@@ -789,7 +789,7 @@
         </w:r>
         <w:r>
           <w:rPr>
-            <w:rStyle w:val="Hyperlink"/>
+            <w:rStyle w:val="Lienhypertexte"/>
           </w:rPr>
           <w:t>Traçabilité (logiciels)</w:t>
         </w:r>
@@ -838,7 +838,7 @@
     </w:p>
     <w:p>
       <w:pPr>
-        <w:pStyle w:val="TOC3"/>
+        <w:pStyle w:val="TM3"/>
         <w:rPr>
           <w:rFonts w:eastAsiaTheme="minorEastAsia" w:cstheme="minorBidi"/>
           <w:szCs w:val="22"/>
@@ -848,7 +848,7 @@
       <w:hyperlink w:anchor="_Toc475203251" w:history="1">
         <w:r>
           <w:rPr>
-            <w:rStyle w:val="Hyperlink"/>
+            <w:rStyle w:val="Lienhypertexte"/>
           </w:rPr>
           <w:t>1.2.1</w:t>
         </w:r>
@@ -862,7 +862,7 @@
         </w:r>
         <w:r>
           <w:rPr>
-            <w:rStyle w:val="Hyperlink"/>
+            <w:rStyle w:val="Lienhypertexte"/>
           </w:rPr>
           <w:t>Trello</w:t>
         </w:r>
@@ -911,7 +911,7 @@
     </w:p>
     <w:p>
       <w:pPr>
-        <w:pStyle w:val="TOC3"/>
+        <w:pStyle w:val="TM3"/>
         <w:rPr>
           <w:rFonts w:eastAsiaTheme="minorEastAsia" w:cstheme="minorBidi"/>
           <w:szCs w:val="22"/>
@@ -921,7 +921,7 @@
       <w:hyperlink w:anchor="_Toc475203252" w:history="1">
         <w:r>
           <w:rPr>
-            <w:rStyle w:val="Hyperlink"/>
+            <w:rStyle w:val="Lienhypertexte"/>
           </w:rPr>
           <w:t>1.2.2</w:t>
         </w:r>
@@ -935,7 +935,7 @@
         </w:r>
         <w:r>
           <w:rPr>
-            <w:rStyle w:val="Hyperlink"/>
+            <w:rStyle w:val="Lienhypertexte"/>
           </w:rPr>
           <w:t>GitHub</w:t>
         </w:r>
@@ -984,7 +984,7 @@
     </w:p>
     <w:p>
       <w:pPr>
-        <w:pStyle w:val="TOC3"/>
+        <w:pStyle w:val="TM3"/>
         <w:rPr>
           <w:rFonts w:eastAsiaTheme="minorEastAsia" w:cstheme="minorBidi"/>
           <w:szCs w:val="22"/>
@@ -994,7 +994,7 @@
       <w:hyperlink w:anchor="_Toc475203253" w:history="1">
         <w:r>
           <w:rPr>
-            <w:rStyle w:val="Hyperlink"/>
+            <w:rStyle w:val="Lienhypertexte"/>
           </w:rPr>
           <w:t>1.2.3</w:t>
         </w:r>
@@ -1008,7 +1008,7 @@
         </w:r>
         <w:r>
           <w:rPr>
-            <w:rStyle w:val="Hyperlink"/>
+            <w:rStyle w:val="Lienhypertexte"/>
           </w:rPr>
           <w:t>Lean Testing</w:t>
         </w:r>
@@ -1057,7 +1057,7 @@
     </w:p>
     <w:p>
       <w:pPr>
-        <w:pStyle w:val="TOC2"/>
+        <w:pStyle w:val="TM2"/>
         <w:rPr>
           <w:rFonts w:eastAsiaTheme="minorEastAsia" w:cstheme="minorBidi"/>
           <w:sz w:val="22"/>
@@ -1067,7 +1067,7 @@
       <w:hyperlink w:anchor="_Toc475203254" w:history="1">
         <w:r>
           <w:rPr>
-            <w:rStyle w:val="Hyperlink"/>
+            <w:rStyle w:val="Lienhypertexte"/>
           </w:rPr>
           <w:t>1.3</w:t>
         </w:r>
@@ -1081,7 +1081,7 @@
         </w:r>
         <w:r>
           <w:rPr>
-            <w:rStyle w:val="Hyperlink"/>
+            <w:rStyle w:val="Lienhypertexte"/>
           </w:rPr>
           <w:t>Plan de test pour chaque activité des diagrammes UML de niveau 1 et 2</w:t>
         </w:r>
@@ -1130,7 +1130,7 @@
     </w:p>
     <w:p>
       <w:pPr>
-        <w:pStyle w:val="TOC3"/>
+        <w:pStyle w:val="TM3"/>
         <w:rPr>
           <w:rFonts w:eastAsiaTheme="minorEastAsia" w:cstheme="minorBidi"/>
           <w:szCs w:val="22"/>
@@ -1140,7 +1140,7 @@
       <w:hyperlink w:anchor="_Toc475203255" w:history="1">
         <w:r>
           <w:rPr>
-            <w:rStyle w:val="Hyperlink"/>
+            <w:rStyle w:val="Lienhypertexte"/>
           </w:rPr>
           <w:t>1.3.1</w:t>
         </w:r>
@@ -1154,7 +1154,7 @@
         </w:r>
         <w:r>
           <w:rPr>
-            <w:rStyle w:val="Hyperlink"/>
+            <w:rStyle w:val="Lienhypertexte"/>
           </w:rPr>
           <w:t>Niveau 1</w:t>
         </w:r>
@@ -1203,7 +1203,7 @@
     </w:p>
     <w:p>
       <w:pPr>
-        <w:pStyle w:val="TOC3"/>
+        <w:pStyle w:val="TM3"/>
         <w:rPr>
           <w:rFonts w:eastAsiaTheme="minorEastAsia" w:cstheme="minorBidi"/>
           <w:szCs w:val="22"/>
@@ -1213,7 +1213,7 @@
       <w:hyperlink w:anchor="_Toc475203256" w:history="1">
         <w:r>
           <w:rPr>
-            <w:rStyle w:val="Hyperlink"/>
+            <w:rStyle w:val="Lienhypertexte"/>
           </w:rPr>
           <w:t>1.3.2</w:t>
         </w:r>
@@ -1227,7 +1227,7 @@
         </w:r>
         <w:r>
           <w:rPr>
-            <w:rStyle w:val="Hyperlink"/>
+            <w:rStyle w:val="Lienhypertexte"/>
           </w:rPr>
           <w:t>Niveau 2</w:t>
         </w:r>
@@ -1276,7 +1276,7 @@
     </w:p>
     <w:p>
       <w:pPr>
-        <w:pStyle w:val="Heading1"/>
+        <w:pStyle w:val="Titre1"/>
         <w:numPr>
           <w:ilvl w:val="0"/>
           <w:numId w:val="0"/>
@@ -1296,7 +1296,7 @@
     </w:p>
     <w:p>
       <w:pPr>
-        <w:pStyle w:val="Heading1"/>
+        <w:pStyle w:val="Titre1"/>
         <w:jc w:val="both"/>
         <w:rPr>
           <w:sz w:val="32"/>
@@ -1314,7 +1314,7 @@
     </w:p>
     <w:p>
       <w:pPr>
-        <w:pStyle w:val="Heading2"/>
+        <w:pStyle w:val="Titre2"/>
         <w:jc w:val="both"/>
       </w:pPr>
       <w:r>
@@ -1331,7 +1331,7 @@
     </w:p>
     <w:p>
       <w:pPr>
-        <w:pStyle w:val="Heading3"/>
+        <w:pStyle w:val="Titre3"/>
       </w:pPr>
       <w:bookmarkStart w:id="3" w:name="_Toc475203248"/>
       <w:r>
@@ -1341,7 +1341,7 @@
     </w:p>
     <w:p>
       <w:pPr>
-        <w:pStyle w:val="ListParagraph"/>
+        <w:pStyle w:val="Paragraphedeliste"/>
         <w:numPr>
           <w:ilvl w:val="0"/>
           <w:numId w:val="34"/>
@@ -1354,7 +1354,7 @@
     </w:p>
     <w:p>
       <w:pPr>
-        <w:pStyle w:val="ListParagraph"/>
+        <w:pStyle w:val="Paragraphedeliste"/>
         <w:numPr>
           <w:ilvl w:val="0"/>
           <w:numId w:val="34"/>
@@ -1367,7 +1367,7 @@
     </w:p>
     <w:p>
       <w:pPr>
-        <w:pStyle w:val="Heading3"/>
+        <w:pStyle w:val="Titre3"/>
       </w:pPr>
       <w:bookmarkStart w:id="4" w:name="_Toc475203249"/>
       <w:r>
@@ -1418,7 +1418,7 @@
     </w:p>
     <w:p>
       <w:pPr>
-        <w:pStyle w:val="ListParagraph"/>
+        <w:pStyle w:val="Paragraphedeliste"/>
         <w:numPr>
           <w:ilvl w:val="0"/>
           <w:numId w:val="35"/>
@@ -1431,7 +1431,7 @@
     </w:p>
     <w:p>
       <w:pPr>
-        <w:pStyle w:val="ListParagraph"/>
+        <w:pStyle w:val="Paragraphedeliste"/>
         <w:numPr>
           <w:ilvl w:val="0"/>
           <w:numId w:val="35"/>
@@ -1444,7 +1444,7 @@
     </w:p>
     <w:p>
       <w:pPr>
-        <w:pStyle w:val="ListParagraph"/>
+        <w:pStyle w:val="Paragraphedeliste"/>
         <w:numPr>
           <w:ilvl w:val="1"/>
           <w:numId w:val="35"/>
@@ -1468,7 +1468,7 @@
     </w:p>
     <w:p>
       <w:pPr>
-        <w:pStyle w:val="ListParagraph"/>
+        <w:pStyle w:val="Paragraphedeliste"/>
         <w:numPr>
           <w:ilvl w:val="1"/>
           <w:numId w:val="35"/>
@@ -1511,27 +1511,18 @@
           <w:i/>
           <w:lang w:val="en-CA"/>
         </w:rPr>
-        <w:t>S</w:t>
-      </w:r>
-      <w:bookmarkStart w:id="5" w:name="_GoBack"/>
-      <w:bookmarkEnd w:id="5"/>
-      <w:r>
-        <w:rPr>
-          <w:i/>
+        <w:t>Steps to execute</w:t>
+      </w:r>
+      <w:r>
+        <w:rPr>
           <w:lang w:val="en-CA"/>
         </w:rPr>
-        <w:t>teps to execute</w:t>
-      </w:r>
-      <w:r>
-        <w:rPr>
-          <w:lang w:val="en-CA"/>
-        </w:rPr>
         <w:t>).</w:t>
       </w:r>
     </w:p>
     <w:p>
       <w:pPr>
-        <w:pStyle w:val="ListParagraph"/>
+        <w:pStyle w:val="Paragraphedeliste"/>
         <w:numPr>
           <w:ilvl w:val="1"/>
           <w:numId w:val="35"/>
@@ -1569,7 +1560,7 @@
     </w:p>
     <w:p>
       <w:pPr>
-        <w:pStyle w:val="ListParagraph"/>
+        <w:pStyle w:val="Paragraphedeliste"/>
         <w:numPr>
           <w:ilvl w:val="0"/>
           <w:numId w:val="35"/>
@@ -1614,7 +1605,7 @@
     </w:p>
     <w:p>
       <w:pPr>
-        <w:pStyle w:val="ListParagraph"/>
+        <w:pStyle w:val="Paragraphedeliste"/>
         <w:numPr>
           <w:ilvl w:val="1"/>
           <w:numId w:val="35"/>
@@ -1627,7 +1618,7 @@
     </w:p>
     <w:p>
       <w:pPr>
-        <w:pStyle w:val="ListParagraph"/>
+        <w:pStyle w:val="Paragraphedeliste"/>
         <w:numPr>
           <w:ilvl w:val="2"/>
           <w:numId w:val="35"/>
@@ -1640,7 +1631,7 @@
     </w:p>
     <w:p>
       <w:pPr>
-        <w:pStyle w:val="ListParagraph"/>
+        <w:pStyle w:val="Paragraphedeliste"/>
         <w:numPr>
           <w:ilvl w:val="0"/>
           <w:numId w:val="35"/>
@@ -1653,7 +1644,7 @@
     </w:p>
     <w:p>
       <w:pPr>
-        <w:pStyle w:val="ListParagraph"/>
+        <w:pStyle w:val="Paragraphedeliste"/>
         <w:numPr>
           <w:ilvl w:val="0"/>
           <w:numId w:val="35"/>
@@ -1671,7 +1662,7 @@
     </w:p>
     <w:p>
       <w:pPr>
-        <w:pStyle w:val="ListParagraph"/>
+        <w:pStyle w:val="Paragraphedeliste"/>
         <w:numPr>
           <w:ilvl w:val="0"/>
           <w:numId w:val="36"/>
@@ -1685,7 +1676,7 @@
     </w:p>
     <w:p>
       <w:pPr>
-        <w:pStyle w:val="ListParagraph"/>
+        <w:pStyle w:val="Paragraphedeliste"/>
         <w:numPr>
           <w:ilvl w:val="1"/>
           <w:numId w:val="36"/>
@@ -1698,7 +1689,7 @@
     </w:p>
     <w:p>
       <w:pPr>
-        <w:pStyle w:val="ListParagraph"/>
+        <w:pStyle w:val="Paragraphedeliste"/>
         <w:numPr>
           <w:ilvl w:val="2"/>
           <w:numId w:val="36"/>
@@ -1711,7 +1702,7 @@
     </w:p>
     <w:p>
       <w:pPr>
-        <w:pStyle w:val="ListParagraph"/>
+        <w:pStyle w:val="Paragraphedeliste"/>
         <w:numPr>
           <w:ilvl w:val="2"/>
           <w:numId w:val="36"/>
@@ -1730,7 +1721,7 @@
     </w:p>
     <w:p>
       <w:pPr>
-        <w:pStyle w:val="ListParagraph"/>
+        <w:pStyle w:val="Paragraphedeliste"/>
         <w:numPr>
           <w:ilvl w:val="2"/>
           <w:numId w:val="36"/>
@@ -1743,7 +1734,7 @@
     </w:p>
     <w:p>
       <w:pPr>
-        <w:pStyle w:val="ListParagraph"/>
+        <w:pStyle w:val="Paragraphedeliste"/>
         <w:numPr>
           <w:ilvl w:val="1"/>
           <w:numId w:val="36"/>
@@ -1756,7 +1747,7 @@
     </w:p>
     <w:p>
       <w:pPr>
-        <w:pStyle w:val="ListParagraph"/>
+        <w:pStyle w:val="Paragraphedeliste"/>
         <w:numPr>
           <w:ilvl w:val="2"/>
           <w:numId w:val="36"/>
@@ -1769,7 +1760,7 @@
     </w:p>
     <w:p>
       <w:pPr>
-        <w:pStyle w:val="ListParagraph"/>
+        <w:pStyle w:val="Paragraphedeliste"/>
         <w:numPr>
           <w:ilvl w:val="2"/>
           <w:numId w:val="36"/>
@@ -1782,7 +1773,7 @@
     </w:p>
     <w:p>
       <w:pPr>
-        <w:pStyle w:val="ListParagraph"/>
+        <w:pStyle w:val="Paragraphedeliste"/>
         <w:numPr>
           <w:ilvl w:val="2"/>
           <w:numId w:val="36"/>
@@ -1804,7 +1795,7 @@
     </w:p>
     <w:p>
       <w:pPr>
-        <w:pStyle w:val="ListParagraph"/>
+        <w:pStyle w:val="Paragraphedeliste"/>
         <w:numPr>
           <w:ilvl w:val="2"/>
           <w:numId w:val="36"/>
@@ -1826,7 +1817,7 @@
     </w:p>
     <w:p>
       <w:pPr>
-        <w:pStyle w:val="ListParagraph"/>
+        <w:pStyle w:val="Paragraphedeliste"/>
         <w:numPr>
           <w:ilvl w:val="1"/>
           <w:numId w:val="36"/>
@@ -1839,7 +1830,7 @@
     </w:p>
     <w:p>
       <w:pPr>
-        <w:pStyle w:val="ListParagraph"/>
+        <w:pStyle w:val="Paragraphedeliste"/>
         <w:numPr>
           <w:ilvl w:val="2"/>
           <w:numId w:val="36"/>
@@ -1858,7 +1849,7 @@
     </w:p>
     <w:p>
       <w:pPr>
-        <w:pStyle w:val="ListParagraph"/>
+        <w:pStyle w:val="Paragraphedeliste"/>
         <w:numPr>
           <w:ilvl w:val="2"/>
           <w:numId w:val="36"/>
@@ -1880,7 +1871,7 @@
     </w:p>
     <w:p>
       <w:pPr>
-        <w:pStyle w:val="ListParagraph"/>
+        <w:pStyle w:val="Paragraphedeliste"/>
         <w:numPr>
           <w:ilvl w:val="0"/>
           <w:numId w:val="36"/>
@@ -1893,7 +1884,7 @@
     </w:p>
     <w:p>
       <w:pPr>
-        <w:pStyle w:val="ListParagraph"/>
+        <w:pStyle w:val="Paragraphedeliste"/>
         <w:numPr>
           <w:ilvl w:val="0"/>
           <w:numId w:val="36"/>
@@ -1923,7 +1914,7 @@
     </w:p>
     <w:p>
       <w:pPr>
-        <w:pStyle w:val="ListParagraph"/>
+        <w:pStyle w:val="Paragraphedeliste"/>
         <w:numPr>
           <w:ilvl w:val="1"/>
           <w:numId w:val="36"/>
@@ -1936,7 +1927,7 @@
     </w:p>
     <w:p>
       <w:pPr>
-        <w:pStyle w:val="ListParagraph"/>
+        <w:pStyle w:val="Paragraphedeliste"/>
         <w:numPr>
           <w:ilvl w:val="2"/>
           <w:numId w:val="36"/>
@@ -1965,7 +1956,7 @@
     </w:p>
     <w:p>
       <w:pPr>
-        <w:pStyle w:val="ListParagraph"/>
+        <w:pStyle w:val="Paragraphedeliste"/>
         <w:numPr>
           <w:ilvl w:val="1"/>
           <w:numId w:val="36"/>
@@ -1978,7 +1969,7 @@
     </w:p>
     <w:p>
       <w:pPr>
-        <w:pStyle w:val="ListParagraph"/>
+        <w:pStyle w:val="Paragraphedeliste"/>
         <w:numPr>
           <w:ilvl w:val="1"/>
           <w:numId w:val="36"/>
@@ -1991,7 +1982,7 @@
     </w:p>
     <w:p>
       <w:pPr>
-        <w:pStyle w:val="ListParagraph"/>
+        <w:pStyle w:val="Paragraphedeliste"/>
         <w:numPr>
           <w:ilvl w:val="0"/>
           <w:numId w:val="36"/>
@@ -2009,7 +2000,7 @@
     </w:p>
     <w:p>
       <w:pPr>
-        <w:pStyle w:val="ListParagraph"/>
+        <w:pStyle w:val="Paragraphedeliste"/>
         <w:numPr>
           <w:ilvl w:val="0"/>
           <w:numId w:val="37"/>
@@ -2022,7 +2013,7 @@
     </w:p>
     <w:p>
       <w:pPr>
-        <w:pStyle w:val="ListParagraph"/>
+        <w:pStyle w:val="Paragraphedeliste"/>
         <w:numPr>
           <w:ilvl w:val="1"/>
           <w:numId w:val="37"/>
@@ -2046,7 +2037,7 @@
     </w:p>
     <w:p>
       <w:pPr>
-        <w:pStyle w:val="ListParagraph"/>
+        <w:pStyle w:val="Paragraphedeliste"/>
         <w:numPr>
           <w:ilvl w:val="2"/>
           <w:numId w:val="37"/>
@@ -2059,7 +2050,7 @@
     </w:p>
     <w:p>
       <w:pPr>
-        <w:pStyle w:val="ListParagraph"/>
+        <w:pStyle w:val="Paragraphedeliste"/>
         <w:numPr>
           <w:ilvl w:val="1"/>
           <w:numId w:val="37"/>
@@ -2081,7 +2072,7 @@
     </w:p>
     <w:p>
       <w:pPr>
-        <w:pStyle w:val="ListParagraph"/>
+        <w:pStyle w:val="Paragraphedeliste"/>
         <w:numPr>
           <w:ilvl w:val="2"/>
           <w:numId w:val="37"/>
@@ -2094,7 +2085,7 @@
     </w:p>
     <w:p>
       <w:pPr>
-        <w:pStyle w:val="ListParagraph"/>
+        <w:pStyle w:val="Paragraphedeliste"/>
         <w:numPr>
           <w:ilvl w:val="2"/>
           <w:numId w:val="37"/>
@@ -2107,7 +2098,7 @@
     </w:p>
     <w:p>
       <w:pPr>
-        <w:pStyle w:val="ListParagraph"/>
+        <w:pStyle w:val="Paragraphedeliste"/>
         <w:numPr>
           <w:ilvl w:val="1"/>
           <w:numId w:val="37"/>
@@ -2137,7 +2128,7 @@
     </w:p>
     <w:p>
       <w:pPr>
-        <w:pStyle w:val="ListParagraph"/>
+        <w:pStyle w:val="Paragraphedeliste"/>
         <w:numPr>
           <w:ilvl w:val="2"/>
           <w:numId w:val="37"/>
@@ -2150,7 +2141,7 @@
     </w:p>
     <w:p>
       <w:pPr>
-        <w:pStyle w:val="ListParagraph"/>
+        <w:pStyle w:val="Paragraphedeliste"/>
         <w:numPr>
           <w:ilvl w:val="1"/>
           <w:numId w:val="37"/>
@@ -2173,7 +2164,7 @@
     </w:p>
     <w:p>
       <w:pPr>
-        <w:pStyle w:val="ListParagraph"/>
+        <w:pStyle w:val="Paragraphedeliste"/>
         <w:numPr>
           <w:ilvl w:val="2"/>
           <w:numId w:val="37"/>
@@ -2206,7 +2197,7 @@
     </w:p>
     <w:p>
       <w:pPr>
-        <w:pStyle w:val="ListParagraph"/>
+        <w:pStyle w:val="Paragraphedeliste"/>
         <w:numPr>
           <w:ilvl w:val="0"/>
           <w:numId w:val="37"/>
@@ -2246,7 +2237,7 @@
     </w:p>
     <w:p>
       <w:pPr>
-        <w:pStyle w:val="ListParagraph"/>
+        <w:pStyle w:val="Paragraphedeliste"/>
         <w:numPr>
           <w:ilvl w:val="1"/>
           <w:numId w:val="37"/>
@@ -2259,7 +2250,7 @@
     </w:p>
     <w:p>
       <w:pPr>
-        <w:pStyle w:val="ListParagraph"/>
+        <w:pStyle w:val="Paragraphedeliste"/>
         <w:numPr>
           <w:ilvl w:val="0"/>
           <w:numId w:val="37"/>
@@ -2272,7 +2263,7 @@
     </w:p>
     <w:p>
       <w:pPr>
-        <w:pStyle w:val="ListParagraph"/>
+        <w:pStyle w:val="Paragraphedeliste"/>
         <w:numPr>
           <w:ilvl w:val="1"/>
           <w:numId w:val="37"/>
@@ -2320,7 +2311,7 @@
     </w:p>
     <w:p>
       <w:pPr>
-        <w:pStyle w:val="ListParagraph"/>
+        <w:pStyle w:val="Paragraphedeliste"/>
         <w:numPr>
           <w:ilvl w:val="2"/>
           <w:numId w:val="37"/>
@@ -2357,7 +2348,7 @@
     </w:p>
     <w:p>
       <w:pPr>
-        <w:pStyle w:val="ListParagraph"/>
+        <w:pStyle w:val="Paragraphedeliste"/>
         <w:numPr>
           <w:ilvl w:val="1"/>
           <w:numId w:val="37"/>
@@ -2381,7 +2372,7 @@
     </w:p>
     <w:p>
       <w:pPr>
-        <w:pStyle w:val="ListParagraph"/>
+        <w:pStyle w:val="Paragraphedeliste"/>
         <w:numPr>
           <w:ilvl w:val="2"/>
           <w:numId w:val="37"/>
@@ -2402,7 +2393,7 @@
     </w:p>
     <w:p>
       <w:pPr>
-        <w:pStyle w:val="ListParagraph"/>
+        <w:pStyle w:val="Paragraphedeliste"/>
         <w:numPr>
           <w:ilvl w:val="1"/>
           <w:numId w:val="37"/>
@@ -2415,7 +2406,7 @@
     </w:p>
     <w:p>
       <w:pPr>
-        <w:pStyle w:val="ListParagraph"/>
+        <w:pStyle w:val="Paragraphedeliste"/>
         <w:numPr>
           <w:ilvl w:val="2"/>
           <w:numId w:val="37"/>
@@ -2428,7 +2419,7 @@
     </w:p>
     <w:p>
       <w:pPr>
-        <w:pStyle w:val="ListParagraph"/>
+        <w:pStyle w:val="Paragraphedeliste"/>
         <w:numPr>
           <w:ilvl w:val="1"/>
           <w:numId w:val="37"/>
@@ -2452,7 +2443,7 @@
     </w:p>
     <w:p>
       <w:pPr>
-        <w:pStyle w:val="ListParagraph"/>
+        <w:pStyle w:val="Paragraphedeliste"/>
         <w:numPr>
           <w:ilvl w:val="2"/>
           <w:numId w:val="37"/>
@@ -2465,7 +2456,7 @@
     </w:p>
     <w:p>
       <w:pPr>
-        <w:pStyle w:val="ListParagraph"/>
+        <w:pStyle w:val="Paragraphedeliste"/>
         <w:numPr>
           <w:ilvl w:val="1"/>
           <w:numId w:val="37"/>
@@ -2489,7 +2480,7 @@
     </w:p>
     <w:p>
       <w:pPr>
-        <w:pStyle w:val="ListParagraph"/>
+        <w:pStyle w:val="Paragraphedeliste"/>
         <w:numPr>
           <w:ilvl w:val="2"/>
           <w:numId w:val="37"/>
@@ -2502,7 +2493,7 @@
     </w:p>
     <w:p>
       <w:pPr>
-        <w:pStyle w:val="ListParagraph"/>
+        <w:pStyle w:val="Paragraphedeliste"/>
         <w:numPr>
           <w:ilvl w:val="1"/>
           <w:numId w:val="37"/>
@@ -2515,7 +2506,7 @@
     </w:p>
     <w:p>
       <w:pPr>
-        <w:pStyle w:val="ListParagraph"/>
+        <w:pStyle w:val="Paragraphedeliste"/>
         <w:numPr>
           <w:ilvl w:val="2"/>
           <w:numId w:val="37"/>
@@ -2528,7 +2519,7 @@
     </w:p>
     <w:p>
       <w:pPr>
-        <w:pStyle w:val="ListParagraph"/>
+        <w:pStyle w:val="Paragraphedeliste"/>
         <w:numPr>
           <w:ilvl w:val="2"/>
           <w:numId w:val="37"/>
@@ -2541,7 +2532,7 @@
     </w:p>
     <w:p>
       <w:pPr>
-        <w:pStyle w:val="ListParagraph"/>
+        <w:pStyle w:val="Paragraphedeliste"/>
         <w:numPr>
           <w:ilvl w:val="2"/>
           <w:numId w:val="37"/>
@@ -2576,7 +2567,7 @@
     </w:p>
     <w:p>
       <w:pPr>
-        <w:pStyle w:val="ListParagraph"/>
+        <w:pStyle w:val="Paragraphedeliste"/>
         <w:numPr>
           <w:ilvl w:val="0"/>
           <w:numId w:val="38"/>
@@ -2597,7 +2588,7 @@
     </w:p>
     <w:p>
       <w:pPr>
-        <w:pStyle w:val="ListParagraph"/>
+        <w:pStyle w:val="Paragraphedeliste"/>
         <w:numPr>
           <w:ilvl w:val="0"/>
           <w:numId w:val="38"/>
@@ -2610,7 +2601,7 @@
     </w:p>
     <w:p>
       <w:pPr>
-        <w:pStyle w:val="ListParagraph"/>
+        <w:pStyle w:val="Paragraphedeliste"/>
         <w:numPr>
           <w:ilvl w:val="1"/>
           <w:numId w:val="38"/>
@@ -2629,7 +2620,7 @@
     </w:p>
     <w:p>
       <w:pPr>
-        <w:pStyle w:val="ListParagraph"/>
+        <w:pStyle w:val="Paragraphedeliste"/>
         <w:numPr>
           <w:ilvl w:val="1"/>
           <w:numId w:val="38"/>
@@ -2650,7 +2641,7 @@
     </w:p>
     <w:p>
       <w:pPr>
-        <w:pStyle w:val="ListParagraph"/>
+        <w:pStyle w:val="Paragraphedeliste"/>
         <w:numPr>
           <w:ilvl w:val="0"/>
           <w:numId w:val="38"/>
@@ -2671,7 +2662,7 @@
     </w:p>
     <w:p>
       <w:pPr>
-        <w:pStyle w:val="ListParagraph"/>
+        <w:pStyle w:val="Paragraphedeliste"/>
         <w:numPr>
           <w:ilvl w:val="0"/>
           <w:numId w:val="38"/>
@@ -2692,7 +2683,7 @@
     </w:p>
     <w:p>
       <w:pPr>
-        <w:pStyle w:val="ListParagraph"/>
+        <w:pStyle w:val="Paragraphedeliste"/>
         <w:numPr>
           <w:ilvl w:val="0"/>
           <w:numId w:val="38"/>
@@ -2706,7 +2697,7 @@
     </w:p>
     <w:p>
       <w:pPr>
-        <w:pStyle w:val="ListParagraph"/>
+        <w:pStyle w:val="Paragraphedeliste"/>
         <w:numPr>
           <w:ilvl w:val="1"/>
           <w:numId w:val="38"/>
@@ -2727,7 +2718,7 @@
     </w:p>
     <w:p>
       <w:pPr>
-        <w:pStyle w:val="ListParagraph"/>
+        <w:pStyle w:val="Paragraphedeliste"/>
         <w:numPr>
           <w:ilvl w:val="1"/>
           <w:numId w:val="38"/>
@@ -2740,7 +2731,7 @@
     </w:p>
     <w:p>
       <w:pPr>
-        <w:pStyle w:val="ListParagraph"/>
+        <w:pStyle w:val="Paragraphedeliste"/>
         <w:numPr>
           <w:ilvl w:val="0"/>
           <w:numId w:val="38"/>
@@ -2761,7 +2752,7 @@
     </w:p>
     <w:p>
       <w:pPr>
-        <w:pStyle w:val="ListParagraph"/>
+        <w:pStyle w:val="Paragraphedeliste"/>
         <w:numPr>
           <w:ilvl w:val="0"/>
           <w:numId w:val="38"/>
@@ -2789,10 +2780,10 @@
     </w:p>
     <w:p>
       <w:pPr>
-        <w:pStyle w:val="Heading2"/>
+        <w:pStyle w:val="Titre2"/>
         <w:jc w:val="both"/>
       </w:pPr>
-      <w:bookmarkStart w:id="6" w:name="_Toc475203250"/>
+      <w:bookmarkStart w:id="5" w:name="_Toc475203250"/>
       <w:r>
         <w:t>T</w:t>
       </w:r>
@@ -2808,19 +2799,72 @@
       <w:r>
         <w:t xml:space="preserve"> (logiciels)</w:t>
       </w:r>
+      <w:bookmarkEnd w:id="5"/>
+    </w:p>
+    <w:p>
+      <w:pPr>
+        <w:pStyle w:val="Titre3"/>
+      </w:pPr>
+      <w:bookmarkStart w:id="6" w:name="_Toc475203251"/>
+      <w:proofErr w:type="spellStart"/>
+      <w:r>
+        <w:t>Trello</w:t>
+      </w:r>
       <w:bookmarkEnd w:id="6"/>
-    </w:p>
-    <w:p>
-      <w:pPr>
-        <w:pStyle w:val="Heading3"/>
-      </w:pPr>
-      <w:bookmarkStart w:id="7" w:name="_Toc475203251"/>
+      <w:proofErr w:type="spellEnd"/>
+    </w:p>
+    <w:p>
+      <w:pPr>
+        <w:ind w:firstLine="708"/>
+        <w:rPr>
+          <w:lang w:eastAsia="fr-CA"/>
+        </w:rPr>
+      </w:pPr>
+      <w:r>
+        <w:rPr>
+          <w:lang w:eastAsia="fr-CA"/>
+        </w:rPr>
+        <w:t xml:space="preserve">Afin de faire notre gestion de projet, nous utilisons le logiciel de gestion </w:t>
+      </w:r>
       <w:proofErr w:type="spellStart"/>
       <w:r>
+        <w:rPr>
+          <w:i/>
+          <w:lang w:eastAsia="fr-CA"/>
+        </w:rPr>
         <w:t>Trello</w:t>
       </w:r>
+      <w:proofErr w:type="spellEnd"/>
+      <w:r>
+        <w:rPr>
+          <w:lang w:eastAsia="fr-CA"/>
+        </w:rPr>
+        <w:t xml:space="preserve">. En effet, on utilise ce logiciel pour séparer les tâches entre les membres de l’équipe. Ainsi, on peut facilement relier chacun des mandats du projet aux différentes </w:t>
+      </w:r>
+      <w:proofErr w:type="spellStart"/>
+      <w:r>
+        <w:rPr>
+          <w:lang w:eastAsia="fr-CA"/>
+        </w:rPr>
+        <w:t>sous-équipes</w:t>
+      </w:r>
+      <w:proofErr w:type="spellEnd"/>
+      <w:r>
+        <w:rPr>
+          <w:lang w:eastAsia="fr-CA"/>
+        </w:rPr>
+        <w:t xml:space="preserve">. De plus, comme chacun des membres a un compte personnel, on peut aussi faire la gestion des heures de travail pour chacun des membres, par mandat, ce qui facilite énormément les documents de gestion (courbe en S, Gantt avec un estimé d’heures, etc.).     </w:t>
+      </w:r>
+    </w:p>
+    <w:p>
+      <w:pPr>
+        <w:pStyle w:val="Titre3"/>
+      </w:pPr>
+      <w:bookmarkStart w:id="7" w:name="_Toc475203252"/>
+      <w:r>
+        <w:t>GitHub</w:t>
+      </w:r>
       <w:bookmarkEnd w:id="7"/>
-      <w:proofErr w:type="spellEnd"/>
     </w:p>
     <w:p>
       <w:pPr>
@@ -2833,68 +2877,15 @@
         <w:rPr>
           <w:lang w:eastAsia="fr-CA"/>
         </w:rPr>
-        <w:t xml:space="preserve">Afin de faire notre gestion de projet, nous utilisons le logiciel de gestion </w:t>
-      </w:r>
-      <w:proofErr w:type="spellStart"/>
+        <w:t xml:space="preserve">Toutes les productions sont ensuite sauvegardées dans le logiciel </w:t>
+      </w:r>
       <w:r>
         <w:rPr>
           <w:i/>
           <w:lang w:eastAsia="fr-CA"/>
         </w:rPr>
-        <w:t>Trello</w:t>
-      </w:r>
-      <w:proofErr w:type="spellEnd"/>
-      <w:r>
-        <w:rPr>
-          <w:lang w:eastAsia="fr-CA"/>
-        </w:rPr>
-        <w:t xml:space="preserve">. En effet, on utilise ce logiciel pour séparer les tâches entre les membres de l’équipe. Ainsi, on peut facilement relier chacun des mandats du projet aux différentes </w:t>
-      </w:r>
-      <w:proofErr w:type="spellStart"/>
-      <w:r>
-        <w:rPr>
-          <w:lang w:eastAsia="fr-CA"/>
-        </w:rPr>
-        <w:t>sous-équipes</w:t>
-      </w:r>
-      <w:proofErr w:type="spellEnd"/>
-      <w:r>
-        <w:rPr>
-          <w:lang w:eastAsia="fr-CA"/>
-        </w:rPr>
-        <w:t xml:space="preserve">. De plus, comme chacun des membres a un compte personnel, on peut aussi faire la gestion des heures de travail pour chacun des membres, par mandat, ce qui facilite énormément les documents de gestion (courbe en S, Gantt avec un estimé d’heures, etc.).     </w:t>
-      </w:r>
-    </w:p>
-    <w:p>
-      <w:pPr>
-        <w:pStyle w:val="Heading3"/>
-      </w:pPr>
-      <w:bookmarkStart w:id="8" w:name="_Toc475203252"/>
-      <w:r>
         <w:t>GitHub</w:t>
       </w:r>
-      <w:bookmarkEnd w:id="8"/>
-    </w:p>
-    <w:p>
-      <w:pPr>
-        <w:ind w:firstLine="708"/>
-        <w:rPr>
-          <w:lang w:eastAsia="fr-CA"/>
-        </w:rPr>
-      </w:pPr>
-      <w:r>
-        <w:rPr>
-          <w:lang w:eastAsia="fr-CA"/>
-        </w:rPr>
-        <w:t xml:space="preserve">Toutes les productions sont ensuite sauvegardées dans le logiciel </w:t>
-      </w:r>
-      <w:r>
-        <w:rPr>
-          <w:i/>
-          <w:lang w:eastAsia="fr-CA"/>
-        </w:rPr>
-        <w:t>GitHub</w:t>
-      </w:r>
       <w:r>
         <w:rPr>
           <w:lang w:eastAsia="fr-CA"/>
@@ -2916,9 +2907,9 @@
     </w:p>
     <w:p>
       <w:pPr>
-        <w:pStyle w:val="Heading3"/>
-      </w:pPr>
-      <w:bookmarkStart w:id="9" w:name="_Toc475203253"/>
+        <w:pStyle w:val="Titre3"/>
+      </w:pPr>
+      <w:bookmarkStart w:id="8" w:name="_Toc475203253"/>
       <w:r>
         <w:lastRenderedPageBreak/>
         <w:t xml:space="preserve">Lean </w:t>
@@ -2927,76 +2918,76 @@
       <w:r>
         <w:t>Testing</w:t>
       </w:r>
+      <w:bookmarkEnd w:id="8"/>
+      <w:proofErr w:type="spellEnd"/>
+    </w:p>
+    <w:p>
+      <w:pPr>
+        <w:ind w:firstLine="708"/>
+        <w:rPr>
+          <w:lang w:eastAsia="fr-CA"/>
+        </w:rPr>
+      </w:pPr>
+      <w:r>
+        <w:rPr>
+          <w:lang w:eastAsia="fr-CA"/>
+        </w:rPr>
+        <w:t xml:space="preserve">Finalement, pour la gestion de l’assurance qualité, on utilise la plateforme web </w:t>
+      </w:r>
+      <w:r>
+        <w:rPr>
+          <w:i/>
+          <w:lang w:eastAsia="fr-CA"/>
+        </w:rPr>
+        <w:t xml:space="preserve">Lean </w:t>
+      </w:r>
+      <w:proofErr w:type="spellStart"/>
+      <w:r>
+        <w:rPr>
+          <w:i/>
+          <w:lang w:eastAsia="fr-CA"/>
+        </w:rPr>
+        <w:t>Testing</w:t>
+      </w:r>
+      <w:proofErr w:type="spellEnd"/>
+      <w:r>
+        <w:rPr>
+          <w:lang w:eastAsia="fr-CA"/>
+        </w:rPr>
+        <w:t xml:space="preserve">. Ce logiciel est parfait pour la rétractabilité de toutes nos erreurs, car la plateforme nous permet d’enregistrer des tickets d’erreur suite aux tests qui ont échoué. Par ailleurs, elle contient aussi tous nos tests, classés par module, et les résultats correspondants. On peut aussi voir les commentaires de chacun des membres de l’équipe dû au fait qu’on a tous un compte indépendant. </w:t>
+      </w:r>
+    </w:p>
+    <w:p>
+      <w:pPr>
+        <w:ind w:firstLine="708"/>
+        <w:rPr>
+          <w:lang w:eastAsia="fr-CA"/>
+        </w:rPr>
+      </w:pPr>
+    </w:p>
+    <w:p>
+      <w:pPr>
+        <w:pStyle w:val="Titre2"/>
+        <w:jc w:val="both"/>
+      </w:pPr>
+      <w:bookmarkStart w:id="9" w:name="_Toc475203254"/>
+      <w:r>
+        <w:t xml:space="preserve">Plan </w:t>
+      </w:r>
+      <w:r>
+        <w:t>de test pour chaque activité des diagrammes UML de niveau 1 et 2</w:t>
+      </w:r>
       <w:bookmarkEnd w:id="9"/>
-      <w:proofErr w:type="spellEnd"/>
-    </w:p>
-    <w:p>
-      <w:pPr>
-        <w:ind w:firstLine="708"/>
-        <w:rPr>
-          <w:lang w:eastAsia="fr-CA"/>
-        </w:rPr>
-      </w:pPr>
-      <w:r>
-        <w:rPr>
-          <w:lang w:eastAsia="fr-CA"/>
-        </w:rPr>
-        <w:t xml:space="preserve">Finalement, pour la gestion de l’assurance qualité, on utilise la plateforme web </w:t>
-      </w:r>
-      <w:r>
-        <w:rPr>
-          <w:i/>
-          <w:lang w:eastAsia="fr-CA"/>
-        </w:rPr>
-        <w:t xml:space="preserve">Lean </w:t>
-      </w:r>
-      <w:proofErr w:type="spellStart"/>
-      <w:r>
-        <w:rPr>
-          <w:i/>
-          <w:lang w:eastAsia="fr-CA"/>
-        </w:rPr>
-        <w:t>Testing</w:t>
-      </w:r>
-      <w:proofErr w:type="spellEnd"/>
-      <w:r>
-        <w:rPr>
-          <w:lang w:eastAsia="fr-CA"/>
-        </w:rPr>
-        <w:t xml:space="preserve">. Ce logiciel est parfait pour la rétractabilité de toutes nos erreurs, car la plateforme nous permet d’enregistrer des tickets d’erreur suite aux tests qui ont échoué. Par ailleurs, elle contient aussi tous nos tests, classés par module, et les résultats correspondants. On peut aussi voir les commentaires de chacun des membres de l’équipe dû au fait qu’on a tous un compte indépendant. </w:t>
-      </w:r>
-    </w:p>
-    <w:p>
-      <w:pPr>
-        <w:ind w:firstLine="708"/>
-        <w:rPr>
-          <w:lang w:eastAsia="fr-CA"/>
-        </w:rPr>
-      </w:pPr>
-    </w:p>
-    <w:p>
-      <w:pPr>
-        <w:pStyle w:val="Heading2"/>
-        <w:jc w:val="both"/>
-      </w:pPr>
-      <w:bookmarkStart w:id="10" w:name="_Toc475203254"/>
-      <w:r>
-        <w:t xml:space="preserve">Plan </w:t>
-      </w:r>
-      <w:r>
-        <w:t>de test pour chaque activité des diagrammes UML de niveau 1 et 2</w:t>
+    </w:p>
+    <w:p>
+      <w:pPr>
+        <w:pStyle w:val="Titre3"/>
+      </w:pPr>
+      <w:bookmarkStart w:id="10" w:name="_Toc475203255"/>
+      <w:r>
+        <w:t>Niveau 1</w:t>
       </w:r>
       <w:bookmarkEnd w:id="10"/>
-    </w:p>
-    <w:p>
-      <w:pPr>
-        <w:pStyle w:val="Heading3"/>
-      </w:pPr>
-      <w:bookmarkStart w:id="11" w:name="_Toc475203255"/>
-      <w:r>
-        <w:t>Niveau 1</w:t>
-      </w:r>
-      <w:bookmarkEnd w:id="11"/>
     </w:p>
     <w:p>
       <w:pPr>
@@ -3099,13 +3090,13 @@
     </w:p>
     <w:p>
       <w:pPr>
-        <w:pStyle w:val="Heading3"/>
-      </w:pPr>
-      <w:bookmarkStart w:id="12" w:name="_Toc475203256"/>
+        <w:pStyle w:val="Titre3"/>
+      </w:pPr>
+      <w:bookmarkStart w:id="11" w:name="_Toc475203256"/>
       <w:r>
         <w:t>Niveau 2</w:t>
       </w:r>
-      <w:bookmarkEnd w:id="12"/>
+      <w:bookmarkEnd w:id="11"/>
     </w:p>
     <w:p>
       <w:pPr>
@@ -3361,24 +3352,184 @@
     </w:p>
     <w:p>
       <w:pPr>
+        <w:pStyle w:val="Titre2"/>
+      </w:pPr>
+      <w:r>
+        <w:t>Plan de test pour l’autocorrélation</w:t>
+      </w:r>
+    </w:p>
+    <w:p>
+      <w:pPr>
+        <w:rPr>
+          <w:lang w:eastAsia="fr-CA"/>
+        </w:rPr>
+      </w:pPr>
+      <w:r>
+        <w:rPr>
+          <w:lang w:eastAsia="fr-CA"/>
+        </w:rPr>
+        <w:t xml:space="preserve">Les tests unitaires sur la fonction d’autocorrélation </w:t>
+      </w:r>
+      <w:bookmarkStart w:id="12" w:name="_GoBack"/>
+      <w:bookmarkEnd w:id="12"/>
+      <w:r>
+        <w:rPr>
+          <w:lang w:eastAsia="fr-CA"/>
+        </w:rPr>
+        <w:t>devraient</w:t>
+      </w:r>
+      <w:r>
+        <w:rPr>
+          <w:lang w:eastAsia="fr-CA"/>
+        </w:rPr>
+        <w:t xml:space="preserve"> être sensiblement identiques entre la fonction de test sur </w:t>
+      </w:r>
+      <w:proofErr w:type="spellStart"/>
+      <w:r>
+        <w:rPr>
+          <w:lang w:eastAsia="fr-CA"/>
+        </w:rPr>
+        <w:t>matlab</w:t>
+      </w:r>
+      <w:proofErr w:type="spellEnd"/>
+      <w:r>
+        <w:rPr>
+          <w:lang w:eastAsia="fr-CA"/>
+        </w:rPr>
+        <w:t xml:space="preserve"> et celle qui sera codé sur CCS. En effet, notre application ferait une autocorrélation à toutes les 200ms sur les signaux qu’ils recevraient. Ainsi, dans </w:t>
+      </w:r>
+      <w:proofErr w:type="spellStart"/>
+      <w:r>
+        <w:rPr>
+          <w:lang w:eastAsia="fr-CA"/>
+        </w:rPr>
+        <w:t>matlab</w:t>
+      </w:r>
+      <w:proofErr w:type="spellEnd"/>
+      <w:r>
+        <w:rPr>
+          <w:lang w:eastAsia="fr-CA"/>
+        </w:rPr>
+        <w:t xml:space="preserve"> ainsi que dans CCS, il faudrait imposer un signal périodique de plus de 200ms et s’attendre à ce que l’autocorrélation nous renvoie un résultat de 1. </w:t>
+      </w:r>
+      <w:r>
+        <w:rPr>
+          <w:lang w:eastAsia="fr-CA"/>
+        </w:rPr>
+        <w:lastRenderedPageBreak/>
+        <w:t xml:space="preserve">Une autocorrélation fructueuse d’un signal périodique devrait en effet </w:t>
+      </w:r>
+      <w:r>
+        <w:rPr>
+          <w:lang w:eastAsia="fr-CA"/>
+        </w:rPr>
+        <w:t>renvoyer</w:t>
+      </w:r>
+      <w:r>
+        <w:rPr>
+          <w:lang w:eastAsia="fr-CA"/>
+        </w:rPr>
+        <w:t xml:space="preserve"> un coefficient de 1. </w:t>
+      </w:r>
+    </w:p>
+    <w:p>
+      <w:pPr>
+        <w:rPr>
+          <w:lang w:eastAsia="fr-CA"/>
+        </w:rPr>
+      </w:pPr>
+      <w:r>
+        <w:rPr>
+          <w:lang w:eastAsia="fr-CA"/>
+        </w:rPr>
+        <w:t xml:space="preserve">Aussi, il serait intéressant d’entré un signal périodique bruité de plus de 200ms. Il est en effet </w:t>
+      </w:r>
+      <w:r>
+        <w:rPr>
+          <w:lang w:eastAsia="fr-CA"/>
+        </w:rPr>
+        <w:t>pertinent</w:t>
+      </w:r>
+      <w:r>
+        <w:rPr>
+          <w:lang w:eastAsia="fr-CA"/>
+        </w:rPr>
+        <w:t xml:space="preserve"> de trouver le niveau de bruit acceptable pour qu’un signal soit considéré périodique malgré le fait qu’il y aille du bruit dans une pièce. Ce test permettrait de trouver un seuil acceptable de bruit dans un signal pour qu’une détection soit faite.</w:t>
+      </w:r>
+    </w:p>
+    <w:p>
+      <w:pPr>
+        <w:rPr>
+          <w:lang w:eastAsia="fr-CA"/>
+        </w:rPr>
+      </w:pPr>
+      <w:r>
+        <w:rPr>
+          <w:lang w:eastAsia="fr-CA"/>
+        </w:rPr>
+        <w:t xml:space="preserve">De plus, tester un signal non périodique de plus de 200ms serait intéressant puisqu’il permettrait de trouver le coefficient que renvoi l’autocorrélation à une telle opération. Ce test complèterait le précédent en permettant de trouvé un seuil acceptable de détection. </w:t>
+      </w:r>
+    </w:p>
+    <w:p>
+      <w:pPr>
+        <w:rPr>
+          <w:lang w:eastAsia="fr-CA"/>
+        </w:rPr>
+      </w:pPr>
+      <w:r>
+        <w:rPr>
+          <w:lang w:eastAsia="fr-CA"/>
+        </w:rPr>
+        <w:t xml:space="preserve">Dans les tests d’intégration, il serait important de tester des signaux avec des </w:t>
+      </w:r>
+      <w:r>
+        <w:rPr>
+          <w:lang w:eastAsia="fr-CA"/>
+        </w:rPr>
+        <w:t>durées inférieures au seuil de 200ms établie.</w:t>
+      </w:r>
+      <w:r>
+        <w:rPr>
+          <w:lang w:eastAsia="fr-CA"/>
+        </w:rPr>
+        <w:t xml:space="preserve"> </w:t>
+      </w:r>
+      <w:r>
+        <w:rPr>
+          <w:lang w:eastAsia="fr-CA"/>
+        </w:rPr>
+        <w:t xml:space="preserve">Aussi, tester un son tel qu’un claquement de doigt pour vérifier la réponse du système serait un test crucial. Ces tests d’intégration </w:t>
+      </w:r>
+      <w:proofErr w:type="gramStart"/>
+      <w:r>
+        <w:rPr>
+          <w:lang w:eastAsia="fr-CA"/>
+        </w:rPr>
+        <w:t>pourrait</w:t>
+      </w:r>
+      <w:proofErr w:type="gramEnd"/>
+      <w:r>
+        <w:rPr>
+          <w:lang w:eastAsia="fr-CA"/>
+        </w:rPr>
+        <w:t xml:space="preserve"> avoir un impact sur les seuils choisis.</w:t>
+      </w:r>
+    </w:p>
+    <w:p>
+      <w:pPr>
         <w:spacing w:after="200" w:line="276" w:lineRule="auto"/>
       </w:pPr>
     </w:p>
     <w:p>
       <w:pPr>
-        <w:spacing w:after="200" w:line="276" w:lineRule="auto"/>
-      </w:pPr>
-    </w:p>
-    <w:p>
-      <w:pPr>
-        <w:rPr>
-          <w:lang w:eastAsia="fr-CA"/>
-        </w:rPr>
-      </w:pPr>
-    </w:p>
-    <w:p>
-      <w:pPr>
-        <w:pStyle w:val="Caption"/>
+        <w:rPr>
+          <w:lang w:eastAsia="fr-CA"/>
+        </w:rPr>
+      </w:pPr>
+    </w:p>
+    <w:p>
+      <w:pPr>
+        <w:pStyle w:val="Lgende"/>
         <w:jc w:val="both"/>
         <w:rPr>
           <w:lang w:eastAsia="fr-CA"/>
@@ -3442,7 +3593,7 @@
 <w:ftr xmlns:wpc="http://schemas.microsoft.com/office/word/2010/wordprocessingCanvas" xmlns:cx="http://schemas.microsoft.com/office/drawing/2014/chartex" xmlns:cx1="http://schemas.microsoft.com/office/drawing/2015/9/8/chartex" xmlns:cx2="http://schemas.microsoft.com/office/drawing/2015/10/21/chartex" xmlns:mc="http://schemas.openxmlformats.org/markup-compatibility/2006" xmlns:o="urn:schemas-microsoft-com:office:office" xmlns:r="http://schemas.openxmlformats.org/officeDocument/2006/relationships" xmlns:m="http://schemas.openxmlformats.org/officeDocument/2006/math" xmlns:v="urn:schemas-microsoft-com:vml" xmlns:wp14="http://schemas.microsoft.com/office/word/2010/wordprocessingDrawing" xmlns:wp="http://schemas.openxmlformats.org/drawingml/2006/wordprocessingDrawing" xmlns:w10="urn:schemas-microsoft-com:office:word" xmlns:w="http://schemas.openxmlformats.org/wordprocessingml/2006/main" xmlns:w14="http://schemas.microsoft.com/office/word/2010/wordml" xmlns:w15="http://schemas.microsoft.com/office/word/2012/wordml" xmlns:w16se="http://schemas.microsoft.com/office/word/2015/wordml/symex" xmlns:wpg="http://schemas.microsoft.com/office/word/2010/wordprocessingGroup" xmlns:wpi="http://schemas.microsoft.com/office/word/2010/wordprocessingInk" xmlns:wne="http://schemas.microsoft.com/office/word/2006/wordml" xmlns:wps="http://schemas.microsoft.com/office/word/2010/wordprocessingShape" mc:Ignorable="w14 w15 w16se wp14">
   <w:p>
     <w:pPr>
-      <w:pStyle w:val="Footer"/>
+      <w:pStyle w:val="Pieddepage"/>
     </w:pPr>
   </w:p>
 </w:ftr>
@@ -3466,7 +3617,7 @@
     <w:sdtContent>
       <w:p>
         <w:pPr>
-          <w:pStyle w:val="Footer"/>
+          <w:pStyle w:val="Pieddepage"/>
           <w:jc w:val="right"/>
         </w:pPr>
         <w:r>
@@ -3482,7 +3633,7 @@
           <w:rPr>
             <w:noProof/>
           </w:rPr>
-          <w:t>2</w:t>
+          <w:t>8</w:t>
         </w:r>
         <w:r>
           <w:rPr>
@@ -3495,7 +3646,7 @@
   </w:sdt>
   <w:p>
     <w:pPr>
-      <w:pStyle w:val="Footer"/>
+      <w:pStyle w:val="Pieddepage"/>
     </w:pPr>
   </w:p>
 </w:ftr>
@@ -3505,7 +3656,7 @@
 <w:ftr xmlns:wpc="http://schemas.microsoft.com/office/word/2010/wordprocessingCanvas" xmlns:cx="http://schemas.microsoft.com/office/drawing/2014/chartex" xmlns:cx1="http://schemas.microsoft.com/office/drawing/2015/9/8/chartex" xmlns:cx2="http://schemas.microsoft.com/office/drawing/2015/10/21/chartex" xmlns:mc="http://schemas.openxmlformats.org/markup-compatibility/2006" xmlns:o="urn:schemas-microsoft-com:office:office" xmlns:r="http://schemas.openxmlformats.org/officeDocument/2006/relationships" xmlns:m="http://schemas.openxmlformats.org/officeDocument/2006/math" xmlns:v="urn:schemas-microsoft-com:vml" xmlns:wp14="http://schemas.microsoft.com/office/word/2010/wordprocessingDrawing" xmlns:wp="http://schemas.openxmlformats.org/drawingml/2006/wordprocessingDrawing" xmlns:w10="urn:schemas-microsoft-com:office:word" xmlns:w="http://schemas.openxmlformats.org/wordprocessingml/2006/main" xmlns:w14="http://schemas.microsoft.com/office/word/2010/wordml" xmlns:w15="http://schemas.microsoft.com/office/word/2012/wordml" xmlns:w16se="http://schemas.microsoft.com/office/word/2015/wordml/symex" xmlns:wpg="http://schemas.microsoft.com/office/word/2010/wordprocessingGroup" xmlns:wpi="http://schemas.microsoft.com/office/word/2010/wordprocessingInk" xmlns:wne="http://schemas.microsoft.com/office/word/2006/wordml" xmlns:wps="http://schemas.microsoft.com/office/word/2010/wordprocessingShape" mc:Ignorable="w14 w15 w16se wp14">
   <w:p>
     <w:pPr>
-      <w:pStyle w:val="Footer"/>
+      <w:pStyle w:val="Pieddepage"/>
     </w:pPr>
   </w:p>
 </w:ftr>
@@ -3540,7 +3691,7 @@
 <w:hdr xmlns:wpc="http://schemas.microsoft.com/office/word/2010/wordprocessingCanvas" xmlns:cx="http://schemas.microsoft.com/office/drawing/2014/chartex" xmlns:cx1="http://schemas.microsoft.com/office/drawing/2015/9/8/chartex" xmlns:cx2="http://schemas.microsoft.com/office/drawing/2015/10/21/chartex" xmlns:mc="http://schemas.openxmlformats.org/markup-compatibility/2006" xmlns:o="urn:schemas-microsoft-com:office:office" xmlns:r="http://schemas.openxmlformats.org/officeDocument/2006/relationships" xmlns:m="http://schemas.openxmlformats.org/officeDocument/2006/math" xmlns:v="urn:schemas-microsoft-com:vml" xmlns:wp14="http://schemas.microsoft.com/office/word/2010/wordprocessingDrawing" xmlns:wp="http://schemas.openxmlformats.org/drawingml/2006/wordprocessingDrawing" xmlns:w10="urn:schemas-microsoft-com:office:word" xmlns:w="http://schemas.openxmlformats.org/wordprocessingml/2006/main" xmlns:w14="http://schemas.microsoft.com/office/word/2010/wordml" xmlns:w15="http://schemas.microsoft.com/office/word/2012/wordml" xmlns:w16se="http://schemas.microsoft.com/office/word/2015/wordml/symex" xmlns:wpg="http://schemas.microsoft.com/office/word/2010/wordprocessingGroup" xmlns:wpi="http://schemas.microsoft.com/office/word/2010/wordprocessingInk" xmlns:wne="http://schemas.microsoft.com/office/word/2006/wordml" xmlns:wps="http://schemas.microsoft.com/office/word/2010/wordprocessingShape" mc:Ignorable="w14 w15 w16se wp14">
   <w:p>
     <w:pPr>
-      <w:pStyle w:val="Header"/>
+      <w:pStyle w:val="En-tte"/>
     </w:pPr>
   </w:p>
 </w:hdr>
@@ -3550,7 +3701,7 @@
 <w:hdr xmlns:wpc="http://schemas.microsoft.com/office/word/2010/wordprocessingCanvas" xmlns:cx="http://schemas.microsoft.com/office/drawing/2014/chartex" xmlns:cx1="http://schemas.microsoft.com/office/drawing/2015/9/8/chartex" xmlns:cx2="http://schemas.microsoft.com/office/drawing/2015/10/21/chartex" xmlns:mc="http://schemas.openxmlformats.org/markup-compatibility/2006" xmlns:o="urn:schemas-microsoft-com:office:office" xmlns:r="http://schemas.openxmlformats.org/officeDocument/2006/relationships" xmlns:m="http://schemas.openxmlformats.org/officeDocument/2006/math" xmlns:v="urn:schemas-microsoft-com:vml" xmlns:wp14="http://schemas.microsoft.com/office/word/2010/wordprocessingDrawing" xmlns:wp="http://schemas.openxmlformats.org/drawingml/2006/wordprocessingDrawing" xmlns:w10="urn:schemas-microsoft-com:office:word" xmlns:w="http://schemas.openxmlformats.org/wordprocessingml/2006/main" xmlns:w14="http://schemas.microsoft.com/office/word/2010/wordml" xmlns:w15="http://schemas.microsoft.com/office/word/2012/wordml" xmlns:w16se="http://schemas.microsoft.com/office/word/2015/wordml/symex" xmlns:wpg="http://schemas.microsoft.com/office/word/2010/wordprocessingGroup" xmlns:wpi="http://schemas.microsoft.com/office/word/2010/wordprocessingInk" xmlns:wne="http://schemas.microsoft.com/office/word/2006/wordml" xmlns:wps="http://schemas.microsoft.com/office/word/2010/wordprocessingShape" mc:Ignorable="w14 w15 w16se wp14">
   <w:p>
     <w:pPr>
-      <w:pStyle w:val="Header"/>
+      <w:pStyle w:val="En-tte"/>
     </w:pPr>
   </w:p>
 </w:hdr>
@@ -3560,7 +3711,7 @@
 <w:hdr xmlns:wpc="http://schemas.microsoft.com/office/word/2010/wordprocessingCanvas" xmlns:cx="http://schemas.microsoft.com/office/drawing/2014/chartex" xmlns:cx1="http://schemas.microsoft.com/office/drawing/2015/9/8/chartex" xmlns:cx2="http://schemas.microsoft.com/office/drawing/2015/10/21/chartex" xmlns:mc="http://schemas.openxmlformats.org/markup-compatibility/2006" xmlns:o="urn:schemas-microsoft-com:office:office" xmlns:r="http://schemas.openxmlformats.org/officeDocument/2006/relationships" xmlns:m="http://schemas.openxmlformats.org/officeDocument/2006/math" xmlns:v="urn:schemas-microsoft-com:vml" xmlns:wp14="http://schemas.microsoft.com/office/word/2010/wordprocessingDrawing" xmlns:wp="http://schemas.openxmlformats.org/drawingml/2006/wordprocessingDrawing" xmlns:w10="urn:schemas-microsoft-com:office:word" xmlns:w="http://schemas.openxmlformats.org/wordprocessingml/2006/main" xmlns:w14="http://schemas.microsoft.com/office/word/2010/wordml" xmlns:w15="http://schemas.microsoft.com/office/word/2012/wordml" xmlns:w16se="http://schemas.microsoft.com/office/word/2015/wordml/symex" xmlns:wpg="http://schemas.microsoft.com/office/word/2010/wordprocessingGroup" xmlns:wpi="http://schemas.microsoft.com/office/word/2010/wordprocessingInk" xmlns:wne="http://schemas.microsoft.com/office/word/2006/wordml" xmlns:wps="http://schemas.microsoft.com/office/word/2010/wordprocessingShape" mc:Ignorable="w14 w15 w16se wp14">
   <w:p>
     <w:pPr>
-      <w:pStyle w:val="Header"/>
+      <w:pStyle w:val="En-tte"/>
     </w:pPr>
   </w:p>
 </w:hdr>
@@ -6932,7 +7083,7 @@
     <w:lvl w:ilvl="0">
       <w:start w:val="1"/>
       <w:numFmt w:val="decimal"/>
-      <w:pStyle w:val="Heading1"/>
+      <w:pStyle w:val="Titre1"/>
       <w:lvlText w:val="%1"/>
       <w:lvlJc w:val="left"/>
       <w:pPr>
@@ -6945,7 +7096,7 @@
     <w:lvl w:ilvl="1">
       <w:start w:val="1"/>
       <w:numFmt w:val="decimal"/>
-      <w:pStyle w:val="Heading2"/>
+      <w:pStyle w:val="Titre2"/>
       <w:lvlText w:val="%1.%2"/>
       <w:lvlJc w:val="left"/>
       <w:pPr>
@@ -6959,7 +7110,7 @@
     <w:lvl w:ilvl="2">
       <w:start w:val="1"/>
       <w:numFmt w:val="decimal"/>
-      <w:pStyle w:val="Heading3"/>
+      <w:pStyle w:val="Titre3"/>
       <w:lvlText w:val="%1.%2.%3"/>
       <w:lvlJc w:val="left"/>
       <w:pPr>
@@ -6972,7 +7123,7 @@
     <w:lvl w:ilvl="3">
       <w:start w:val="1"/>
       <w:numFmt w:val="decimal"/>
-      <w:pStyle w:val="Heading4"/>
+      <w:pStyle w:val="Titre4"/>
       <w:lvlText w:val="%1.%2.%3.%4"/>
       <w:lvlJc w:val="left"/>
       <w:pPr>
@@ -6985,7 +7136,7 @@
     <w:lvl w:ilvl="4">
       <w:start w:val="1"/>
       <w:numFmt w:val="decimal"/>
-      <w:pStyle w:val="Heading5"/>
+      <w:pStyle w:val="Titre5"/>
       <w:lvlText w:val="%1.%2.%3.%4.%5"/>
       <w:lvlJc w:val="left"/>
       <w:pPr>
@@ -6998,7 +7149,7 @@
     <w:lvl w:ilvl="5">
       <w:start w:val="1"/>
       <w:numFmt w:val="decimal"/>
-      <w:pStyle w:val="Heading6"/>
+      <w:pStyle w:val="Titre6"/>
       <w:lvlText w:val="%1.%2.%3.%4.%5.%6"/>
       <w:lvlJc w:val="left"/>
       <w:pPr>
@@ -7011,7 +7162,7 @@
     <w:lvl w:ilvl="6">
       <w:start w:val="1"/>
       <w:numFmt w:val="decimal"/>
-      <w:pStyle w:val="Heading7"/>
+      <w:pStyle w:val="Titre7"/>
       <w:lvlText w:val="%1.%2.%3.%4.%5.%6.%7"/>
       <w:lvlJc w:val="left"/>
       <w:pPr>
@@ -7024,7 +7175,7 @@
     <w:lvl w:ilvl="7">
       <w:start w:val="1"/>
       <w:numFmt w:val="decimal"/>
-      <w:pStyle w:val="Heading8"/>
+      <w:pStyle w:val="Titre8"/>
       <w:lvlText w:val="%1.%2.%3.%4.%5.%6.%7.%8"/>
       <w:lvlJc w:val="left"/>
       <w:pPr>
@@ -7037,7 +7188,7 @@
     <w:lvl w:ilvl="8">
       <w:start w:val="1"/>
       <w:numFmt w:val="decimal"/>
-      <w:pStyle w:val="Heading9"/>
+      <w:pStyle w:val="Titre9"/>
       <w:lvlText w:val="%1.%2.%3.%4.%5.%6.%7.%8.%9"/>
       <w:lvlJc w:val="left"/>
       <w:pPr>
@@ -8148,11 +8299,11 @@
       <w:lang w:eastAsia="en-US"/>
     </w:rPr>
   </w:style>
-  <w:style w:type="paragraph" w:styleId="Heading1">
+  <w:style w:type="paragraph" w:styleId="Titre1">
     <w:name w:val="heading 1"/>
     <w:basedOn w:val="Normal"/>
     <w:next w:val="Normal"/>
-    <w:link w:val="Heading1Char"/>
+    <w:link w:val="Titre1Car"/>
     <w:uiPriority w:val="9"/>
     <w:qFormat/>
     <w:rsid w:val="00923BDE"/>
@@ -8179,11 +8330,11 @@
       <w:lang w:eastAsia="fr-CA"/>
     </w:rPr>
   </w:style>
-  <w:style w:type="paragraph" w:styleId="Heading2">
+  <w:style w:type="paragraph" w:styleId="Titre2">
     <w:name w:val="heading 2"/>
-    <w:basedOn w:val="Heading1"/>
+    <w:basedOn w:val="Titre1"/>
     <w:next w:val="Normal"/>
-    <w:link w:val="Heading2Char"/>
+    <w:link w:val="Titre2Car"/>
     <w:unhideWhenUsed/>
     <w:qFormat/>
     <w:rsid w:val="00270D45"/>
@@ -8198,11 +8349,11 @@
       <w:sz w:val="32"/>
     </w:rPr>
   </w:style>
-  <w:style w:type="paragraph" w:styleId="Heading3">
+  <w:style w:type="paragraph" w:styleId="Titre3">
     <w:name w:val="heading 3"/>
     <w:basedOn w:val="Normal"/>
     <w:next w:val="Normal"/>
-    <w:link w:val="Heading3Char"/>
+    <w:link w:val="Titre3Car"/>
     <w:unhideWhenUsed/>
     <w:qFormat/>
     <w:rsid w:val="00270D45"/>
@@ -8227,11 +8378,11 @@
       <w:lang w:eastAsia="fr-CA"/>
     </w:rPr>
   </w:style>
-  <w:style w:type="paragraph" w:styleId="Heading4">
+  <w:style w:type="paragraph" w:styleId="Titre4">
     <w:name w:val="heading 4"/>
     <w:basedOn w:val="Normal"/>
     <w:next w:val="Normal"/>
-    <w:link w:val="Heading4Char"/>
+    <w:link w:val="Titre4Car"/>
     <w:unhideWhenUsed/>
     <w:qFormat/>
     <w:rsid w:val="007A12BA"/>
@@ -8254,11 +8405,11 @@
       <w:color w:val="6F6F74" w:themeColor="accent1"/>
     </w:rPr>
   </w:style>
-  <w:style w:type="paragraph" w:styleId="Heading5">
+  <w:style w:type="paragraph" w:styleId="Titre5">
     <w:name w:val="heading 5"/>
     <w:basedOn w:val="Normal"/>
     <w:next w:val="Normal"/>
-    <w:link w:val="Heading5Char"/>
+    <w:link w:val="Titre5Car"/>
     <w:semiHidden/>
     <w:unhideWhenUsed/>
     <w:qFormat/>
@@ -8278,11 +8429,11 @@
       <w:color w:val="373739" w:themeColor="accent1" w:themeShade="7F"/>
     </w:rPr>
   </w:style>
-  <w:style w:type="paragraph" w:styleId="Heading6">
+  <w:style w:type="paragraph" w:styleId="Titre6">
     <w:name w:val="heading 6"/>
     <w:basedOn w:val="Normal"/>
     <w:next w:val="Normal"/>
-    <w:link w:val="Heading6Char"/>
+    <w:link w:val="Titre6Car"/>
     <w:semiHidden/>
     <w:unhideWhenUsed/>
     <w:qFormat/>
@@ -8304,11 +8455,11 @@
       <w:color w:val="373739" w:themeColor="accent1" w:themeShade="7F"/>
     </w:rPr>
   </w:style>
-  <w:style w:type="paragraph" w:styleId="Heading7">
+  <w:style w:type="paragraph" w:styleId="Titre7">
     <w:name w:val="heading 7"/>
     <w:basedOn w:val="Normal"/>
     <w:next w:val="Normal"/>
-    <w:link w:val="Heading7Char"/>
+    <w:link w:val="Titre7Car"/>
     <w:semiHidden/>
     <w:unhideWhenUsed/>
     <w:qFormat/>
@@ -8330,11 +8481,11 @@
       <w:color w:val="404040" w:themeColor="text1" w:themeTint="BF"/>
     </w:rPr>
   </w:style>
-  <w:style w:type="paragraph" w:styleId="Heading8">
+  <w:style w:type="paragraph" w:styleId="Titre8">
     <w:name w:val="heading 8"/>
     <w:basedOn w:val="Normal"/>
     <w:next w:val="Normal"/>
-    <w:link w:val="Heading8Char"/>
+    <w:link w:val="Titre8Car"/>
     <w:semiHidden/>
     <w:unhideWhenUsed/>
     <w:qFormat/>
@@ -8356,11 +8507,11 @@
       <w:szCs w:val="20"/>
     </w:rPr>
   </w:style>
-  <w:style w:type="paragraph" w:styleId="Heading9">
+  <w:style w:type="paragraph" w:styleId="Titre9">
     <w:name w:val="heading 9"/>
     <w:basedOn w:val="Normal"/>
     <w:next w:val="Normal"/>
-    <w:link w:val="Heading9Char"/>
+    <w:link w:val="Titre9Car"/>
     <w:semiHidden/>
     <w:unhideWhenUsed/>
     <w:qFormat/>
@@ -8384,13 +8535,13 @@
       <w:szCs w:val="20"/>
     </w:rPr>
   </w:style>
-  <w:style w:type="character" w:default="1" w:styleId="DefaultParagraphFont">
+  <w:style w:type="character" w:default="1" w:styleId="Policepardfaut">
     <w:name w:val="Default Paragraph Font"/>
     <w:uiPriority w:val="1"/>
     <w:semiHidden/>
     <w:unhideWhenUsed/>
   </w:style>
-  <w:style w:type="table" w:default="1" w:styleId="TableNormal">
+  <w:style w:type="table" w:default="1" w:styleId="TableauNormal">
     <w:name w:val="Normal Table"/>
     <w:uiPriority w:val="99"/>
     <w:semiHidden/>
@@ -8405,7 +8556,7 @@
       </w:tblCellMar>
     </w:tblPr>
   </w:style>
-  <w:style w:type="numbering" w:default="1" w:styleId="NoList">
+  <w:style w:type="numbering" w:default="1" w:styleId="Aucuneliste">
     <w:name w:val="No List"/>
     <w:uiPriority w:val="99"/>
     <w:semiHidden/>
@@ -8425,7 +8576,7 @@
   </w:style>
   <w:style w:type="character" w:customStyle="1" w:styleId="ecxmsonormalCar">
     <w:name w:val="ecxmsonormal Car"/>
-    <w:basedOn w:val="DefaultParagraphFont"/>
+    <w:basedOn w:val="Policepardfaut"/>
     <w:link w:val="ecxmsonormal"/>
     <w:rsid w:val="009868D4"/>
     <w:rPr>
@@ -8434,10 +8585,10 @@
       <w:lang w:val="fr-FR" w:eastAsia="fr-FR"/>
     </w:rPr>
   </w:style>
-  <w:style w:type="paragraph" w:styleId="BalloonText">
+  <w:style w:type="paragraph" w:styleId="Textedebulles">
     <w:name w:val="Balloon Text"/>
     <w:basedOn w:val="Normal"/>
-    <w:link w:val="BalloonTextChar"/>
+    <w:link w:val="TextedebullesCar"/>
     <w:rsid w:val="0034190B"/>
     <w:rPr>
       <w:rFonts w:ascii="Tahoma" w:hAnsi="Tahoma" w:cs="Tahoma"/>
@@ -8445,10 +8596,10 @@
       <w:szCs w:val="16"/>
     </w:rPr>
   </w:style>
-  <w:style w:type="character" w:customStyle="1" w:styleId="BalloonTextChar">
-    <w:name w:val="Balloon Text Char"/>
-    <w:basedOn w:val="DefaultParagraphFont"/>
-    <w:link w:val="BalloonText"/>
+  <w:style w:type="character" w:customStyle="1" w:styleId="TextedebullesCar">
+    <w:name w:val="Texte de bulles Car"/>
+    <w:basedOn w:val="Policepardfaut"/>
+    <w:link w:val="Textedebulles"/>
     <w:rsid w:val="0034190B"/>
     <w:rPr>
       <w:rFonts w:ascii="Tahoma" w:hAnsi="Tahoma" w:cs="Tahoma"/>
@@ -8470,10 +8621,10 @@
       <w:lang w:eastAsia="fr-CA"/>
     </w:rPr>
   </w:style>
-  <w:style w:type="character" w:customStyle="1" w:styleId="Heading1Char">
-    <w:name w:val="Heading 1 Char"/>
-    <w:basedOn w:val="DefaultParagraphFont"/>
-    <w:link w:val="Heading1"/>
+  <w:style w:type="character" w:customStyle="1" w:styleId="Titre1Car">
+    <w:name w:val="Titre 1 Car"/>
+    <w:basedOn w:val="Policepardfaut"/>
+    <w:link w:val="Titre1"/>
     <w:uiPriority w:val="9"/>
     <w:rsid w:val="00923BDE"/>
     <w:rPr>
@@ -8488,10 +8639,10 @@
       <w:u w:color="000000"/>
     </w:rPr>
   </w:style>
-  <w:style w:type="character" w:customStyle="1" w:styleId="Heading2Char">
-    <w:name w:val="Heading 2 Char"/>
-    <w:basedOn w:val="DefaultParagraphFont"/>
-    <w:link w:val="Heading2"/>
+  <w:style w:type="character" w:customStyle="1" w:styleId="Titre2Car">
+    <w:name w:val="Titre 2 Car"/>
+    <w:basedOn w:val="Policepardfaut"/>
+    <w:link w:val="Titre2"/>
     <w:rsid w:val="00270D45"/>
     <w:rPr>
       <w:rFonts w:asciiTheme="majorHAnsi" w:eastAsiaTheme="majorEastAsia" w:hAnsiTheme="majorHAnsi"/>
@@ -8505,10 +8656,10 @@
       <w:u w:color="000000"/>
     </w:rPr>
   </w:style>
-  <w:style w:type="character" w:customStyle="1" w:styleId="Heading3Char">
-    <w:name w:val="Heading 3 Char"/>
-    <w:basedOn w:val="DefaultParagraphFont"/>
-    <w:link w:val="Heading3"/>
+  <w:style w:type="character" w:customStyle="1" w:styleId="Titre3Car">
+    <w:name w:val="Titre 3 Car"/>
+    <w:basedOn w:val="Policepardfaut"/>
+    <w:link w:val="Titre3"/>
     <w:rsid w:val="00270D45"/>
     <w:rPr>
       <w:rFonts w:asciiTheme="majorHAnsi" w:eastAsiaTheme="majorEastAsia" w:hAnsiTheme="majorHAnsi" w:cstheme="majorBidi"/>
@@ -8519,10 +8670,10 @@
       <w:szCs w:val="26"/>
     </w:rPr>
   </w:style>
-  <w:style w:type="character" w:customStyle="1" w:styleId="Heading4Char">
-    <w:name w:val="Heading 4 Char"/>
-    <w:basedOn w:val="DefaultParagraphFont"/>
-    <w:link w:val="Heading4"/>
+  <w:style w:type="character" w:customStyle="1" w:styleId="Titre4Car">
+    <w:name w:val="Titre 4 Car"/>
+    <w:basedOn w:val="Policepardfaut"/>
+    <w:link w:val="Titre4"/>
     <w:rsid w:val="007A12BA"/>
     <w:rPr>
       <w:rFonts w:asciiTheme="majorHAnsi" w:eastAsiaTheme="majorEastAsia" w:hAnsiTheme="majorHAnsi" w:cstheme="majorBidi"/>
@@ -8536,10 +8687,10 @@
       <w:lang w:eastAsia="en-US"/>
     </w:rPr>
   </w:style>
-  <w:style w:type="character" w:customStyle="1" w:styleId="Heading5Char">
-    <w:name w:val="Heading 5 Char"/>
-    <w:basedOn w:val="DefaultParagraphFont"/>
-    <w:link w:val="Heading5"/>
+  <w:style w:type="character" w:customStyle="1" w:styleId="Titre5Car">
+    <w:name w:val="Titre 5 Car"/>
+    <w:basedOn w:val="Policepardfaut"/>
+    <w:link w:val="Titre5"/>
     <w:semiHidden/>
     <w:rsid w:val="007A12BA"/>
     <w:rPr>
@@ -8550,10 +8701,10 @@
       <w:lang w:eastAsia="en-US"/>
     </w:rPr>
   </w:style>
-  <w:style w:type="character" w:customStyle="1" w:styleId="Heading6Char">
-    <w:name w:val="Heading 6 Char"/>
-    <w:basedOn w:val="DefaultParagraphFont"/>
-    <w:link w:val="Heading6"/>
+  <w:style w:type="character" w:customStyle="1" w:styleId="Titre6Car">
+    <w:name w:val="Titre 6 Car"/>
+    <w:basedOn w:val="Policepardfaut"/>
+    <w:link w:val="Titre6"/>
     <w:semiHidden/>
     <w:rsid w:val="007A12BA"/>
     <w:rPr>
@@ -8566,10 +8717,10 @@
       <w:lang w:eastAsia="en-US"/>
     </w:rPr>
   </w:style>
-  <w:style w:type="character" w:customStyle="1" w:styleId="Heading7Char">
-    <w:name w:val="Heading 7 Char"/>
-    <w:basedOn w:val="DefaultParagraphFont"/>
-    <w:link w:val="Heading7"/>
+  <w:style w:type="character" w:customStyle="1" w:styleId="Titre7Car">
+    <w:name w:val="Titre 7 Car"/>
+    <w:basedOn w:val="Policepardfaut"/>
+    <w:link w:val="Titre7"/>
     <w:semiHidden/>
     <w:rsid w:val="007A12BA"/>
     <w:rPr>
@@ -8582,10 +8733,10 @@
       <w:lang w:eastAsia="en-US"/>
     </w:rPr>
   </w:style>
-  <w:style w:type="character" w:customStyle="1" w:styleId="Heading8Char">
-    <w:name w:val="Heading 8 Char"/>
-    <w:basedOn w:val="DefaultParagraphFont"/>
-    <w:link w:val="Heading8"/>
+  <w:style w:type="character" w:customStyle="1" w:styleId="Titre8Car">
+    <w:name w:val="Titre 8 Car"/>
+    <w:basedOn w:val="Policepardfaut"/>
+    <w:link w:val="Titre8"/>
     <w:semiHidden/>
     <w:rsid w:val="007A12BA"/>
     <w:rPr>
@@ -8594,10 +8745,10 @@
       <w:lang w:eastAsia="en-US"/>
     </w:rPr>
   </w:style>
-  <w:style w:type="character" w:customStyle="1" w:styleId="Heading9Char">
-    <w:name w:val="Heading 9 Char"/>
-    <w:basedOn w:val="DefaultParagraphFont"/>
-    <w:link w:val="Heading9"/>
+  <w:style w:type="character" w:customStyle="1" w:styleId="Titre9Car">
+    <w:name w:val="Titre 9 Car"/>
+    <w:basedOn w:val="Policepardfaut"/>
+    <w:link w:val="Titre9"/>
     <w:semiHidden/>
     <w:rsid w:val="007A12BA"/>
     <w:rPr>
@@ -8608,7 +8759,7 @@
       <w:lang w:eastAsia="en-US"/>
     </w:rPr>
   </w:style>
-  <w:style w:type="paragraph" w:styleId="ListParagraph">
+  <w:style w:type="paragraph" w:styleId="Paragraphedeliste">
     <w:name w:val="List Paragraph"/>
     <w:basedOn w:val="Normal"/>
     <w:uiPriority w:val="34"/>
@@ -8619,10 +8770,10 @@
       <w:contextualSpacing/>
     </w:pPr>
   </w:style>
-  <w:style w:type="paragraph" w:styleId="FootnoteText">
+  <w:style w:type="paragraph" w:styleId="Notedebasdepage">
     <w:name w:val="footnote text"/>
     <w:basedOn w:val="Normal"/>
-    <w:link w:val="FootnoteTextChar"/>
+    <w:link w:val="NotedebasdepageCar"/>
     <w:semiHidden/>
     <w:unhideWhenUsed/>
     <w:rsid w:val="00D3532D"/>
@@ -8631,19 +8782,19 @@
       <w:szCs w:val="20"/>
     </w:rPr>
   </w:style>
-  <w:style w:type="character" w:customStyle="1" w:styleId="FootnoteTextChar">
-    <w:name w:val="Footnote Text Char"/>
-    <w:basedOn w:val="DefaultParagraphFont"/>
-    <w:link w:val="FootnoteText"/>
+  <w:style w:type="character" w:customStyle="1" w:styleId="NotedebasdepageCar">
+    <w:name w:val="Note de bas de page Car"/>
+    <w:basedOn w:val="Policepardfaut"/>
+    <w:link w:val="Notedebasdepage"/>
     <w:semiHidden/>
     <w:rsid w:val="00D3532D"/>
     <w:rPr>
       <w:lang w:eastAsia="en-US"/>
     </w:rPr>
   </w:style>
-  <w:style w:type="character" w:styleId="FootnoteReference">
+  <w:style w:type="character" w:styleId="Appelnotedebasdep">
     <w:name w:val="footnote reference"/>
-    <w:basedOn w:val="DefaultParagraphFont"/>
+    <w:basedOn w:val="Policepardfaut"/>
     <w:semiHidden/>
     <w:unhideWhenUsed/>
     <w:rsid w:val="00D3532D"/>
@@ -8651,10 +8802,10 @@
       <w:vertAlign w:val="superscript"/>
     </w:rPr>
   </w:style>
-  <w:style w:type="paragraph" w:styleId="EndnoteText">
+  <w:style w:type="paragraph" w:styleId="Notedefin">
     <w:name w:val="endnote text"/>
     <w:basedOn w:val="Normal"/>
-    <w:link w:val="EndnoteTextChar"/>
+    <w:link w:val="NotedefinCar"/>
     <w:unhideWhenUsed/>
     <w:rsid w:val="00D3532D"/>
     <w:rPr>
@@ -8662,18 +8813,18 @@
       <w:szCs w:val="20"/>
     </w:rPr>
   </w:style>
-  <w:style w:type="character" w:customStyle="1" w:styleId="EndnoteTextChar">
-    <w:name w:val="Endnote Text Char"/>
-    <w:basedOn w:val="DefaultParagraphFont"/>
-    <w:link w:val="EndnoteText"/>
+  <w:style w:type="character" w:customStyle="1" w:styleId="NotedefinCar">
+    <w:name w:val="Note de fin Car"/>
+    <w:basedOn w:val="Policepardfaut"/>
+    <w:link w:val="Notedefin"/>
     <w:rsid w:val="00D3532D"/>
     <w:rPr>
       <w:lang w:eastAsia="en-US"/>
     </w:rPr>
   </w:style>
-  <w:style w:type="character" w:styleId="EndnoteReference">
+  <w:style w:type="character" w:styleId="Appeldenotedefin">
     <w:name w:val="endnote reference"/>
-    <w:basedOn w:val="DefaultParagraphFont"/>
+    <w:basedOn w:val="Policepardfaut"/>
     <w:unhideWhenUsed/>
     <w:rsid w:val="00D3532D"/>
     <w:rPr>
@@ -8696,7 +8847,7 @@
       </w14:textOutline>
     </w:rPr>
   </w:style>
-  <w:style w:type="paragraph" w:styleId="Caption">
+  <w:style w:type="paragraph" w:styleId="Lgende">
     <w:name w:val="caption"/>
     <w:basedOn w:val="Normal"/>
     <w:next w:val="Normal"/>
@@ -8715,17 +8866,17 @@
       <w:szCs w:val="20"/>
     </w:rPr>
   </w:style>
-  <w:style w:type="character" w:styleId="Emphasis">
+  <w:style w:type="character" w:styleId="Accentuation">
     <w:name w:val="Emphasis"/>
     <w:aliases w:val="Exemple"/>
     <w:uiPriority w:val="20"/>
     <w:rsid w:val="00493F4C"/>
   </w:style>
-  <w:style w:type="paragraph" w:styleId="Title">
+  <w:style w:type="paragraph" w:styleId="Titre">
     <w:name w:val="Title"/>
     <w:basedOn w:val="Normal"/>
     <w:next w:val="Normal"/>
-    <w:link w:val="TitleChar"/>
+    <w:link w:val="TitreCar"/>
     <w:qFormat/>
     <w:rsid w:val="009B0A2E"/>
     <w:pPr>
@@ -8741,10 +8892,10 @@
       <w:szCs w:val="52"/>
     </w:rPr>
   </w:style>
-  <w:style w:type="character" w:customStyle="1" w:styleId="TitleChar">
-    <w:name w:val="Title Char"/>
-    <w:basedOn w:val="DefaultParagraphFont"/>
-    <w:link w:val="Title"/>
+  <w:style w:type="character" w:customStyle="1" w:styleId="TitreCar">
+    <w:name w:val="Titre Car"/>
+    <w:basedOn w:val="Policepardfaut"/>
+    <w:link w:val="Titre"/>
     <w:rsid w:val="009B0A2E"/>
     <w:rPr>
       <w:rFonts w:asciiTheme="majorHAnsi" w:eastAsiaTheme="majorEastAsia" w:hAnsiTheme="majorHAnsi" w:cstheme="majorBidi"/>
@@ -8756,9 +8907,9 @@
       <w:lang w:eastAsia="en-US"/>
     </w:rPr>
   </w:style>
-  <w:style w:type="character" w:styleId="BookTitle">
+  <w:style w:type="character" w:styleId="Titredulivre">
     <w:name w:val="Book Title"/>
-    <w:basedOn w:val="DefaultParagraphFont"/>
+    <w:basedOn w:val="Policepardfaut"/>
     <w:uiPriority w:val="33"/>
     <w:qFormat/>
     <w:rsid w:val="00AF2B74"/>
@@ -8771,9 +8922,9 @@
       <w:szCs w:val="72"/>
     </w:rPr>
   </w:style>
-  <w:style w:type="character" w:styleId="IntenseReference">
+  <w:style w:type="character" w:styleId="Rfrenceintense">
     <w:name w:val="Intense Reference"/>
-    <w:basedOn w:val="DefaultParagraphFont"/>
+    <w:basedOn w:val="Policepardfaut"/>
     <w:uiPriority w:val="32"/>
     <w:qFormat/>
     <w:rsid w:val="00B85300"/>
@@ -8799,10 +8950,10 @@
       </w:tabs>
     </w:pPr>
   </w:style>
-  <w:style w:type="paragraph" w:styleId="Header">
+  <w:style w:type="paragraph" w:styleId="En-tte">
     <w:name w:val="header"/>
     <w:basedOn w:val="Normal"/>
-    <w:link w:val="HeaderChar"/>
+    <w:link w:val="En-tteCar"/>
     <w:unhideWhenUsed/>
     <w:rsid w:val="0077483A"/>
     <w:pPr>
@@ -8818,7 +8969,7 @@
   </w:style>
   <w:style w:type="character" w:customStyle="1" w:styleId="quationChar">
     <w:name w:val="Équation Char"/>
-    <w:basedOn w:val="DefaultParagraphFont"/>
+    <w:basedOn w:val="Policepardfaut"/>
     <w:link w:val="quation"/>
     <w:rsid w:val="00EF458C"/>
     <w:rPr>
@@ -8828,10 +8979,10 @@
       <w:lang w:eastAsia="en-US"/>
     </w:rPr>
   </w:style>
-  <w:style w:type="character" w:customStyle="1" w:styleId="HeaderChar">
-    <w:name w:val="Header Char"/>
-    <w:basedOn w:val="DefaultParagraphFont"/>
-    <w:link w:val="Header"/>
+  <w:style w:type="character" w:customStyle="1" w:styleId="En-tteCar">
+    <w:name w:val="En-tête Car"/>
+    <w:basedOn w:val="Policepardfaut"/>
+    <w:link w:val="En-tte"/>
     <w:rsid w:val="0077483A"/>
     <w:rPr>
       <w:rFonts w:asciiTheme="minorHAnsi" w:hAnsiTheme="minorHAnsi"/>
@@ -8840,10 +8991,10 @@
       <w:lang w:eastAsia="en-US"/>
     </w:rPr>
   </w:style>
-  <w:style w:type="paragraph" w:styleId="Footer">
+  <w:style w:type="paragraph" w:styleId="Pieddepage">
     <w:name w:val="footer"/>
     <w:basedOn w:val="Normal"/>
-    <w:link w:val="FooterChar"/>
+    <w:link w:val="PieddepageCar"/>
     <w:uiPriority w:val="99"/>
     <w:unhideWhenUsed/>
     <w:rsid w:val="001C1202"/>
@@ -8855,10 +9006,10 @@
       <w:spacing w:after="0"/>
     </w:pPr>
   </w:style>
-  <w:style w:type="character" w:customStyle="1" w:styleId="FooterChar">
-    <w:name w:val="Footer Char"/>
-    <w:basedOn w:val="DefaultParagraphFont"/>
-    <w:link w:val="Footer"/>
+  <w:style w:type="character" w:customStyle="1" w:styleId="PieddepageCar">
+    <w:name w:val="Pied de page Car"/>
+    <w:basedOn w:val="Policepardfaut"/>
+    <w:link w:val="Pieddepage"/>
     <w:uiPriority w:val="99"/>
     <w:rsid w:val="001C1202"/>
     <w:rPr>
@@ -8870,12 +9021,12 @@
   </w:style>
   <w:style w:type="character" w:customStyle="1" w:styleId="arial-12-bleu">
     <w:name w:val="arial-12-bleu"/>
-    <w:basedOn w:val="DefaultParagraphFont"/>
+    <w:basedOn w:val="Policepardfaut"/>
     <w:rsid w:val="00246B68"/>
   </w:style>
-  <w:style w:type="character" w:styleId="Hyperlink">
+  <w:style w:type="character" w:styleId="Lienhypertexte">
     <w:name w:val="Hyperlink"/>
-    <w:basedOn w:val="DefaultParagraphFont"/>
+    <w:basedOn w:val="Policepardfaut"/>
     <w:uiPriority w:val="99"/>
     <w:unhideWhenUsed/>
     <w:rsid w:val="00E14BED"/>
@@ -8884,7 +9035,7 @@
       <w:u w:val="single"/>
     </w:rPr>
   </w:style>
-  <w:style w:type="paragraph" w:styleId="TOC1">
+  <w:style w:type="paragraph" w:styleId="TM1">
     <w:name w:val="toc 1"/>
     <w:basedOn w:val="Normal"/>
     <w:next w:val="Normal"/>
@@ -8905,7 +9056,7 @@
       <w:sz w:val="26"/>
     </w:rPr>
   </w:style>
-  <w:style w:type="paragraph" w:styleId="TOC2">
+  <w:style w:type="paragraph" w:styleId="TM2">
     <w:name w:val="toc 2"/>
     <w:basedOn w:val="Normal"/>
     <w:next w:val="Normal"/>
@@ -8927,7 +9078,7 @@
       <w:lang w:eastAsia="fr-CA"/>
     </w:rPr>
   </w:style>
-  <w:style w:type="paragraph" w:styleId="TableofFigures">
+  <w:style w:type="paragraph" w:styleId="Tabledesillustrations">
     <w:name w:val="table of figures"/>
     <w:basedOn w:val="Normal"/>
     <w:next w:val="Normal"/>
@@ -8944,9 +9095,9 @@
       <w:noProof/>
     </w:rPr>
   </w:style>
-  <w:style w:type="table" w:styleId="TableGrid">
+  <w:style w:type="table" w:styleId="Grilledutableau">
     <w:name w:val="Table Grid"/>
-    <w:basedOn w:val="TableNormal"/>
+    <w:basedOn w:val="TableauNormal"/>
     <w:rsid w:val="00CC1B17"/>
     <w:tblPr>
       <w:tblBorders>
@@ -8959,7 +9110,7 @@
       </w:tblBorders>
     </w:tblPr>
   </w:style>
-  <w:style w:type="paragraph" w:styleId="TOC3">
+  <w:style w:type="paragraph" w:styleId="TM3">
     <w:name w:val="toc 3"/>
     <w:basedOn w:val="Normal"/>
     <w:next w:val="Normal"/>
@@ -8981,22 +9132,22 @@
       <w:sz w:val="22"/>
     </w:rPr>
   </w:style>
-  <w:style w:type="character" w:styleId="PageNumber">
+  <w:style w:type="character" w:styleId="Numrodepage">
     <w:name w:val="page number"/>
-    <w:basedOn w:val="DefaultParagraphFont"/>
+    <w:basedOn w:val="Policepardfaut"/>
     <w:rsid w:val="00C6272B"/>
   </w:style>
   <w:style w:type="character" w:customStyle="1" w:styleId="st">
     <w:name w:val="st"/>
-    <w:basedOn w:val="DefaultParagraphFont"/>
+    <w:basedOn w:val="Policepardfaut"/>
     <w:rsid w:val="00D1645D"/>
   </w:style>
-  <w:style w:type="paragraph" w:styleId="Quote">
+  <w:style w:type="paragraph" w:styleId="Citation">
     <w:name w:val="Quote"/>
     <w:aliases w:val="Explication"/>
     <w:basedOn w:val="Normal"/>
     <w:next w:val="Normal"/>
-    <w:link w:val="QuoteChar"/>
+    <w:link w:val="CitationCar"/>
     <w:uiPriority w:val="29"/>
     <w:qFormat/>
     <w:rsid w:val="003047D9"/>
@@ -9007,11 +9158,11 @@
       <w:sz w:val="22"/>
     </w:rPr>
   </w:style>
-  <w:style w:type="character" w:customStyle="1" w:styleId="QuoteChar">
-    <w:name w:val="Quote Char"/>
-    <w:aliases w:val="Explication Char"/>
-    <w:basedOn w:val="DefaultParagraphFont"/>
-    <w:link w:val="Quote"/>
+  <w:style w:type="character" w:customStyle="1" w:styleId="CitationCar">
+    <w:name w:val="Citation Car"/>
+    <w:aliases w:val="Explication Car"/>
+    <w:basedOn w:val="Policepardfaut"/>
+    <w:link w:val="Citation"/>
     <w:uiPriority w:val="29"/>
     <w:rsid w:val="003047D9"/>
     <w:rPr>
@@ -9038,7 +9189,7 @@
       <w:szCs w:val="24"/>
     </w:rPr>
   </w:style>
-  <w:style w:type="paragraph" w:styleId="NoSpacing">
+  <w:style w:type="paragraph" w:styleId="Sansinterligne">
     <w:name w:val="No Spacing"/>
     <w:uiPriority w:val="1"/>
     <w:qFormat/>
@@ -9072,9 +9223,9 @@
       <w:color w:val="7F7F7F" w:themeColor="text1" w:themeTint="80"/>
     </w:rPr>
   </w:style>
-  <w:style w:type="character" w:styleId="PlaceholderText">
+  <w:style w:type="character" w:styleId="Textedelespacerserv">
     <w:name w:val="Placeholder Text"/>
-    <w:basedOn w:val="DefaultParagraphFont"/>
+    <w:basedOn w:val="Policepardfaut"/>
     <w:uiPriority w:val="99"/>
     <w:semiHidden/>
     <w:rsid w:val="0021158E"/>
@@ -9082,7 +9233,7 @@
       <w:color w:val="808080"/>
     </w:rPr>
   </w:style>
-  <w:style w:type="paragraph" w:styleId="Bibliography">
+  <w:style w:type="paragraph" w:styleId="Bibliographie">
     <w:name w:val="Bibliography"/>
     <w:basedOn w:val="Normal"/>
     <w:next w:val="Normal"/>
@@ -9105,9 +9256,9 @@
       <w:color w:val="auto"/>
     </w:rPr>
   </w:style>
-  <w:style w:type="character" w:styleId="Strong">
+  <w:style w:type="character" w:styleId="lev">
     <w:name w:val="Strong"/>
-    <w:basedOn w:val="DefaultParagraphFont"/>
+    <w:basedOn w:val="Policepardfaut"/>
     <w:uiPriority w:val="22"/>
     <w:qFormat/>
     <w:rsid w:val="00EE385F"/>
@@ -9118,7 +9269,7 @@
   </w:style>
   <w:style w:type="table" w:customStyle="1" w:styleId="Genie">
     <w:name w:val="Genie"/>
-    <w:basedOn w:val="TableNormal"/>
+    <w:basedOn w:val="TableauNormal"/>
     <w:uiPriority w:val="99"/>
     <w:rsid w:val="006F2EDD"/>
     <w:pPr>
@@ -9204,9 +9355,9 @@
       <w:lang w:val="en-US"/>
     </w:rPr>
   </w:style>
-  <w:style w:type="character" w:styleId="FollowedHyperlink">
+  <w:style w:type="character" w:styleId="Lienhypertextesuivivisit">
     <w:name w:val="FollowedHyperlink"/>
-    <w:basedOn w:val="DefaultParagraphFont"/>
+    <w:basedOn w:val="Policepardfaut"/>
     <w:semiHidden/>
     <w:unhideWhenUsed/>
     <w:rsid w:val="00182697"/>
@@ -9215,9 +9366,9 @@
       <w:u w:val="single"/>
     </w:rPr>
   </w:style>
-  <w:style w:type="character" w:styleId="CommentReference">
+  <w:style w:type="character" w:styleId="Marquedecommentaire">
     <w:name w:val="annotation reference"/>
-    <w:basedOn w:val="DefaultParagraphFont"/>
+    <w:basedOn w:val="Policepardfaut"/>
     <w:semiHidden/>
     <w:unhideWhenUsed/>
     <w:rsid w:val="005C1183"/>
@@ -9226,10 +9377,10 @@
       <w:szCs w:val="16"/>
     </w:rPr>
   </w:style>
-  <w:style w:type="paragraph" w:styleId="CommentText">
+  <w:style w:type="paragraph" w:styleId="Commentaire">
     <w:name w:val="annotation text"/>
     <w:basedOn w:val="Normal"/>
-    <w:link w:val="CommentTextChar"/>
+    <w:link w:val="CommentaireCar"/>
     <w:semiHidden/>
     <w:unhideWhenUsed/>
     <w:rsid w:val="005C1183"/>
@@ -9241,10 +9392,10 @@
       <w:szCs w:val="20"/>
     </w:rPr>
   </w:style>
-  <w:style w:type="character" w:customStyle="1" w:styleId="CommentTextChar">
-    <w:name w:val="Comment Text Char"/>
-    <w:basedOn w:val="DefaultParagraphFont"/>
-    <w:link w:val="CommentText"/>
+  <w:style w:type="character" w:customStyle="1" w:styleId="CommentaireCar">
+    <w:name w:val="Commentaire Car"/>
+    <w:basedOn w:val="Policepardfaut"/>
+    <w:link w:val="Commentaire"/>
     <w:semiHidden/>
     <w:rsid w:val="005C1183"/>
     <w:rPr>
@@ -9252,11 +9403,11 @@
       <w:lang w:eastAsia="en-US"/>
     </w:rPr>
   </w:style>
-  <w:style w:type="paragraph" w:styleId="CommentSubject">
+  <w:style w:type="paragraph" w:styleId="Objetducommentaire">
     <w:name w:val="annotation subject"/>
-    <w:basedOn w:val="CommentText"/>
-    <w:next w:val="CommentText"/>
-    <w:link w:val="CommentSubjectChar"/>
+    <w:basedOn w:val="Commentaire"/>
+    <w:next w:val="Commentaire"/>
+    <w:link w:val="ObjetducommentaireCar"/>
     <w:semiHidden/>
     <w:unhideWhenUsed/>
     <w:rsid w:val="005C1183"/>
@@ -9265,10 +9416,10 @@
       <w:bCs/>
     </w:rPr>
   </w:style>
-  <w:style w:type="character" w:customStyle="1" w:styleId="CommentSubjectChar">
-    <w:name w:val="Comment Subject Char"/>
-    <w:basedOn w:val="CommentTextChar"/>
-    <w:link w:val="CommentSubject"/>
+  <w:style w:type="character" w:customStyle="1" w:styleId="ObjetducommentaireCar">
+    <w:name w:val="Objet du commentaire Car"/>
+    <w:basedOn w:val="CommentaireCar"/>
+    <w:link w:val="Objetducommentaire"/>
     <w:semiHidden/>
     <w:rsid w:val="005C1183"/>
     <w:rPr>
@@ -9280,7 +9431,7 @@
   </w:style>
   <w:style w:type="paragraph" w:customStyle="1" w:styleId="Annexe">
     <w:name w:val="Annexe"/>
-    <w:basedOn w:val="Heading1"/>
+    <w:basedOn w:val="Titre1"/>
     <w:next w:val="Normal"/>
     <w:link w:val="AnnexeChar"/>
     <w:qFormat/>
@@ -9295,7 +9446,7 @@
   </w:style>
   <w:style w:type="character" w:customStyle="1" w:styleId="AnnexeChar">
     <w:name w:val="Annexe Char"/>
-    <w:basedOn w:val="Heading1Char"/>
+    <w:basedOn w:val="Titre1Car"/>
     <w:link w:val="Annexe"/>
     <w:rsid w:val="0078390B"/>
     <w:rPr>
@@ -9328,7 +9479,7 @@
   </w:style>
   <w:style w:type="character" w:customStyle="1" w:styleId="TableauChar">
     <w:name w:val="Tableau Char"/>
-    <w:basedOn w:val="DefaultParagraphFont"/>
+    <w:basedOn w:val="Policepardfaut"/>
     <w:link w:val="Tableau"/>
     <w:rsid w:val="003112B7"/>
     <w:rPr>
@@ -9363,10 +9514,10 @@
       </w:tblCellMar>
     </w:tblPr>
   </w:style>
-  <w:style w:type="paragraph" w:styleId="BodyText">
+  <w:style w:type="paragraph" w:styleId="Corpsdetexte">
     <w:name w:val="Body Text"/>
     <w:basedOn w:val="Normal"/>
-    <w:link w:val="BodyTextChar"/>
+    <w:link w:val="CorpsdetexteCar"/>
     <w:uiPriority w:val="1"/>
     <w:qFormat/>
     <w:rsid w:val="008349C0"/>
@@ -9381,10 +9532,10 @@
       <w:lang w:val="en-US"/>
     </w:rPr>
   </w:style>
-  <w:style w:type="character" w:customStyle="1" w:styleId="BodyTextChar">
-    <w:name w:val="Body Text Char"/>
-    <w:basedOn w:val="DefaultParagraphFont"/>
-    <w:link w:val="BodyText"/>
+  <w:style w:type="character" w:customStyle="1" w:styleId="CorpsdetexteCar">
+    <w:name w:val="Corps de texte Car"/>
+    <w:basedOn w:val="Policepardfaut"/>
+    <w:link w:val="Corpsdetexte"/>
     <w:uiPriority w:val="1"/>
     <w:rsid w:val="008349C0"/>
     <w:rPr>
@@ -9412,9 +9563,9 @@
       <w:lang w:val="en-US"/>
     </w:rPr>
   </w:style>
-  <w:style w:type="table" w:styleId="GridTable5Dark-Accent4">
+  <w:style w:type="table" w:styleId="TableauGrille5Fonc-Accentuation4">
     <w:name w:val="Grid Table 5 Dark Accent 4"/>
-    <w:basedOn w:val="TableNormal"/>
+    <w:basedOn w:val="TableauNormal"/>
     <w:uiPriority w:val="50"/>
     <w:rsid w:val="00F3659F"/>
     <w:tblPr>
@@ -9829,7 +9980,7 @@
 </file>
 
 <file path=customXml/itemProps1.xml><?xml version="1.0" encoding="utf-8"?>
-<ds:datastoreItem xmlns:ds="http://schemas.openxmlformats.org/officeDocument/2006/customXml" ds:itemID="{42B48149-B8BF-451D-B5FC-47959436946A}">
+<ds:datastoreItem xmlns:ds="http://schemas.openxmlformats.org/officeDocument/2006/customXml" ds:itemID="{2D7D18EC-196C-42D0-B084-2A0AD22F16C3}">
   <ds:schemaRefs>
     <ds:schemaRef ds:uri="http://schemas.openxmlformats.org/officeDocument/2006/bibliography"/>
   </ds:schemaRefs>

</xml_diff>

<commit_message>
Correction des plan de test pour corrélation
</commit_message>
<xml_diff>
--- a/Gestion/QA_Plan.docx
+++ b/Gestion/QA_Plan.docx
@@ -4,7 +4,7 @@
   <w:body>
     <w:p>
       <w:pPr>
-        <w:pStyle w:val="Lgende"/>
+        <w:pStyle w:val="Caption"/>
         <w:jc w:val="both"/>
       </w:pPr>
       <w:r>
@@ -321,7 +321,7 @@
               </wp:anchor>
             </w:drawing>
           </mc:Choice>
-          <mc:Fallback xmlns:mo="http://schemas.microsoft.com/office/mac/office/2008/main" xmlns:mv="urn:schemas-microsoft-com:mac:vml">
+          <mc:Fallback xmlns:mv="urn:schemas-microsoft-com:mac:vml" xmlns:mo="http://schemas.microsoft.com/office/mac/office/2008/main">
             <w:pict>
               <v:rect w14:anchorId="376FF598" id="Rectangle 8" o:spid="_x0000_s1026" style="position:absolute;margin-left:222pt;margin-top:97.5pt;width:56pt;height:46pt;z-index:251659264;visibility:visible;mso-wrap-style:square;mso-wrap-distance-left:9pt;mso-wrap-distance-top:0;mso-wrap-distance-right:9pt;mso-wrap-distance-bottom:0;mso-position-horizontal:absolute;mso-position-horizontal-relative:text;mso-position-vertical:absolute;mso-position-vertical-relative:text;v-text-anchor:middle" o:gfxdata="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" fillcolor="white [3212]" strokecolor="white [3212]" strokeweight="2pt"/>
             </w:pict>
@@ -355,7 +355,7 @@
     </w:p>
     <w:p>
       <w:pPr>
-        <w:pStyle w:val="Titre1"/>
+        <w:pStyle w:val="Heading1"/>
         <w:numPr>
           <w:ilvl w:val="0"/>
           <w:numId w:val="0"/>
@@ -405,7 +405,7 @@
     </w:p>
     <w:p>
       <w:pPr>
-        <w:pStyle w:val="TM1"/>
+        <w:pStyle w:val="TOC1"/>
         <w:rPr>
           <w:rFonts w:eastAsiaTheme="minorEastAsia" w:cstheme="minorBidi"/>
           <w:b w:val="0"/>
@@ -417,7 +417,7 @@
       <w:hyperlink w:anchor="_Toc475203245" w:history="1">
         <w:r>
           <w:rPr>
-            <w:rStyle w:val="Lienhypertexte"/>
+            <w:rStyle w:val="Hyperlink"/>
           </w:rPr>
           <w:t>Table des matières</w:t>
         </w:r>
@@ -466,7 +466,7 @@
     </w:p>
     <w:p>
       <w:pPr>
-        <w:pStyle w:val="TM1"/>
+        <w:pStyle w:val="TOC1"/>
         <w:tabs>
           <w:tab w:val="left" w:pos="660"/>
         </w:tabs>
@@ -481,7 +481,7 @@
       <w:hyperlink w:anchor="_Toc475203246" w:history="1">
         <w:r>
           <w:rPr>
-            <w:rStyle w:val="Lienhypertexte"/>
+            <w:rStyle w:val="Hyperlink"/>
           </w:rPr>
           <w:t>1</w:t>
         </w:r>
@@ -497,7 +497,7 @@
         </w:r>
         <w:r>
           <w:rPr>
-            <w:rStyle w:val="Lienhypertexte"/>
+            <w:rStyle w:val="Hyperlink"/>
           </w:rPr>
           <w:t>Assurance Qualité</w:t>
         </w:r>
@@ -546,7 +546,7 @@
     </w:p>
     <w:p>
       <w:pPr>
-        <w:pStyle w:val="TM2"/>
+        <w:pStyle w:val="TOC2"/>
         <w:rPr>
           <w:rFonts w:eastAsiaTheme="minorEastAsia" w:cstheme="minorBidi"/>
           <w:sz w:val="22"/>
@@ -556,7 +556,7 @@
       <w:hyperlink w:anchor="_Toc475203247" w:history="1">
         <w:r>
           <w:rPr>
-            <w:rStyle w:val="Lienhypertexte"/>
+            <w:rStyle w:val="Hyperlink"/>
           </w:rPr>
           <w:t>1.1</w:t>
         </w:r>
@@ -570,7 +570,7 @@
         </w:r>
         <w:r>
           <w:rPr>
-            <w:rStyle w:val="Lienhypertexte"/>
+            <w:rStyle w:val="Hyperlink"/>
           </w:rPr>
           <w:t>Plan de l’AQ (stratégie, objectifs)</w:t>
         </w:r>
@@ -619,7 +619,7 @@
     </w:p>
     <w:p>
       <w:pPr>
-        <w:pStyle w:val="TM3"/>
+        <w:pStyle w:val="TOC3"/>
         <w:rPr>
           <w:rFonts w:eastAsiaTheme="minorEastAsia" w:cstheme="minorBidi"/>
           <w:szCs w:val="22"/>
@@ -629,7 +629,7 @@
       <w:hyperlink w:anchor="_Toc475203248" w:history="1">
         <w:r>
           <w:rPr>
-            <w:rStyle w:val="Lienhypertexte"/>
+            <w:rStyle w:val="Hyperlink"/>
           </w:rPr>
           <w:t>1.1.1</w:t>
         </w:r>
@@ -643,7 +643,7 @@
         </w:r>
         <w:r>
           <w:rPr>
-            <w:rStyle w:val="Lienhypertexte"/>
+            <w:rStyle w:val="Hyperlink"/>
           </w:rPr>
           <w:t>BUTS DE L’ASSURANCE QUALITÉ DANS LE PROJET</w:t>
         </w:r>
@@ -692,7 +692,7 @@
     </w:p>
     <w:p>
       <w:pPr>
-        <w:pStyle w:val="TM3"/>
+        <w:pStyle w:val="TOC3"/>
         <w:rPr>
           <w:rFonts w:eastAsiaTheme="minorEastAsia" w:cstheme="minorBidi"/>
           <w:szCs w:val="22"/>
@@ -702,7 +702,7 @@
       <w:hyperlink w:anchor="_Toc475203249" w:history="1">
         <w:r>
           <w:rPr>
-            <w:rStyle w:val="Lienhypertexte"/>
+            <w:rStyle w:val="Hyperlink"/>
           </w:rPr>
           <w:t>1.1.2</w:t>
         </w:r>
@@ -716,7 +716,7 @@
         </w:r>
         <w:r>
           <w:rPr>
-            <w:rStyle w:val="Lienhypertexte"/>
+            <w:rStyle w:val="Hyperlink"/>
           </w:rPr>
           <w:t>Fonctionnement de l’assurance qualité pour notre équipe</w:t>
         </w:r>
@@ -765,7 +765,7 @@
     </w:p>
     <w:p>
       <w:pPr>
-        <w:pStyle w:val="TM2"/>
+        <w:pStyle w:val="TOC2"/>
         <w:rPr>
           <w:rFonts w:eastAsiaTheme="minorEastAsia" w:cstheme="minorBidi"/>
           <w:sz w:val="22"/>
@@ -775,7 +775,7 @@
       <w:hyperlink w:anchor="_Toc475203250" w:history="1">
         <w:r>
           <w:rPr>
-            <w:rStyle w:val="Lienhypertexte"/>
+            <w:rStyle w:val="Hyperlink"/>
           </w:rPr>
           <w:t>1.2</w:t>
         </w:r>
@@ -789,7 +789,7 @@
         </w:r>
         <w:r>
           <w:rPr>
-            <w:rStyle w:val="Lienhypertexte"/>
+            <w:rStyle w:val="Hyperlink"/>
           </w:rPr>
           <w:t>Traçabilité (logiciels)</w:t>
         </w:r>
@@ -838,7 +838,7 @@
     </w:p>
     <w:p>
       <w:pPr>
-        <w:pStyle w:val="TM3"/>
+        <w:pStyle w:val="TOC3"/>
         <w:rPr>
           <w:rFonts w:eastAsiaTheme="minorEastAsia" w:cstheme="minorBidi"/>
           <w:szCs w:val="22"/>
@@ -848,7 +848,7 @@
       <w:hyperlink w:anchor="_Toc475203251" w:history="1">
         <w:r>
           <w:rPr>
-            <w:rStyle w:val="Lienhypertexte"/>
+            <w:rStyle w:val="Hyperlink"/>
           </w:rPr>
           <w:t>1.2.1</w:t>
         </w:r>
@@ -862,7 +862,7 @@
         </w:r>
         <w:r>
           <w:rPr>
-            <w:rStyle w:val="Lienhypertexte"/>
+            <w:rStyle w:val="Hyperlink"/>
           </w:rPr>
           <w:t>Trello</w:t>
         </w:r>
@@ -911,7 +911,7 @@
     </w:p>
     <w:p>
       <w:pPr>
-        <w:pStyle w:val="TM3"/>
+        <w:pStyle w:val="TOC3"/>
         <w:rPr>
           <w:rFonts w:eastAsiaTheme="minorEastAsia" w:cstheme="minorBidi"/>
           <w:szCs w:val="22"/>
@@ -921,7 +921,7 @@
       <w:hyperlink w:anchor="_Toc475203252" w:history="1">
         <w:r>
           <w:rPr>
-            <w:rStyle w:val="Lienhypertexte"/>
+            <w:rStyle w:val="Hyperlink"/>
           </w:rPr>
           <w:t>1.2.2</w:t>
         </w:r>
@@ -935,7 +935,7 @@
         </w:r>
         <w:r>
           <w:rPr>
-            <w:rStyle w:val="Lienhypertexte"/>
+            <w:rStyle w:val="Hyperlink"/>
           </w:rPr>
           <w:t>GitHub</w:t>
         </w:r>
@@ -984,7 +984,7 @@
     </w:p>
     <w:p>
       <w:pPr>
-        <w:pStyle w:val="TM3"/>
+        <w:pStyle w:val="TOC3"/>
         <w:rPr>
           <w:rFonts w:eastAsiaTheme="minorEastAsia" w:cstheme="minorBidi"/>
           <w:szCs w:val="22"/>
@@ -994,7 +994,7 @@
       <w:hyperlink w:anchor="_Toc475203253" w:history="1">
         <w:r>
           <w:rPr>
-            <w:rStyle w:val="Lienhypertexte"/>
+            <w:rStyle w:val="Hyperlink"/>
           </w:rPr>
           <w:t>1.2.3</w:t>
         </w:r>
@@ -1008,7 +1008,7 @@
         </w:r>
         <w:r>
           <w:rPr>
-            <w:rStyle w:val="Lienhypertexte"/>
+            <w:rStyle w:val="Hyperlink"/>
           </w:rPr>
           <w:t>Lean Testing</w:t>
         </w:r>
@@ -1057,7 +1057,7 @@
     </w:p>
     <w:p>
       <w:pPr>
-        <w:pStyle w:val="TM2"/>
+        <w:pStyle w:val="TOC2"/>
         <w:rPr>
           <w:rFonts w:eastAsiaTheme="minorEastAsia" w:cstheme="minorBidi"/>
           <w:sz w:val="22"/>
@@ -1067,7 +1067,7 @@
       <w:hyperlink w:anchor="_Toc475203254" w:history="1">
         <w:r>
           <w:rPr>
-            <w:rStyle w:val="Lienhypertexte"/>
+            <w:rStyle w:val="Hyperlink"/>
           </w:rPr>
           <w:t>1.3</w:t>
         </w:r>
@@ -1081,7 +1081,7 @@
         </w:r>
         <w:r>
           <w:rPr>
-            <w:rStyle w:val="Lienhypertexte"/>
+            <w:rStyle w:val="Hyperlink"/>
           </w:rPr>
           <w:t>Plan de test pour chaque activité des diagrammes UML de niveau 1 et 2</w:t>
         </w:r>
@@ -1130,7 +1130,7 @@
     </w:p>
     <w:p>
       <w:pPr>
-        <w:pStyle w:val="TM3"/>
+        <w:pStyle w:val="TOC3"/>
         <w:rPr>
           <w:rFonts w:eastAsiaTheme="minorEastAsia" w:cstheme="minorBidi"/>
           <w:szCs w:val="22"/>
@@ -1140,7 +1140,7 @@
       <w:hyperlink w:anchor="_Toc475203255" w:history="1">
         <w:r>
           <w:rPr>
-            <w:rStyle w:val="Lienhypertexte"/>
+            <w:rStyle w:val="Hyperlink"/>
           </w:rPr>
           <w:t>1.3.1</w:t>
         </w:r>
@@ -1154,7 +1154,7 @@
         </w:r>
         <w:r>
           <w:rPr>
-            <w:rStyle w:val="Lienhypertexte"/>
+            <w:rStyle w:val="Hyperlink"/>
           </w:rPr>
           <w:t>Niveau 1</w:t>
         </w:r>
@@ -1203,7 +1203,7 @@
     </w:p>
     <w:p>
       <w:pPr>
-        <w:pStyle w:val="TM3"/>
+        <w:pStyle w:val="TOC3"/>
         <w:rPr>
           <w:rFonts w:eastAsiaTheme="minorEastAsia" w:cstheme="minorBidi"/>
           <w:szCs w:val="22"/>
@@ -1213,7 +1213,7 @@
       <w:hyperlink w:anchor="_Toc475203256" w:history="1">
         <w:r>
           <w:rPr>
-            <w:rStyle w:val="Lienhypertexte"/>
+            <w:rStyle w:val="Hyperlink"/>
           </w:rPr>
           <w:t>1.3.2</w:t>
         </w:r>
@@ -1227,7 +1227,7 @@
         </w:r>
         <w:r>
           <w:rPr>
-            <w:rStyle w:val="Lienhypertexte"/>
+            <w:rStyle w:val="Hyperlink"/>
           </w:rPr>
           <w:t>Niveau 2</w:t>
         </w:r>
@@ -1276,7 +1276,7 @@
     </w:p>
     <w:p>
       <w:pPr>
-        <w:pStyle w:val="Titre1"/>
+        <w:pStyle w:val="Heading1"/>
         <w:numPr>
           <w:ilvl w:val="0"/>
           <w:numId w:val="0"/>
@@ -1296,7 +1296,7 @@
     </w:p>
     <w:p>
       <w:pPr>
-        <w:pStyle w:val="Titre1"/>
+        <w:pStyle w:val="Heading1"/>
         <w:jc w:val="both"/>
         <w:rPr>
           <w:sz w:val="32"/>
@@ -1314,7 +1314,7 @@
     </w:p>
     <w:p>
       <w:pPr>
-        <w:pStyle w:val="Titre2"/>
+        <w:pStyle w:val="Heading2"/>
         <w:jc w:val="both"/>
       </w:pPr>
       <w:r>
@@ -1331,7 +1331,7 @@
     </w:p>
     <w:p>
       <w:pPr>
-        <w:pStyle w:val="Titre3"/>
+        <w:pStyle w:val="Heading3"/>
       </w:pPr>
       <w:bookmarkStart w:id="3" w:name="_Toc475203248"/>
       <w:r>
@@ -1341,7 +1341,7 @@
     </w:p>
     <w:p>
       <w:pPr>
-        <w:pStyle w:val="Paragraphedeliste"/>
+        <w:pStyle w:val="ListParagraph"/>
         <w:numPr>
           <w:ilvl w:val="0"/>
           <w:numId w:val="34"/>
@@ -1354,7 +1354,7 @@
     </w:p>
     <w:p>
       <w:pPr>
-        <w:pStyle w:val="Paragraphedeliste"/>
+        <w:pStyle w:val="ListParagraph"/>
         <w:numPr>
           <w:ilvl w:val="0"/>
           <w:numId w:val="34"/>
@@ -1367,7 +1367,7 @@
     </w:p>
     <w:p>
       <w:pPr>
-        <w:pStyle w:val="Titre3"/>
+        <w:pStyle w:val="Heading3"/>
       </w:pPr>
       <w:bookmarkStart w:id="4" w:name="_Toc475203249"/>
       <w:r>
@@ -1418,7 +1418,7 @@
     </w:p>
     <w:p>
       <w:pPr>
-        <w:pStyle w:val="Paragraphedeliste"/>
+        <w:pStyle w:val="ListParagraph"/>
         <w:numPr>
           <w:ilvl w:val="0"/>
           <w:numId w:val="35"/>
@@ -1431,7 +1431,7 @@
     </w:p>
     <w:p>
       <w:pPr>
-        <w:pStyle w:val="Paragraphedeliste"/>
+        <w:pStyle w:val="ListParagraph"/>
         <w:numPr>
           <w:ilvl w:val="0"/>
           <w:numId w:val="35"/>
@@ -1444,7 +1444,7 @@
     </w:p>
     <w:p>
       <w:pPr>
-        <w:pStyle w:val="Paragraphedeliste"/>
+        <w:pStyle w:val="ListParagraph"/>
         <w:numPr>
           <w:ilvl w:val="1"/>
           <w:numId w:val="35"/>
@@ -1468,7 +1468,7 @@
     </w:p>
     <w:p>
       <w:pPr>
-        <w:pStyle w:val="Paragraphedeliste"/>
+        <w:pStyle w:val="ListParagraph"/>
         <w:numPr>
           <w:ilvl w:val="1"/>
           <w:numId w:val="35"/>
@@ -1522,7 +1522,7 @@
     </w:p>
     <w:p>
       <w:pPr>
-        <w:pStyle w:val="Paragraphedeliste"/>
+        <w:pStyle w:val="ListParagraph"/>
         <w:numPr>
           <w:ilvl w:val="1"/>
           <w:numId w:val="35"/>
@@ -1560,7 +1560,7 @@
     </w:p>
     <w:p>
       <w:pPr>
-        <w:pStyle w:val="Paragraphedeliste"/>
+        <w:pStyle w:val="ListParagraph"/>
         <w:numPr>
           <w:ilvl w:val="0"/>
           <w:numId w:val="35"/>
@@ -1605,7 +1605,7 @@
     </w:p>
     <w:p>
       <w:pPr>
-        <w:pStyle w:val="Paragraphedeliste"/>
+        <w:pStyle w:val="ListParagraph"/>
         <w:numPr>
           <w:ilvl w:val="1"/>
           <w:numId w:val="35"/>
@@ -1618,7 +1618,7 @@
     </w:p>
     <w:p>
       <w:pPr>
-        <w:pStyle w:val="Paragraphedeliste"/>
+        <w:pStyle w:val="ListParagraph"/>
         <w:numPr>
           <w:ilvl w:val="2"/>
           <w:numId w:val="35"/>
@@ -1631,7 +1631,7 @@
     </w:p>
     <w:p>
       <w:pPr>
-        <w:pStyle w:val="Paragraphedeliste"/>
+        <w:pStyle w:val="ListParagraph"/>
         <w:numPr>
           <w:ilvl w:val="0"/>
           <w:numId w:val="35"/>
@@ -1644,7 +1644,7 @@
     </w:p>
     <w:p>
       <w:pPr>
-        <w:pStyle w:val="Paragraphedeliste"/>
+        <w:pStyle w:val="ListParagraph"/>
         <w:numPr>
           <w:ilvl w:val="0"/>
           <w:numId w:val="35"/>
@@ -1662,7 +1662,7 @@
     </w:p>
     <w:p>
       <w:pPr>
-        <w:pStyle w:val="Paragraphedeliste"/>
+        <w:pStyle w:val="ListParagraph"/>
         <w:numPr>
           <w:ilvl w:val="0"/>
           <w:numId w:val="36"/>
@@ -1676,7 +1676,7 @@
     </w:p>
     <w:p>
       <w:pPr>
-        <w:pStyle w:val="Paragraphedeliste"/>
+        <w:pStyle w:val="ListParagraph"/>
         <w:numPr>
           <w:ilvl w:val="1"/>
           <w:numId w:val="36"/>
@@ -1689,7 +1689,7 @@
     </w:p>
     <w:p>
       <w:pPr>
-        <w:pStyle w:val="Paragraphedeliste"/>
+        <w:pStyle w:val="ListParagraph"/>
         <w:numPr>
           <w:ilvl w:val="2"/>
           <w:numId w:val="36"/>
@@ -1702,7 +1702,7 @@
     </w:p>
     <w:p>
       <w:pPr>
-        <w:pStyle w:val="Paragraphedeliste"/>
+        <w:pStyle w:val="ListParagraph"/>
         <w:numPr>
           <w:ilvl w:val="2"/>
           <w:numId w:val="36"/>
@@ -1721,7 +1721,7 @@
     </w:p>
     <w:p>
       <w:pPr>
-        <w:pStyle w:val="Paragraphedeliste"/>
+        <w:pStyle w:val="ListParagraph"/>
         <w:numPr>
           <w:ilvl w:val="2"/>
           <w:numId w:val="36"/>
@@ -1734,7 +1734,7 @@
     </w:p>
     <w:p>
       <w:pPr>
-        <w:pStyle w:val="Paragraphedeliste"/>
+        <w:pStyle w:val="ListParagraph"/>
         <w:numPr>
           <w:ilvl w:val="1"/>
           <w:numId w:val="36"/>
@@ -1747,7 +1747,7 @@
     </w:p>
     <w:p>
       <w:pPr>
-        <w:pStyle w:val="Paragraphedeliste"/>
+        <w:pStyle w:val="ListParagraph"/>
         <w:numPr>
           <w:ilvl w:val="2"/>
           <w:numId w:val="36"/>
@@ -1760,7 +1760,7 @@
     </w:p>
     <w:p>
       <w:pPr>
-        <w:pStyle w:val="Paragraphedeliste"/>
+        <w:pStyle w:val="ListParagraph"/>
         <w:numPr>
           <w:ilvl w:val="2"/>
           <w:numId w:val="36"/>
@@ -1773,7 +1773,7 @@
     </w:p>
     <w:p>
       <w:pPr>
-        <w:pStyle w:val="Paragraphedeliste"/>
+        <w:pStyle w:val="ListParagraph"/>
         <w:numPr>
           <w:ilvl w:val="2"/>
           <w:numId w:val="36"/>
@@ -1795,7 +1795,7 @@
     </w:p>
     <w:p>
       <w:pPr>
-        <w:pStyle w:val="Paragraphedeliste"/>
+        <w:pStyle w:val="ListParagraph"/>
         <w:numPr>
           <w:ilvl w:val="2"/>
           <w:numId w:val="36"/>
@@ -1817,7 +1817,7 @@
     </w:p>
     <w:p>
       <w:pPr>
-        <w:pStyle w:val="Paragraphedeliste"/>
+        <w:pStyle w:val="ListParagraph"/>
         <w:numPr>
           <w:ilvl w:val="1"/>
           <w:numId w:val="36"/>
@@ -1830,7 +1830,7 @@
     </w:p>
     <w:p>
       <w:pPr>
-        <w:pStyle w:val="Paragraphedeliste"/>
+        <w:pStyle w:val="ListParagraph"/>
         <w:numPr>
           <w:ilvl w:val="2"/>
           <w:numId w:val="36"/>
@@ -1849,7 +1849,7 @@
     </w:p>
     <w:p>
       <w:pPr>
-        <w:pStyle w:val="Paragraphedeliste"/>
+        <w:pStyle w:val="ListParagraph"/>
         <w:numPr>
           <w:ilvl w:val="2"/>
           <w:numId w:val="36"/>
@@ -1871,7 +1871,7 @@
     </w:p>
     <w:p>
       <w:pPr>
-        <w:pStyle w:val="Paragraphedeliste"/>
+        <w:pStyle w:val="ListParagraph"/>
         <w:numPr>
           <w:ilvl w:val="0"/>
           <w:numId w:val="36"/>
@@ -1884,7 +1884,7 @@
     </w:p>
     <w:p>
       <w:pPr>
-        <w:pStyle w:val="Paragraphedeliste"/>
+        <w:pStyle w:val="ListParagraph"/>
         <w:numPr>
           <w:ilvl w:val="0"/>
           <w:numId w:val="36"/>
@@ -1914,7 +1914,7 @@
     </w:p>
     <w:p>
       <w:pPr>
-        <w:pStyle w:val="Paragraphedeliste"/>
+        <w:pStyle w:val="ListParagraph"/>
         <w:numPr>
           <w:ilvl w:val="1"/>
           <w:numId w:val="36"/>
@@ -1927,7 +1927,7 @@
     </w:p>
     <w:p>
       <w:pPr>
-        <w:pStyle w:val="Paragraphedeliste"/>
+        <w:pStyle w:val="ListParagraph"/>
         <w:numPr>
           <w:ilvl w:val="2"/>
           <w:numId w:val="36"/>
@@ -1956,7 +1956,7 @@
     </w:p>
     <w:p>
       <w:pPr>
-        <w:pStyle w:val="Paragraphedeliste"/>
+        <w:pStyle w:val="ListParagraph"/>
         <w:numPr>
           <w:ilvl w:val="1"/>
           <w:numId w:val="36"/>
@@ -1969,7 +1969,7 @@
     </w:p>
     <w:p>
       <w:pPr>
-        <w:pStyle w:val="Paragraphedeliste"/>
+        <w:pStyle w:val="ListParagraph"/>
         <w:numPr>
           <w:ilvl w:val="1"/>
           <w:numId w:val="36"/>
@@ -1982,7 +1982,7 @@
     </w:p>
     <w:p>
       <w:pPr>
-        <w:pStyle w:val="Paragraphedeliste"/>
+        <w:pStyle w:val="ListParagraph"/>
         <w:numPr>
           <w:ilvl w:val="0"/>
           <w:numId w:val="36"/>
@@ -2000,7 +2000,7 @@
     </w:p>
     <w:p>
       <w:pPr>
-        <w:pStyle w:val="Paragraphedeliste"/>
+        <w:pStyle w:val="ListParagraph"/>
         <w:numPr>
           <w:ilvl w:val="0"/>
           <w:numId w:val="37"/>
@@ -2013,7 +2013,7 @@
     </w:p>
     <w:p>
       <w:pPr>
-        <w:pStyle w:val="Paragraphedeliste"/>
+        <w:pStyle w:val="ListParagraph"/>
         <w:numPr>
           <w:ilvl w:val="1"/>
           <w:numId w:val="37"/>
@@ -2037,7 +2037,7 @@
     </w:p>
     <w:p>
       <w:pPr>
-        <w:pStyle w:val="Paragraphedeliste"/>
+        <w:pStyle w:val="ListParagraph"/>
         <w:numPr>
           <w:ilvl w:val="2"/>
           <w:numId w:val="37"/>
@@ -2050,7 +2050,7 @@
     </w:p>
     <w:p>
       <w:pPr>
-        <w:pStyle w:val="Paragraphedeliste"/>
+        <w:pStyle w:val="ListParagraph"/>
         <w:numPr>
           <w:ilvl w:val="1"/>
           <w:numId w:val="37"/>
@@ -2072,7 +2072,7 @@
     </w:p>
     <w:p>
       <w:pPr>
-        <w:pStyle w:val="Paragraphedeliste"/>
+        <w:pStyle w:val="ListParagraph"/>
         <w:numPr>
           <w:ilvl w:val="2"/>
           <w:numId w:val="37"/>
@@ -2085,7 +2085,7 @@
     </w:p>
     <w:p>
       <w:pPr>
-        <w:pStyle w:val="Paragraphedeliste"/>
+        <w:pStyle w:val="ListParagraph"/>
         <w:numPr>
           <w:ilvl w:val="2"/>
           <w:numId w:val="37"/>
@@ -2098,7 +2098,7 @@
     </w:p>
     <w:p>
       <w:pPr>
-        <w:pStyle w:val="Paragraphedeliste"/>
+        <w:pStyle w:val="ListParagraph"/>
         <w:numPr>
           <w:ilvl w:val="1"/>
           <w:numId w:val="37"/>
@@ -2128,7 +2128,7 @@
     </w:p>
     <w:p>
       <w:pPr>
-        <w:pStyle w:val="Paragraphedeliste"/>
+        <w:pStyle w:val="ListParagraph"/>
         <w:numPr>
           <w:ilvl w:val="2"/>
           <w:numId w:val="37"/>
@@ -2141,7 +2141,7 @@
     </w:p>
     <w:p>
       <w:pPr>
-        <w:pStyle w:val="Paragraphedeliste"/>
+        <w:pStyle w:val="ListParagraph"/>
         <w:numPr>
           <w:ilvl w:val="1"/>
           <w:numId w:val="37"/>
@@ -2164,7 +2164,7 @@
     </w:p>
     <w:p>
       <w:pPr>
-        <w:pStyle w:val="Paragraphedeliste"/>
+        <w:pStyle w:val="ListParagraph"/>
         <w:numPr>
           <w:ilvl w:val="2"/>
           <w:numId w:val="37"/>
@@ -2197,7 +2197,7 @@
     </w:p>
     <w:p>
       <w:pPr>
-        <w:pStyle w:val="Paragraphedeliste"/>
+        <w:pStyle w:val="ListParagraph"/>
         <w:numPr>
           <w:ilvl w:val="0"/>
           <w:numId w:val="37"/>
@@ -2237,7 +2237,7 @@
     </w:p>
     <w:p>
       <w:pPr>
-        <w:pStyle w:val="Paragraphedeliste"/>
+        <w:pStyle w:val="ListParagraph"/>
         <w:numPr>
           <w:ilvl w:val="1"/>
           <w:numId w:val="37"/>
@@ -2250,7 +2250,7 @@
     </w:p>
     <w:p>
       <w:pPr>
-        <w:pStyle w:val="Paragraphedeliste"/>
+        <w:pStyle w:val="ListParagraph"/>
         <w:numPr>
           <w:ilvl w:val="0"/>
           <w:numId w:val="37"/>
@@ -2263,7 +2263,7 @@
     </w:p>
     <w:p>
       <w:pPr>
-        <w:pStyle w:val="Paragraphedeliste"/>
+        <w:pStyle w:val="ListParagraph"/>
         <w:numPr>
           <w:ilvl w:val="1"/>
           <w:numId w:val="37"/>
@@ -2311,7 +2311,7 @@
     </w:p>
     <w:p>
       <w:pPr>
-        <w:pStyle w:val="Paragraphedeliste"/>
+        <w:pStyle w:val="ListParagraph"/>
         <w:numPr>
           <w:ilvl w:val="2"/>
           <w:numId w:val="37"/>
@@ -2348,7 +2348,7 @@
     </w:p>
     <w:p>
       <w:pPr>
-        <w:pStyle w:val="Paragraphedeliste"/>
+        <w:pStyle w:val="ListParagraph"/>
         <w:numPr>
           <w:ilvl w:val="1"/>
           <w:numId w:val="37"/>
@@ -2372,7 +2372,7 @@
     </w:p>
     <w:p>
       <w:pPr>
-        <w:pStyle w:val="Paragraphedeliste"/>
+        <w:pStyle w:val="ListParagraph"/>
         <w:numPr>
           <w:ilvl w:val="2"/>
           <w:numId w:val="37"/>
@@ -2393,7 +2393,7 @@
     </w:p>
     <w:p>
       <w:pPr>
-        <w:pStyle w:val="Paragraphedeliste"/>
+        <w:pStyle w:val="ListParagraph"/>
         <w:numPr>
           <w:ilvl w:val="1"/>
           <w:numId w:val="37"/>
@@ -2406,7 +2406,7 @@
     </w:p>
     <w:p>
       <w:pPr>
-        <w:pStyle w:val="Paragraphedeliste"/>
+        <w:pStyle w:val="ListParagraph"/>
         <w:numPr>
           <w:ilvl w:val="2"/>
           <w:numId w:val="37"/>
@@ -2419,7 +2419,7 @@
     </w:p>
     <w:p>
       <w:pPr>
-        <w:pStyle w:val="Paragraphedeliste"/>
+        <w:pStyle w:val="ListParagraph"/>
         <w:numPr>
           <w:ilvl w:val="1"/>
           <w:numId w:val="37"/>
@@ -2443,7 +2443,7 @@
     </w:p>
     <w:p>
       <w:pPr>
-        <w:pStyle w:val="Paragraphedeliste"/>
+        <w:pStyle w:val="ListParagraph"/>
         <w:numPr>
           <w:ilvl w:val="2"/>
           <w:numId w:val="37"/>
@@ -2456,7 +2456,7 @@
     </w:p>
     <w:p>
       <w:pPr>
-        <w:pStyle w:val="Paragraphedeliste"/>
+        <w:pStyle w:val="ListParagraph"/>
         <w:numPr>
           <w:ilvl w:val="1"/>
           <w:numId w:val="37"/>
@@ -2480,7 +2480,7 @@
     </w:p>
     <w:p>
       <w:pPr>
-        <w:pStyle w:val="Paragraphedeliste"/>
+        <w:pStyle w:val="ListParagraph"/>
         <w:numPr>
           <w:ilvl w:val="2"/>
           <w:numId w:val="37"/>
@@ -2493,7 +2493,7 @@
     </w:p>
     <w:p>
       <w:pPr>
-        <w:pStyle w:val="Paragraphedeliste"/>
+        <w:pStyle w:val="ListParagraph"/>
         <w:numPr>
           <w:ilvl w:val="1"/>
           <w:numId w:val="37"/>
@@ -2506,7 +2506,7 @@
     </w:p>
     <w:p>
       <w:pPr>
-        <w:pStyle w:val="Paragraphedeliste"/>
+        <w:pStyle w:val="ListParagraph"/>
         <w:numPr>
           <w:ilvl w:val="2"/>
           <w:numId w:val="37"/>
@@ -2519,7 +2519,7 @@
     </w:p>
     <w:p>
       <w:pPr>
-        <w:pStyle w:val="Paragraphedeliste"/>
+        <w:pStyle w:val="ListParagraph"/>
         <w:numPr>
           <w:ilvl w:val="2"/>
           <w:numId w:val="37"/>
@@ -2532,7 +2532,7 @@
     </w:p>
     <w:p>
       <w:pPr>
-        <w:pStyle w:val="Paragraphedeliste"/>
+        <w:pStyle w:val="ListParagraph"/>
         <w:numPr>
           <w:ilvl w:val="2"/>
           <w:numId w:val="37"/>
@@ -2567,7 +2567,7 @@
     </w:p>
     <w:p>
       <w:pPr>
-        <w:pStyle w:val="Paragraphedeliste"/>
+        <w:pStyle w:val="ListParagraph"/>
         <w:numPr>
           <w:ilvl w:val="0"/>
           <w:numId w:val="38"/>
@@ -2588,7 +2588,7 @@
     </w:p>
     <w:p>
       <w:pPr>
-        <w:pStyle w:val="Paragraphedeliste"/>
+        <w:pStyle w:val="ListParagraph"/>
         <w:numPr>
           <w:ilvl w:val="0"/>
           <w:numId w:val="38"/>
@@ -2601,7 +2601,7 @@
     </w:p>
     <w:p>
       <w:pPr>
-        <w:pStyle w:val="Paragraphedeliste"/>
+        <w:pStyle w:val="ListParagraph"/>
         <w:numPr>
           <w:ilvl w:val="1"/>
           <w:numId w:val="38"/>
@@ -2620,7 +2620,7 @@
     </w:p>
     <w:p>
       <w:pPr>
-        <w:pStyle w:val="Paragraphedeliste"/>
+        <w:pStyle w:val="ListParagraph"/>
         <w:numPr>
           <w:ilvl w:val="1"/>
           <w:numId w:val="38"/>
@@ -2641,7 +2641,7 @@
     </w:p>
     <w:p>
       <w:pPr>
-        <w:pStyle w:val="Paragraphedeliste"/>
+        <w:pStyle w:val="ListParagraph"/>
         <w:numPr>
           <w:ilvl w:val="0"/>
           <w:numId w:val="38"/>
@@ -2662,7 +2662,7 @@
     </w:p>
     <w:p>
       <w:pPr>
-        <w:pStyle w:val="Paragraphedeliste"/>
+        <w:pStyle w:val="ListParagraph"/>
         <w:numPr>
           <w:ilvl w:val="0"/>
           <w:numId w:val="38"/>
@@ -2683,7 +2683,7 @@
     </w:p>
     <w:p>
       <w:pPr>
-        <w:pStyle w:val="Paragraphedeliste"/>
+        <w:pStyle w:val="ListParagraph"/>
         <w:numPr>
           <w:ilvl w:val="0"/>
           <w:numId w:val="38"/>
@@ -2697,7 +2697,7 @@
     </w:p>
     <w:p>
       <w:pPr>
-        <w:pStyle w:val="Paragraphedeliste"/>
+        <w:pStyle w:val="ListParagraph"/>
         <w:numPr>
           <w:ilvl w:val="1"/>
           <w:numId w:val="38"/>
@@ -2718,7 +2718,7 @@
     </w:p>
     <w:p>
       <w:pPr>
-        <w:pStyle w:val="Paragraphedeliste"/>
+        <w:pStyle w:val="ListParagraph"/>
         <w:numPr>
           <w:ilvl w:val="1"/>
           <w:numId w:val="38"/>
@@ -2731,7 +2731,7 @@
     </w:p>
     <w:p>
       <w:pPr>
-        <w:pStyle w:val="Paragraphedeliste"/>
+        <w:pStyle w:val="ListParagraph"/>
         <w:numPr>
           <w:ilvl w:val="0"/>
           <w:numId w:val="38"/>
@@ -2752,7 +2752,7 @@
     </w:p>
     <w:p>
       <w:pPr>
-        <w:pStyle w:val="Paragraphedeliste"/>
+        <w:pStyle w:val="ListParagraph"/>
         <w:numPr>
           <w:ilvl w:val="0"/>
           <w:numId w:val="38"/>
@@ -2780,7 +2780,7 @@
     </w:p>
     <w:p>
       <w:pPr>
-        <w:pStyle w:val="Titre2"/>
+        <w:pStyle w:val="Heading2"/>
         <w:jc w:val="both"/>
       </w:pPr>
       <w:bookmarkStart w:id="5" w:name="_Toc475203250"/>
@@ -2803,7 +2803,7 @@
     </w:p>
     <w:p>
       <w:pPr>
-        <w:pStyle w:val="Titre3"/>
+        <w:pStyle w:val="Heading3"/>
       </w:pPr>
       <w:bookmarkStart w:id="6" w:name="_Toc475203251"/>
       <w:proofErr w:type="spellStart"/>
@@ -2858,7 +2858,7 @@
     </w:p>
     <w:p>
       <w:pPr>
-        <w:pStyle w:val="Titre3"/>
+        <w:pStyle w:val="Heading3"/>
       </w:pPr>
       <w:bookmarkStart w:id="7" w:name="_Toc475203252"/>
       <w:r>
@@ -2907,7 +2907,7 @@
     </w:p>
     <w:p>
       <w:pPr>
-        <w:pStyle w:val="Titre3"/>
+        <w:pStyle w:val="Heading3"/>
       </w:pPr>
       <w:bookmarkStart w:id="8" w:name="_Toc475203253"/>
       <w:r>
@@ -2967,7 +2967,7 @@
     </w:p>
     <w:p>
       <w:pPr>
-        <w:pStyle w:val="Titre2"/>
+        <w:pStyle w:val="Heading2"/>
         <w:jc w:val="both"/>
       </w:pPr>
       <w:bookmarkStart w:id="9" w:name="_Toc475203254"/>
@@ -2981,7 +2981,7 @@
     </w:p>
     <w:p>
       <w:pPr>
-        <w:pStyle w:val="Titre3"/>
+        <w:pStyle w:val="Heading3"/>
       </w:pPr>
       <w:bookmarkStart w:id="10" w:name="_Toc475203255"/>
       <w:r>
@@ -3090,7 +3090,7 @@
     </w:p>
     <w:p>
       <w:pPr>
-        <w:pStyle w:val="Titre3"/>
+        <w:pStyle w:val="Heading3"/>
       </w:pPr>
       <w:bookmarkStart w:id="11" w:name="_Toc475203256"/>
       <w:r>
@@ -3352,7 +3352,7 @@
     </w:p>
     <w:p>
       <w:pPr>
-        <w:pStyle w:val="Titre2"/>
+        <w:pStyle w:val="Heading2"/>
       </w:pPr>
       <w:r>
         <w:t>Plan de test pour l’autocorrélation</w:t>
@@ -3369,6 +3369,24 @@
           <w:lang w:eastAsia="fr-CA"/>
         </w:rPr>
         <w:t xml:space="preserve">Les tests unitaires sur la fonction d’autocorrélation </w:t>
+      </w:r>
+      <w:r>
+        <w:rPr>
+          <w:lang w:eastAsia="fr-CA"/>
+        </w:rPr>
+        <w:t>devraient</w:t>
+      </w:r>
+      <w:r>
+        <w:rPr>
+          <w:lang w:eastAsia="fr-CA"/>
+        </w:rPr>
+        <w:t xml:space="preserve"> être sensiblement identiques entre la fonction de test sur </w:t>
+      </w:r>
+      <w:r>
+        <w:rPr>
+          <w:lang w:eastAsia="fr-CA"/>
+        </w:rPr>
+        <w:t xml:space="preserve">MATLAB </w:t>
       </w:r>
       <w:bookmarkStart w:id="12" w:name="_GoBack"/>
       <w:bookmarkEnd w:id="12"/>
@@ -3376,48 +3394,50 @@
         <w:rPr>
           <w:lang w:eastAsia="fr-CA"/>
         </w:rPr>
-        <w:t>devraient</w:t>
-      </w:r>
-      <w:r>
-        <w:rPr>
-          <w:lang w:eastAsia="fr-CA"/>
-        </w:rPr>
-        <w:t xml:space="preserve"> être sensiblement identiques entre la fonction de test sur </w:t>
-      </w:r>
-      <w:proofErr w:type="spellStart"/>
-      <w:r>
-        <w:rPr>
-          <w:lang w:eastAsia="fr-CA"/>
-        </w:rPr>
-        <w:t>matlab</w:t>
-      </w:r>
-      <w:proofErr w:type="spellEnd"/>
-      <w:r>
-        <w:rPr>
-          <w:lang w:eastAsia="fr-CA"/>
-        </w:rPr>
-        <w:t xml:space="preserve"> et celle qui sera codé sur CCS. En effet, notre application ferait une autocorrélation à toutes les 200ms sur les signaux qu’ils recevraient. Ainsi, dans </w:t>
-      </w:r>
-      <w:proofErr w:type="spellStart"/>
-      <w:r>
-        <w:rPr>
-          <w:lang w:eastAsia="fr-CA"/>
-        </w:rPr>
-        <w:t>matlab</w:t>
-      </w:r>
-      <w:proofErr w:type="spellEnd"/>
-      <w:r>
-        <w:rPr>
-          <w:lang w:eastAsia="fr-CA"/>
-        </w:rPr>
-        <w:t xml:space="preserve"> ainsi que dans CCS, il faudrait imposer un signal périodique de plus de 200ms et s’attendre à ce que l’autocorrélation nous renvoie un résultat de 1. </w:t>
+        <w:t>et celle qui sera codé sur CCS. En effet, notre application ferait une autocorrélation à toutes les 200</w:t>
+      </w:r>
+      <w:r>
+        <w:rPr>
+          <w:lang w:eastAsia="fr-CA"/>
+        </w:rPr>
+        <w:t> </w:t>
+      </w:r>
+      <w:r>
+        <w:rPr>
+          <w:lang w:eastAsia="fr-CA"/>
+        </w:rPr>
+        <w:t xml:space="preserve">ms sur les signaux qu’ils recevraient. Ainsi, dans </w:t>
+      </w:r>
+      <w:r>
+        <w:rPr>
+          <w:lang w:eastAsia="fr-CA"/>
+        </w:rPr>
+        <w:t>MATLAB</w:t>
+      </w:r>
+      <w:r>
+        <w:rPr>
+          <w:lang w:eastAsia="fr-CA"/>
+        </w:rPr>
+        <w:t xml:space="preserve"> ainsi que dans CCS, il faudrait imposer un signal périodique de plus de 200</w:t>
+      </w:r>
+      <w:r>
+        <w:rPr>
+          <w:lang w:eastAsia="fr-CA"/>
+        </w:rPr>
+        <w:t> </w:t>
+      </w:r>
+      <w:r>
+        <w:rPr>
+          <w:lang w:eastAsia="fr-CA"/>
+        </w:rPr>
+        <w:t xml:space="preserve">ms et s’attendre à ce que l’autocorrélation nous renvoie un </w:t>
       </w:r>
       <w:r>
         <w:rPr>
           <w:lang w:eastAsia="fr-CA"/>
         </w:rPr>
         <w:lastRenderedPageBreak/>
-        <w:t xml:space="preserve">Une autocorrélation fructueuse d’un signal périodique devrait en effet </w:t>
+        <w:t xml:space="preserve">résultat de 1. Une autocorrélation fructueuse d’un signal périodique devrait en effet </w:t>
       </w:r>
       <w:r>
         <w:rPr>
@@ -3442,7 +3462,19 @@
         <w:rPr>
           <w:lang w:eastAsia="fr-CA"/>
         </w:rPr>
-        <w:t xml:space="preserve">Aussi, il serait intéressant d’entré un signal périodique bruité de plus de 200ms. Il est en effet </w:t>
+        <w:t>Aussi, il serait intéressant d’entré un signal périodique bruité de plus de 200</w:t>
+      </w:r>
+      <w:r>
+        <w:rPr>
+          <w:lang w:eastAsia="fr-CA"/>
+        </w:rPr>
+        <w:t> </w:t>
+      </w:r>
+      <w:r>
+        <w:rPr>
+          <w:lang w:eastAsia="fr-CA"/>
+        </w:rPr>
+        <w:t xml:space="preserve">ms. Il est en effet </w:t>
       </w:r>
       <w:r>
         <w:rPr>
@@ -3467,7 +3499,19 @@
         <w:rPr>
           <w:lang w:eastAsia="fr-CA"/>
         </w:rPr>
-        <w:t xml:space="preserve">De plus, tester un signal non périodique de plus de 200ms serait intéressant puisqu’il permettrait de trouver le coefficient que renvoi l’autocorrélation à une telle opération. Ce test complèterait le précédent en permettant de trouvé un seuil acceptable de détection. </w:t>
+        <w:t>De plus, tester un signal non périodique de plus de 200</w:t>
+      </w:r>
+      <w:r>
+        <w:rPr>
+          <w:lang w:eastAsia="fr-CA"/>
+        </w:rPr>
+        <w:t> </w:t>
+      </w:r>
+      <w:r>
+        <w:rPr>
+          <w:lang w:eastAsia="fr-CA"/>
+        </w:rPr>
+        <w:t xml:space="preserve">ms serait intéressant puisqu’il permettrait de trouver le coefficient que renvoi l’autocorrélation à une telle opération. Ce test complèterait le précédent en permettant de trouvé un seuil acceptable de détection. </w:t>
       </w:r>
     </w:p>
     <w:p>
@@ -3486,7 +3530,19 @@
         <w:rPr>
           <w:lang w:eastAsia="fr-CA"/>
         </w:rPr>
-        <w:t>durées inférieures au seuil de 200ms établie.</w:t>
+        <w:t>durées inférieures au seuil de 200</w:t>
+      </w:r>
+      <w:r>
+        <w:rPr>
+          <w:lang w:eastAsia="fr-CA"/>
+        </w:rPr>
+        <w:t> </w:t>
+      </w:r>
+      <w:r>
+        <w:rPr>
+          <w:lang w:eastAsia="fr-CA"/>
+        </w:rPr>
+        <w:t>ms établie.</w:t>
       </w:r>
       <w:r>
         <w:rPr>
@@ -3500,14 +3556,12 @@
         </w:rPr>
         <w:t xml:space="preserve">Aussi, tester un son tel qu’un claquement de doigt pour vérifier la réponse du système serait un test crucial. Ces tests d’intégration </w:t>
       </w:r>
-      <w:proofErr w:type="gramStart"/>
-      <w:r>
-        <w:rPr>
-          <w:lang w:eastAsia="fr-CA"/>
-        </w:rPr>
-        <w:t>pourrait</w:t>
-      </w:r>
-      <w:proofErr w:type="gramEnd"/>
+      <w:r>
+        <w:rPr>
+          <w:lang w:eastAsia="fr-CA"/>
+        </w:rPr>
+        <w:t>pourraient</w:t>
+      </w:r>
       <w:r>
         <w:rPr>
           <w:lang w:eastAsia="fr-CA"/>
@@ -3529,7 +3583,7 @@
     </w:p>
     <w:p>
       <w:pPr>
-        <w:pStyle w:val="Lgende"/>
+        <w:pStyle w:val="Caption"/>
         <w:jc w:val="both"/>
         <w:rPr>
           <w:lang w:eastAsia="fr-CA"/>
@@ -3593,7 +3647,7 @@
 <w:ftr xmlns:wpc="http://schemas.microsoft.com/office/word/2010/wordprocessingCanvas" xmlns:cx="http://schemas.microsoft.com/office/drawing/2014/chartex" xmlns:cx1="http://schemas.microsoft.com/office/drawing/2015/9/8/chartex" xmlns:cx2="http://schemas.microsoft.com/office/drawing/2015/10/21/chartex" xmlns:mc="http://schemas.openxmlformats.org/markup-compatibility/2006" xmlns:o="urn:schemas-microsoft-com:office:office" xmlns:r="http://schemas.openxmlformats.org/officeDocument/2006/relationships" xmlns:m="http://schemas.openxmlformats.org/officeDocument/2006/math" xmlns:v="urn:schemas-microsoft-com:vml" xmlns:wp14="http://schemas.microsoft.com/office/word/2010/wordprocessingDrawing" xmlns:wp="http://schemas.openxmlformats.org/drawingml/2006/wordprocessingDrawing" xmlns:w10="urn:schemas-microsoft-com:office:word" xmlns:w="http://schemas.openxmlformats.org/wordprocessingml/2006/main" xmlns:w14="http://schemas.microsoft.com/office/word/2010/wordml" xmlns:w15="http://schemas.microsoft.com/office/word/2012/wordml" xmlns:w16se="http://schemas.microsoft.com/office/word/2015/wordml/symex" xmlns:wpg="http://schemas.microsoft.com/office/word/2010/wordprocessingGroup" xmlns:wpi="http://schemas.microsoft.com/office/word/2010/wordprocessingInk" xmlns:wne="http://schemas.microsoft.com/office/word/2006/wordml" xmlns:wps="http://schemas.microsoft.com/office/word/2010/wordprocessingShape" mc:Ignorable="w14 w15 w16se wp14">
   <w:p>
     <w:pPr>
-      <w:pStyle w:val="Pieddepage"/>
+      <w:pStyle w:val="Footer"/>
     </w:pPr>
   </w:p>
 </w:ftr>
@@ -3617,7 +3671,7 @@
     <w:sdtContent>
       <w:p>
         <w:pPr>
-          <w:pStyle w:val="Pieddepage"/>
+          <w:pStyle w:val="Footer"/>
           <w:jc w:val="right"/>
         </w:pPr>
         <w:r>
@@ -3646,7 +3700,7 @@
   </w:sdt>
   <w:p>
     <w:pPr>
-      <w:pStyle w:val="Pieddepage"/>
+      <w:pStyle w:val="Footer"/>
     </w:pPr>
   </w:p>
 </w:ftr>
@@ -3656,7 +3710,7 @@
 <w:ftr xmlns:wpc="http://schemas.microsoft.com/office/word/2010/wordprocessingCanvas" xmlns:cx="http://schemas.microsoft.com/office/drawing/2014/chartex" xmlns:cx1="http://schemas.microsoft.com/office/drawing/2015/9/8/chartex" xmlns:cx2="http://schemas.microsoft.com/office/drawing/2015/10/21/chartex" xmlns:mc="http://schemas.openxmlformats.org/markup-compatibility/2006" xmlns:o="urn:schemas-microsoft-com:office:office" xmlns:r="http://schemas.openxmlformats.org/officeDocument/2006/relationships" xmlns:m="http://schemas.openxmlformats.org/officeDocument/2006/math" xmlns:v="urn:schemas-microsoft-com:vml" xmlns:wp14="http://schemas.microsoft.com/office/word/2010/wordprocessingDrawing" xmlns:wp="http://schemas.openxmlformats.org/drawingml/2006/wordprocessingDrawing" xmlns:w10="urn:schemas-microsoft-com:office:word" xmlns:w="http://schemas.openxmlformats.org/wordprocessingml/2006/main" xmlns:w14="http://schemas.microsoft.com/office/word/2010/wordml" xmlns:w15="http://schemas.microsoft.com/office/word/2012/wordml" xmlns:w16se="http://schemas.microsoft.com/office/word/2015/wordml/symex" xmlns:wpg="http://schemas.microsoft.com/office/word/2010/wordprocessingGroup" xmlns:wpi="http://schemas.microsoft.com/office/word/2010/wordprocessingInk" xmlns:wne="http://schemas.microsoft.com/office/word/2006/wordml" xmlns:wps="http://schemas.microsoft.com/office/word/2010/wordprocessingShape" mc:Ignorable="w14 w15 w16se wp14">
   <w:p>
     <w:pPr>
-      <w:pStyle w:val="Pieddepage"/>
+      <w:pStyle w:val="Footer"/>
     </w:pPr>
   </w:p>
 </w:ftr>
@@ -3691,7 +3745,7 @@
 <w:hdr xmlns:wpc="http://schemas.microsoft.com/office/word/2010/wordprocessingCanvas" xmlns:cx="http://schemas.microsoft.com/office/drawing/2014/chartex" xmlns:cx1="http://schemas.microsoft.com/office/drawing/2015/9/8/chartex" xmlns:cx2="http://schemas.microsoft.com/office/drawing/2015/10/21/chartex" xmlns:mc="http://schemas.openxmlformats.org/markup-compatibility/2006" xmlns:o="urn:schemas-microsoft-com:office:office" xmlns:r="http://schemas.openxmlformats.org/officeDocument/2006/relationships" xmlns:m="http://schemas.openxmlformats.org/officeDocument/2006/math" xmlns:v="urn:schemas-microsoft-com:vml" xmlns:wp14="http://schemas.microsoft.com/office/word/2010/wordprocessingDrawing" xmlns:wp="http://schemas.openxmlformats.org/drawingml/2006/wordprocessingDrawing" xmlns:w10="urn:schemas-microsoft-com:office:word" xmlns:w="http://schemas.openxmlformats.org/wordprocessingml/2006/main" xmlns:w14="http://schemas.microsoft.com/office/word/2010/wordml" xmlns:w15="http://schemas.microsoft.com/office/word/2012/wordml" xmlns:w16se="http://schemas.microsoft.com/office/word/2015/wordml/symex" xmlns:wpg="http://schemas.microsoft.com/office/word/2010/wordprocessingGroup" xmlns:wpi="http://schemas.microsoft.com/office/word/2010/wordprocessingInk" xmlns:wne="http://schemas.microsoft.com/office/word/2006/wordml" xmlns:wps="http://schemas.microsoft.com/office/word/2010/wordprocessingShape" mc:Ignorable="w14 w15 w16se wp14">
   <w:p>
     <w:pPr>
-      <w:pStyle w:val="En-tte"/>
+      <w:pStyle w:val="Header"/>
     </w:pPr>
   </w:p>
 </w:hdr>
@@ -3701,7 +3755,7 @@
 <w:hdr xmlns:wpc="http://schemas.microsoft.com/office/word/2010/wordprocessingCanvas" xmlns:cx="http://schemas.microsoft.com/office/drawing/2014/chartex" xmlns:cx1="http://schemas.microsoft.com/office/drawing/2015/9/8/chartex" xmlns:cx2="http://schemas.microsoft.com/office/drawing/2015/10/21/chartex" xmlns:mc="http://schemas.openxmlformats.org/markup-compatibility/2006" xmlns:o="urn:schemas-microsoft-com:office:office" xmlns:r="http://schemas.openxmlformats.org/officeDocument/2006/relationships" xmlns:m="http://schemas.openxmlformats.org/officeDocument/2006/math" xmlns:v="urn:schemas-microsoft-com:vml" xmlns:wp14="http://schemas.microsoft.com/office/word/2010/wordprocessingDrawing" xmlns:wp="http://schemas.openxmlformats.org/drawingml/2006/wordprocessingDrawing" xmlns:w10="urn:schemas-microsoft-com:office:word" xmlns:w="http://schemas.openxmlformats.org/wordprocessingml/2006/main" xmlns:w14="http://schemas.microsoft.com/office/word/2010/wordml" xmlns:w15="http://schemas.microsoft.com/office/word/2012/wordml" xmlns:w16se="http://schemas.microsoft.com/office/word/2015/wordml/symex" xmlns:wpg="http://schemas.microsoft.com/office/word/2010/wordprocessingGroup" xmlns:wpi="http://schemas.microsoft.com/office/word/2010/wordprocessingInk" xmlns:wne="http://schemas.microsoft.com/office/word/2006/wordml" xmlns:wps="http://schemas.microsoft.com/office/word/2010/wordprocessingShape" mc:Ignorable="w14 w15 w16se wp14">
   <w:p>
     <w:pPr>
-      <w:pStyle w:val="En-tte"/>
+      <w:pStyle w:val="Header"/>
     </w:pPr>
   </w:p>
 </w:hdr>
@@ -3711,7 +3765,7 @@
 <w:hdr xmlns:wpc="http://schemas.microsoft.com/office/word/2010/wordprocessingCanvas" xmlns:cx="http://schemas.microsoft.com/office/drawing/2014/chartex" xmlns:cx1="http://schemas.microsoft.com/office/drawing/2015/9/8/chartex" xmlns:cx2="http://schemas.microsoft.com/office/drawing/2015/10/21/chartex" xmlns:mc="http://schemas.openxmlformats.org/markup-compatibility/2006" xmlns:o="urn:schemas-microsoft-com:office:office" xmlns:r="http://schemas.openxmlformats.org/officeDocument/2006/relationships" xmlns:m="http://schemas.openxmlformats.org/officeDocument/2006/math" xmlns:v="urn:schemas-microsoft-com:vml" xmlns:wp14="http://schemas.microsoft.com/office/word/2010/wordprocessingDrawing" xmlns:wp="http://schemas.openxmlformats.org/drawingml/2006/wordprocessingDrawing" xmlns:w10="urn:schemas-microsoft-com:office:word" xmlns:w="http://schemas.openxmlformats.org/wordprocessingml/2006/main" xmlns:w14="http://schemas.microsoft.com/office/word/2010/wordml" xmlns:w15="http://schemas.microsoft.com/office/word/2012/wordml" xmlns:w16se="http://schemas.microsoft.com/office/word/2015/wordml/symex" xmlns:wpg="http://schemas.microsoft.com/office/word/2010/wordprocessingGroup" xmlns:wpi="http://schemas.microsoft.com/office/word/2010/wordprocessingInk" xmlns:wne="http://schemas.microsoft.com/office/word/2006/wordml" xmlns:wps="http://schemas.microsoft.com/office/word/2010/wordprocessingShape" mc:Ignorable="w14 w15 w16se wp14">
   <w:p>
     <w:pPr>
-      <w:pStyle w:val="En-tte"/>
+      <w:pStyle w:val="Header"/>
     </w:pPr>
   </w:p>
 </w:hdr>
@@ -7083,7 +7137,7 @@
     <w:lvl w:ilvl="0">
       <w:start w:val="1"/>
       <w:numFmt w:val="decimal"/>
-      <w:pStyle w:val="Titre1"/>
+      <w:pStyle w:val="Heading1"/>
       <w:lvlText w:val="%1"/>
       <w:lvlJc w:val="left"/>
       <w:pPr>
@@ -7096,7 +7150,7 @@
     <w:lvl w:ilvl="1">
       <w:start w:val="1"/>
       <w:numFmt w:val="decimal"/>
-      <w:pStyle w:val="Titre2"/>
+      <w:pStyle w:val="Heading2"/>
       <w:lvlText w:val="%1.%2"/>
       <w:lvlJc w:val="left"/>
       <w:pPr>
@@ -7110,7 +7164,7 @@
     <w:lvl w:ilvl="2">
       <w:start w:val="1"/>
       <w:numFmt w:val="decimal"/>
-      <w:pStyle w:val="Titre3"/>
+      <w:pStyle w:val="Heading3"/>
       <w:lvlText w:val="%1.%2.%3"/>
       <w:lvlJc w:val="left"/>
       <w:pPr>
@@ -7123,7 +7177,7 @@
     <w:lvl w:ilvl="3">
       <w:start w:val="1"/>
       <w:numFmt w:val="decimal"/>
-      <w:pStyle w:val="Titre4"/>
+      <w:pStyle w:val="Heading4"/>
       <w:lvlText w:val="%1.%2.%3.%4"/>
       <w:lvlJc w:val="left"/>
       <w:pPr>
@@ -7136,7 +7190,7 @@
     <w:lvl w:ilvl="4">
       <w:start w:val="1"/>
       <w:numFmt w:val="decimal"/>
-      <w:pStyle w:val="Titre5"/>
+      <w:pStyle w:val="Heading5"/>
       <w:lvlText w:val="%1.%2.%3.%4.%5"/>
       <w:lvlJc w:val="left"/>
       <w:pPr>
@@ -7149,7 +7203,7 @@
     <w:lvl w:ilvl="5">
       <w:start w:val="1"/>
       <w:numFmt w:val="decimal"/>
-      <w:pStyle w:val="Titre6"/>
+      <w:pStyle w:val="Heading6"/>
       <w:lvlText w:val="%1.%2.%3.%4.%5.%6"/>
       <w:lvlJc w:val="left"/>
       <w:pPr>
@@ -7162,7 +7216,7 @@
     <w:lvl w:ilvl="6">
       <w:start w:val="1"/>
       <w:numFmt w:val="decimal"/>
-      <w:pStyle w:val="Titre7"/>
+      <w:pStyle w:val="Heading7"/>
       <w:lvlText w:val="%1.%2.%3.%4.%5.%6.%7"/>
       <w:lvlJc w:val="left"/>
       <w:pPr>
@@ -7175,7 +7229,7 @@
     <w:lvl w:ilvl="7">
       <w:start w:val="1"/>
       <w:numFmt w:val="decimal"/>
-      <w:pStyle w:val="Titre8"/>
+      <w:pStyle w:val="Heading8"/>
       <w:lvlText w:val="%1.%2.%3.%4.%5.%6.%7.%8"/>
       <w:lvlJc w:val="left"/>
       <w:pPr>
@@ -7188,7 +7242,7 @@
     <w:lvl w:ilvl="8">
       <w:start w:val="1"/>
       <w:numFmt w:val="decimal"/>
-      <w:pStyle w:val="Titre9"/>
+      <w:pStyle w:val="Heading9"/>
       <w:lvlText w:val="%1.%2.%3.%4.%5.%6.%7.%8.%9"/>
       <w:lvlJc w:val="left"/>
       <w:pPr>
@@ -8299,11 +8353,11 @@
       <w:lang w:eastAsia="en-US"/>
     </w:rPr>
   </w:style>
-  <w:style w:type="paragraph" w:styleId="Titre1">
+  <w:style w:type="paragraph" w:styleId="Heading1">
     <w:name w:val="heading 1"/>
     <w:basedOn w:val="Normal"/>
     <w:next w:val="Normal"/>
-    <w:link w:val="Titre1Car"/>
+    <w:link w:val="Heading1Char"/>
     <w:uiPriority w:val="9"/>
     <w:qFormat/>
     <w:rsid w:val="00923BDE"/>
@@ -8330,11 +8384,11 @@
       <w:lang w:eastAsia="fr-CA"/>
     </w:rPr>
   </w:style>
-  <w:style w:type="paragraph" w:styleId="Titre2">
+  <w:style w:type="paragraph" w:styleId="Heading2">
     <w:name w:val="heading 2"/>
-    <w:basedOn w:val="Titre1"/>
+    <w:basedOn w:val="Heading1"/>
     <w:next w:val="Normal"/>
-    <w:link w:val="Titre2Car"/>
+    <w:link w:val="Heading2Char"/>
     <w:unhideWhenUsed/>
     <w:qFormat/>
     <w:rsid w:val="00270D45"/>
@@ -8349,11 +8403,11 @@
       <w:sz w:val="32"/>
     </w:rPr>
   </w:style>
-  <w:style w:type="paragraph" w:styleId="Titre3">
+  <w:style w:type="paragraph" w:styleId="Heading3">
     <w:name w:val="heading 3"/>
     <w:basedOn w:val="Normal"/>
     <w:next w:val="Normal"/>
-    <w:link w:val="Titre3Car"/>
+    <w:link w:val="Heading3Char"/>
     <w:unhideWhenUsed/>
     <w:qFormat/>
     <w:rsid w:val="00270D45"/>
@@ -8378,11 +8432,11 @@
       <w:lang w:eastAsia="fr-CA"/>
     </w:rPr>
   </w:style>
-  <w:style w:type="paragraph" w:styleId="Titre4">
+  <w:style w:type="paragraph" w:styleId="Heading4">
     <w:name w:val="heading 4"/>
     <w:basedOn w:val="Normal"/>
     <w:next w:val="Normal"/>
-    <w:link w:val="Titre4Car"/>
+    <w:link w:val="Heading4Char"/>
     <w:unhideWhenUsed/>
     <w:qFormat/>
     <w:rsid w:val="007A12BA"/>
@@ -8405,11 +8459,11 @@
       <w:color w:val="6F6F74" w:themeColor="accent1"/>
     </w:rPr>
   </w:style>
-  <w:style w:type="paragraph" w:styleId="Titre5">
+  <w:style w:type="paragraph" w:styleId="Heading5">
     <w:name w:val="heading 5"/>
     <w:basedOn w:val="Normal"/>
     <w:next w:val="Normal"/>
-    <w:link w:val="Titre5Car"/>
+    <w:link w:val="Heading5Char"/>
     <w:semiHidden/>
     <w:unhideWhenUsed/>
     <w:qFormat/>
@@ -8429,11 +8483,11 @@
       <w:color w:val="373739" w:themeColor="accent1" w:themeShade="7F"/>
     </w:rPr>
   </w:style>
-  <w:style w:type="paragraph" w:styleId="Titre6">
+  <w:style w:type="paragraph" w:styleId="Heading6">
     <w:name w:val="heading 6"/>
     <w:basedOn w:val="Normal"/>
     <w:next w:val="Normal"/>
-    <w:link w:val="Titre6Car"/>
+    <w:link w:val="Heading6Char"/>
     <w:semiHidden/>
     <w:unhideWhenUsed/>
     <w:qFormat/>
@@ -8455,11 +8509,11 @@
       <w:color w:val="373739" w:themeColor="accent1" w:themeShade="7F"/>
     </w:rPr>
   </w:style>
-  <w:style w:type="paragraph" w:styleId="Titre7">
+  <w:style w:type="paragraph" w:styleId="Heading7">
     <w:name w:val="heading 7"/>
     <w:basedOn w:val="Normal"/>
     <w:next w:val="Normal"/>
-    <w:link w:val="Titre7Car"/>
+    <w:link w:val="Heading7Char"/>
     <w:semiHidden/>
     <w:unhideWhenUsed/>
     <w:qFormat/>
@@ -8481,11 +8535,11 @@
       <w:color w:val="404040" w:themeColor="text1" w:themeTint="BF"/>
     </w:rPr>
   </w:style>
-  <w:style w:type="paragraph" w:styleId="Titre8">
+  <w:style w:type="paragraph" w:styleId="Heading8">
     <w:name w:val="heading 8"/>
     <w:basedOn w:val="Normal"/>
     <w:next w:val="Normal"/>
-    <w:link w:val="Titre8Car"/>
+    <w:link w:val="Heading8Char"/>
     <w:semiHidden/>
     <w:unhideWhenUsed/>
     <w:qFormat/>
@@ -8507,11 +8561,11 @@
       <w:szCs w:val="20"/>
     </w:rPr>
   </w:style>
-  <w:style w:type="paragraph" w:styleId="Titre9">
+  <w:style w:type="paragraph" w:styleId="Heading9">
     <w:name w:val="heading 9"/>
     <w:basedOn w:val="Normal"/>
     <w:next w:val="Normal"/>
-    <w:link w:val="Titre9Car"/>
+    <w:link w:val="Heading9Char"/>
     <w:semiHidden/>
     <w:unhideWhenUsed/>
     <w:qFormat/>
@@ -8535,13 +8589,13 @@
       <w:szCs w:val="20"/>
     </w:rPr>
   </w:style>
-  <w:style w:type="character" w:default="1" w:styleId="Policepardfaut">
+  <w:style w:type="character" w:default="1" w:styleId="DefaultParagraphFont">
     <w:name w:val="Default Paragraph Font"/>
     <w:uiPriority w:val="1"/>
     <w:semiHidden/>
     <w:unhideWhenUsed/>
   </w:style>
-  <w:style w:type="table" w:default="1" w:styleId="TableauNormal">
+  <w:style w:type="table" w:default="1" w:styleId="TableNormal">
     <w:name w:val="Normal Table"/>
     <w:uiPriority w:val="99"/>
     <w:semiHidden/>
@@ -8556,7 +8610,7 @@
       </w:tblCellMar>
     </w:tblPr>
   </w:style>
-  <w:style w:type="numbering" w:default="1" w:styleId="Aucuneliste">
+  <w:style w:type="numbering" w:default="1" w:styleId="NoList">
     <w:name w:val="No List"/>
     <w:uiPriority w:val="99"/>
     <w:semiHidden/>
@@ -8576,7 +8630,7 @@
   </w:style>
   <w:style w:type="character" w:customStyle="1" w:styleId="ecxmsonormalCar">
     <w:name w:val="ecxmsonormal Car"/>
-    <w:basedOn w:val="Policepardfaut"/>
+    <w:basedOn w:val="DefaultParagraphFont"/>
     <w:link w:val="ecxmsonormal"/>
     <w:rsid w:val="009868D4"/>
     <w:rPr>
@@ -8585,10 +8639,10 @@
       <w:lang w:val="fr-FR" w:eastAsia="fr-FR"/>
     </w:rPr>
   </w:style>
-  <w:style w:type="paragraph" w:styleId="Textedebulles">
+  <w:style w:type="paragraph" w:styleId="BalloonText">
     <w:name w:val="Balloon Text"/>
     <w:basedOn w:val="Normal"/>
-    <w:link w:val="TextedebullesCar"/>
+    <w:link w:val="BalloonTextChar"/>
     <w:rsid w:val="0034190B"/>
     <w:rPr>
       <w:rFonts w:ascii="Tahoma" w:hAnsi="Tahoma" w:cs="Tahoma"/>
@@ -8596,10 +8650,10 @@
       <w:szCs w:val="16"/>
     </w:rPr>
   </w:style>
-  <w:style w:type="character" w:customStyle="1" w:styleId="TextedebullesCar">
-    <w:name w:val="Texte de bulles Car"/>
-    <w:basedOn w:val="Policepardfaut"/>
-    <w:link w:val="Textedebulles"/>
+  <w:style w:type="character" w:customStyle="1" w:styleId="BalloonTextChar">
+    <w:name w:val="Balloon Text Char"/>
+    <w:basedOn w:val="DefaultParagraphFont"/>
+    <w:link w:val="BalloonText"/>
     <w:rsid w:val="0034190B"/>
     <w:rPr>
       <w:rFonts w:ascii="Tahoma" w:hAnsi="Tahoma" w:cs="Tahoma"/>
@@ -8621,10 +8675,10 @@
       <w:lang w:eastAsia="fr-CA"/>
     </w:rPr>
   </w:style>
-  <w:style w:type="character" w:customStyle="1" w:styleId="Titre1Car">
-    <w:name w:val="Titre 1 Car"/>
-    <w:basedOn w:val="Policepardfaut"/>
-    <w:link w:val="Titre1"/>
+  <w:style w:type="character" w:customStyle="1" w:styleId="Heading1Char">
+    <w:name w:val="Heading 1 Char"/>
+    <w:basedOn w:val="DefaultParagraphFont"/>
+    <w:link w:val="Heading1"/>
     <w:uiPriority w:val="9"/>
     <w:rsid w:val="00923BDE"/>
     <w:rPr>
@@ -8639,10 +8693,10 @@
       <w:u w:color="000000"/>
     </w:rPr>
   </w:style>
-  <w:style w:type="character" w:customStyle="1" w:styleId="Titre2Car">
-    <w:name w:val="Titre 2 Car"/>
-    <w:basedOn w:val="Policepardfaut"/>
-    <w:link w:val="Titre2"/>
+  <w:style w:type="character" w:customStyle="1" w:styleId="Heading2Char">
+    <w:name w:val="Heading 2 Char"/>
+    <w:basedOn w:val="DefaultParagraphFont"/>
+    <w:link w:val="Heading2"/>
     <w:rsid w:val="00270D45"/>
     <w:rPr>
       <w:rFonts w:asciiTheme="majorHAnsi" w:eastAsiaTheme="majorEastAsia" w:hAnsiTheme="majorHAnsi"/>
@@ -8656,10 +8710,10 @@
       <w:u w:color="000000"/>
     </w:rPr>
   </w:style>
-  <w:style w:type="character" w:customStyle="1" w:styleId="Titre3Car">
-    <w:name w:val="Titre 3 Car"/>
-    <w:basedOn w:val="Policepardfaut"/>
-    <w:link w:val="Titre3"/>
+  <w:style w:type="character" w:customStyle="1" w:styleId="Heading3Char">
+    <w:name w:val="Heading 3 Char"/>
+    <w:basedOn w:val="DefaultParagraphFont"/>
+    <w:link w:val="Heading3"/>
     <w:rsid w:val="00270D45"/>
     <w:rPr>
       <w:rFonts w:asciiTheme="majorHAnsi" w:eastAsiaTheme="majorEastAsia" w:hAnsiTheme="majorHAnsi" w:cstheme="majorBidi"/>
@@ -8670,10 +8724,10 @@
       <w:szCs w:val="26"/>
     </w:rPr>
   </w:style>
-  <w:style w:type="character" w:customStyle="1" w:styleId="Titre4Car">
-    <w:name w:val="Titre 4 Car"/>
-    <w:basedOn w:val="Policepardfaut"/>
-    <w:link w:val="Titre4"/>
+  <w:style w:type="character" w:customStyle="1" w:styleId="Heading4Char">
+    <w:name w:val="Heading 4 Char"/>
+    <w:basedOn w:val="DefaultParagraphFont"/>
+    <w:link w:val="Heading4"/>
     <w:rsid w:val="007A12BA"/>
     <w:rPr>
       <w:rFonts w:asciiTheme="majorHAnsi" w:eastAsiaTheme="majorEastAsia" w:hAnsiTheme="majorHAnsi" w:cstheme="majorBidi"/>
@@ -8687,10 +8741,10 @@
       <w:lang w:eastAsia="en-US"/>
     </w:rPr>
   </w:style>
-  <w:style w:type="character" w:customStyle="1" w:styleId="Titre5Car">
-    <w:name w:val="Titre 5 Car"/>
-    <w:basedOn w:val="Policepardfaut"/>
-    <w:link w:val="Titre5"/>
+  <w:style w:type="character" w:customStyle="1" w:styleId="Heading5Char">
+    <w:name w:val="Heading 5 Char"/>
+    <w:basedOn w:val="DefaultParagraphFont"/>
+    <w:link w:val="Heading5"/>
     <w:semiHidden/>
     <w:rsid w:val="007A12BA"/>
     <w:rPr>
@@ -8701,10 +8755,10 @@
       <w:lang w:eastAsia="en-US"/>
     </w:rPr>
   </w:style>
-  <w:style w:type="character" w:customStyle="1" w:styleId="Titre6Car">
-    <w:name w:val="Titre 6 Car"/>
-    <w:basedOn w:val="Policepardfaut"/>
-    <w:link w:val="Titre6"/>
+  <w:style w:type="character" w:customStyle="1" w:styleId="Heading6Char">
+    <w:name w:val="Heading 6 Char"/>
+    <w:basedOn w:val="DefaultParagraphFont"/>
+    <w:link w:val="Heading6"/>
     <w:semiHidden/>
     <w:rsid w:val="007A12BA"/>
     <w:rPr>
@@ -8717,10 +8771,10 @@
       <w:lang w:eastAsia="en-US"/>
     </w:rPr>
   </w:style>
-  <w:style w:type="character" w:customStyle="1" w:styleId="Titre7Car">
-    <w:name w:val="Titre 7 Car"/>
-    <w:basedOn w:val="Policepardfaut"/>
-    <w:link w:val="Titre7"/>
+  <w:style w:type="character" w:customStyle="1" w:styleId="Heading7Char">
+    <w:name w:val="Heading 7 Char"/>
+    <w:basedOn w:val="DefaultParagraphFont"/>
+    <w:link w:val="Heading7"/>
     <w:semiHidden/>
     <w:rsid w:val="007A12BA"/>
     <w:rPr>
@@ -8733,10 +8787,10 @@
       <w:lang w:eastAsia="en-US"/>
     </w:rPr>
   </w:style>
-  <w:style w:type="character" w:customStyle="1" w:styleId="Titre8Car">
-    <w:name w:val="Titre 8 Car"/>
-    <w:basedOn w:val="Policepardfaut"/>
-    <w:link w:val="Titre8"/>
+  <w:style w:type="character" w:customStyle="1" w:styleId="Heading8Char">
+    <w:name w:val="Heading 8 Char"/>
+    <w:basedOn w:val="DefaultParagraphFont"/>
+    <w:link w:val="Heading8"/>
     <w:semiHidden/>
     <w:rsid w:val="007A12BA"/>
     <w:rPr>
@@ -8745,10 +8799,10 @@
       <w:lang w:eastAsia="en-US"/>
     </w:rPr>
   </w:style>
-  <w:style w:type="character" w:customStyle="1" w:styleId="Titre9Car">
-    <w:name w:val="Titre 9 Car"/>
-    <w:basedOn w:val="Policepardfaut"/>
-    <w:link w:val="Titre9"/>
+  <w:style w:type="character" w:customStyle="1" w:styleId="Heading9Char">
+    <w:name w:val="Heading 9 Char"/>
+    <w:basedOn w:val="DefaultParagraphFont"/>
+    <w:link w:val="Heading9"/>
     <w:semiHidden/>
     <w:rsid w:val="007A12BA"/>
     <w:rPr>
@@ -8759,7 +8813,7 @@
       <w:lang w:eastAsia="en-US"/>
     </w:rPr>
   </w:style>
-  <w:style w:type="paragraph" w:styleId="Paragraphedeliste">
+  <w:style w:type="paragraph" w:styleId="ListParagraph">
     <w:name w:val="List Paragraph"/>
     <w:basedOn w:val="Normal"/>
     <w:uiPriority w:val="34"/>
@@ -8770,10 +8824,10 @@
       <w:contextualSpacing/>
     </w:pPr>
   </w:style>
-  <w:style w:type="paragraph" w:styleId="Notedebasdepage">
+  <w:style w:type="paragraph" w:styleId="FootnoteText">
     <w:name w:val="footnote text"/>
     <w:basedOn w:val="Normal"/>
-    <w:link w:val="NotedebasdepageCar"/>
+    <w:link w:val="FootnoteTextChar"/>
     <w:semiHidden/>
     <w:unhideWhenUsed/>
     <w:rsid w:val="00D3532D"/>
@@ -8782,19 +8836,19 @@
       <w:szCs w:val="20"/>
     </w:rPr>
   </w:style>
-  <w:style w:type="character" w:customStyle="1" w:styleId="NotedebasdepageCar">
-    <w:name w:val="Note de bas de page Car"/>
-    <w:basedOn w:val="Policepardfaut"/>
-    <w:link w:val="Notedebasdepage"/>
+  <w:style w:type="character" w:customStyle="1" w:styleId="FootnoteTextChar">
+    <w:name w:val="Footnote Text Char"/>
+    <w:basedOn w:val="DefaultParagraphFont"/>
+    <w:link w:val="FootnoteText"/>
     <w:semiHidden/>
     <w:rsid w:val="00D3532D"/>
     <w:rPr>
       <w:lang w:eastAsia="en-US"/>
     </w:rPr>
   </w:style>
-  <w:style w:type="character" w:styleId="Appelnotedebasdep">
+  <w:style w:type="character" w:styleId="FootnoteReference">
     <w:name w:val="footnote reference"/>
-    <w:basedOn w:val="Policepardfaut"/>
+    <w:basedOn w:val="DefaultParagraphFont"/>
     <w:semiHidden/>
     <w:unhideWhenUsed/>
     <w:rsid w:val="00D3532D"/>
@@ -8802,10 +8856,10 @@
       <w:vertAlign w:val="superscript"/>
     </w:rPr>
   </w:style>
-  <w:style w:type="paragraph" w:styleId="Notedefin">
+  <w:style w:type="paragraph" w:styleId="EndnoteText">
     <w:name w:val="endnote text"/>
     <w:basedOn w:val="Normal"/>
-    <w:link w:val="NotedefinCar"/>
+    <w:link w:val="EndnoteTextChar"/>
     <w:unhideWhenUsed/>
     <w:rsid w:val="00D3532D"/>
     <w:rPr>
@@ -8813,18 +8867,18 @@
       <w:szCs w:val="20"/>
     </w:rPr>
   </w:style>
-  <w:style w:type="character" w:customStyle="1" w:styleId="NotedefinCar">
-    <w:name w:val="Note de fin Car"/>
-    <w:basedOn w:val="Policepardfaut"/>
-    <w:link w:val="Notedefin"/>
+  <w:style w:type="character" w:customStyle="1" w:styleId="EndnoteTextChar">
+    <w:name w:val="Endnote Text Char"/>
+    <w:basedOn w:val="DefaultParagraphFont"/>
+    <w:link w:val="EndnoteText"/>
     <w:rsid w:val="00D3532D"/>
     <w:rPr>
       <w:lang w:eastAsia="en-US"/>
     </w:rPr>
   </w:style>
-  <w:style w:type="character" w:styleId="Appeldenotedefin">
+  <w:style w:type="character" w:styleId="EndnoteReference">
     <w:name w:val="endnote reference"/>
-    <w:basedOn w:val="Policepardfaut"/>
+    <w:basedOn w:val="DefaultParagraphFont"/>
     <w:unhideWhenUsed/>
     <w:rsid w:val="00D3532D"/>
     <w:rPr>
@@ -8847,7 +8901,7 @@
       </w14:textOutline>
     </w:rPr>
   </w:style>
-  <w:style w:type="paragraph" w:styleId="Lgende">
+  <w:style w:type="paragraph" w:styleId="Caption">
     <w:name w:val="caption"/>
     <w:basedOn w:val="Normal"/>
     <w:next w:val="Normal"/>
@@ -8866,17 +8920,17 @@
       <w:szCs w:val="20"/>
     </w:rPr>
   </w:style>
-  <w:style w:type="character" w:styleId="Accentuation">
+  <w:style w:type="character" w:styleId="Emphasis">
     <w:name w:val="Emphasis"/>
     <w:aliases w:val="Exemple"/>
     <w:uiPriority w:val="20"/>
     <w:rsid w:val="00493F4C"/>
   </w:style>
-  <w:style w:type="paragraph" w:styleId="Titre">
+  <w:style w:type="paragraph" w:styleId="Title">
     <w:name w:val="Title"/>
     <w:basedOn w:val="Normal"/>
     <w:next w:val="Normal"/>
-    <w:link w:val="TitreCar"/>
+    <w:link w:val="TitleChar"/>
     <w:qFormat/>
     <w:rsid w:val="009B0A2E"/>
     <w:pPr>
@@ -8892,10 +8946,10 @@
       <w:szCs w:val="52"/>
     </w:rPr>
   </w:style>
-  <w:style w:type="character" w:customStyle="1" w:styleId="TitreCar">
-    <w:name w:val="Titre Car"/>
-    <w:basedOn w:val="Policepardfaut"/>
-    <w:link w:val="Titre"/>
+  <w:style w:type="character" w:customStyle="1" w:styleId="TitleChar">
+    <w:name w:val="Title Char"/>
+    <w:basedOn w:val="DefaultParagraphFont"/>
+    <w:link w:val="Title"/>
     <w:rsid w:val="009B0A2E"/>
     <w:rPr>
       <w:rFonts w:asciiTheme="majorHAnsi" w:eastAsiaTheme="majorEastAsia" w:hAnsiTheme="majorHAnsi" w:cstheme="majorBidi"/>
@@ -8907,9 +8961,9 @@
       <w:lang w:eastAsia="en-US"/>
     </w:rPr>
   </w:style>
-  <w:style w:type="character" w:styleId="Titredulivre">
+  <w:style w:type="character" w:styleId="BookTitle">
     <w:name w:val="Book Title"/>
-    <w:basedOn w:val="Policepardfaut"/>
+    <w:basedOn w:val="DefaultParagraphFont"/>
     <w:uiPriority w:val="33"/>
     <w:qFormat/>
     <w:rsid w:val="00AF2B74"/>
@@ -8922,9 +8976,9 @@
       <w:szCs w:val="72"/>
     </w:rPr>
   </w:style>
-  <w:style w:type="character" w:styleId="Rfrenceintense">
+  <w:style w:type="character" w:styleId="IntenseReference">
     <w:name w:val="Intense Reference"/>
-    <w:basedOn w:val="Policepardfaut"/>
+    <w:basedOn w:val="DefaultParagraphFont"/>
     <w:uiPriority w:val="32"/>
     <w:qFormat/>
     <w:rsid w:val="00B85300"/>
@@ -8950,10 +9004,10 @@
       </w:tabs>
     </w:pPr>
   </w:style>
-  <w:style w:type="paragraph" w:styleId="En-tte">
+  <w:style w:type="paragraph" w:styleId="Header">
     <w:name w:val="header"/>
     <w:basedOn w:val="Normal"/>
-    <w:link w:val="En-tteCar"/>
+    <w:link w:val="HeaderChar"/>
     <w:unhideWhenUsed/>
     <w:rsid w:val="0077483A"/>
     <w:pPr>
@@ -8969,7 +9023,7 @@
   </w:style>
   <w:style w:type="character" w:customStyle="1" w:styleId="quationChar">
     <w:name w:val="Équation Char"/>
-    <w:basedOn w:val="Policepardfaut"/>
+    <w:basedOn w:val="DefaultParagraphFont"/>
     <w:link w:val="quation"/>
     <w:rsid w:val="00EF458C"/>
     <w:rPr>
@@ -8979,10 +9033,10 @@
       <w:lang w:eastAsia="en-US"/>
     </w:rPr>
   </w:style>
-  <w:style w:type="character" w:customStyle="1" w:styleId="En-tteCar">
-    <w:name w:val="En-tête Car"/>
-    <w:basedOn w:val="Policepardfaut"/>
-    <w:link w:val="En-tte"/>
+  <w:style w:type="character" w:customStyle="1" w:styleId="HeaderChar">
+    <w:name w:val="Header Char"/>
+    <w:basedOn w:val="DefaultParagraphFont"/>
+    <w:link w:val="Header"/>
     <w:rsid w:val="0077483A"/>
     <w:rPr>
       <w:rFonts w:asciiTheme="minorHAnsi" w:hAnsiTheme="minorHAnsi"/>
@@ -8991,10 +9045,10 @@
       <w:lang w:eastAsia="en-US"/>
     </w:rPr>
   </w:style>
-  <w:style w:type="paragraph" w:styleId="Pieddepage">
+  <w:style w:type="paragraph" w:styleId="Footer">
     <w:name w:val="footer"/>
     <w:basedOn w:val="Normal"/>
-    <w:link w:val="PieddepageCar"/>
+    <w:link w:val="FooterChar"/>
     <w:uiPriority w:val="99"/>
     <w:unhideWhenUsed/>
     <w:rsid w:val="001C1202"/>
@@ -9006,10 +9060,10 @@
       <w:spacing w:after="0"/>
     </w:pPr>
   </w:style>
-  <w:style w:type="character" w:customStyle="1" w:styleId="PieddepageCar">
-    <w:name w:val="Pied de page Car"/>
-    <w:basedOn w:val="Policepardfaut"/>
-    <w:link w:val="Pieddepage"/>
+  <w:style w:type="character" w:customStyle="1" w:styleId="FooterChar">
+    <w:name w:val="Footer Char"/>
+    <w:basedOn w:val="DefaultParagraphFont"/>
+    <w:link w:val="Footer"/>
     <w:uiPriority w:val="99"/>
     <w:rsid w:val="001C1202"/>
     <w:rPr>
@@ -9021,12 +9075,12 @@
   </w:style>
   <w:style w:type="character" w:customStyle="1" w:styleId="arial-12-bleu">
     <w:name w:val="arial-12-bleu"/>
-    <w:basedOn w:val="Policepardfaut"/>
+    <w:basedOn w:val="DefaultParagraphFont"/>
     <w:rsid w:val="00246B68"/>
   </w:style>
-  <w:style w:type="character" w:styleId="Lienhypertexte">
+  <w:style w:type="character" w:styleId="Hyperlink">
     <w:name w:val="Hyperlink"/>
-    <w:basedOn w:val="Policepardfaut"/>
+    <w:basedOn w:val="DefaultParagraphFont"/>
     <w:uiPriority w:val="99"/>
     <w:unhideWhenUsed/>
     <w:rsid w:val="00E14BED"/>
@@ -9035,7 +9089,7 @@
       <w:u w:val="single"/>
     </w:rPr>
   </w:style>
-  <w:style w:type="paragraph" w:styleId="TM1">
+  <w:style w:type="paragraph" w:styleId="TOC1">
     <w:name w:val="toc 1"/>
     <w:basedOn w:val="Normal"/>
     <w:next w:val="Normal"/>
@@ -9056,7 +9110,7 @@
       <w:sz w:val="26"/>
     </w:rPr>
   </w:style>
-  <w:style w:type="paragraph" w:styleId="TM2">
+  <w:style w:type="paragraph" w:styleId="TOC2">
     <w:name w:val="toc 2"/>
     <w:basedOn w:val="Normal"/>
     <w:next w:val="Normal"/>
@@ -9078,7 +9132,7 @@
       <w:lang w:eastAsia="fr-CA"/>
     </w:rPr>
   </w:style>
-  <w:style w:type="paragraph" w:styleId="Tabledesillustrations">
+  <w:style w:type="paragraph" w:styleId="TableofFigures">
     <w:name w:val="table of figures"/>
     <w:basedOn w:val="Normal"/>
     <w:next w:val="Normal"/>
@@ -9095,9 +9149,9 @@
       <w:noProof/>
     </w:rPr>
   </w:style>
-  <w:style w:type="table" w:styleId="Grilledutableau">
+  <w:style w:type="table" w:styleId="TableGrid">
     <w:name w:val="Table Grid"/>
-    <w:basedOn w:val="TableauNormal"/>
+    <w:basedOn w:val="TableNormal"/>
     <w:rsid w:val="00CC1B17"/>
     <w:tblPr>
       <w:tblBorders>
@@ -9110,7 +9164,7 @@
       </w:tblBorders>
     </w:tblPr>
   </w:style>
-  <w:style w:type="paragraph" w:styleId="TM3">
+  <w:style w:type="paragraph" w:styleId="TOC3">
     <w:name w:val="toc 3"/>
     <w:basedOn w:val="Normal"/>
     <w:next w:val="Normal"/>
@@ -9132,22 +9186,22 @@
       <w:sz w:val="22"/>
     </w:rPr>
   </w:style>
-  <w:style w:type="character" w:styleId="Numrodepage">
+  <w:style w:type="character" w:styleId="PageNumber">
     <w:name w:val="page number"/>
-    <w:basedOn w:val="Policepardfaut"/>
+    <w:basedOn w:val="DefaultParagraphFont"/>
     <w:rsid w:val="00C6272B"/>
   </w:style>
   <w:style w:type="character" w:customStyle="1" w:styleId="st">
     <w:name w:val="st"/>
-    <w:basedOn w:val="Policepardfaut"/>
+    <w:basedOn w:val="DefaultParagraphFont"/>
     <w:rsid w:val="00D1645D"/>
   </w:style>
-  <w:style w:type="paragraph" w:styleId="Citation">
+  <w:style w:type="paragraph" w:styleId="Quote">
     <w:name w:val="Quote"/>
     <w:aliases w:val="Explication"/>
     <w:basedOn w:val="Normal"/>
     <w:next w:val="Normal"/>
-    <w:link w:val="CitationCar"/>
+    <w:link w:val="QuoteChar"/>
     <w:uiPriority w:val="29"/>
     <w:qFormat/>
     <w:rsid w:val="003047D9"/>
@@ -9158,11 +9212,11 @@
       <w:sz w:val="22"/>
     </w:rPr>
   </w:style>
-  <w:style w:type="character" w:customStyle="1" w:styleId="CitationCar">
-    <w:name w:val="Citation Car"/>
-    <w:aliases w:val="Explication Car"/>
-    <w:basedOn w:val="Policepardfaut"/>
-    <w:link w:val="Citation"/>
+  <w:style w:type="character" w:customStyle="1" w:styleId="QuoteChar">
+    <w:name w:val="Quote Char"/>
+    <w:aliases w:val="Explication Char"/>
+    <w:basedOn w:val="DefaultParagraphFont"/>
+    <w:link w:val="Quote"/>
     <w:uiPriority w:val="29"/>
     <w:rsid w:val="003047D9"/>
     <w:rPr>
@@ -9189,7 +9243,7 @@
       <w:szCs w:val="24"/>
     </w:rPr>
   </w:style>
-  <w:style w:type="paragraph" w:styleId="Sansinterligne">
+  <w:style w:type="paragraph" w:styleId="NoSpacing">
     <w:name w:val="No Spacing"/>
     <w:uiPriority w:val="1"/>
     <w:qFormat/>
@@ -9223,9 +9277,9 @@
       <w:color w:val="7F7F7F" w:themeColor="text1" w:themeTint="80"/>
     </w:rPr>
   </w:style>
-  <w:style w:type="character" w:styleId="Textedelespacerserv">
+  <w:style w:type="character" w:styleId="PlaceholderText">
     <w:name w:val="Placeholder Text"/>
-    <w:basedOn w:val="Policepardfaut"/>
+    <w:basedOn w:val="DefaultParagraphFont"/>
     <w:uiPriority w:val="99"/>
     <w:semiHidden/>
     <w:rsid w:val="0021158E"/>
@@ -9233,7 +9287,7 @@
       <w:color w:val="808080"/>
     </w:rPr>
   </w:style>
-  <w:style w:type="paragraph" w:styleId="Bibliographie">
+  <w:style w:type="paragraph" w:styleId="Bibliography">
     <w:name w:val="Bibliography"/>
     <w:basedOn w:val="Normal"/>
     <w:next w:val="Normal"/>
@@ -9256,9 +9310,9 @@
       <w:color w:val="auto"/>
     </w:rPr>
   </w:style>
-  <w:style w:type="character" w:styleId="lev">
+  <w:style w:type="character" w:styleId="Strong">
     <w:name w:val="Strong"/>
-    <w:basedOn w:val="Policepardfaut"/>
+    <w:basedOn w:val="DefaultParagraphFont"/>
     <w:uiPriority w:val="22"/>
     <w:qFormat/>
     <w:rsid w:val="00EE385F"/>
@@ -9269,7 +9323,7 @@
   </w:style>
   <w:style w:type="table" w:customStyle="1" w:styleId="Genie">
     <w:name w:val="Genie"/>
-    <w:basedOn w:val="TableauNormal"/>
+    <w:basedOn w:val="TableNormal"/>
     <w:uiPriority w:val="99"/>
     <w:rsid w:val="006F2EDD"/>
     <w:pPr>
@@ -9355,9 +9409,9 @@
       <w:lang w:val="en-US"/>
     </w:rPr>
   </w:style>
-  <w:style w:type="character" w:styleId="Lienhypertextesuivivisit">
+  <w:style w:type="character" w:styleId="FollowedHyperlink">
     <w:name w:val="FollowedHyperlink"/>
-    <w:basedOn w:val="Policepardfaut"/>
+    <w:basedOn w:val="DefaultParagraphFont"/>
     <w:semiHidden/>
     <w:unhideWhenUsed/>
     <w:rsid w:val="00182697"/>
@@ -9366,9 +9420,9 @@
       <w:u w:val="single"/>
     </w:rPr>
   </w:style>
-  <w:style w:type="character" w:styleId="Marquedecommentaire">
+  <w:style w:type="character" w:styleId="CommentReference">
     <w:name w:val="annotation reference"/>
-    <w:basedOn w:val="Policepardfaut"/>
+    <w:basedOn w:val="DefaultParagraphFont"/>
     <w:semiHidden/>
     <w:unhideWhenUsed/>
     <w:rsid w:val="005C1183"/>
@@ -9377,10 +9431,10 @@
       <w:szCs w:val="16"/>
     </w:rPr>
   </w:style>
-  <w:style w:type="paragraph" w:styleId="Commentaire">
+  <w:style w:type="paragraph" w:styleId="CommentText">
     <w:name w:val="annotation text"/>
     <w:basedOn w:val="Normal"/>
-    <w:link w:val="CommentaireCar"/>
+    <w:link w:val="CommentTextChar"/>
     <w:semiHidden/>
     <w:unhideWhenUsed/>
     <w:rsid w:val="005C1183"/>
@@ -9392,10 +9446,10 @@
       <w:szCs w:val="20"/>
     </w:rPr>
   </w:style>
-  <w:style w:type="character" w:customStyle="1" w:styleId="CommentaireCar">
-    <w:name w:val="Commentaire Car"/>
-    <w:basedOn w:val="Policepardfaut"/>
-    <w:link w:val="Commentaire"/>
+  <w:style w:type="character" w:customStyle="1" w:styleId="CommentTextChar">
+    <w:name w:val="Comment Text Char"/>
+    <w:basedOn w:val="DefaultParagraphFont"/>
+    <w:link w:val="CommentText"/>
     <w:semiHidden/>
     <w:rsid w:val="005C1183"/>
     <w:rPr>
@@ -9403,11 +9457,11 @@
       <w:lang w:eastAsia="en-US"/>
     </w:rPr>
   </w:style>
-  <w:style w:type="paragraph" w:styleId="Objetducommentaire">
+  <w:style w:type="paragraph" w:styleId="CommentSubject">
     <w:name w:val="annotation subject"/>
-    <w:basedOn w:val="Commentaire"/>
-    <w:next w:val="Commentaire"/>
-    <w:link w:val="ObjetducommentaireCar"/>
+    <w:basedOn w:val="CommentText"/>
+    <w:next w:val="CommentText"/>
+    <w:link w:val="CommentSubjectChar"/>
     <w:semiHidden/>
     <w:unhideWhenUsed/>
     <w:rsid w:val="005C1183"/>
@@ -9416,10 +9470,10 @@
       <w:bCs/>
     </w:rPr>
   </w:style>
-  <w:style w:type="character" w:customStyle="1" w:styleId="ObjetducommentaireCar">
-    <w:name w:val="Objet du commentaire Car"/>
-    <w:basedOn w:val="CommentaireCar"/>
-    <w:link w:val="Objetducommentaire"/>
+  <w:style w:type="character" w:customStyle="1" w:styleId="CommentSubjectChar">
+    <w:name w:val="Comment Subject Char"/>
+    <w:basedOn w:val="CommentTextChar"/>
+    <w:link w:val="CommentSubject"/>
     <w:semiHidden/>
     <w:rsid w:val="005C1183"/>
     <w:rPr>
@@ -9431,7 +9485,7 @@
   </w:style>
   <w:style w:type="paragraph" w:customStyle="1" w:styleId="Annexe">
     <w:name w:val="Annexe"/>
-    <w:basedOn w:val="Titre1"/>
+    <w:basedOn w:val="Heading1"/>
     <w:next w:val="Normal"/>
     <w:link w:val="AnnexeChar"/>
     <w:qFormat/>
@@ -9446,7 +9500,7 @@
   </w:style>
   <w:style w:type="character" w:customStyle="1" w:styleId="AnnexeChar">
     <w:name w:val="Annexe Char"/>
-    <w:basedOn w:val="Titre1Car"/>
+    <w:basedOn w:val="Heading1Char"/>
     <w:link w:val="Annexe"/>
     <w:rsid w:val="0078390B"/>
     <w:rPr>
@@ -9479,7 +9533,7 @@
   </w:style>
   <w:style w:type="character" w:customStyle="1" w:styleId="TableauChar">
     <w:name w:val="Tableau Char"/>
-    <w:basedOn w:val="Policepardfaut"/>
+    <w:basedOn w:val="DefaultParagraphFont"/>
     <w:link w:val="Tableau"/>
     <w:rsid w:val="003112B7"/>
     <w:rPr>
@@ -9514,10 +9568,10 @@
       </w:tblCellMar>
     </w:tblPr>
   </w:style>
-  <w:style w:type="paragraph" w:styleId="Corpsdetexte">
+  <w:style w:type="paragraph" w:styleId="BodyText">
     <w:name w:val="Body Text"/>
     <w:basedOn w:val="Normal"/>
-    <w:link w:val="CorpsdetexteCar"/>
+    <w:link w:val="BodyTextChar"/>
     <w:uiPriority w:val="1"/>
     <w:qFormat/>
     <w:rsid w:val="008349C0"/>
@@ -9532,10 +9586,10 @@
       <w:lang w:val="en-US"/>
     </w:rPr>
   </w:style>
-  <w:style w:type="character" w:customStyle="1" w:styleId="CorpsdetexteCar">
-    <w:name w:val="Corps de texte Car"/>
-    <w:basedOn w:val="Policepardfaut"/>
-    <w:link w:val="Corpsdetexte"/>
+  <w:style w:type="character" w:customStyle="1" w:styleId="BodyTextChar">
+    <w:name w:val="Body Text Char"/>
+    <w:basedOn w:val="DefaultParagraphFont"/>
+    <w:link w:val="BodyText"/>
     <w:uiPriority w:val="1"/>
     <w:rsid w:val="008349C0"/>
     <w:rPr>
@@ -9563,9 +9617,9 @@
       <w:lang w:val="en-US"/>
     </w:rPr>
   </w:style>
-  <w:style w:type="table" w:styleId="TableauGrille5Fonc-Accentuation4">
+  <w:style w:type="table" w:styleId="GridTable5Dark-Accent4">
     <w:name w:val="Grid Table 5 Dark Accent 4"/>
-    <w:basedOn w:val="TableauNormal"/>
+    <w:basedOn w:val="TableNormal"/>
     <w:uiPriority w:val="50"/>
     <w:rsid w:val="00F3659F"/>
     <w:tblPr>
@@ -9980,7 +10034,7 @@
 </file>
 
 <file path=customXml/itemProps1.xml><?xml version="1.0" encoding="utf-8"?>
-<ds:datastoreItem xmlns:ds="http://schemas.openxmlformats.org/officeDocument/2006/customXml" ds:itemID="{2D7D18EC-196C-42D0-B084-2A0AD22F16C3}">
+<ds:datastoreItem xmlns:ds="http://schemas.openxmlformats.org/officeDocument/2006/customXml" ds:itemID="{408A34D1-CD0C-4D07-B3DE-CA0D77A3663E}">
   <ds:schemaRefs>
     <ds:schemaRef ds:uri="http://schemas.openxmlformats.org/officeDocument/2006/bibliography"/>
   </ds:schemaRefs>

</xml_diff>